<commit_message>
Added annexe4 i dont understand how that's supposed to work ngl
</commit_message>
<xml_diff>
--- a/Programation notes part4.docx
+++ b/Programation notes part4.docx
@@ -196,15 +196,23 @@
         <w:t xml:space="preserve"> Fichier java qui contient la logique de l’application. Contient l’équivalent de notre classe main sous la forme de </w:t>
       </w:r>
       <w:proofErr w:type="spellStart"/>
+      <w:proofErr w:type="gramStart"/>
       <w:r>
         <w:t>onCreate</w:t>
       </w:r>
       <w:proofErr w:type="spellEnd"/>
       <w:r>
-        <w:t xml:space="preserve">();. </w:t>
-      </w:r>
-      <w:r>
-        <w:br/>
+        <w:t>(</w:t>
+      </w:r>
+      <w:proofErr w:type="gramEnd"/>
+      <w:r>
+        <w:t xml:space="preserve">);. </w:t>
+      </w:r>
+      <w:r>
+        <w:br/>
+      </w:r>
+      <w:proofErr w:type="gramStart"/>
+      <w:r>
         <w:t>-/java/</w:t>
       </w:r>
       <w:proofErr w:type="spellStart"/>
@@ -216,6 +224,7 @@
         <w:t>(</w:t>
       </w:r>
       <w:proofErr w:type="spellStart"/>
+      <w:proofErr w:type="gramEnd"/>
       <w:r>
         <w:t>android</w:t>
       </w:r>
@@ -475,7 +484,11 @@
         <w:br/>
       </w:r>
       <w:r>
-        <w:t xml:space="preserve">Pour créer une deuxième activité dans notre projet, il faut faire un </w:t>
+        <w:t xml:space="preserve">Pour créer une deuxième activité dans notre projet, il faut faire </w:t>
+      </w:r>
+      <w:proofErr w:type="gramStart"/>
+      <w:r>
+        <w:t xml:space="preserve">un </w:t>
       </w:r>
       <w:proofErr w:type="spellStart"/>
       <w:r>
@@ -483,7 +496,11 @@
       </w:r>
       <w:proofErr w:type="spellEnd"/>
       <w:r>
-        <w:t xml:space="preserve"> droit sur le package contenant notre main </w:t>
+        <w:t xml:space="preserve"> droit</w:t>
+      </w:r>
+      <w:proofErr w:type="gramEnd"/>
+      <w:r>
+        <w:t xml:space="preserve"> sur le package contenant notre main </w:t>
       </w:r>
       <w:proofErr w:type="spellStart"/>
       <w:r>
@@ -620,7 +637,15 @@
         <w:t xml:space="preserve">, </w:t>
       </w:r>
       <w:r>
-        <w:t>on le perçois par</w:t>
+        <w:t xml:space="preserve">on le </w:t>
+      </w:r>
+      <w:proofErr w:type="gramStart"/>
+      <w:r>
+        <w:t>perçois</w:t>
+      </w:r>
+      <w:proofErr w:type="gramEnd"/>
+      <w:r>
+        <w:t xml:space="preserve"> par</w:t>
       </w:r>
       <w:r>
         <w:t xml:space="preserve"> les petites boules autour de no</w:t>
@@ -649,7 +674,15 @@
       </w:r>
       <w:r>
         <w:lastRenderedPageBreak/>
-        <w:t xml:space="preserve">Dans la bar au-dessus de notre </w:t>
+        <w:t xml:space="preserve">Dans </w:t>
+      </w:r>
+      <w:proofErr w:type="gramStart"/>
+      <w:r>
+        <w:t>la bar</w:t>
+      </w:r>
+      <w:proofErr w:type="gramEnd"/>
+      <w:r>
+        <w:t xml:space="preserve"> au-dessus de notre </w:t>
       </w:r>
       <w:proofErr w:type="spellStart"/>
       <w:r>
@@ -712,7 +745,15 @@
       </w:r>
       <w:proofErr w:type="spellEnd"/>
       <w:r>
-        <w:t xml:space="preserve"> suite à un chiffre tel que 4</w:t>
+        <w:t xml:space="preserve"> </w:t>
+      </w:r>
+      <w:proofErr w:type="gramStart"/>
+      <w:r>
+        <w:t>suite à un</w:t>
+      </w:r>
+      <w:proofErr w:type="gramEnd"/>
+      <w:r>
+        <w:t xml:space="preserve"> chiffre tel que 4</w:t>
       </w:r>
       <w:r>
         <w:t>8</w:t>
@@ -994,7 +1035,15 @@
       </w:r>
       <w:proofErr w:type="spellEnd"/>
       <w:r>
-        <w:t xml:space="preserve"> (Horizontal) est une bar de progrès horizontale. Le nom de la classe dans le code est </w:t>
+        <w:t xml:space="preserve"> (Horizontal) est </w:t>
+      </w:r>
+      <w:proofErr w:type="gramStart"/>
+      <w:r>
+        <w:t>une bar</w:t>
+      </w:r>
+      <w:proofErr w:type="gramEnd"/>
+      <w:r>
+        <w:t xml:space="preserve"> de progrès horizontale. Le nom de la classe dans le code est </w:t>
       </w:r>
       <w:proofErr w:type="spellStart"/>
       <w:r>
@@ -1052,6 +1101,9 @@
       <w:proofErr w:type="spellEnd"/>
       <w:r>
         <w:t xml:space="preserve"> où les composantes sont organisées en ligne ou en colonne. </w:t>
+      </w:r>
+      <w:r>
+        <w:br/>
       </w:r>
       <w:r>
         <w:br/>
@@ -1163,9 +1215,14 @@
       </w:r>
       <w:r>
         <w:br/>
-        <w:t>-Écouteur(</w:t>
-      </w:r>
-      <w:proofErr w:type="spellStart"/>
+        <w:t>-</w:t>
+      </w:r>
+      <w:proofErr w:type="gramStart"/>
+      <w:r>
+        <w:t>Écouteur(</w:t>
+      </w:r>
+      <w:proofErr w:type="spellStart"/>
+      <w:proofErr w:type="gramEnd"/>
       <w:r>
         <w:t>Listener</w:t>
       </w:r>
@@ -1177,14 +1234,14 @@
         <w:t xml:space="preserve"> </w:t>
       </w:r>
       <w:r>
-        <w:t xml:space="preserve">Un objet (pas une composante) provenant d’une classe qui implémente une ou plusieurs interfaces-écouteurs. </w:t>
-      </w:r>
-      <w:r>
-        <w:t xml:space="preserve">La réaction à l’évènement sera le contenu d’une méthode d’une </w:t>
+        <w:t xml:space="preserve">Un objet (pas une composante) provenant d’une classe qui implémente une ou </w:t>
       </w:r>
       <w:r>
         <w:lastRenderedPageBreak/>
-        <w:t xml:space="preserve">interface-écouteur. </w:t>
+        <w:t xml:space="preserve">plusieurs interfaces-écouteurs. </w:t>
+      </w:r>
+      <w:r>
+        <w:t xml:space="preserve">La réaction à l’évènement sera le contenu d’une méthode d’une interface-écouteur. </w:t>
       </w:r>
       <w:r>
         <w:t xml:space="preserve">Le même écouteur peut écouter plusieurs sources et plusieurs types d’évènements. </w:t>
@@ -1424,12 +1481,17 @@
         <w:t xml:space="preserve"> </w:t>
       </w:r>
       <w:proofErr w:type="spellStart"/>
+      <w:proofErr w:type="gramStart"/>
       <w:r>
         <w:t>onCreate</w:t>
       </w:r>
       <w:proofErr w:type="spellEnd"/>
       <w:r>
-        <w:t xml:space="preserve">(Bundle </w:t>
+        <w:t>(</w:t>
+      </w:r>
+      <w:proofErr w:type="gramEnd"/>
+      <w:r>
+        <w:t xml:space="preserve">Bundle </w:t>
       </w:r>
       <w:proofErr w:type="spellStart"/>
       <w:r>
@@ -1529,9 +1591,14 @@
       </w:r>
       <w:proofErr w:type="spellStart"/>
       <w:r>
-        <w:t>R.id.IdOfWidget</w:t>
-      </w:r>
-      <w:proofErr w:type="spellEnd"/>
+        <w:t>R.</w:t>
+      </w:r>
+      <w:proofErr w:type="gramStart"/>
+      <w:r>
+        <w:t>id.IdOfWidget</w:t>
+      </w:r>
+      <w:proofErr w:type="spellEnd"/>
+      <w:proofErr w:type="gramEnd"/>
       <w:r>
         <w:t xml:space="preserve"> nous retourne un </w:t>
       </w:r>
@@ -1544,12 +1611,17 @@
         <w:t xml:space="preserve"> selon le Id qu’on avait donnée à notre widget. Souvent utilisé avec la fonction </w:t>
       </w:r>
       <w:proofErr w:type="spellStart"/>
+      <w:proofErr w:type="gramStart"/>
       <w:r>
         <w:t>findViewById</w:t>
       </w:r>
       <w:proofErr w:type="spellEnd"/>
       <w:r>
-        <w:t xml:space="preserve">(). </w:t>
+        <w:t>(</w:t>
+      </w:r>
+      <w:proofErr w:type="gramEnd"/>
+      <w:r>
+        <w:t xml:space="preserve">). </w:t>
       </w:r>
       <w:r>
         <w:br/>
@@ -1628,6 +1700,7 @@
         <w:t xml:space="preserve"> </w:t>
       </w:r>
       <w:proofErr w:type="spellStart"/>
+      <w:proofErr w:type="gramStart"/>
       <w:r>
         <w:t>onClick</w:t>
       </w:r>
@@ -1636,6 +1709,7 @@
         <w:t>(</w:t>
       </w:r>
       <w:proofErr w:type="spellStart"/>
+      <w:proofErr w:type="gramEnd"/>
       <w:r>
         <w:t>View</w:t>
       </w:r>
@@ -1707,13 +1781,18 @@
       </w:r>
       <w:proofErr w:type="spellEnd"/>
       <w:r>
-        <w:t>().</w:t>
+        <w:t>(</w:t>
+      </w:r>
+      <w:proofErr w:type="gramStart"/>
+      <w:r>
+        <w:t>).</w:t>
       </w:r>
       <w:proofErr w:type="spellStart"/>
       <w:r>
         <w:t>toString</w:t>
       </w:r>
       <w:proofErr w:type="spellEnd"/>
+      <w:proofErr w:type="gramEnd"/>
       <w:r>
         <w:t xml:space="preserve">() nous retourne le string présent dans notre widget. On doit faire </w:t>
       </w:r>
@@ -1723,7 +1802,15 @@
       </w:r>
       <w:proofErr w:type="spellEnd"/>
       <w:r>
-        <w:t xml:space="preserve"> suite au </w:t>
+        <w:t xml:space="preserve"> </w:t>
+      </w:r>
+      <w:proofErr w:type="gramStart"/>
+      <w:r>
+        <w:t>suite au</w:t>
+      </w:r>
+      <w:proofErr w:type="gramEnd"/>
+      <w:r>
+        <w:t xml:space="preserve"> </w:t>
       </w:r>
       <w:proofErr w:type="spellStart"/>
       <w:r>
@@ -1856,6 +1943,7 @@
           <w:i/>
           <w:iCs/>
         </w:rPr>
+        <w:lastRenderedPageBreak/>
         <w:t>Vector</w:t>
       </w:r>
       <w:proofErr w:type="spellEnd"/>
@@ -1863,7 +1951,6 @@
         <w:br/>
       </w:r>
       <w:r>
-        <w:lastRenderedPageBreak/>
         <w:t>-</w:t>
       </w:r>
       <w:proofErr w:type="spellStart"/>
@@ -1891,12 +1978,17 @@
         <w:t xml:space="preserve"> = new </w:t>
       </w:r>
       <w:proofErr w:type="spellStart"/>
+      <w:proofErr w:type="gramStart"/>
       <w:r>
         <w:t>Vector</w:t>
       </w:r>
       <w:proofErr w:type="spellEnd"/>
       <w:r>
-        <w:t xml:space="preserve">(); </w:t>
+        <w:t>(</w:t>
+      </w:r>
+      <w:proofErr w:type="gramEnd"/>
+      <w:r>
+        <w:t xml:space="preserve">); </w:t>
       </w:r>
       <w:r>
         <w:br/>
@@ -2029,7 +2121,15 @@
       </w:r>
       <w:r>
         <w:br/>
-        <w:t xml:space="preserve">Par défaut, lorsque toutes les places sont prise, la prochaine valeur ajouter au vecteur fera en sorte que la capacité courante de mon vecteur sera doublé donc 10 </w:t>
+        <w:t xml:space="preserve">Par défaut, lorsque toutes les places sont </w:t>
+      </w:r>
+      <w:proofErr w:type="gramStart"/>
+      <w:r>
+        <w:t>prise</w:t>
+      </w:r>
+      <w:proofErr w:type="gramEnd"/>
+      <w:r>
+        <w:t xml:space="preserve">, la prochaine valeur ajouter au vecteur fera en sorte que la capacité courante de mon vecteur sera doublé donc 10 </w:t>
       </w:r>
       <w:r>
         <w:sym w:font="Wingdings" w:char="F0E0"/>
@@ -2085,12 +2185,17 @@
         <w:t xml:space="preserve"> = new </w:t>
       </w:r>
       <w:proofErr w:type="spellStart"/>
+      <w:proofErr w:type="gramStart"/>
       <w:r>
         <w:t>Vector</w:t>
       </w:r>
       <w:proofErr w:type="spellEnd"/>
       <w:r>
-        <w:t xml:space="preserve">(3, 1); Les places augmenteront alors tel que 3 </w:t>
+        <w:t>(</w:t>
+      </w:r>
+      <w:proofErr w:type="gramEnd"/>
+      <w:r>
+        <w:t xml:space="preserve">3, 1); Les places augmenteront alors tel que 3 </w:t>
       </w:r>
       <w:r>
         <w:sym w:font="Wingdings" w:char="F0E0"/>
@@ -2203,6 +2308,9 @@
       </w:r>
       <w:r>
         <w:br/>
+      </w:r>
+      <w:proofErr w:type="gramStart"/>
+      <w:r>
         <w:t>-</w:t>
       </w:r>
       <w:proofErr w:type="spellStart"/>
@@ -2214,6 +2322,7 @@
         <w:t>(</w:t>
       </w:r>
       <w:proofErr w:type="spellStart"/>
+      <w:proofErr w:type="gramEnd"/>
       <w:r>
         <w:t>int</w:t>
       </w:r>
@@ -2451,10 +2560,12 @@
         <w:t xml:space="preserve">On peut ensuite utiliser </w:t>
       </w:r>
       <w:proofErr w:type="spellStart"/>
+      <w:proofErr w:type="gramStart"/>
       <w:r>
         <w:t>toast.show</w:t>
       </w:r>
       <w:proofErr w:type="spellEnd"/>
+      <w:proofErr w:type="gramEnd"/>
       <w:r>
         <w:t xml:space="preserve">() à l’endroit où on eut faire apparaitre notre notification. </w:t>
       </w:r>
@@ -2462,10 +2573,10 @@
         <w:br/>
       </w:r>
       <w:r>
-        <w:br/>
-      </w:r>
-      <w:r>
         <w:lastRenderedPageBreak/>
+        <w:br/>
+      </w:r>
+      <w:r>
         <w:br/>
       </w:r>
       <w:r>

</xml_diff>

<commit_message>
cours de prog objet, annexe 4 aka linear layouts android studio
</commit_message>
<xml_diff>
--- a/Programation notes part4.docx
+++ b/Programation notes part4.docx
@@ -196,35 +196,26 @@
         <w:t xml:space="preserve"> Fichier java qui contient la logique de l’application. Contient l’équivalent de notre classe main sous la forme de </w:t>
       </w:r>
       <w:proofErr w:type="spellStart"/>
-      <w:proofErr w:type="gramStart"/>
       <w:r>
         <w:t>onCreate</w:t>
       </w:r>
       <w:proofErr w:type="spellEnd"/>
       <w:r>
+        <w:t xml:space="preserve">();. </w:t>
+      </w:r>
+      <w:r>
+        <w:br/>
+        <w:t>-/java/</w:t>
+      </w:r>
+      <w:proofErr w:type="spellStart"/>
+      <w:r>
+        <w:t>my.package.project</w:t>
+      </w:r>
+      <w:proofErr w:type="spellEnd"/>
+      <w:r>
         <w:t>(</w:t>
       </w:r>
-      <w:proofErr w:type="gramEnd"/>
-      <w:r>
-        <w:t xml:space="preserve">);. </w:t>
-      </w:r>
-      <w:r>
-        <w:br/>
-      </w:r>
-      <w:proofErr w:type="gramStart"/>
-      <w:r>
-        <w:t>-/java/</w:t>
-      </w:r>
-      <w:proofErr w:type="spellStart"/>
-      <w:r>
-        <w:t>my.package.project</w:t>
-      </w:r>
-      <w:proofErr w:type="spellEnd"/>
-      <w:r>
-        <w:t>(</w:t>
-      </w:r>
-      <w:proofErr w:type="spellStart"/>
-      <w:proofErr w:type="gramEnd"/>
+      <w:proofErr w:type="spellStart"/>
       <w:r>
         <w:t>android</w:t>
       </w:r>
@@ -484,11 +475,7 @@
         <w:br/>
       </w:r>
       <w:r>
-        <w:t xml:space="preserve">Pour créer une deuxième activité dans notre projet, il faut faire </w:t>
-      </w:r>
-      <w:proofErr w:type="gramStart"/>
-      <w:r>
-        <w:t xml:space="preserve">un </w:t>
+        <w:t xml:space="preserve">Pour créer une deuxième activité dans notre projet, il faut faire un </w:t>
       </w:r>
       <w:proofErr w:type="spellStart"/>
       <w:r>
@@ -496,11 +483,7 @@
       </w:r>
       <w:proofErr w:type="spellEnd"/>
       <w:r>
-        <w:t xml:space="preserve"> droit</w:t>
-      </w:r>
-      <w:proofErr w:type="gramEnd"/>
-      <w:r>
-        <w:t xml:space="preserve"> sur le package contenant notre main </w:t>
+        <w:t xml:space="preserve"> droit sur le package contenant notre main </w:t>
       </w:r>
       <w:proofErr w:type="spellStart"/>
       <w:r>
@@ -637,15 +620,7 @@
         <w:t xml:space="preserve">, </w:t>
       </w:r>
       <w:r>
-        <w:t xml:space="preserve">on le </w:t>
-      </w:r>
-      <w:proofErr w:type="gramStart"/>
-      <w:r>
-        <w:t>perçois</w:t>
-      </w:r>
-      <w:proofErr w:type="gramEnd"/>
-      <w:r>
-        <w:t xml:space="preserve"> par</w:t>
+        <w:t>on le perçois par</w:t>
       </w:r>
       <w:r>
         <w:t xml:space="preserve"> les petites boules autour de no</w:t>
@@ -674,15 +649,7 @@
       </w:r>
       <w:r>
         <w:lastRenderedPageBreak/>
-        <w:t xml:space="preserve">Dans </w:t>
-      </w:r>
-      <w:proofErr w:type="gramStart"/>
-      <w:r>
-        <w:t>la bar</w:t>
-      </w:r>
-      <w:proofErr w:type="gramEnd"/>
-      <w:r>
-        <w:t xml:space="preserve"> au-dessus de notre </w:t>
+        <w:t xml:space="preserve">Dans la bar au-dessus de notre </w:t>
       </w:r>
       <w:proofErr w:type="spellStart"/>
       <w:r>
@@ -745,15 +712,7 @@
       </w:r>
       <w:proofErr w:type="spellEnd"/>
       <w:r>
-        <w:t xml:space="preserve"> </w:t>
-      </w:r>
-      <w:proofErr w:type="gramStart"/>
-      <w:r>
-        <w:t>suite à un</w:t>
-      </w:r>
-      <w:proofErr w:type="gramEnd"/>
-      <w:r>
-        <w:t xml:space="preserve"> chiffre tel que 4</w:t>
+        <w:t xml:space="preserve"> suite à un chiffre tel que 4</w:t>
       </w:r>
       <w:r>
         <w:t>8</w:t>
@@ -1035,15 +994,7 @@
       </w:r>
       <w:proofErr w:type="spellEnd"/>
       <w:r>
-        <w:t xml:space="preserve"> (Horizontal) est </w:t>
-      </w:r>
-      <w:proofErr w:type="gramStart"/>
-      <w:r>
-        <w:t>une bar</w:t>
-      </w:r>
-      <w:proofErr w:type="gramEnd"/>
-      <w:r>
-        <w:t xml:space="preserve"> de progrès horizontale. Le nom de la classe dans le code est </w:t>
+        <w:t xml:space="preserve"> (Horizontal) est une bar de progrès horizontale. Le nom de la classe dans le code est </w:t>
       </w:r>
       <w:proofErr w:type="spellStart"/>
       <w:r>
@@ -1103,7 +1054,487 @@
         <w:t xml:space="preserve"> où les composantes sont organisées en ligne ou en colonne. </w:t>
       </w:r>
       <w:r>
-        <w:br/>
+        <w:t xml:space="preserve">C’est similaire à du </w:t>
+      </w:r>
+      <w:proofErr w:type="spellStart"/>
+      <w:r>
+        <w:t>flex</w:t>
+      </w:r>
+      <w:proofErr w:type="spellEnd"/>
+      <w:r>
+        <w:t xml:space="preserve"> en web, mais genre </w:t>
+      </w:r>
+      <w:r>
+        <w:t>un milliard</w:t>
+      </w:r>
+      <w:r>
+        <w:t xml:space="preserve"> de fois moins facile à utiliser. </w:t>
+      </w:r>
+      <w:r>
+        <w:t xml:space="preserve">L’ordre de nos éléments est essentiel. </w:t>
+      </w:r>
+      <w:r>
+        <w:br/>
+      </w:r>
+      <w:r>
+        <w:t>Tout le code pour l’affichage se fait dans le code xml de l’affichage de notre activité (/</w:t>
+      </w:r>
+      <w:proofErr w:type="spellStart"/>
+      <w:r>
+        <w:t>res</w:t>
+      </w:r>
+      <w:proofErr w:type="spellEnd"/>
+      <w:r>
+        <w:t>/</w:t>
+      </w:r>
+      <w:proofErr w:type="spellStart"/>
+      <w:r>
+        <w:t>layout</w:t>
+      </w:r>
+      <w:proofErr w:type="spellEnd"/>
+      <w:r>
+        <w:t>/nameOfActivity.xml) :</w:t>
+      </w:r>
+      <w:r>
+        <w:br/>
+      </w:r>
+      <w:r>
+        <w:t>-</w:t>
+      </w:r>
+      <w:proofErr w:type="spellStart"/>
+      <w:r>
+        <w:t>LinearLayout</w:t>
+      </w:r>
+      <w:proofErr w:type="spellEnd"/>
+      <w:r>
+        <w:t xml:space="preserve"> sont l’équivalent de nos div en html/</w:t>
+      </w:r>
+      <w:proofErr w:type="spellStart"/>
+      <w:r>
+        <w:t>css</w:t>
+      </w:r>
+      <w:proofErr w:type="spellEnd"/>
+      <w:r>
+        <w:t xml:space="preserve">. </w:t>
+      </w:r>
+      <w:r>
+        <w:t xml:space="preserve">On va donc mettre des </w:t>
+      </w:r>
+      <w:proofErr w:type="spellStart"/>
+      <w:r>
+        <w:t>linears</w:t>
+      </w:r>
+      <w:proofErr w:type="spellEnd"/>
+      <w:r>
+        <w:t xml:space="preserve"> </w:t>
+      </w:r>
+      <w:proofErr w:type="spellStart"/>
+      <w:r>
+        <w:t>layouts</w:t>
+      </w:r>
+      <w:proofErr w:type="spellEnd"/>
+      <w:r>
+        <w:t xml:space="preserve"> dans d’autres </w:t>
+      </w:r>
+      <w:proofErr w:type="spellStart"/>
+      <w:r>
+        <w:t>linears</w:t>
+      </w:r>
+      <w:proofErr w:type="spellEnd"/>
+      <w:r>
+        <w:t xml:space="preserve"> </w:t>
+      </w:r>
+      <w:proofErr w:type="spellStart"/>
+      <w:r>
+        <w:t>layouts</w:t>
+      </w:r>
+      <w:proofErr w:type="spellEnd"/>
+      <w:r>
+        <w:t xml:space="preserve"> pour faire no</w:t>
+      </w:r>
+      <w:r>
+        <w:t>tre</w:t>
+      </w:r>
+      <w:r>
+        <w:t xml:space="preserve"> positionnement. </w:t>
+      </w:r>
+      <w:r>
+        <w:br/>
+      </w:r>
+      <w:r>
+        <w:br/>
+        <w:t>-</w:t>
+      </w:r>
+      <w:proofErr w:type="spellStart"/>
+      <w:r>
+        <w:t>android</w:t>
+      </w:r>
+      <w:proofErr w:type="spellEnd"/>
+      <w:r>
+        <w:t>=</w:t>
+      </w:r>
+      <w:proofErr w:type="spellStart"/>
+      <w:r>
+        <w:t>layout_width</w:t>
+      </w:r>
+      <w:proofErr w:type="spellEnd"/>
+      <w:r>
+        <w:t>/</w:t>
+      </w:r>
+      <w:proofErr w:type="spellStart"/>
+      <w:r>
+        <w:t>height</w:t>
+      </w:r>
+      <w:proofErr w:type="spellEnd"/>
+      <w:r>
+        <w:t xml:space="preserve"> nous permettent de déterminer la largeur ainsi que la hauteur de widgets/</w:t>
+      </w:r>
+      <w:proofErr w:type="spellStart"/>
+      <w:r>
+        <w:t>layout</w:t>
+      </w:r>
+      <w:proofErr w:type="spellEnd"/>
+      <w:r>
+        <w:t xml:space="preserve">. Les valeurs par défaut sont </w:t>
+      </w:r>
+      <w:proofErr w:type="spellStart"/>
+      <w:r>
+        <w:t>match_parent</w:t>
+      </w:r>
+      <w:proofErr w:type="spellEnd"/>
+      <w:r>
+        <w:t xml:space="preserve"> qui va prendre toute la place donnée par le parent, et </w:t>
+      </w:r>
+      <w:proofErr w:type="spellStart"/>
+      <w:r>
+        <w:t>wrap_content</w:t>
+      </w:r>
+      <w:proofErr w:type="spellEnd"/>
+      <w:r>
+        <w:t xml:space="preserve"> qui va prendre que l’espace nécessaire pour montrer le contenu de notre widget/</w:t>
+      </w:r>
+      <w:proofErr w:type="spellStart"/>
+      <w:r>
+        <w:t>layout</w:t>
+      </w:r>
+      <w:proofErr w:type="spellEnd"/>
+      <w:r>
+        <w:t>.</w:t>
+      </w:r>
+      <w:r>
+        <w:br/>
+      </w:r>
+      <w:r>
+        <w:br/>
+      </w:r>
+      <w:r>
+        <w:lastRenderedPageBreak/>
+        <w:t>-</w:t>
+      </w:r>
+      <w:proofErr w:type="spellStart"/>
+      <w:r>
+        <w:t>android</w:t>
+      </w:r>
+      <w:proofErr w:type="spellEnd"/>
+      <w:r>
+        <w:t> :orientation</w:t>
+      </w:r>
+      <w:r>
+        <w:t>=</w:t>
+      </w:r>
+      <w:r>
+        <w:t>’’horizontal/vertical’’ nous permet de changer l’orientation de notre widget/</w:t>
+      </w:r>
+      <w:proofErr w:type="spellStart"/>
+      <w:r>
+        <w:t>layout</w:t>
+      </w:r>
+      <w:proofErr w:type="spellEnd"/>
+      <w:r>
+        <w:t xml:space="preserve">. </w:t>
+      </w:r>
+      <w:r>
+        <w:t>Horizontal va prendre tout l’espace disponible dans la première rangé</w:t>
+      </w:r>
+      <w:r>
+        <w:t xml:space="preserve"> </w:t>
+      </w:r>
+      <w:r>
+        <w:t xml:space="preserve">disponible. </w:t>
+      </w:r>
+      <w:r>
+        <w:t xml:space="preserve">Alors que vertical va prendre tout l’espace disponible dans </w:t>
+      </w:r>
+      <w:r>
+        <w:t>la première colonne</w:t>
+      </w:r>
+      <w:r>
+        <w:t xml:space="preserve"> disponible. </w:t>
+      </w:r>
+      <w:r>
+        <w:br/>
+        <w:t xml:space="preserve">Dans un </w:t>
+      </w:r>
+      <w:proofErr w:type="spellStart"/>
+      <w:r>
+        <w:t>layout</w:t>
+      </w:r>
+      <w:proofErr w:type="spellEnd"/>
+      <w:r>
+        <w:t xml:space="preserve">, ce paramètre change si le paramètre </w:t>
+      </w:r>
+      <w:proofErr w:type="spellStart"/>
+      <w:r>
+        <w:t>android</w:t>
+      </w:r>
+      <w:proofErr w:type="spellEnd"/>
+      <w:r>
+        <w:t> :</w:t>
+      </w:r>
+      <w:proofErr w:type="spellStart"/>
+      <w:r>
+        <w:t>layout_weight</w:t>
+      </w:r>
+      <w:proofErr w:type="spellEnd"/>
+      <w:r>
+        <w:t xml:space="preserve"> va affecter la </w:t>
+      </w:r>
+      <w:proofErr w:type="spellStart"/>
+      <w:r>
+        <w:t>width</w:t>
+      </w:r>
+      <w:proofErr w:type="spellEnd"/>
+      <w:r>
+        <w:t xml:space="preserve"> ou la </w:t>
+      </w:r>
+      <w:proofErr w:type="spellStart"/>
+      <w:r>
+        <w:t>height</w:t>
+      </w:r>
+      <w:proofErr w:type="spellEnd"/>
+      <w:r>
+        <w:t xml:space="preserve"> des enfants du parent </w:t>
+      </w:r>
+      <w:proofErr w:type="spellStart"/>
+      <w:r>
+        <w:t>layout</w:t>
+      </w:r>
+      <w:proofErr w:type="spellEnd"/>
+      <w:r>
+        <w:t>.</w:t>
+      </w:r>
+      <w:r>
+        <w:t xml:space="preserve"> Donc si mon </w:t>
+      </w:r>
+      <w:proofErr w:type="spellStart"/>
+      <w:r>
+        <w:t>layout</w:t>
+      </w:r>
+      <w:proofErr w:type="spellEnd"/>
+      <w:r>
+        <w:t xml:space="preserve"> parent a une orientation vertical, le </w:t>
+      </w:r>
+      <w:proofErr w:type="spellStart"/>
+      <w:r>
+        <w:t>weight</w:t>
+      </w:r>
+      <w:proofErr w:type="spellEnd"/>
+      <w:r>
+        <w:t xml:space="preserve"> affectera le paramètre </w:t>
+      </w:r>
+      <w:proofErr w:type="spellStart"/>
+      <w:r>
+        <w:t>layout_height</w:t>
+      </w:r>
+      <w:proofErr w:type="spellEnd"/>
+      <w:r>
+        <w:t xml:space="preserve">, alors que si l’orientation de mon </w:t>
+      </w:r>
+      <w:proofErr w:type="spellStart"/>
+      <w:r>
+        <w:t>layout_parent</w:t>
+      </w:r>
+      <w:proofErr w:type="spellEnd"/>
+      <w:r>
+        <w:t xml:space="preserve"> a une orientation horizontal, le </w:t>
+      </w:r>
+      <w:proofErr w:type="spellStart"/>
+      <w:r>
+        <w:t>weight</w:t>
+      </w:r>
+      <w:proofErr w:type="spellEnd"/>
+      <w:r>
+        <w:t xml:space="preserve"> affectera le paramètre </w:t>
+      </w:r>
+      <w:proofErr w:type="spellStart"/>
+      <w:r>
+        <w:t>layout_width</w:t>
+      </w:r>
+      <w:proofErr w:type="spellEnd"/>
+      <w:r>
+        <w:t xml:space="preserve">. </w:t>
+      </w:r>
+      <w:r>
+        <w:br/>
+      </w:r>
+      <w:r>
+        <w:br/>
+        <w:t>-</w:t>
+      </w:r>
+      <w:proofErr w:type="spellStart"/>
+      <w:r>
+        <w:t>android</w:t>
+      </w:r>
+      <w:proofErr w:type="spellEnd"/>
+      <w:r>
+        <w:t> :</w:t>
+      </w:r>
+      <w:proofErr w:type="spellStart"/>
+      <w:r>
+        <w:t>layout_weight</w:t>
+      </w:r>
+      <w:proofErr w:type="spellEnd"/>
+      <w:r>
+        <w:t xml:space="preserve">=’’aDoubleBetween0And1’’ La valeur du </w:t>
+      </w:r>
+      <w:proofErr w:type="spellStart"/>
+      <w:r>
+        <w:t>weight</w:t>
+      </w:r>
+      <w:proofErr w:type="spellEnd"/>
+      <w:r>
+        <w:t xml:space="preserve"> représente un pourcentage de l’espace du parent que mon enfant va prendre. </w:t>
+      </w:r>
+      <w:r>
+        <w:t xml:space="preserve">On doit mettre la valeur affecter par le </w:t>
+      </w:r>
+      <w:proofErr w:type="spellStart"/>
+      <w:r>
+        <w:t>weight</w:t>
+      </w:r>
+      <w:proofErr w:type="spellEnd"/>
+      <w:r>
+        <w:t xml:space="preserve"> à 0dp.</w:t>
+      </w:r>
+      <w:r>
+        <w:br/>
+        <w:t xml:space="preserve">La valeur affecté varie selon l’orientation du parent de notre widget. </w:t>
+      </w:r>
+      <w:r>
+        <w:t xml:space="preserve">Si l’orientation de mon </w:t>
+      </w:r>
+      <w:proofErr w:type="spellStart"/>
+      <w:r>
+        <w:t>layout</w:t>
+      </w:r>
+      <w:proofErr w:type="spellEnd"/>
+      <w:r>
+        <w:t xml:space="preserve"> parent est vertical, alors le </w:t>
+      </w:r>
+      <w:proofErr w:type="spellStart"/>
+      <w:r>
+        <w:t>weight</w:t>
+      </w:r>
+      <w:proofErr w:type="spellEnd"/>
+      <w:r>
+        <w:t xml:space="preserve"> affectera le paramètre </w:t>
+      </w:r>
+      <w:proofErr w:type="spellStart"/>
+      <w:r>
+        <w:t>layout_height</w:t>
+      </w:r>
+      <w:proofErr w:type="spellEnd"/>
+      <w:r>
+        <w:t xml:space="preserve">. Si l’orientation de mon </w:t>
+      </w:r>
+      <w:proofErr w:type="spellStart"/>
+      <w:r>
+        <w:t>layout</w:t>
+      </w:r>
+      <w:proofErr w:type="spellEnd"/>
+      <w:r>
+        <w:t xml:space="preserve"> parent est horizontal, alors le </w:t>
+      </w:r>
+      <w:proofErr w:type="spellStart"/>
+      <w:r>
+        <w:t>weight</w:t>
+      </w:r>
+      <w:proofErr w:type="spellEnd"/>
+      <w:r>
+        <w:t xml:space="preserve"> affectera le paramètre </w:t>
+      </w:r>
+      <w:proofErr w:type="spellStart"/>
+      <w:r>
+        <w:t>layout_width</w:t>
+      </w:r>
+      <w:proofErr w:type="spellEnd"/>
+      <w:r>
+        <w:t xml:space="preserve">. </w:t>
+      </w:r>
+      <w:r>
+        <w:br/>
+      </w:r>
+      <w:r>
+        <w:br/>
+        <w:t>-</w:t>
+      </w:r>
+      <w:proofErr w:type="spellStart"/>
+      <w:r>
+        <w:t>android</w:t>
+      </w:r>
+      <w:proofErr w:type="spellEnd"/>
+      <w:r>
+        <w:t> :</w:t>
+      </w:r>
+      <w:proofErr w:type="spellStart"/>
+      <w:r>
+        <w:t>layout_margin</w:t>
+      </w:r>
+      <w:proofErr w:type="spellEnd"/>
+      <w:r>
+        <w:t>=’’</w:t>
+      </w:r>
+      <w:proofErr w:type="spellStart"/>
+      <w:r>
+        <w:t>aValuedp</w:t>
+      </w:r>
+      <w:proofErr w:type="spellEnd"/>
+      <w:r>
+        <w:t>’’ Nous permet de changer la marge de notre widget.</w:t>
+      </w:r>
+      <w:r>
+        <w:br/>
+      </w:r>
+      <w:r>
+        <w:br/>
+        <w:t>-</w:t>
+      </w:r>
+      <w:proofErr w:type="spellStart"/>
+      <w:r>
+        <w:t>android</w:t>
+      </w:r>
+      <w:proofErr w:type="spellEnd"/>
+      <w:r>
+        <w:t> :</w:t>
+      </w:r>
+      <w:proofErr w:type="spellStart"/>
+      <w:r>
+        <w:t>gravity</w:t>
+      </w:r>
+      <w:proofErr w:type="spellEnd"/>
+      <w:r>
+        <w:t>=’’</w:t>
+      </w:r>
+      <w:proofErr w:type="spellStart"/>
+      <w:r>
+        <w:t>multiplePossibleValues</w:t>
+      </w:r>
+      <w:proofErr w:type="spellEnd"/>
+      <w:r>
+        <w:t xml:space="preserve">’’ Nous permet de déterminer où seront placé nos widgets par défaut à l’intérieur du parent. Est un paramètre du parent qui affecte les enfants. </w:t>
+      </w:r>
+      <w:r>
+        <w:t xml:space="preserve"> </w:t>
       </w:r>
       <w:r>
         <w:br/>
@@ -1215,14 +1646,9 @@
       </w:r>
       <w:r>
         <w:br/>
-        <w:t>-</w:t>
-      </w:r>
-      <w:proofErr w:type="gramStart"/>
-      <w:r>
-        <w:t>Écouteur(</w:t>
-      </w:r>
-      <w:proofErr w:type="spellStart"/>
-      <w:proofErr w:type="gramEnd"/>
+        <w:t>-Écouteur(</w:t>
+      </w:r>
+      <w:proofErr w:type="spellStart"/>
       <w:r>
         <w:t>Listener</w:t>
       </w:r>
@@ -1234,206 +1660,203 @@
         <w:t xml:space="preserve"> </w:t>
       </w:r>
       <w:r>
-        <w:t xml:space="preserve">Un objet (pas une composante) provenant d’une classe qui implémente une ou </w:t>
+        <w:t xml:space="preserve">Un objet (pas une composante) provenant d’une classe qui implémente une ou plusieurs interfaces-écouteurs. </w:t>
+      </w:r>
+      <w:r>
+        <w:t xml:space="preserve">La réaction à l’évènement sera le contenu d’une méthode d’une interface-écouteur. </w:t>
+      </w:r>
+      <w:r>
+        <w:t xml:space="preserve">Le même écouteur peut écouter plusieurs sources et plusieurs types d’évènements. </w:t>
+      </w:r>
+      <w:r>
+        <w:t xml:space="preserve">(Exemple </w:t>
+      </w:r>
+      <w:proofErr w:type="spellStart"/>
+      <w:r>
+        <w:t>listeners</w:t>
+      </w:r>
+      <w:proofErr w:type="spellEnd"/>
+      <w:r>
+        <w:t xml:space="preserve"> : </w:t>
+      </w:r>
+      <w:proofErr w:type="spellStart"/>
+      <w:r>
+        <w:t>OnClickListener</w:t>
+      </w:r>
+      <w:proofErr w:type="spellEnd"/>
+      <w:r>
+        <w:t xml:space="preserve">, </w:t>
+      </w:r>
+      <w:proofErr w:type="spellStart"/>
+      <w:r>
+        <w:t>OnLongClickListener</w:t>
+      </w:r>
+      <w:proofErr w:type="spellEnd"/>
+      <w:r>
+        <w:t xml:space="preserve">, </w:t>
+      </w:r>
+      <w:proofErr w:type="spellStart"/>
+      <w:r>
+        <w:t>OnDragListener</w:t>
+      </w:r>
+      <w:proofErr w:type="spellEnd"/>
+      <w:r>
+        <w:t xml:space="preserve">, </w:t>
+      </w:r>
+      <w:proofErr w:type="spellStart"/>
+      <w:r>
+        <w:t>OnTouchListener</w:t>
+      </w:r>
+      <w:proofErr w:type="spellEnd"/>
+      <w:r>
+        <w:t xml:space="preserve">, </w:t>
+      </w:r>
+      <w:proofErr w:type="spellStart"/>
+      <w:r>
+        <w:t>OnHoverListener</w:t>
+      </w:r>
+      <w:proofErr w:type="spellEnd"/>
+      <w:r>
+        <w:t xml:space="preserve">, </w:t>
+      </w:r>
+      <w:proofErr w:type="spellStart"/>
+      <w:r>
+        <w:t>OnKeyListener</w:t>
+      </w:r>
+      <w:proofErr w:type="spellEnd"/>
+      <w:r>
+        <w:t xml:space="preserve">, </w:t>
+      </w:r>
+      <w:proofErr w:type="spellStart"/>
+      <w:r>
+        <w:t>OnAttachStateChangeListener</w:t>
+      </w:r>
+      <w:proofErr w:type="spellEnd"/>
+      <w:r>
+        <w:t xml:space="preserve">, </w:t>
+      </w:r>
+      <w:proofErr w:type="spellStart"/>
+      <w:r>
+        <w:t>OnLayoutChangeListener</w:t>
+      </w:r>
+      <w:proofErr w:type="spellEnd"/>
+      <w:r>
+        <w:t xml:space="preserve">, </w:t>
+      </w:r>
+      <w:proofErr w:type="spellStart"/>
+      <w:r>
+        <w:t>OnCreateContextMenuListener</w:t>
+      </w:r>
+      <w:proofErr w:type="spellEnd"/>
+      <w:r>
+        <w:t xml:space="preserve">, </w:t>
+      </w:r>
+      <w:proofErr w:type="spellStart"/>
+      <w:r>
+        <w:t>OnFocusChangerListener</w:t>
+      </w:r>
+      <w:proofErr w:type="spellEnd"/>
+      <w:r>
+        <w:t xml:space="preserve">, </w:t>
+      </w:r>
+      <w:proofErr w:type="spellStart"/>
+      <w:r>
+        <w:t>OnGenericMotionListener</w:t>
+      </w:r>
+      <w:proofErr w:type="spellEnd"/>
+      <w:r>
+        <w:t xml:space="preserve">, </w:t>
+      </w:r>
+      <w:proofErr w:type="spellStart"/>
+      <w:r>
+        <w:t>OnSystemUiVisibilityChangeListener</w:t>
+      </w:r>
+      <w:proofErr w:type="spellEnd"/>
+      <w:r>
+        <w:t>, etc…)</w:t>
+      </w:r>
+      <w:r>
+        <w:br/>
+      </w:r>
+      <w:r>
+        <w:br/>
+        <w:t xml:space="preserve">Donc quand on clique sur une source, un objet évènementiel est lancé et </w:t>
+      </w:r>
+      <w:r>
+        <w:t>cet objet</w:t>
+      </w:r>
+      <w:r>
+        <w:t xml:space="preserve"> sera capté par un écouteur qui exécutera une action. </w:t>
+      </w:r>
+      <w:r>
+        <w:br/>
+      </w:r>
+      <w:r>
+        <w:br/>
+        <w:t>Il existe 3 étapes pour gérer un évènement :</w:t>
+      </w:r>
+      <w:r>
+        <w:br/>
+        <w:t>1. Créer un objet écouteur</w:t>
+      </w:r>
+      <w:r>
+        <w:t xml:space="preserve">. Cela doit être fait dans la fonction </w:t>
+      </w:r>
+      <w:proofErr w:type="spellStart"/>
+      <w:r>
+        <w:t>onCreate</w:t>
+      </w:r>
+      <w:proofErr w:type="spellEnd"/>
+      <w:r>
+        <w:t xml:space="preserve">. </w:t>
+      </w:r>
+      <w:r>
+        <w:t>(La variable peut être déclaré avant la fonction, mais elle doit être initialisé dans la fonction</w:t>
+      </w:r>
+      <w:r>
+        <w:t>)</w:t>
+      </w:r>
+      <w:r>
+        <w:br/>
+      </w:r>
+      <w:r>
+        <w:t>2.</w:t>
+      </w:r>
+      <w:r>
+        <w:t xml:space="preserve"> Il faut inscrire la</w:t>
+      </w:r>
+      <w:r>
+        <w:t>/les</w:t>
+      </w:r>
+      <w:r>
+        <w:t xml:space="preserve"> source</w:t>
+      </w:r>
+      <w:r>
+        <w:t>(s)</w:t>
+      </w:r>
+      <w:r>
+        <w:t xml:space="preserve"> à notre écouteur. </w:t>
+      </w:r>
+      <w:r>
+        <w:br/>
+      </w:r>
+      <w:r>
+        <w:t>3.</w:t>
+      </w:r>
+      <w:r>
+        <w:t xml:space="preserve"> </w:t>
+      </w:r>
+      <w:r>
+        <w:t>Coder une classe interne de l’écouteur</w:t>
+      </w:r>
+      <w:r>
+        <w:t xml:space="preserve"> en y codant les méthodes de l’interface-écouteur qu’elle met en œuvre. </w:t>
+      </w:r>
+      <w:r>
+        <w:br/>
       </w:r>
       <w:r>
         <w:lastRenderedPageBreak/>
-        <w:t xml:space="preserve">plusieurs interfaces-écouteurs. </w:t>
-      </w:r>
-      <w:r>
-        <w:t xml:space="preserve">La réaction à l’évènement sera le contenu d’une méthode d’une interface-écouteur. </w:t>
-      </w:r>
-      <w:r>
-        <w:t xml:space="preserve">Le même écouteur peut écouter plusieurs sources et plusieurs types d’évènements. </w:t>
-      </w:r>
-      <w:r>
-        <w:t xml:space="preserve">(Exemple </w:t>
-      </w:r>
-      <w:proofErr w:type="spellStart"/>
-      <w:r>
-        <w:t>listeners</w:t>
-      </w:r>
-      <w:proofErr w:type="spellEnd"/>
-      <w:r>
-        <w:t xml:space="preserve"> : </w:t>
-      </w:r>
-      <w:proofErr w:type="spellStart"/>
-      <w:r>
-        <w:t>OnClickListener</w:t>
-      </w:r>
-      <w:proofErr w:type="spellEnd"/>
-      <w:r>
-        <w:t xml:space="preserve">, </w:t>
-      </w:r>
-      <w:proofErr w:type="spellStart"/>
-      <w:r>
-        <w:t>OnLongClickListener</w:t>
-      </w:r>
-      <w:proofErr w:type="spellEnd"/>
-      <w:r>
-        <w:t xml:space="preserve">, </w:t>
-      </w:r>
-      <w:proofErr w:type="spellStart"/>
-      <w:r>
-        <w:t>OnDragListener</w:t>
-      </w:r>
-      <w:proofErr w:type="spellEnd"/>
-      <w:r>
-        <w:t xml:space="preserve">, </w:t>
-      </w:r>
-      <w:proofErr w:type="spellStart"/>
-      <w:r>
-        <w:t>OnTouchListener</w:t>
-      </w:r>
-      <w:proofErr w:type="spellEnd"/>
-      <w:r>
-        <w:t xml:space="preserve">, </w:t>
-      </w:r>
-      <w:proofErr w:type="spellStart"/>
-      <w:r>
-        <w:t>OnHoverListener</w:t>
-      </w:r>
-      <w:proofErr w:type="spellEnd"/>
-      <w:r>
-        <w:t xml:space="preserve">, </w:t>
-      </w:r>
-      <w:proofErr w:type="spellStart"/>
-      <w:r>
-        <w:t>OnKeyListener</w:t>
-      </w:r>
-      <w:proofErr w:type="spellEnd"/>
-      <w:r>
-        <w:t xml:space="preserve">, </w:t>
-      </w:r>
-      <w:proofErr w:type="spellStart"/>
-      <w:r>
-        <w:t>OnAttachStateChangeListener</w:t>
-      </w:r>
-      <w:proofErr w:type="spellEnd"/>
-      <w:r>
-        <w:t xml:space="preserve">, </w:t>
-      </w:r>
-      <w:proofErr w:type="spellStart"/>
-      <w:r>
-        <w:t>OnLayoutChangeListener</w:t>
-      </w:r>
-      <w:proofErr w:type="spellEnd"/>
-      <w:r>
-        <w:t xml:space="preserve">, </w:t>
-      </w:r>
-      <w:proofErr w:type="spellStart"/>
-      <w:r>
-        <w:t>OnCreateContextMenuListener</w:t>
-      </w:r>
-      <w:proofErr w:type="spellEnd"/>
-      <w:r>
-        <w:t xml:space="preserve">, </w:t>
-      </w:r>
-      <w:proofErr w:type="spellStart"/>
-      <w:r>
-        <w:t>OnFocusChangerListener</w:t>
-      </w:r>
-      <w:proofErr w:type="spellEnd"/>
-      <w:r>
-        <w:t xml:space="preserve">, </w:t>
-      </w:r>
-      <w:proofErr w:type="spellStart"/>
-      <w:r>
-        <w:t>OnGenericMotionListener</w:t>
-      </w:r>
-      <w:proofErr w:type="spellEnd"/>
-      <w:r>
-        <w:t xml:space="preserve">, </w:t>
-      </w:r>
-      <w:proofErr w:type="spellStart"/>
-      <w:r>
-        <w:t>OnSystemUiVisibilityChangeListener</w:t>
-      </w:r>
-      <w:proofErr w:type="spellEnd"/>
-      <w:r>
-        <w:t>, etc…)</w:t>
-      </w:r>
-      <w:r>
-        <w:br/>
-      </w:r>
-      <w:r>
-        <w:br/>
-        <w:t xml:space="preserve">Donc quand on clique sur une source, un objet évènementiel est lancé et </w:t>
-      </w:r>
-      <w:r>
-        <w:t>cet objet</w:t>
-      </w:r>
-      <w:r>
-        <w:t xml:space="preserve"> sera capté par un écouteur qui exécutera une action. </w:t>
-      </w:r>
-      <w:r>
-        <w:br/>
-      </w:r>
-      <w:r>
-        <w:br/>
-        <w:t>Il existe 3 étapes pour gérer un évènement :</w:t>
-      </w:r>
-      <w:r>
-        <w:br/>
-        <w:t>1. Créer un objet écouteur</w:t>
-      </w:r>
-      <w:r>
-        <w:t xml:space="preserve">. Cela doit être fait dans la fonction </w:t>
-      </w:r>
-      <w:proofErr w:type="spellStart"/>
-      <w:r>
-        <w:t>onCreate</w:t>
-      </w:r>
-      <w:proofErr w:type="spellEnd"/>
-      <w:r>
-        <w:t xml:space="preserve">. </w:t>
-      </w:r>
-      <w:r>
-        <w:t>(La variable peut être déclaré avant la fonction, mais elle doit être initialisé dans la fonction</w:t>
-      </w:r>
-      <w:r>
-        <w:t>)</w:t>
-      </w:r>
-      <w:r>
-        <w:br/>
-      </w:r>
-      <w:r>
-        <w:t>2.</w:t>
-      </w:r>
-      <w:r>
-        <w:t xml:space="preserve"> Il faut inscrire la</w:t>
-      </w:r>
-      <w:r>
-        <w:t>/les</w:t>
-      </w:r>
-      <w:r>
-        <w:t xml:space="preserve"> source</w:t>
-      </w:r>
-      <w:r>
-        <w:t>(s)</w:t>
-      </w:r>
-      <w:r>
-        <w:t xml:space="preserve"> à notre écouteur. </w:t>
-      </w:r>
-      <w:r>
-        <w:br/>
-      </w:r>
-      <w:r>
-        <w:t>3.</w:t>
-      </w:r>
-      <w:r>
-        <w:t xml:space="preserve"> </w:t>
-      </w:r>
-      <w:r>
-        <w:t>Coder une classe interne de l’écouteur</w:t>
-      </w:r>
-      <w:r>
-        <w:t xml:space="preserve"> en y codant les méthodes de l’interface-écouteur qu’elle met en œuvre. </w:t>
-      </w:r>
-      <w:r>
-        <w:br/>
-      </w:r>
-      <w:r>
         <w:br/>
       </w:r>
       <w:r>
@@ -1481,29 +1904,40 @@
         <w:t xml:space="preserve"> </w:t>
       </w:r>
       <w:proofErr w:type="spellStart"/>
-      <w:proofErr w:type="gramStart"/>
       <w:r>
         <w:t>onCreate</w:t>
       </w:r>
       <w:proofErr w:type="spellEnd"/>
       <w:r>
+        <w:t xml:space="preserve">(Bundle </w:t>
+      </w:r>
+      <w:proofErr w:type="spellStart"/>
+      <w:r>
+        <w:t>savedInstanceState</w:t>
+      </w:r>
+      <w:proofErr w:type="spellEnd"/>
+      <w:r>
+        <w:t>{</w:t>
+      </w:r>
+      <w:proofErr w:type="spellStart"/>
+      <w:r>
+        <w:t>super.onCreate</w:t>
+      </w:r>
+      <w:proofErr w:type="spellEnd"/>
+      <w:r>
         <w:t>(</w:t>
       </w:r>
-      <w:proofErr w:type="gramEnd"/>
-      <w:r>
-        <w:t xml:space="preserve">Bundle </w:t>
-      </w:r>
       <w:proofErr w:type="spellStart"/>
       <w:r>
         <w:t>savedInstanceState</w:t>
       </w:r>
       <w:proofErr w:type="spellEnd"/>
       <w:r>
-        <w:t>{</w:t>
-      </w:r>
-      <w:proofErr w:type="spellStart"/>
-      <w:r>
-        <w:t>super.onCreate</w:t>
+        <w:t xml:space="preserve">); </w:t>
+      </w:r>
+      <w:proofErr w:type="spellStart"/>
+      <w:r>
+        <w:t>setContentView</w:t>
       </w:r>
       <w:proofErr w:type="spellEnd"/>
       <w:r>
@@ -1511,15 +1945,40 @@
       </w:r>
       <w:proofErr w:type="spellStart"/>
       <w:r>
-        <w:t>savedInstanceState</w:t>
-      </w:r>
-      <w:proofErr w:type="spellEnd"/>
-      <w:r>
-        <w:t xml:space="preserve">); </w:t>
-      </w:r>
-      <w:proofErr w:type="spellStart"/>
-      <w:r>
-        <w:t>setContentView</w:t>
+        <w:t>R.layout.activity_main</w:t>
+      </w:r>
+      <w:proofErr w:type="spellEnd"/>
+      <w:r>
+        <w:t>);</w:t>
+      </w:r>
+      <w:r>
+        <w:t>}</w:t>
+      </w:r>
+      <w:r>
+        <w:t xml:space="preserve"> Es</w:t>
+      </w:r>
+      <w:r>
+        <w:t xml:space="preserve">t l’équivalent de notre main pour une application </w:t>
+      </w:r>
+      <w:r>
+        <w:t>Android</w:t>
+      </w:r>
+      <w:r>
+        <w:t xml:space="preserve">. </w:t>
+      </w:r>
+      <w:r>
+        <w:t xml:space="preserve">Est la première fonction qui sera exécuté lors du démarrage de l’application. </w:t>
+      </w:r>
+      <w:r>
+        <w:br/>
+      </w:r>
+      <w:r>
+        <w:br/>
+        <w:t>-</w:t>
+      </w:r>
+      <w:proofErr w:type="spellStart"/>
+      <w:r>
+        <w:t>findViewById</w:t>
       </w:r>
       <w:proofErr w:type="spellEnd"/>
       <w:r>
@@ -1527,31 +1986,86 @@
       </w:r>
       <w:proofErr w:type="spellStart"/>
       <w:r>
-        <w:t>R.layout.activity_main</w:t>
-      </w:r>
-      <w:proofErr w:type="spellEnd"/>
-      <w:r>
-        <w:t>);</w:t>
-      </w:r>
-      <w:r>
-        <w:t>}</w:t>
-      </w:r>
-      <w:r>
-        <w:t xml:space="preserve"> Es</w:t>
-      </w:r>
-      <w:r>
-        <w:t xml:space="preserve">t l’équivalent de notre main pour une application </w:t>
-      </w:r>
-      <w:r>
-        <w:t>Android</w:t>
+        <w:t>anIntId</w:t>
+      </w:r>
+      <w:proofErr w:type="spellEnd"/>
+      <w:r>
+        <w:t xml:space="preserve">) nous retourne un élément de notre </w:t>
+      </w:r>
+      <w:proofErr w:type="spellStart"/>
+      <w:r>
+        <w:t>layout</w:t>
+      </w:r>
+      <w:proofErr w:type="spellEnd"/>
+      <w:r>
+        <w:t xml:space="preserve"> selon le Id donnée. </w:t>
+      </w:r>
+      <w:r>
+        <w:br/>
+      </w:r>
+      <w:r>
+        <w:br/>
+        <w:t>-</w:t>
+      </w:r>
+      <w:proofErr w:type="spellStart"/>
+      <w:r>
+        <w:t>R.id.IdOfWidget</w:t>
+      </w:r>
+      <w:proofErr w:type="spellEnd"/>
+      <w:r>
+        <w:t xml:space="preserve"> nous retourne un </w:t>
+      </w:r>
+      <w:proofErr w:type="spellStart"/>
+      <w:r>
+        <w:t>int</w:t>
+      </w:r>
+      <w:proofErr w:type="spellEnd"/>
+      <w:r>
+        <w:t xml:space="preserve"> selon le Id qu’on avait donnée à notre widget. Souvent utilisé avec la fonction </w:t>
+      </w:r>
+      <w:proofErr w:type="spellStart"/>
+      <w:r>
+        <w:t>findViewById</w:t>
+      </w:r>
+      <w:proofErr w:type="spellEnd"/>
+      <w:r>
+        <w:t xml:space="preserve">(). </w:t>
+      </w:r>
+      <w:r>
+        <w:br/>
+      </w:r>
+      <w:r>
+        <w:br/>
+        <w:t>-</w:t>
+      </w:r>
+      <w:proofErr w:type="spellStart"/>
+      <w:r>
+        <w:t>AWidget.setOnClickListener</w:t>
+      </w:r>
+      <w:proofErr w:type="spellEnd"/>
+      <w:r>
+        <w:t>(</w:t>
+      </w:r>
+      <w:proofErr w:type="spellStart"/>
+      <w:r>
+        <w:t>AListener</w:t>
+      </w:r>
+      <w:proofErr w:type="spellEnd"/>
+      <w:r>
+        <w:t xml:space="preserve">) nous permet d’inscrire une source à un </w:t>
+      </w:r>
+      <w:proofErr w:type="spellStart"/>
+      <w:r>
+        <w:t>listener</w:t>
+      </w:r>
+      <w:proofErr w:type="spellEnd"/>
+      <w:r>
+        <w:t>/écouteur</w:t>
       </w:r>
       <w:r>
         <w:t xml:space="preserve">. </w:t>
       </w:r>
       <w:r>
-        <w:t xml:space="preserve">Est la première fonction qui sera exécuté lors du démarrage de l’application. </w:t>
-      </w:r>
-      <w:r>
         <w:br/>
       </w:r>
       <w:r>
@@ -1560,7 +2074,42 @@
       </w:r>
       <w:proofErr w:type="spellStart"/>
       <w:r>
-        <w:t>findViewById</w:t>
+        <w:t>implements</w:t>
+      </w:r>
+      <w:proofErr w:type="spellEnd"/>
+      <w:r>
+        <w:t xml:space="preserve"> </w:t>
+      </w:r>
+      <w:proofErr w:type="spellStart"/>
+      <w:r>
+        <w:t>View.OnClickListener</w:t>
+      </w:r>
+      <w:proofErr w:type="spellEnd"/>
+      <w:r>
+        <w:t xml:space="preserve"> nous permet d’implémenter l’interface du </w:t>
+      </w:r>
+      <w:proofErr w:type="spellStart"/>
+      <w:r>
+        <w:t>listener</w:t>
+      </w:r>
+      <w:proofErr w:type="spellEnd"/>
+      <w:r>
+        <w:t xml:space="preserve"> pour les actions on click. </w:t>
+      </w:r>
+      <w:r>
+        <w:t xml:space="preserve">Sa méthode est public </w:t>
+      </w:r>
+      <w:proofErr w:type="spellStart"/>
+      <w:r>
+        <w:t>void</w:t>
+      </w:r>
+      <w:proofErr w:type="spellEnd"/>
+      <w:r>
+        <w:t xml:space="preserve"> </w:t>
+      </w:r>
+      <w:proofErr w:type="spellStart"/>
+      <w:r>
+        <w:t>onClick</w:t>
       </w:r>
       <w:proofErr w:type="spellEnd"/>
       <w:r>
@@ -1568,11 +2117,22 @@
       </w:r>
       <w:proofErr w:type="spellStart"/>
       <w:r>
-        <w:t>anIntId</w:t>
-      </w:r>
-      <w:proofErr w:type="spellEnd"/>
-      <w:r>
-        <w:t xml:space="preserve">) nous retourne un élément de notre </w:t>
+        <w:t>View</w:t>
+      </w:r>
+      <w:proofErr w:type="spellEnd"/>
+      <w:r>
+        <w:t xml:space="preserve"> v){}, celle-ci doit être </w:t>
+      </w:r>
+      <w:proofErr w:type="spellStart"/>
+      <w:r>
+        <w:t>override</w:t>
+      </w:r>
+      <w:proofErr w:type="spellEnd"/>
+      <w:r>
+        <w:t xml:space="preserve">. </w:t>
+      </w:r>
+      <w:r>
+        <w:t xml:space="preserve">Le v représente la source dans notre </w:t>
       </w:r>
       <w:proofErr w:type="spellStart"/>
       <w:r>
@@ -1580,7 +2140,16 @@
       </w:r>
       <w:proofErr w:type="spellEnd"/>
       <w:r>
-        <w:t xml:space="preserve"> selon le Id donnée. </w:t>
+        <w:t xml:space="preserve"> qui a appelé la fonct</w:t>
+      </w:r>
+      <w:r>
+        <w:t>io</w:t>
+      </w:r>
+      <w:r>
+        <w:t>n</w:t>
+      </w:r>
+      <w:r>
+        <w:t>.</w:t>
       </w:r>
       <w:r>
         <w:br/>
@@ -1591,37 +2160,19 @@
       </w:r>
       <w:proofErr w:type="spellStart"/>
       <w:r>
-        <w:t>R.</w:t>
-      </w:r>
-      <w:proofErr w:type="gramStart"/>
-      <w:r>
-        <w:t>id.IdOfWidget</w:t>
-      </w:r>
-      <w:proofErr w:type="spellEnd"/>
-      <w:proofErr w:type="gramEnd"/>
-      <w:r>
-        <w:t xml:space="preserve"> nous retourne un </w:t>
-      </w:r>
-      <w:proofErr w:type="spellStart"/>
-      <w:r>
-        <w:t>int</w:t>
-      </w:r>
-      <w:proofErr w:type="spellEnd"/>
-      <w:r>
-        <w:t xml:space="preserve"> selon le Id qu’on avait donnée à notre widget. Souvent utilisé avec la fonction </w:t>
-      </w:r>
-      <w:proofErr w:type="spellStart"/>
-      <w:proofErr w:type="gramStart"/>
-      <w:r>
-        <w:t>findViewById</w:t>
+        <w:t>AWidgetThatContainsText.setText</w:t>
       </w:r>
       <w:proofErr w:type="spellEnd"/>
       <w:r>
         <w:t>(</w:t>
       </w:r>
-      <w:proofErr w:type="gramEnd"/>
-      <w:r>
-        <w:t xml:space="preserve">). </w:t>
+      <w:proofErr w:type="spellStart"/>
+      <w:r>
+        <w:t>AString</w:t>
+      </w:r>
+      <w:proofErr w:type="spellEnd"/>
+      <w:r>
+        <w:t>) nous permet de changer le texte de notre widget.</w:t>
       </w:r>
       <w:r>
         <w:br/>
@@ -1632,167 +2183,17 @@
       </w:r>
       <w:proofErr w:type="spellStart"/>
       <w:r>
-        <w:t>AWidget.setOnClickListener</w:t>
-      </w:r>
-      <w:proofErr w:type="spellEnd"/>
-      <w:r>
-        <w:t>(</w:t>
-      </w:r>
-      <w:proofErr w:type="spellStart"/>
-      <w:r>
-        <w:t>AListener</w:t>
-      </w:r>
-      <w:proofErr w:type="spellEnd"/>
-      <w:r>
-        <w:t xml:space="preserve">) nous permet d’inscrire une source à un </w:t>
-      </w:r>
-      <w:proofErr w:type="spellStart"/>
-      <w:r>
-        <w:t>listener</w:t>
-      </w:r>
-      <w:proofErr w:type="spellEnd"/>
-      <w:r>
-        <w:t>/écouteur</w:t>
-      </w:r>
-      <w:r>
-        <w:t xml:space="preserve">. </w:t>
-      </w:r>
-      <w:r>
-        <w:br/>
-      </w:r>
-      <w:r>
-        <w:br/>
-        <w:t>-</w:t>
-      </w:r>
-      <w:proofErr w:type="spellStart"/>
-      <w:r>
-        <w:t>implements</w:t>
-      </w:r>
-      <w:proofErr w:type="spellEnd"/>
-      <w:r>
-        <w:t xml:space="preserve"> </w:t>
-      </w:r>
-      <w:proofErr w:type="spellStart"/>
-      <w:r>
-        <w:t>View.OnClickListener</w:t>
-      </w:r>
-      <w:proofErr w:type="spellEnd"/>
-      <w:r>
-        <w:t xml:space="preserve"> nous permet d’implémenter l’interface du </w:t>
-      </w:r>
-      <w:proofErr w:type="spellStart"/>
-      <w:r>
-        <w:t>listener</w:t>
-      </w:r>
-      <w:proofErr w:type="spellEnd"/>
-      <w:r>
-        <w:t xml:space="preserve"> pour les actions on click. </w:t>
-      </w:r>
-      <w:r>
-        <w:t xml:space="preserve">Sa méthode est public </w:t>
-      </w:r>
-      <w:proofErr w:type="spellStart"/>
-      <w:r>
-        <w:t>void</w:t>
-      </w:r>
-      <w:proofErr w:type="spellEnd"/>
-      <w:r>
-        <w:t xml:space="preserve"> </w:t>
-      </w:r>
-      <w:proofErr w:type="spellStart"/>
-      <w:proofErr w:type="gramStart"/>
-      <w:r>
-        <w:t>onClick</w:t>
-      </w:r>
-      <w:proofErr w:type="spellEnd"/>
-      <w:r>
-        <w:t>(</w:t>
-      </w:r>
-      <w:proofErr w:type="spellStart"/>
-      <w:proofErr w:type="gramEnd"/>
-      <w:r>
-        <w:t>View</w:t>
-      </w:r>
-      <w:proofErr w:type="spellEnd"/>
-      <w:r>
-        <w:t xml:space="preserve"> v){}, celle-ci doit être </w:t>
-      </w:r>
-      <w:proofErr w:type="spellStart"/>
-      <w:r>
-        <w:t>override</w:t>
-      </w:r>
-      <w:proofErr w:type="spellEnd"/>
-      <w:r>
-        <w:t xml:space="preserve">. </w:t>
-      </w:r>
-      <w:r>
-        <w:t xml:space="preserve">Le v représente la source dans notre </w:t>
-      </w:r>
-      <w:proofErr w:type="spellStart"/>
-      <w:r>
-        <w:t>layout</w:t>
-      </w:r>
-      <w:proofErr w:type="spellEnd"/>
-      <w:r>
-        <w:t xml:space="preserve"> qui a appelé la fonct</w:t>
-      </w:r>
-      <w:r>
-        <w:t>io</w:t>
-      </w:r>
-      <w:r>
-        <w:t>n</w:t>
-      </w:r>
-      <w:r>
-        <w:t>.</w:t>
-      </w:r>
-      <w:r>
-        <w:br/>
-      </w:r>
-      <w:r>
-        <w:br/>
-        <w:t>-</w:t>
-      </w:r>
-      <w:proofErr w:type="spellStart"/>
-      <w:r>
-        <w:t>AWidgetThatContainsText.setText</w:t>
-      </w:r>
-      <w:proofErr w:type="spellEnd"/>
-      <w:r>
-        <w:t>(</w:t>
-      </w:r>
-      <w:proofErr w:type="spellStart"/>
-      <w:r>
-        <w:t>AString</w:t>
-      </w:r>
-      <w:proofErr w:type="spellEnd"/>
-      <w:r>
-        <w:t>) nous permet de changer le texte de notre widget.</w:t>
-      </w:r>
-      <w:r>
-        <w:br/>
-      </w:r>
-      <w:r>
-        <w:br/>
-        <w:t>-</w:t>
-      </w:r>
-      <w:proofErr w:type="spellStart"/>
-      <w:r>
         <w:t>AWidget.getText</w:t>
       </w:r>
       <w:proofErr w:type="spellEnd"/>
       <w:r>
-        <w:t>(</w:t>
-      </w:r>
-      <w:proofErr w:type="gramStart"/>
-      <w:r>
-        <w:t>).</w:t>
+        <w:t>().</w:t>
       </w:r>
       <w:proofErr w:type="spellStart"/>
       <w:r>
         <w:t>toString</w:t>
       </w:r>
       <w:proofErr w:type="spellEnd"/>
-      <w:proofErr w:type="gramEnd"/>
       <w:r>
         <w:t xml:space="preserve">() nous retourne le string présent dans notre widget. On doit faire </w:t>
       </w:r>
@@ -1802,15 +2203,7 @@
       </w:r>
       <w:proofErr w:type="spellEnd"/>
       <w:r>
-        <w:t xml:space="preserve"> </w:t>
-      </w:r>
-      <w:proofErr w:type="gramStart"/>
-      <w:r>
-        <w:t>suite au</w:t>
-      </w:r>
-      <w:proofErr w:type="gramEnd"/>
-      <w:r>
-        <w:t xml:space="preserve"> </w:t>
+        <w:t xml:space="preserve"> suite au </w:t>
       </w:r>
       <w:proofErr w:type="spellStart"/>
       <w:r>
@@ -1943,11 +2336,267 @@
           <w:i/>
           <w:iCs/>
         </w:rPr>
+        <w:t>Vector</w:t>
+      </w:r>
+      <w:proofErr w:type="spellEnd"/>
+      <w:r>
+        <w:br/>
+      </w:r>
+      <w:r>
+        <w:t>-</w:t>
+      </w:r>
+      <w:proofErr w:type="spellStart"/>
+      <w:r>
+        <w:t>Vector</w:t>
+      </w:r>
+      <w:proofErr w:type="spellEnd"/>
+      <w:r>
+        <w:t>&lt;</w:t>
+      </w:r>
+      <w:proofErr w:type="spellStart"/>
+      <w:r>
+        <w:t>AType</w:t>
+      </w:r>
+      <w:proofErr w:type="spellEnd"/>
+      <w:r>
+        <w:t xml:space="preserve">&gt; </w:t>
+      </w:r>
+      <w:proofErr w:type="spellStart"/>
+      <w:r>
+        <w:t>nameOfVector</w:t>
+      </w:r>
+      <w:proofErr w:type="spellEnd"/>
+      <w:r>
+        <w:t xml:space="preserve"> = new </w:t>
+      </w:r>
+      <w:proofErr w:type="spellStart"/>
+      <w:r>
+        <w:t>Vector</w:t>
+      </w:r>
+      <w:proofErr w:type="spellEnd"/>
+      <w:r>
+        <w:t xml:space="preserve">(); </w:t>
+      </w:r>
+      <w:r>
+        <w:br/>
+      </w:r>
+      <w:r>
+        <w:t xml:space="preserve">Un vecteur est un tableau qui a une allocation dynamique de la mémoire. On peut donc rajouter </w:t>
+      </w:r>
+      <w:r>
+        <w:t xml:space="preserve">des valeurs </w:t>
+      </w:r>
+      <w:r>
+        <w:t>au fur et à mesure du programme</w:t>
+      </w:r>
+      <w:r>
+        <w:t xml:space="preserve"> dans notre vecteur</w:t>
+      </w:r>
+      <w:r>
+        <w:t>.</w:t>
+      </w:r>
+      <w:r>
+        <w:t xml:space="preserve"> On peut limiter les types qui seront présent dans notre vecteur en spécifiant le type voulu à l’intérieur de</w:t>
+      </w:r>
+      <w:r>
+        <w:t>s</w:t>
+      </w:r>
+      <w:r>
+        <w:t xml:space="preserve"> &lt;&gt;.</w:t>
+      </w:r>
+      <w:r>
+        <w:t xml:space="preserve"> Un vecteur ne peut pas avoir de champ vide</w:t>
+      </w:r>
+      <w:r>
+        <w:t xml:space="preserve">, on ne peut donc pas placer un élément à la position 10 si je n’ai que 3 </w:t>
+      </w:r>
+      <w:r>
+        <w:t>éléments</w:t>
+      </w:r>
+      <w:r>
+        <w:t xml:space="preserve"> dans mon vecteur</w:t>
+      </w:r>
+      <w:r>
+        <w:t>.</w:t>
+      </w:r>
+      <w:r>
+        <w:t xml:space="preserve"> </w:t>
+      </w:r>
+      <w:r>
+        <w:t>On n’utilise pas</w:t>
+      </w:r>
+      <w:r>
+        <w:t xml:space="preserve"> de [] avec un vecteur. </w:t>
+      </w:r>
+      <w:r>
+        <w:br/>
+      </w:r>
+      <w:r>
+        <w:t xml:space="preserve">On peut uniquement mettre des objets dans un vecteur, </w:t>
+      </w:r>
+      <w:r>
+        <w:t>pour les types primitifs on utilise les objets englobant du type tel que Double pour des doubles</w:t>
+      </w:r>
+      <w:r>
+        <w:t xml:space="preserve">. </w:t>
+      </w:r>
+      <w:r>
+        <w:br/>
+        <w:t>La capacité initiale d’un vecteur est de 10 lorsqu’initialiser avec le constructeur de base</w:t>
+      </w:r>
+      <w:r>
+        <w:t xml:space="preserve">, la </w:t>
+      </w:r>
+      <w:r>
+        <w:t xml:space="preserve">place en </w:t>
+      </w:r>
+      <w:r>
+        <w:t xml:space="preserve">mémoire pour 10 </w:t>
+      </w:r>
+      <w:r>
+        <w:t>éléments</w:t>
+      </w:r>
+      <w:r>
+        <w:t xml:space="preserve"> est donc </w:t>
+      </w:r>
+      <w:r>
+        <w:t>allouée</w:t>
+      </w:r>
+      <w:r>
+        <w:t xml:space="preserve"> à notre vecteur même si c</w:t>
+      </w:r>
+      <w:r>
+        <w:t>es</w:t>
+      </w:r>
+      <w:r>
+        <w:t xml:space="preserve"> place</w:t>
+      </w:r>
+      <w:r>
+        <w:t>s</w:t>
+      </w:r>
+      <w:r>
+        <w:t xml:space="preserve"> sont présentement </w:t>
+      </w:r>
+      <w:r>
+        <w:t>vides</w:t>
+      </w:r>
+      <w:r>
+        <w:t xml:space="preserve">. Si on met un </w:t>
+      </w:r>
+      <w:proofErr w:type="spellStart"/>
+      <w:r>
+        <w:t>int</w:t>
+      </w:r>
+      <w:proofErr w:type="spellEnd"/>
+      <w:r>
+        <w:t xml:space="preserve"> en paramètre dans le constructeur de notre vecteur, la capacité initiale de notre vecteur sera la valeur du </w:t>
+      </w:r>
+      <w:proofErr w:type="spellStart"/>
+      <w:r>
+        <w:t>int</w:t>
+      </w:r>
+      <w:proofErr w:type="spellEnd"/>
+      <w:r>
+        <w:t>.</w:t>
+      </w:r>
+      <w:r>
+        <w:br/>
+        <w:t xml:space="preserve">La taille/size d’un vecteur est le nombre d’objet présent dans le vecteur.  </w:t>
+      </w:r>
+      <w:r>
+        <w:t xml:space="preserve"> </w:t>
+      </w:r>
+      <w:r>
+        <w:br/>
+        <w:t xml:space="preserve">Par défaut, lorsque toutes les places sont prise, la prochaine valeur ajouter au vecteur fera en sorte que la capacité courante de mon vecteur sera doublé donc 10 </w:t>
+      </w:r>
+      <w:r>
+        <w:sym w:font="Wingdings" w:char="F0E0"/>
+      </w:r>
+      <w:r>
+        <w:t xml:space="preserve"> 20 </w:t>
+      </w:r>
+      <w:r>
+        <w:sym w:font="Wingdings" w:char="F0E0"/>
+      </w:r>
+      <w:r>
+        <w:t xml:space="preserve"> 40 </w:t>
+      </w:r>
+      <w:r>
+        <w:sym w:font="Wingdings" w:char="F0E0"/>
+      </w:r>
+      <w:r>
+        <w:t xml:space="preserve"> etc… </w:t>
+      </w:r>
+      <w:r>
+        <w:t xml:space="preserve">Le deuxième paramètre </w:t>
+      </w:r>
+      <w:r>
         <w:lastRenderedPageBreak/>
+        <w:t xml:space="preserve">du constructeur prend un </w:t>
+      </w:r>
+      <w:proofErr w:type="spellStart"/>
+      <w:r>
+        <w:t>int</w:t>
+      </w:r>
+      <w:proofErr w:type="spellEnd"/>
+      <w:r>
+        <w:t xml:space="preserve"> qui détermine de combien on veut augmenter la capacité de notre vecteur lorsqu’il ne reste plus de place donc </w:t>
+      </w:r>
+      <w:proofErr w:type="spellStart"/>
+      <w:r>
         <w:t>Vector</w:t>
       </w:r>
       <w:proofErr w:type="spellEnd"/>
       <w:r>
+        <w:t>&lt;</w:t>
+      </w:r>
+      <w:proofErr w:type="spellStart"/>
+      <w:r>
+        <w:t>AType</w:t>
+      </w:r>
+      <w:proofErr w:type="spellEnd"/>
+      <w:r>
+        <w:t xml:space="preserve">&gt; </w:t>
+      </w:r>
+      <w:proofErr w:type="spellStart"/>
+      <w:r>
+        <w:t>AVector</w:t>
+      </w:r>
+      <w:proofErr w:type="spellEnd"/>
+      <w:r>
+        <w:t xml:space="preserve"> = new </w:t>
+      </w:r>
+      <w:proofErr w:type="spellStart"/>
+      <w:r>
+        <w:t>Vector</w:t>
+      </w:r>
+      <w:proofErr w:type="spellEnd"/>
+      <w:r>
+        <w:t xml:space="preserve">(3, 1); Les places augmenteront alors tel que 3 </w:t>
+      </w:r>
+      <w:r>
+        <w:sym w:font="Wingdings" w:char="F0E0"/>
+      </w:r>
+      <w:r>
+        <w:t xml:space="preserve"> 4 </w:t>
+      </w:r>
+      <w:r>
+        <w:sym w:font="Wingdings" w:char="F0E0"/>
+      </w:r>
+      <w:r>
+        <w:t xml:space="preserve"> 5 </w:t>
+      </w:r>
+      <w:r>
+        <w:sym w:font="Wingdings" w:char="F0E0"/>
+      </w:r>
+      <w:r>
+        <w:t xml:space="preserve"> etc…</w:t>
+      </w:r>
+      <w:r>
+        <w:br/>
+      </w:r>
+      <w:r>
         <w:br/>
       </w:r>
       <w:r>
@@ -1955,374 +2604,99 @@
       </w:r>
       <w:proofErr w:type="spellStart"/>
       <w:r>
-        <w:t>Vector</w:t>
-      </w:r>
-      <w:proofErr w:type="spellEnd"/>
-      <w:r>
-        <w:t>&lt;</w:t>
-      </w:r>
-      <w:proofErr w:type="spellStart"/>
-      <w:r>
-        <w:t>AType</w:t>
-      </w:r>
-      <w:proofErr w:type="spellEnd"/>
-      <w:r>
-        <w:t xml:space="preserve">&gt; </w:t>
-      </w:r>
-      <w:proofErr w:type="spellStart"/>
-      <w:r>
-        <w:t>nameOfVector</w:t>
-      </w:r>
-      <w:proofErr w:type="spellEnd"/>
-      <w:r>
-        <w:t xml:space="preserve"> = new </w:t>
-      </w:r>
-      <w:proofErr w:type="spellStart"/>
-      <w:proofErr w:type="gramStart"/>
-      <w:r>
-        <w:t>Vector</w:t>
+        <w:t>nameOfVector.add</w:t>
       </w:r>
       <w:proofErr w:type="spellEnd"/>
       <w:r>
         <w:t>(</w:t>
       </w:r>
-      <w:proofErr w:type="gramEnd"/>
-      <w:r>
-        <w:t xml:space="preserve">); </w:t>
-      </w:r>
-      <w:r>
-        <w:br/>
-      </w:r>
-      <w:r>
-        <w:t xml:space="preserve">Un vecteur est un tableau qui a une allocation dynamique de la mémoire. On peut donc rajouter </w:t>
-      </w:r>
-      <w:r>
-        <w:t xml:space="preserve">des valeurs </w:t>
-      </w:r>
-      <w:r>
-        <w:t>au fur et à mesure du programme</w:t>
-      </w:r>
-      <w:r>
-        <w:t xml:space="preserve"> dans notre vecteur</w:t>
-      </w:r>
-      <w:r>
-        <w:t>.</w:t>
-      </w:r>
-      <w:r>
-        <w:t xml:space="preserve"> On peut limiter les types qui seront présent dans notre vecteur en spécifiant le type voulu à l’intérieur de</w:t>
-      </w:r>
-      <w:r>
-        <w:t>s</w:t>
-      </w:r>
-      <w:r>
-        <w:t xml:space="preserve"> &lt;&gt;.</w:t>
-      </w:r>
-      <w:r>
-        <w:t xml:space="preserve"> Un vecteur ne peut pas avoir de champ vide</w:t>
-      </w:r>
-      <w:r>
-        <w:t xml:space="preserve">, on ne peut donc pas placer un élément à la position 10 si je n’ai que 3 </w:t>
-      </w:r>
-      <w:r>
-        <w:t>éléments</w:t>
-      </w:r>
-      <w:r>
-        <w:t xml:space="preserve"> dans mon vecteur</w:t>
-      </w:r>
-      <w:r>
-        <w:t>.</w:t>
-      </w:r>
+      <w:r>
+        <w:t>Object o</w:t>
+      </w:r>
+      <w:r>
+        <w:t xml:space="preserve">) </w:t>
+      </w:r>
+      <w:r>
+        <w:t>N</w:t>
+      </w:r>
+      <w:r>
+        <w:t xml:space="preserve">ous permet d’ajouter un élément à notre vecteur à la dernière position possible. Si j’ai </w:t>
+      </w:r>
+      <w:r>
+        <w:t xml:space="preserve">2 éléments, le nouvel élément sera placer à la position 2. </w:t>
+      </w:r>
+      <w:r>
+        <w:br/>
+        <w:t>-</w:t>
+      </w:r>
+      <w:proofErr w:type="spellStart"/>
+      <w:r>
+        <w:t>nameOfVector.insertElementAt</w:t>
+      </w:r>
+      <w:proofErr w:type="spellEnd"/>
+      <w:r>
+        <w:t>(Object o</w:t>
+      </w:r>
+      <w:r>
+        <w:t xml:space="preserve">, </w:t>
+      </w:r>
+      <w:proofErr w:type="spellStart"/>
+      <w:r>
+        <w:t>int</w:t>
+      </w:r>
+      <w:proofErr w:type="spellEnd"/>
       <w:r>
         <w:t xml:space="preserve"> </w:t>
       </w:r>
       <w:r>
-        <w:t>On n’utilise pas</w:t>
-      </w:r>
-      <w:r>
-        <w:t xml:space="preserve"> de [] avec un vecteur. </w:t>
-      </w:r>
-      <w:r>
-        <w:br/>
-      </w:r>
-      <w:r>
-        <w:t xml:space="preserve">On peut uniquement mettre des objets dans un vecteur, </w:t>
-      </w:r>
-      <w:r>
-        <w:t>pour les types primitifs on utilise les objets englobant du type tel que Double pour des doubles</w:t>
-      </w:r>
-      <w:r>
-        <w:t xml:space="preserve">. </w:t>
-      </w:r>
-      <w:r>
-        <w:br/>
-        <w:t>La capacité initiale d’un vecteur est de 10 lorsqu’initialiser avec le constructeur de base</w:t>
-      </w:r>
-      <w:r>
-        <w:t xml:space="preserve">, la </w:t>
-      </w:r>
-      <w:r>
-        <w:t xml:space="preserve">place en </w:t>
-      </w:r>
-      <w:r>
-        <w:t xml:space="preserve">mémoire pour 10 </w:t>
-      </w:r>
-      <w:r>
-        <w:t>éléments</w:t>
-      </w:r>
-      <w:r>
-        <w:t xml:space="preserve"> est donc </w:t>
-      </w:r>
-      <w:r>
-        <w:t>allouée</w:t>
-      </w:r>
-      <w:r>
-        <w:t xml:space="preserve"> à notre vecteur même si c</w:t>
-      </w:r>
-      <w:r>
-        <w:t>es</w:t>
-      </w:r>
-      <w:r>
-        <w:t xml:space="preserve"> place</w:t>
-      </w:r>
-      <w:r>
-        <w:t>s</w:t>
-      </w:r>
-      <w:r>
-        <w:t xml:space="preserve"> sont présentement </w:t>
-      </w:r>
-      <w:r>
-        <w:t>vides</w:t>
-      </w:r>
-      <w:r>
-        <w:t xml:space="preserve">. Si on met un </w:t>
-      </w:r>
-      <w:proofErr w:type="spellStart"/>
-      <w:r>
-        <w:t>int</w:t>
-      </w:r>
-      <w:proofErr w:type="spellEnd"/>
-      <w:r>
-        <w:t xml:space="preserve"> en paramètre dans le constructeur de notre vecteur, la capacité initiale de notre vecteur sera la valeur du </w:t>
-      </w:r>
-      <w:proofErr w:type="spellStart"/>
-      <w:r>
-        <w:t>int</w:t>
-      </w:r>
-      <w:proofErr w:type="spellEnd"/>
-      <w:r>
-        <w:t>.</w:t>
-      </w:r>
-      <w:r>
-        <w:br/>
-        <w:t xml:space="preserve">La taille/size d’un vecteur est le nombre d’objet présent dans le vecteur.  </w:t>
-      </w:r>
-      <w:r>
-        <w:t xml:space="preserve"> </w:t>
-      </w:r>
-      <w:r>
-        <w:br/>
-        <w:t xml:space="preserve">Par défaut, lorsque toutes les places sont </w:t>
-      </w:r>
-      <w:proofErr w:type="gramStart"/>
-      <w:r>
-        <w:t>prise</w:t>
-      </w:r>
-      <w:proofErr w:type="gramEnd"/>
-      <w:r>
-        <w:t xml:space="preserve">, la prochaine valeur ajouter au vecteur fera en sorte que la capacité courante de mon vecteur sera doublé donc 10 </w:t>
-      </w:r>
-      <w:r>
-        <w:sym w:font="Wingdings" w:char="F0E0"/>
-      </w:r>
-      <w:r>
-        <w:t xml:space="preserve"> 20 </w:t>
-      </w:r>
-      <w:r>
-        <w:sym w:font="Wingdings" w:char="F0E0"/>
-      </w:r>
-      <w:r>
-        <w:t xml:space="preserve"> 40 </w:t>
-      </w:r>
-      <w:r>
-        <w:sym w:font="Wingdings" w:char="F0E0"/>
-      </w:r>
-      <w:r>
-        <w:t xml:space="preserve"> etc… </w:t>
-      </w:r>
-      <w:r>
-        <w:t xml:space="preserve">Le deuxième paramètre du constructeur prend un </w:t>
-      </w:r>
-      <w:proofErr w:type="spellStart"/>
-      <w:r>
-        <w:t>int</w:t>
-      </w:r>
-      <w:proofErr w:type="spellEnd"/>
-      <w:r>
-        <w:t xml:space="preserve"> qui détermine de combien on veut augmenter la capacité de notre vecteur lorsqu’il ne reste plus de place donc </w:t>
-      </w:r>
-      <w:proofErr w:type="spellStart"/>
-      <w:r>
-        <w:t>Vector</w:t>
-      </w:r>
-      <w:proofErr w:type="spellEnd"/>
-      <w:r>
-        <w:t>&lt;</w:t>
-      </w:r>
-      <w:proofErr w:type="spellStart"/>
-      <w:r>
-        <w:t>AType</w:t>
-      </w:r>
-      <w:proofErr w:type="spellEnd"/>
-      <w:r>
-        <w:t xml:space="preserve">&gt; </w:t>
-      </w:r>
-      <w:proofErr w:type="spellStart"/>
-      <w:r>
-        <w:t>AVector</w:t>
-      </w:r>
-      <w:proofErr w:type="spellEnd"/>
-      <w:r>
-        <w:t xml:space="preserve"> = new </w:t>
-      </w:r>
-      <w:proofErr w:type="spellStart"/>
-      <w:proofErr w:type="gramStart"/>
-      <w:r>
-        <w:t>Vector</w:t>
+        <w:t xml:space="preserve">index) nous permet de placer une valeur à l’index voulu. Il faut placer l’objet à une position qui ne créera pas d’espace vide dans le vecteur. </w:t>
+      </w:r>
+      <w:r>
+        <w:t xml:space="preserve">Si j’ai déjà un élément à la position 1 et que je place le nouvel élément à la position 1, l’ancienne valeur sera </w:t>
+      </w:r>
+      <w:r>
+        <w:t>déplacée</w:t>
+      </w:r>
+      <w:r>
+        <w:t xml:space="preserve"> à la position 2 et ainsi de suite pour les autres valeurs aux indexes plus grand. </w:t>
+      </w:r>
+      <w:r>
+        <w:br/>
+        <w:t>-</w:t>
+      </w:r>
+      <w:proofErr w:type="spellStart"/>
+      <w:r>
+        <w:t>nameOfVector.contains</w:t>
       </w:r>
       <w:proofErr w:type="spellEnd"/>
       <w:r>
         <w:t>(</w:t>
       </w:r>
-      <w:proofErr w:type="gramEnd"/>
-      <w:r>
-        <w:t xml:space="preserve">3, 1); Les places augmenteront alors tel que 3 </w:t>
-      </w:r>
-      <w:r>
-        <w:sym w:font="Wingdings" w:char="F0E0"/>
-      </w:r>
-      <w:r>
-        <w:t xml:space="preserve"> 4 </w:t>
-      </w:r>
-      <w:r>
-        <w:sym w:font="Wingdings" w:char="F0E0"/>
-      </w:r>
-      <w:r>
-        <w:t xml:space="preserve"> 5 </w:t>
-      </w:r>
-      <w:r>
-        <w:sym w:font="Wingdings" w:char="F0E0"/>
-      </w:r>
-      <w:r>
-        <w:t xml:space="preserve"> etc…</w:t>
-      </w:r>
-      <w:r>
-        <w:br/>
-      </w:r>
-      <w:r>
-        <w:br/>
-      </w:r>
-      <w:r>
+      <w:r>
+        <w:t>Objet o</w:t>
+      </w:r>
+      <w:r>
+        <w:t>) Nous permet de vérifier si un vecteur contient la valeur</w:t>
+      </w:r>
+      <w:r>
+        <w:t>/objet/référence à un objet</w:t>
+      </w:r>
+      <w:r>
+        <w:t xml:space="preserve"> mis en paramètre. </w:t>
+      </w:r>
+      <w:r>
+        <w:br/>
         <w:t>-</w:t>
       </w:r>
       <w:proofErr w:type="spellStart"/>
       <w:r>
-        <w:t>nameOfVector.add</w:t>
+        <w:t>nameOfVector.get</w:t>
       </w:r>
       <w:proofErr w:type="spellEnd"/>
       <w:r>
         <w:t>(</w:t>
       </w:r>
-      <w:r>
-        <w:t>Object o</w:t>
-      </w:r>
-      <w:r>
-        <w:t xml:space="preserve">) </w:t>
-      </w:r>
-      <w:r>
-        <w:t>N</w:t>
-      </w:r>
-      <w:r>
-        <w:t xml:space="preserve">ous permet d’ajouter un élément à notre vecteur à la dernière position possible. Si j’ai </w:t>
-      </w:r>
-      <w:r>
-        <w:t xml:space="preserve">2 éléments, le nouvel élément sera placer à la position 2. </w:t>
-      </w:r>
-      <w:r>
-        <w:br/>
-        <w:t>-</w:t>
-      </w:r>
-      <w:proofErr w:type="spellStart"/>
-      <w:r>
-        <w:t>nameOfVector.insertElementAt</w:t>
-      </w:r>
-      <w:proofErr w:type="spellEnd"/>
-      <w:r>
-        <w:t>(Object o</w:t>
-      </w:r>
-      <w:r>
-        <w:t xml:space="preserve">, </w:t>
-      </w:r>
-      <w:proofErr w:type="spellStart"/>
-      <w:r>
-        <w:t>int</w:t>
-      </w:r>
-      <w:proofErr w:type="spellEnd"/>
-      <w:r>
-        <w:t xml:space="preserve"> </w:t>
-      </w:r>
-      <w:r>
-        <w:t xml:space="preserve">index) nous permet de placer une valeur à l’index voulu. Il faut placer l’objet à une position qui ne créera pas d’espace vide dans le vecteur. </w:t>
-      </w:r>
-      <w:r>
-        <w:t xml:space="preserve">Si j’ai déjà un élément à la position 1 et que je place le nouvel élément à la position 1, l’ancienne valeur sera </w:t>
-      </w:r>
-      <w:r>
-        <w:t>déplacée</w:t>
-      </w:r>
-      <w:r>
-        <w:t xml:space="preserve"> à la position 2 et ainsi de suite pour les autres valeurs aux indexes plus grand. </w:t>
-      </w:r>
-      <w:r>
-        <w:br/>
-        <w:t>-</w:t>
-      </w:r>
-      <w:proofErr w:type="spellStart"/>
-      <w:r>
-        <w:t>nameOfVector.contains</w:t>
-      </w:r>
-      <w:proofErr w:type="spellEnd"/>
-      <w:r>
-        <w:t>(</w:t>
-      </w:r>
-      <w:r>
-        <w:t>Objet o</w:t>
-      </w:r>
-      <w:r>
-        <w:t>) Nous permet de vérifier si un vecteur contient la valeur</w:t>
-      </w:r>
-      <w:r>
-        <w:t>/objet/référence à un objet</w:t>
-      </w:r>
-      <w:r>
-        <w:t xml:space="preserve"> mis en paramètre. </w:t>
-      </w:r>
-      <w:r>
-        <w:br/>
-      </w:r>
-      <w:proofErr w:type="gramStart"/>
-      <w:r>
-        <w:t>-</w:t>
-      </w:r>
-      <w:proofErr w:type="spellStart"/>
-      <w:r>
-        <w:t>nameOfVector.get</w:t>
-      </w:r>
-      <w:proofErr w:type="spellEnd"/>
-      <w:r>
-        <w:t>(</w:t>
-      </w:r>
-      <w:proofErr w:type="spellStart"/>
-      <w:proofErr w:type="gramEnd"/>
+      <w:proofErr w:type="spellStart"/>
       <w:r>
         <w:t>int</w:t>
       </w:r>
@@ -2560,12 +2934,10 @@
         <w:t xml:space="preserve">On peut ensuite utiliser </w:t>
       </w:r>
       <w:proofErr w:type="spellStart"/>
-      <w:proofErr w:type="gramStart"/>
       <w:r>
         <w:t>toast.show</w:t>
       </w:r>
       <w:proofErr w:type="spellEnd"/>
-      <w:proofErr w:type="gramEnd"/>
       <w:r>
         <w:t xml:space="preserve">() à l’endroit où on eut faire apparaitre notre notification. </w:t>
       </w:r>
@@ -2573,7 +2945,6 @@
         <w:br/>
       </w:r>
       <w:r>
-        <w:lastRenderedPageBreak/>
         <w:br/>
       </w:r>
       <w:r>

</xml_diff>

<commit_message>
Started a function which lets us find every view element in the main activity
</commit_message>
<xml_diff>
--- a/Programation notes part4.docx
+++ b/Programation notes part4.docx
@@ -75,20 +75,68 @@
       </w:r>
       <w:r>
         <w:br/>
-        <w:t xml:space="preserve">-Si on ne veut pas hardcode du texte dans les </w:t>
+        <w:t xml:space="preserve">-Si on ne veut pas </w:t>
+      </w:r>
+      <w:proofErr w:type="spellStart"/>
+      <w:r>
+        <w:t>hardcode</w:t>
+      </w:r>
+      <w:proofErr w:type="spellEnd"/>
+      <w:r>
+        <w:t xml:space="preserve"> du texte dans les </w:t>
       </w:r>
       <w:r>
         <w:t xml:space="preserve">widgets </w:t>
       </w:r>
       <w:r>
-        <w:t xml:space="preserve">de notre layout, on va dans le fichier /values/strings.xml et on créer notre texte selon la syntaxe &lt;string name=’’string_name’’&gt;My String&lt;/string&gt;. On peut ensuite l’utiliser dans le champ texte de notre widget en utilisant la syntaxe @string/string_name. </w:t>
-      </w:r>
-      <w:r>
-        <w:br/>
-      </w:r>
-      <w:r>
-        <w:br/>
-        <w:t xml:space="preserve">-Dans /values/themes/themes.xml on peut changer notre thème ainsi que les couleurs de notre thème. </w:t>
+        <w:t xml:space="preserve">de notre </w:t>
+      </w:r>
+      <w:proofErr w:type="spellStart"/>
+      <w:r>
+        <w:t>layout</w:t>
+      </w:r>
+      <w:proofErr w:type="spellEnd"/>
+      <w:r>
+        <w:t xml:space="preserve">, on va dans le fichier /values/strings.xml et on créer notre texte selon la syntaxe &lt;string </w:t>
+      </w:r>
+      <w:proofErr w:type="spellStart"/>
+      <w:r>
+        <w:t>name</w:t>
+      </w:r>
+      <w:proofErr w:type="spellEnd"/>
+      <w:r>
+        <w:t>=’’</w:t>
+      </w:r>
+      <w:proofErr w:type="spellStart"/>
+      <w:r>
+        <w:t>string_name</w:t>
+      </w:r>
+      <w:proofErr w:type="spellEnd"/>
+      <w:r>
+        <w:t>’’&gt;</w:t>
+      </w:r>
+      <w:proofErr w:type="spellStart"/>
+      <w:r>
+        <w:t>My</w:t>
+      </w:r>
+      <w:proofErr w:type="spellEnd"/>
+      <w:r>
+        <w:t xml:space="preserve"> String&lt;/string&gt;. On peut ensuite l’utiliser dans le champ texte de notre widget en utilisant la syntaxe @string/string_name. </w:t>
+      </w:r>
+      <w:r>
+        <w:br/>
+      </w:r>
+      <w:r>
+        <w:br/>
+        <w:t>-Dans /values/</w:t>
+      </w:r>
+      <w:proofErr w:type="spellStart"/>
+      <w:r>
+        <w:t>themes</w:t>
+      </w:r>
+      <w:proofErr w:type="spellEnd"/>
+      <w:r>
+        <w:t xml:space="preserve">/themes.xml on peut changer notre thème ainsi que les couleurs de notre thème. </w:t>
       </w:r>
       <w:r>
         <w:br/>
@@ -111,7 +159,15 @@
         <w:br/>
       </w:r>
       <w:r>
-        <w:t>-/manifests/AndroidManifest.xml</w:t>
+        <w:t>-/</w:t>
+      </w:r>
+      <w:proofErr w:type="spellStart"/>
+      <w:r>
+        <w:t>manifests</w:t>
+      </w:r>
+      <w:proofErr w:type="spellEnd"/>
+      <w:r>
+        <w:t>/AndroidManifest.xml</w:t>
       </w:r>
       <w:r>
         <w:t xml:space="preserve"> Fichier de publication de l’application</w:t>
@@ -121,23 +177,97 @@
       </w:r>
       <w:r>
         <w:br/>
-        <w:t>-/java/my.package.project/MainActivity</w:t>
-      </w:r>
-      <w:r>
-        <w:t xml:space="preserve"> Fichier java qui contient la logique de l’application. Contient l’équivalent de notre classe main sous la forme de onCreate();. </w:t>
-      </w:r>
-      <w:r>
-        <w:br/>
-        <w:t>-/java/my.package.project(android test)/ExempleInstrumentedTest et /java/my.package.project(test)/ExempleUnitTest</w:t>
-      </w:r>
-      <w:r>
-        <w:t xml:space="preserve"> Permet de faire des tests junit. </w:t>
-      </w:r>
-      <w:r>
-        <w:br/>
-      </w:r>
-      <w:r>
-        <w:t>-/drawable/</w:t>
+        <w:t>-/java/</w:t>
+      </w:r>
+      <w:proofErr w:type="spellStart"/>
+      <w:r>
+        <w:t>my.package.project</w:t>
+      </w:r>
+      <w:proofErr w:type="spellEnd"/>
+      <w:r>
+        <w:t>/</w:t>
+      </w:r>
+      <w:proofErr w:type="spellStart"/>
+      <w:r>
+        <w:t>MainActivity</w:t>
+      </w:r>
+      <w:proofErr w:type="spellEnd"/>
+      <w:r>
+        <w:t xml:space="preserve"> Fichier java qui contient la logique de l’application. Contient l’équivalent de notre classe main sous la forme de </w:t>
+      </w:r>
+      <w:proofErr w:type="spellStart"/>
+      <w:r>
+        <w:t>onCreate</w:t>
+      </w:r>
+      <w:proofErr w:type="spellEnd"/>
+      <w:r>
+        <w:t xml:space="preserve">();. </w:t>
+      </w:r>
+      <w:r>
+        <w:br/>
+        <w:t>-/java/</w:t>
+      </w:r>
+      <w:proofErr w:type="spellStart"/>
+      <w:r>
+        <w:t>my.package.project</w:t>
+      </w:r>
+      <w:proofErr w:type="spellEnd"/>
+      <w:r>
+        <w:t>(</w:t>
+      </w:r>
+      <w:proofErr w:type="spellStart"/>
+      <w:r>
+        <w:t>android</w:t>
+      </w:r>
+      <w:proofErr w:type="spellEnd"/>
+      <w:r>
+        <w:t xml:space="preserve"> test)/</w:t>
+      </w:r>
+      <w:proofErr w:type="spellStart"/>
+      <w:r>
+        <w:t>ExempleInstrumentedTest</w:t>
+      </w:r>
+      <w:proofErr w:type="spellEnd"/>
+      <w:r>
+        <w:t xml:space="preserve"> et /java/</w:t>
+      </w:r>
+      <w:proofErr w:type="spellStart"/>
+      <w:r>
+        <w:t>my.package.project</w:t>
+      </w:r>
+      <w:proofErr w:type="spellEnd"/>
+      <w:r>
+        <w:t>(test)/</w:t>
+      </w:r>
+      <w:proofErr w:type="spellStart"/>
+      <w:r>
+        <w:t>ExempleUnitTest</w:t>
+      </w:r>
+      <w:proofErr w:type="spellEnd"/>
+      <w:r>
+        <w:t xml:space="preserve"> Permet de faire des tests </w:t>
+      </w:r>
+      <w:proofErr w:type="spellStart"/>
+      <w:r>
+        <w:t>junit</w:t>
+      </w:r>
+      <w:proofErr w:type="spellEnd"/>
+      <w:r>
+        <w:t xml:space="preserve">. </w:t>
+      </w:r>
+      <w:r>
+        <w:br/>
+      </w:r>
+      <w:r>
+        <w:t>-/</w:t>
+      </w:r>
+      <w:proofErr w:type="spellStart"/>
+      <w:r>
+        <w:t>drawable</w:t>
+      </w:r>
+      <w:proofErr w:type="spellEnd"/>
+      <w:r>
+        <w:t>/</w:t>
       </w:r>
       <w:r>
         <w:t xml:space="preserve"> C’est ic</w:t>
@@ -149,14 +279,30 @@
         <w:br/>
       </w:r>
       <w:r>
-        <w:t>-/layout/activity_main.xml</w:t>
+        <w:t>-/</w:t>
+      </w:r>
+      <w:proofErr w:type="spellStart"/>
+      <w:r>
+        <w:t>layout</w:t>
+      </w:r>
+      <w:proofErr w:type="spellEnd"/>
+      <w:r>
+        <w:t>/activity_main.xml</w:t>
       </w:r>
       <w:r>
         <w:t xml:space="preserve"> C’est le fichier où on dessine l’application. On peut le faire visuellement ou bien avec du code. </w:t>
       </w:r>
       <w:r>
         <w:br/>
-        <w:t>-/mipmap/</w:t>
+        <w:t>-/</w:t>
+      </w:r>
+      <w:proofErr w:type="spellStart"/>
+      <w:r>
+        <w:t>mipmap</w:t>
+      </w:r>
+      <w:proofErr w:type="spellEnd"/>
+      <w:r>
+        <w:t>/</w:t>
       </w:r>
       <w:r>
         <w:t xml:space="preserve"> </w:t>
@@ -195,20 +341,73 @@
       </w:r>
       <w:r>
         <w:br/>
-        <w:t>-/values/themes/</w:t>
+        <w:t>-/values/</w:t>
+      </w:r>
+      <w:proofErr w:type="spellStart"/>
+      <w:r>
+        <w:t>themes</w:t>
+      </w:r>
+      <w:proofErr w:type="spellEnd"/>
+      <w:r>
+        <w:t>/</w:t>
       </w:r>
       <w:r>
         <w:t xml:space="preserve"> </w:t>
       </w:r>
       <w:r>
-        <w:t xml:space="preserve">Contient un peu l’équivalent du css pour android/java. </w:t>
-      </w:r>
-      <w:r>
-        <w:br/>
-        <w:t>-/Gradle Scripts/</w:t>
-      </w:r>
-      <w:r>
-        <w:t>build.gradle (Modele : project)</w:t>
+        <w:t xml:space="preserve">Contient un peu l’équivalent du </w:t>
+      </w:r>
+      <w:proofErr w:type="spellStart"/>
+      <w:r>
+        <w:t>css</w:t>
+      </w:r>
+      <w:proofErr w:type="spellEnd"/>
+      <w:r>
+        <w:t xml:space="preserve"> pour </w:t>
+      </w:r>
+      <w:proofErr w:type="spellStart"/>
+      <w:r>
+        <w:t>android</w:t>
+      </w:r>
+      <w:proofErr w:type="spellEnd"/>
+      <w:r>
+        <w:t xml:space="preserve">/java. </w:t>
+      </w:r>
+      <w:r>
+        <w:br/>
+        <w:t>-/</w:t>
+      </w:r>
+      <w:proofErr w:type="spellStart"/>
+      <w:r>
+        <w:t>Gradle</w:t>
+      </w:r>
+      <w:proofErr w:type="spellEnd"/>
+      <w:r>
+        <w:t xml:space="preserve"> Scripts/</w:t>
+      </w:r>
+      <w:proofErr w:type="spellStart"/>
+      <w:r>
+        <w:t>build.gradle</w:t>
+      </w:r>
+      <w:proofErr w:type="spellEnd"/>
+      <w:r>
+        <w:t xml:space="preserve"> (</w:t>
+      </w:r>
+      <w:proofErr w:type="spellStart"/>
+      <w:r>
+        <w:t>Modele</w:t>
+      </w:r>
+      <w:proofErr w:type="spellEnd"/>
+      <w:r>
+        <w:t xml:space="preserve"> : </w:t>
+      </w:r>
+      <w:proofErr w:type="spellStart"/>
+      <w:r>
+        <w:t>project</w:t>
+      </w:r>
+      <w:proofErr w:type="spellEnd"/>
+      <w:r>
+        <w:t>)</w:t>
       </w:r>
       <w:r>
         <w:t xml:space="preserve"> Contient les différentes dépendances </w:t>
@@ -226,7 +425,31 @@
         <w:t xml:space="preserve">notre projet. </w:t>
       </w:r>
       <w:r>
-        <w:t>(Si jamais la version de material n’est pas 1.8.0, la mettre à ça et faire sync now en haut à droite</w:t>
+        <w:t xml:space="preserve">(Si jamais la version de </w:t>
+      </w:r>
+      <w:proofErr w:type="spellStart"/>
+      <w:r>
+        <w:t>material</w:t>
+      </w:r>
+      <w:proofErr w:type="spellEnd"/>
+      <w:r>
+        <w:t xml:space="preserve"> n’est pas 1.8.0, la mettre à ça et faire </w:t>
+      </w:r>
+      <w:proofErr w:type="spellStart"/>
+      <w:r>
+        <w:t>sync</w:t>
+      </w:r>
+      <w:proofErr w:type="spellEnd"/>
+      <w:r>
+        <w:t xml:space="preserve"> </w:t>
+      </w:r>
+      <w:proofErr w:type="spellStart"/>
+      <w:r>
+        <w:t>now</w:t>
+      </w:r>
+      <w:proofErr w:type="spellEnd"/>
+      <w:r>
+        <w:t xml:space="preserve"> en haut à droite</w:t>
       </w:r>
       <w:r>
         <w:t>)</w:t>
@@ -252,7 +475,23 @@
         <w:br/>
       </w:r>
       <w:r>
-        <w:t>Pour créer une deuxième activité dans notre projet, il faut faire un clique droit sur le package contenant notre main activity New</w:t>
+        <w:t xml:space="preserve">Pour créer une deuxième activité dans notre projet, il faut faire un </w:t>
+      </w:r>
+      <w:proofErr w:type="spellStart"/>
+      <w:r>
+        <w:t>clique</w:t>
+      </w:r>
+      <w:proofErr w:type="spellEnd"/>
+      <w:r>
+        <w:t xml:space="preserve"> droit sur le package contenant notre main </w:t>
+      </w:r>
+      <w:proofErr w:type="spellStart"/>
+      <w:r>
+        <w:t>activity</w:t>
+      </w:r>
+      <w:proofErr w:type="spellEnd"/>
+      <w:r>
+        <w:t xml:space="preserve"> New</w:t>
       </w:r>
       <w:r>
         <w:sym w:font="Wingdings" w:char="F0E0"/>
@@ -263,8 +502,13 @@
       <w:r>
         <w:sym w:font="Wingdings" w:char="F0E0"/>
       </w:r>
-      <w:r>
-        <w:t xml:space="preserve">TypeOfActivity. </w:t>
+      <w:proofErr w:type="spellStart"/>
+      <w:r>
+        <w:t>TypeOfActivity</w:t>
+      </w:r>
+      <w:proofErr w:type="spellEnd"/>
+      <w:r>
+        <w:t xml:space="preserve">. </w:t>
       </w:r>
       <w:r>
         <w:rPr>
@@ -276,6 +520,7 @@
       <w:r>
         <w:br/>
       </w:r>
+      <w:proofErr w:type="spellStart"/>
       <w:r>
         <w:rPr>
           <w:b/>
@@ -285,6 +530,7 @@
         </w:rPr>
         <w:t>Layout</w:t>
       </w:r>
+      <w:proofErr w:type="spellEnd"/>
       <w:r>
         <w:rPr>
           <w:b/>
@@ -295,10 +541,58 @@
         <w:br/>
       </w:r>
       <w:r>
-        <w:t xml:space="preserve">On utilise les fichiers xml qui sont dans /res/layout/ pour modifier le layout de notre application. </w:t>
-      </w:r>
-      <w:r>
-        <w:t xml:space="preserve">Le layout par défaut est un constraint layout. </w:t>
+        <w:t>On utilise les fichiers xml qui sont dans /</w:t>
+      </w:r>
+      <w:proofErr w:type="spellStart"/>
+      <w:r>
+        <w:t>res</w:t>
+      </w:r>
+      <w:proofErr w:type="spellEnd"/>
+      <w:r>
+        <w:t>/</w:t>
+      </w:r>
+      <w:proofErr w:type="spellStart"/>
+      <w:r>
+        <w:t>layout</w:t>
+      </w:r>
+      <w:proofErr w:type="spellEnd"/>
+      <w:r>
+        <w:t xml:space="preserve">/ pour modifier le </w:t>
+      </w:r>
+      <w:proofErr w:type="spellStart"/>
+      <w:r>
+        <w:t>layout</w:t>
+      </w:r>
+      <w:proofErr w:type="spellEnd"/>
+      <w:r>
+        <w:t xml:space="preserve"> de notre application. </w:t>
+      </w:r>
+      <w:r>
+        <w:t xml:space="preserve">Le </w:t>
+      </w:r>
+      <w:proofErr w:type="spellStart"/>
+      <w:r>
+        <w:t>layout</w:t>
+      </w:r>
+      <w:proofErr w:type="spellEnd"/>
+      <w:r>
+        <w:t xml:space="preserve"> par défaut est un </w:t>
+      </w:r>
+      <w:proofErr w:type="spellStart"/>
+      <w:r>
+        <w:t>constraint</w:t>
+      </w:r>
+      <w:proofErr w:type="spellEnd"/>
+      <w:r>
+        <w:t xml:space="preserve"> </w:t>
+      </w:r>
+      <w:proofErr w:type="spellStart"/>
+      <w:r>
+        <w:t>layout</w:t>
+      </w:r>
+      <w:proofErr w:type="spellEnd"/>
+      <w:r>
+        <w:t xml:space="preserve">. </w:t>
       </w:r>
       <w:r>
         <w:t xml:space="preserve">Lorsque nos widgets sont </w:t>
@@ -307,8 +601,21 @@
         <w:t>présents</w:t>
       </w:r>
       <w:r>
-        <w:t xml:space="preserve"> dans un constraint layout</w:t>
-      </w:r>
+        <w:t xml:space="preserve"> dans un </w:t>
+      </w:r>
+      <w:proofErr w:type="spellStart"/>
+      <w:r>
+        <w:t>constraint</w:t>
+      </w:r>
+      <w:proofErr w:type="spellEnd"/>
+      <w:r>
+        <w:t xml:space="preserve"> </w:t>
+      </w:r>
+      <w:proofErr w:type="spellStart"/>
+      <w:r>
+        <w:t>layout</w:t>
+      </w:r>
+      <w:proofErr w:type="spellEnd"/>
       <w:r>
         <w:t xml:space="preserve">, </w:t>
       </w:r>
@@ -342,14 +649,70 @@
       </w:r>
       <w:r>
         <w:lastRenderedPageBreak/>
-        <w:t xml:space="preserve">Dans la bar au-dessus de notre layout, il est possible de changer le téléphone qui est utilisé comme étant un preview. </w:t>
-      </w:r>
-      <w:r>
-        <w:br/>
-        <w:t xml:space="preserve">Dans les attributs de nos éléments, on peut changer la largeur ainsi que la hauteur de nos éléments avec les options layout_width et layout_height. Ils existent deux options par défaut soit match_parent et wrap_content. </w:t>
-      </w:r>
-      <w:r>
-        <w:t>On peut aussi mettre nos propres valeurs en mettant dp suite à un chiffre tel que 4</w:t>
+        <w:t xml:space="preserve">Dans la bar au-dessus de notre </w:t>
+      </w:r>
+      <w:proofErr w:type="spellStart"/>
+      <w:r>
+        <w:t>layout</w:t>
+      </w:r>
+      <w:proofErr w:type="spellEnd"/>
+      <w:r>
+        <w:t xml:space="preserve">, il est possible de changer le téléphone qui est utilisé comme étant un </w:t>
+      </w:r>
+      <w:proofErr w:type="spellStart"/>
+      <w:r>
+        <w:t>preview</w:t>
+      </w:r>
+      <w:proofErr w:type="spellEnd"/>
+      <w:r>
+        <w:t xml:space="preserve">. </w:t>
+      </w:r>
+      <w:r>
+        <w:br/>
+        <w:t xml:space="preserve">Dans les attributs de nos éléments, on peut changer la largeur ainsi que la hauteur de nos éléments avec les options </w:t>
+      </w:r>
+      <w:proofErr w:type="spellStart"/>
+      <w:r>
+        <w:t>layout_width</w:t>
+      </w:r>
+      <w:proofErr w:type="spellEnd"/>
+      <w:r>
+        <w:t xml:space="preserve"> et </w:t>
+      </w:r>
+      <w:proofErr w:type="spellStart"/>
+      <w:r>
+        <w:t>layout_height</w:t>
+      </w:r>
+      <w:proofErr w:type="spellEnd"/>
+      <w:r>
+        <w:t xml:space="preserve">. Ils existent deux options par défaut soit </w:t>
+      </w:r>
+      <w:proofErr w:type="spellStart"/>
+      <w:r>
+        <w:t>match_parent</w:t>
+      </w:r>
+      <w:proofErr w:type="spellEnd"/>
+      <w:r>
+        <w:t xml:space="preserve"> et </w:t>
+      </w:r>
+      <w:proofErr w:type="spellStart"/>
+      <w:r>
+        <w:t>wrap_content</w:t>
+      </w:r>
+      <w:proofErr w:type="spellEnd"/>
+      <w:r>
+        <w:t xml:space="preserve">. </w:t>
+      </w:r>
+      <w:r>
+        <w:t xml:space="preserve">On peut aussi mettre nos propres valeurs en mettant </w:t>
+      </w:r>
+      <w:proofErr w:type="spellStart"/>
+      <w:r>
+        <w:t>dp</w:t>
+      </w:r>
+      <w:proofErr w:type="spellEnd"/>
+      <w:r>
+        <w:t xml:space="preserve"> suite à un chiffre tel que 4</w:t>
       </w:r>
       <w:r>
         <w:t>8</w:t>
@@ -357,18 +720,68 @@
       <w:r>
         <w:t xml:space="preserve">dp. </w:t>
       </w:r>
-      <w:r>
-        <w:t xml:space="preserve">Dp signifie density independant pixel. </w:t>
-      </w:r>
+      <w:proofErr w:type="spellStart"/>
+      <w:r>
+        <w:t>Dp</w:t>
+      </w:r>
+      <w:proofErr w:type="spellEnd"/>
+      <w:r>
+        <w:t xml:space="preserve"> signifie </w:t>
+      </w:r>
+      <w:proofErr w:type="spellStart"/>
+      <w:r>
+        <w:t>density</w:t>
+      </w:r>
+      <w:proofErr w:type="spellEnd"/>
       <w:r>
         <w:t xml:space="preserve"> </w:t>
       </w:r>
-      <w:r>
-        <w:br/>
-        <w:t xml:space="preserve">Dans les attributs de nos éléments, on peut aussi changer la taille de notre texte, cette valeur est en sp tel que 18sp. </w:t>
-      </w:r>
-      <w:r>
-        <w:t xml:space="preserve">Sp signifie scale independent pixel. </w:t>
+      <w:proofErr w:type="spellStart"/>
+      <w:r>
+        <w:t>independant</w:t>
+      </w:r>
+      <w:proofErr w:type="spellEnd"/>
+      <w:r>
+        <w:t xml:space="preserve"> pixel. </w:t>
+      </w:r>
+      <w:r>
+        <w:t xml:space="preserve"> </w:t>
+      </w:r>
+      <w:r>
+        <w:br/>
+        <w:t xml:space="preserve">Dans les attributs de nos éléments, on peut aussi changer la taille de notre texte, cette valeur est en </w:t>
+      </w:r>
+      <w:proofErr w:type="spellStart"/>
+      <w:r>
+        <w:t>sp</w:t>
+      </w:r>
+      <w:proofErr w:type="spellEnd"/>
+      <w:r>
+        <w:t xml:space="preserve"> tel que 18sp. </w:t>
+      </w:r>
+      <w:proofErr w:type="spellStart"/>
+      <w:r>
+        <w:t>Sp</w:t>
+      </w:r>
+      <w:proofErr w:type="spellEnd"/>
+      <w:r>
+        <w:t xml:space="preserve"> signifie </w:t>
+      </w:r>
+      <w:proofErr w:type="spellStart"/>
+      <w:r>
+        <w:t>scale</w:t>
+      </w:r>
+      <w:proofErr w:type="spellEnd"/>
+      <w:r>
+        <w:t xml:space="preserve"> </w:t>
+      </w:r>
+      <w:proofErr w:type="spellStart"/>
+      <w:r>
+        <w:t>independent</w:t>
+      </w:r>
+      <w:proofErr w:type="spellEnd"/>
+      <w:r>
+        <w:t xml:space="preserve"> pixel. </w:t>
       </w:r>
       <w:r>
         <w:br/>
@@ -390,13 +803,31 @@
         <w:t>es</w:t>
       </w:r>
       <w:r>
-        <w:t xml:space="preserve"> editable</w:t>
-      </w:r>
-      <w:r>
-        <w:t xml:space="preserve">, clickable et </w:t>
-      </w:r>
-      <w:r>
-        <w:t>enabled que</w:t>
+        <w:t xml:space="preserve"> </w:t>
+      </w:r>
+      <w:proofErr w:type="spellStart"/>
+      <w:r>
+        <w:t>editable</w:t>
+      </w:r>
+      <w:proofErr w:type="spellEnd"/>
+      <w:r>
+        <w:t xml:space="preserve">, </w:t>
+      </w:r>
+      <w:proofErr w:type="spellStart"/>
+      <w:r>
+        <w:t>clickable</w:t>
+      </w:r>
+      <w:proofErr w:type="spellEnd"/>
+      <w:r>
+        <w:t xml:space="preserve"> et </w:t>
+      </w:r>
+      <w:proofErr w:type="spellStart"/>
+      <w:r>
+        <w:t>enabled</w:t>
+      </w:r>
+      <w:proofErr w:type="spellEnd"/>
+      <w:r>
+        <w:t xml:space="preserve"> que</w:t>
       </w:r>
       <w:r>
         <w:t xml:space="preserve"> l’on peut mettre à false si on ne veut pas que l’utilisateur puisse le changer</w:t>
@@ -432,15 +863,28 @@
       <w:r>
         <w:t>Common/</w:t>
       </w:r>
-      <w:r>
-        <w:t xml:space="preserve">TextView contient du texte qui ne pourra pas changer pendant que l’application tourne. </w:t>
-      </w:r>
-      <w:r>
-        <w:br/>
-      </w:r>
-      <w:r>
-        <w:br/>
-        <w:t xml:space="preserve">-Text/Numbers contient un champ dans lequel l’utilisateur pourra rentrer de l’information. </w:t>
+      <w:proofErr w:type="spellStart"/>
+      <w:r>
+        <w:t>TextView</w:t>
+      </w:r>
+      <w:proofErr w:type="spellEnd"/>
+      <w:r>
+        <w:t xml:space="preserve"> contient du texte qui ne pourra pas changer pendant que l’application tourne. </w:t>
+      </w:r>
+      <w:r>
+        <w:br/>
+      </w:r>
+      <w:r>
+        <w:br/>
+        <w:t>-</w:t>
+      </w:r>
+      <w:proofErr w:type="spellStart"/>
+      <w:r>
+        <w:t>Text</w:t>
+      </w:r>
+      <w:proofErr w:type="spellEnd"/>
+      <w:r>
+        <w:t xml:space="preserve">/Numbers contient un champ dans lequel l’utilisateur pourra rentrer de l’information. </w:t>
       </w:r>
       <w:r>
         <w:t xml:space="preserve">Le nom </w:t>
@@ -449,11 +893,21 @@
         <w:t xml:space="preserve">de la classe </w:t>
       </w:r>
       <w:r>
-        <w:t>dans le code est EditText</w:t>
-      </w:r>
-      <w:r>
-        <w:t xml:space="preserve"> de type Number</w:t>
-      </w:r>
+        <w:t xml:space="preserve">dans le code est </w:t>
+      </w:r>
+      <w:proofErr w:type="spellStart"/>
+      <w:r>
+        <w:t>EditText</w:t>
+      </w:r>
+      <w:proofErr w:type="spellEnd"/>
+      <w:r>
+        <w:t xml:space="preserve"> de type </w:t>
+      </w:r>
+      <w:proofErr w:type="spellStart"/>
+      <w:r>
+        <w:t>Number</w:t>
+      </w:r>
+      <w:proofErr w:type="spellEnd"/>
       <w:r>
         <w:t xml:space="preserve">. </w:t>
       </w:r>
@@ -462,14 +916,40 @@
       </w:r>
       <w:r>
         <w:br/>
-        <w:t xml:space="preserve">-Text/Password contient un champ dans lequel l’utilisateur pourra rentrer son mot de passe. </w:t>
-      </w:r>
-      <w:r>
-        <w:t>Le nom de la classe dans le code est EditText</w:t>
-      </w:r>
-      <w:r>
-        <w:t xml:space="preserve"> de type Password</w:t>
-      </w:r>
+        <w:t>-</w:t>
+      </w:r>
+      <w:proofErr w:type="spellStart"/>
+      <w:r>
+        <w:t>Text</w:t>
+      </w:r>
+      <w:proofErr w:type="spellEnd"/>
+      <w:r>
+        <w:t>/</w:t>
+      </w:r>
+      <w:proofErr w:type="spellStart"/>
+      <w:r>
+        <w:t>Password</w:t>
+      </w:r>
+      <w:proofErr w:type="spellEnd"/>
+      <w:r>
+        <w:t xml:space="preserve"> contient un champ dans lequel l’utilisateur pourra rentrer son mot de passe. </w:t>
+      </w:r>
+      <w:r>
+        <w:t xml:space="preserve">Le nom de la classe dans le code est </w:t>
+      </w:r>
+      <w:proofErr w:type="spellStart"/>
+      <w:r>
+        <w:t>EditText</w:t>
+      </w:r>
+      <w:proofErr w:type="spellEnd"/>
+      <w:r>
+        <w:t xml:space="preserve"> de type </w:t>
+      </w:r>
+      <w:proofErr w:type="spellStart"/>
+      <w:r>
+        <w:t>Password</w:t>
+      </w:r>
+      <w:proofErr w:type="spellEnd"/>
       <w:r>
         <w:t xml:space="preserve">. </w:t>
       </w:r>
@@ -513,7 +993,15 @@
       </w:r>
       <w:r>
         <w:br/>
-        <w:t xml:space="preserve">-Widgets/ImageView est une zone où une image sera </w:t>
+        <w:t>-Widgets/</w:t>
+      </w:r>
+      <w:proofErr w:type="spellStart"/>
+      <w:r>
+        <w:t>ImageView</w:t>
+      </w:r>
+      <w:proofErr w:type="spellEnd"/>
+      <w:r>
+        <w:t xml:space="preserve"> est une zone où une image sera </w:t>
       </w:r>
       <w:r>
         <w:t>affichée</w:t>
@@ -522,37 +1010,141 @@
         <w:t xml:space="preserve">. </w:t>
       </w:r>
       <w:r>
-        <w:t xml:space="preserve">Pour inclure nos propres images, il faut les placer dans le dossier drawable de notre projet. </w:t>
-      </w:r>
-      <w:r>
-        <w:t>Le nom de la classe dans le code est ImageView.</w:t>
-      </w:r>
-      <w:r>
-        <w:br/>
-      </w:r>
-      <w:r>
-        <w:br/>
-        <w:t xml:space="preserve">-Widgets/ProgressBar (Horizontal) est une bar de progrès horizontale. Le nom de la classe dans le code est ProgressBar. </w:t>
-      </w:r>
-      <w:r>
-        <w:br/>
-      </w:r>
-      <w:r>
-        <w:br/>
-        <w:t xml:space="preserve">-Widgets/Spinner est un menu déroulant. Le nom de la classe dans le code est Spinner. Pour intégrer des options dans le Spinner il nous faut un ArrayAdapter(context, android.R.layout.simple_list_item_1, arrayOfPossibilities). Ensuite on doit associer notre Spinner à notre adapter tel the spinner.setAdapter(adapter). </w:t>
-      </w:r>
-      <w:r>
-        <w:br/>
-      </w:r>
-      <w:r>
-        <w:br/>
-        <w:t>-ChipGroup and Chip sont un type de bouton où une seule chip à l’intérieur d’un chip group peut être sélectionner à la fois par défaut, ce comportement peut par contre être modifi</w:t>
+        <w:t xml:space="preserve">Pour inclure nos propres images, il faut les placer dans le dossier </w:t>
+      </w:r>
+      <w:proofErr w:type="spellStart"/>
+      <w:r>
+        <w:t>drawable</w:t>
+      </w:r>
+      <w:proofErr w:type="spellEnd"/>
+      <w:r>
+        <w:t xml:space="preserve"> de notre projet. </w:t>
+      </w:r>
+      <w:r>
+        <w:t xml:space="preserve">Le nom de la classe dans le code est </w:t>
+      </w:r>
+      <w:proofErr w:type="spellStart"/>
+      <w:r>
+        <w:t>ImageView</w:t>
+      </w:r>
+      <w:proofErr w:type="spellEnd"/>
+      <w:r>
+        <w:t>.</w:t>
+      </w:r>
+      <w:r>
+        <w:br/>
+      </w:r>
+      <w:r>
+        <w:br/>
+        <w:t>-Widgets/</w:t>
+      </w:r>
+      <w:proofErr w:type="spellStart"/>
+      <w:r>
+        <w:t>ProgressBar</w:t>
+      </w:r>
+      <w:proofErr w:type="spellEnd"/>
+      <w:r>
+        <w:t xml:space="preserve"> (Horizontal) est une bar de progrès horizontale. Le nom de la classe dans le code est </w:t>
+      </w:r>
+      <w:proofErr w:type="spellStart"/>
+      <w:r>
+        <w:t>ProgressBar</w:t>
+      </w:r>
+      <w:proofErr w:type="spellEnd"/>
+      <w:r>
+        <w:t xml:space="preserve">. </w:t>
+      </w:r>
+      <w:r>
+        <w:br/>
+      </w:r>
+      <w:r>
+        <w:br/>
+        <w:t xml:space="preserve">-Widgets/Spinner est un menu déroulant. Le nom de la classe dans le code est Spinner. Pour intégrer des options dans le Spinner il nous faut un </w:t>
+      </w:r>
+      <w:proofErr w:type="spellStart"/>
+      <w:r>
+        <w:t>ArrayAdapter</w:t>
+      </w:r>
+      <w:proofErr w:type="spellEnd"/>
+      <w:r>
+        <w:t>(</w:t>
+      </w:r>
+      <w:proofErr w:type="spellStart"/>
+      <w:r>
+        <w:t>context</w:t>
+      </w:r>
+      <w:proofErr w:type="spellEnd"/>
+      <w:r>
+        <w:t xml:space="preserve">, android.R.layout.simple_list_item_1, </w:t>
+      </w:r>
+      <w:proofErr w:type="spellStart"/>
+      <w:r>
+        <w:t>arrayOfPossibilities</w:t>
+      </w:r>
+      <w:proofErr w:type="spellEnd"/>
+      <w:r>
+        <w:t xml:space="preserve">). Ensuite on doit associer notre Spinner à notre adapter tel the </w:t>
+      </w:r>
+      <w:proofErr w:type="spellStart"/>
+      <w:r>
+        <w:t>spinner.setAdapter</w:t>
+      </w:r>
+      <w:proofErr w:type="spellEnd"/>
+      <w:r>
+        <w:t xml:space="preserve">(adapter). </w:t>
+      </w:r>
+      <w:r>
+        <w:br/>
+      </w:r>
+      <w:r>
+        <w:br/>
+        <w:t>-</w:t>
+      </w:r>
+      <w:proofErr w:type="spellStart"/>
+      <w:r>
+        <w:t>ChipGroup</w:t>
+      </w:r>
+      <w:proofErr w:type="spellEnd"/>
+      <w:r>
+        <w:t xml:space="preserve"> and Chip sont un type de bouton où une seule chip à l’intérieur d’un chip group peut être sélectionner à la fois par défaut, ce comportement peut par contre être modifi</w:t>
       </w:r>
       <w:r>
         <w:t xml:space="preserve">é. </w:t>
       </w:r>
       <w:r>
-        <w:t xml:space="preserve">Il est important de noter que android :gravity et android :weight ne fonctionne pas avec ces widgets. </w:t>
+        <w:t xml:space="preserve">Il est important de noter que </w:t>
+      </w:r>
+      <w:proofErr w:type="spellStart"/>
+      <w:r>
+        <w:t>android</w:t>
+      </w:r>
+      <w:proofErr w:type="spellEnd"/>
+      <w:r>
+        <w:t> :</w:t>
+      </w:r>
+      <w:proofErr w:type="spellStart"/>
+      <w:r>
+        <w:t>gravity</w:t>
+      </w:r>
+      <w:proofErr w:type="spellEnd"/>
+      <w:r>
+        <w:t xml:space="preserve"> et </w:t>
+      </w:r>
+      <w:proofErr w:type="spellStart"/>
+      <w:r>
+        <w:t>android</w:t>
+      </w:r>
+      <w:proofErr w:type="spellEnd"/>
+      <w:r>
+        <w:t> :</w:t>
+      </w:r>
+      <w:proofErr w:type="spellStart"/>
+      <w:r>
+        <w:t>weight</w:t>
+      </w:r>
+      <w:proofErr w:type="spellEnd"/>
+      <w:r>
+        <w:t xml:space="preserve"> ne fonctionne pas avec ces widgets. </w:t>
       </w:r>
       <w:r>
         <w:t xml:space="preserve">Il est aussi important d’appliquer un style à </w:t>
@@ -570,40 +1162,202 @@
         <w:t xml:space="preserve"> pour que leur comportement par défaut fonctionne, les styles appropriés sont style=’’@style/Widget.MaterialComponents.Chip.Action/Choice/Entry/Filter’’. </w:t>
       </w:r>
       <w:r>
-        <w:t xml:space="preserve">Il faut aussi appliquer à notre ChipGroup les paramètres app :selectionRequired=’’true’’, </w:t>
+        <w:t xml:space="preserve">Il faut aussi appliquer à notre </w:t>
+      </w:r>
+      <w:proofErr w:type="spellStart"/>
+      <w:r>
+        <w:t>ChipGroup</w:t>
+      </w:r>
+      <w:proofErr w:type="spellEnd"/>
+      <w:r>
+        <w:t xml:space="preserve"> les paramètres app :</w:t>
+      </w:r>
+      <w:proofErr w:type="spellStart"/>
+      <w:r>
+        <w:t>selectionRequired</w:t>
+      </w:r>
+      <w:proofErr w:type="spellEnd"/>
+      <w:r>
+        <w:t>=’’</w:t>
+      </w:r>
+      <w:proofErr w:type="spellStart"/>
+      <w:r>
+        <w:t>true</w:t>
+      </w:r>
+      <w:proofErr w:type="spellEnd"/>
+      <w:r>
+        <w:t xml:space="preserve">’’, </w:t>
       </w:r>
       <w:r>
         <w:lastRenderedPageBreak/>
-        <w:t>app :singleSelection=’’true’’ qui font en sorte qu’une seul chip peut être sélectionné à la fois. Si on veut qu’une chip soit sélectionnée par défaut, on applique le paramètre app :checkedChip=’’@id/ourChip’’.</w:t>
-      </w:r>
-      <w:r>
-        <w:t xml:space="preserve"> Pour changer l’icon checked de nos chip on applique app :checkedIcon=’’@drawable/ourIcon’’. Pour changer la couleur de notre chip on applique app :chipBackgroundColor=’’@color/ourColor’’. Les noms dans le code de ces éléments sont ChipGroup et Chip respectivement. </w:t>
-      </w:r>
-      <w:r>
-        <w:br/>
-      </w:r>
-      <w:r>
-        <w:br/>
-      </w:r>
+        <w:t>app :</w:t>
+      </w:r>
+      <w:proofErr w:type="spellStart"/>
+      <w:r>
+        <w:t>singleSelection</w:t>
+      </w:r>
+      <w:proofErr w:type="spellEnd"/>
+      <w:r>
+        <w:t>=’’</w:t>
+      </w:r>
+      <w:proofErr w:type="spellStart"/>
+      <w:r>
+        <w:t>true</w:t>
+      </w:r>
+      <w:proofErr w:type="spellEnd"/>
+      <w:r>
+        <w:t>’’ qui font en sorte qu’une seul chip peut être sélectionné à la fois. Si on veut qu’une chip soit sélectionnée par défaut, on applique le paramètre app :</w:t>
+      </w:r>
+      <w:proofErr w:type="spellStart"/>
+      <w:r>
+        <w:t>checkedChip</w:t>
+      </w:r>
+      <w:proofErr w:type="spellEnd"/>
+      <w:r>
+        <w:t>=’’@id/</w:t>
+      </w:r>
+      <w:proofErr w:type="spellStart"/>
+      <w:r>
+        <w:t>ourChip</w:t>
+      </w:r>
+      <w:proofErr w:type="spellEnd"/>
+      <w:r>
+        <w:t>’’.</w:t>
+      </w:r>
+      <w:r>
+        <w:t xml:space="preserve"> Pour changer </w:t>
+      </w:r>
+      <w:proofErr w:type="spellStart"/>
+      <w:r>
+        <w:t>l’icon</w:t>
+      </w:r>
+      <w:proofErr w:type="spellEnd"/>
+      <w:r>
+        <w:t xml:space="preserve"> </w:t>
+      </w:r>
+      <w:proofErr w:type="spellStart"/>
+      <w:r>
+        <w:t>checked</w:t>
+      </w:r>
+      <w:proofErr w:type="spellEnd"/>
+      <w:r>
+        <w:t xml:space="preserve"> de nos chip on applique app :</w:t>
+      </w:r>
+      <w:proofErr w:type="spellStart"/>
+      <w:r>
+        <w:t>checkedIcon</w:t>
+      </w:r>
+      <w:proofErr w:type="spellEnd"/>
+      <w:r>
+        <w:t>=’’@</w:t>
+      </w:r>
+      <w:proofErr w:type="spellStart"/>
+      <w:r>
+        <w:t>drawable</w:t>
+      </w:r>
+      <w:proofErr w:type="spellEnd"/>
+      <w:r>
+        <w:t>/</w:t>
+      </w:r>
+      <w:proofErr w:type="spellStart"/>
+      <w:r>
+        <w:t>ourIcon</w:t>
+      </w:r>
+      <w:proofErr w:type="spellEnd"/>
+      <w:r>
+        <w:t>’’. Pour changer la couleur de notre chip on applique app :</w:t>
+      </w:r>
+      <w:proofErr w:type="spellStart"/>
+      <w:r>
+        <w:t>chipBackgroundColor</w:t>
+      </w:r>
+      <w:proofErr w:type="spellEnd"/>
+      <w:r>
+        <w:t>=’’@</w:t>
+      </w:r>
+      <w:proofErr w:type="spellStart"/>
+      <w:r>
+        <w:t>color</w:t>
+      </w:r>
+      <w:proofErr w:type="spellEnd"/>
+      <w:r>
+        <w:t>/</w:t>
+      </w:r>
+      <w:proofErr w:type="spellStart"/>
+      <w:r>
+        <w:t>ourColor</w:t>
+      </w:r>
+      <w:proofErr w:type="spellEnd"/>
+      <w:r>
+        <w:t xml:space="preserve">’’. Les noms dans le code de ces éléments sont </w:t>
+      </w:r>
+      <w:proofErr w:type="spellStart"/>
+      <w:r>
+        <w:t>ChipGroup</w:t>
+      </w:r>
+      <w:proofErr w:type="spellEnd"/>
+      <w:r>
+        <w:t xml:space="preserve"> et Chip respectivement. </w:t>
+      </w:r>
+      <w:r>
+        <w:br/>
+      </w:r>
+      <w:r>
+        <w:br/>
+      </w:r>
+      <w:proofErr w:type="spellStart"/>
       <w:r>
         <w:rPr>
           <w:i/>
           <w:iCs/>
         </w:rPr>
-        <w:t>LinearLayout/TableLayout</w:t>
-      </w:r>
+        <w:t>LinearLayout</w:t>
+      </w:r>
+      <w:proofErr w:type="spellEnd"/>
       <w:r>
         <w:rPr>
           <w:i/>
           <w:iCs/>
         </w:rPr>
-        <w:br/>
-      </w:r>
-      <w:r>
-        <w:t xml:space="preserve">Est un layout où les composantes sont organisées en ligne ou en colonne. </w:t>
-      </w:r>
-      <w:r>
-        <w:t xml:space="preserve">C’est similaire à du flex en web, mais genre </w:t>
+        <w:t>/</w:t>
+      </w:r>
+      <w:proofErr w:type="spellStart"/>
+      <w:r>
+        <w:rPr>
+          <w:i/>
+          <w:iCs/>
+        </w:rPr>
+        <w:t>TableLayout</w:t>
+      </w:r>
+      <w:proofErr w:type="spellEnd"/>
+      <w:r>
+        <w:rPr>
+          <w:i/>
+          <w:iCs/>
+        </w:rPr>
+        <w:br/>
+      </w:r>
+      <w:r>
+        <w:t xml:space="preserve">Est un </w:t>
+      </w:r>
+      <w:proofErr w:type="spellStart"/>
+      <w:r>
+        <w:t>layout</w:t>
+      </w:r>
+      <w:proofErr w:type="spellEnd"/>
+      <w:r>
+        <w:t xml:space="preserve"> où les composantes sont organisées en ligne ou en colonne. </w:t>
+      </w:r>
+      <w:r>
+        <w:t xml:space="preserve">C’est similaire à du </w:t>
+      </w:r>
+      <w:proofErr w:type="spellStart"/>
+      <w:r>
+        <w:t>flex</w:t>
+      </w:r>
+      <w:proofErr w:type="spellEnd"/>
+      <w:r>
+        <w:t xml:space="preserve"> en web, mais genre </w:t>
       </w:r>
       <w:r>
         <w:t>un milliard</w:t>
@@ -616,22 +1370,110 @@
       </w:r>
       <w:r>
         <w:br/>
-        <w:t xml:space="preserve">Un table layout est similaire à un linear layout sauf qu’il n’y a pas d’orientation, elle est toujours horizontale. </w:t>
-      </w:r>
-      <w:r>
-        <w:br/>
-      </w:r>
-      <w:r>
-        <w:t>Tout le code pour l’affichage se fait dans le code xml de l’affichage de notre activité (/res/layout/nameOfActivity.xml) :</w:t>
-      </w:r>
-      <w:r>
-        <w:br/>
-      </w:r>
-      <w:r>
-        <w:t xml:space="preserve">-LinearLayout sont l’équivalent de nos div en html/css. </w:t>
-      </w:r>
-      <w:r>
-        <w:t>On va donc mettre des linears layouts dans d’autres linears layouts pour faire no</w:t>
+        <w:t xml:space="preserve">Un table </w:t>
+      </w:r>
+      <w:proofErr w:type="spellStart"/>
+      <w:r>
+        <w:t>layout</w:t>
+      </w:r>
+      <w:proofErr w:type="spellEnd"/>
+      <w:r>
+        <w:t xml:space="preserve"> est similaire à un </w:t>
+      </w:r>
+      <w:proofErr w:type="spellStart"/>
+      <w:r>
+        <w:t>linear</w:t>
+      </w:r>
+      <w:proofErr w:type="spellEnd"/>
+      <w:r>
+        <w:t xml:space="preserve"> </w:t>
+      </w:r>
+      <w:proofErr w:type="spellStart"/>
+      <w:r>
+        <w:t>layout</w:t>
+      </w:r>
+      <w:proofErr w:type="spellEnd"/>
+      <w:r>
+        <w:t xml:space="preserve"> sauf qu’il n’y a pas d’orientation, elle est toujours horizontale. </w:t>
+      </w:r>
+      <w:r>
+        <w:br/>
+      </w:r>
+      <w:r>
+        <w:t>Tout le code pour l’affichage se fait dans le code xml de l’affichage de notre activité (/</w:t>
+      </w:r>
+      <w:proofErr w:type="spellStart"/>
+      <w:r>
+        <w:t>res</w:t>
+      </w:r>
+      <w:proofErr w:type="spellEnd"/>
+      <w:r>
+        <w:t>/</w:t>
+      </w:r>
+      <w:proofErr w:type="spellStart"/>
+      <w:r>
+        <w:t>layout</w:t>
+      </w:r>
+      <w:proofErr w:type="spellEnd"/>
+      <w:r>
+        <w:t>/nameOfActivity.xml) :</w:t>
+      </w:r>
+      <w:r>
+        <w:br/>
+      </w:r>
+      <w:r>
+        <w:t>-</w:t>
+      </w:r>
+      <w:proofErr w:type="spellStart"/>
+      <w:r>
+        <w:t>LinearLayout</w:t>
+      </w:r>
+      <w:proofErr w:type="spellEnd"/>
+      <w:r>
+        <w:t xml:space="preserve"> sont l’équivalent de nos div en html/</w:t>
+      </w:r>
+      <w:proofErr w:type="spellStart"/>
+      <w:r>
+        <w:t>css</w:t>
+      </w:r>
+      <w:proofErr w:type="spellEnd"/>
+      <w:r>
+        <w:t xml:space="preserve">. </w:t>
+      </w:r>
+      <w:r>
+        <w:t xml:space="preserve">On va donc mettre des </w:t>
+      </w:r>
+      <w:proofErr w:type="spellStart"/>
+      <w:r>
+        <w:t>linears</w:t>
+      </w:r>
+      <w:proofErr w:type="spellEnd"/>
+      <w:r>
+        <w:t xml:space="preserve"> </w:t>
+      </w:r>
+      <w:proofErr w:type="spellStart"/>
+      <w:r>
+        <w:t>layouts</w:t>
+      </w:r>
+      <w:proofErr w:type="spellEnd"/>
+      <w:r>
+        <w:t xml:space="preserve"> dans d’autres </w:t>
+      </w:r>
+      <w:proofErr w:type="spellStart"/>
+      <w:r>
+        <w:t>linears</w:t>
+      </w:r>
+      <w:proofErr w:type="spellEnd"/>
+      <w:r>
+        <w:t xml:space="preserve"> </w:t>
+      </w:r>
+      <w:proofErr w:type="spellStart"/>
+      <w:r>
+        <w:t>layouts</w:t>
+      </w:r>
+      <w:proofErr w:type="spellEnd"/>
+      <w:r>
+        <w:t xml:space="preserve"> pour faire no</w:t>
       </w:r>
       <w:r>
         <w:t>tre</w:t>
@@ -646,22 +1488,74 @@
         <w:br/>
         <w:t>-</w:t>
       </w:r>
+      <w:proofErr w:type="spellStart"/>
       <w:r>
         <w:t>android</w:t>
       </w:r>
+      <w:proofErr w:type="spellEnd"/>
       <w:r>
         <w:t> :</w:t>
       </w:r>
-      <w:r>
-        <w:t>layout_width/height nous permettent de déterminer la largeur ainsi que la hauteur de widgets/layout. Les valeurs par défaut sont match_parent qui va prendre toute la place donnée par le parent, et wrap_content qui va prendre que l’espace nécessaire pour montrer le contenu de notre widget/layout.</w:t>
-      </w:r>
-      <w:r>
-        <w:br/>
-      </w:r>
-      <w:r>
-        <w:br/>
-        <w:t>-android</w:t>
-      </w:r>
+      <w:proofErr w:type="spellStart"/>
+      <w:r>
+        <w:t>layout_width</w:t>
+      </w:r>
+      <w:proofErr w:type="spellEnd"/>
+      <w:r>
+        <w:t>/</w:t>
+      </w:r>
+      <w:proofErr w:type="spellStart"/>
+      <w:r>
+        <w:t>height</w:t>
+      </w:r>
+      <w:proofErr w:type="spellEnd"/>
+      <w:r>
+        <w:t xml:space="preserve"> nous permettent de déterminer la largeur ainsi que la hauteur de widgets/</w:t>
+      </w:r>
+      <w:proofErr w:type="spellStart"/>
+      <w:r>
+        <w:t>layout</w:t>
+      </w:r>
+      <w:proofErr w:type="spellEnd"/>
+      <w:r>
+        <w:t xml:space="preserve">. Les valeurs par défaut sont </w:t>
+      </w:r>
+      <w:proofErr w:type="spellStart"/>
+      <w:r>
+        <w:t>match_parent</w:t>
+      </w:r>
+      <w:proofErr w:type="spellEnd"/>
+      <w:r>
+        <w:t xml:space="preserve"> qui va prendre toute la place donnée par le parent, et </w:t>
+      </w:r>
+      <w:proofErr w:type="spellStart"/>
+      <w:r>
+        <w:t>wrap_content</w:t>
+      </w:r>
+      <w:proofErr w:type="spellEnd"/>
+      <w:r>
+        <w:t xml:space="preserve"> qui va prendre que l’espace nécessaire pour montrer le contenu de notre widget/</w:t>
+      </w:r>
+      <w:proofErr w:type="spellStart"/>
+      <w:r>
+        <w:t>layout</w:t>
+      </w:r>
+      <w:proofErr w:type="spellEnd"/>
+      <w:r>
+        <w:t>.</w:t>
+      </w:r>
+      <w:r>
+        <w:br/>
+      </w:r>
+      <w:r>
+        <w:br/>
+        <w:t>-</w:t>
+      </w:r>
+      <w:proofErr w:type="spellStart"/>
+      <w:r>
+        <w:t>android</w:t>
+      </w:r>
+      <w:proofErr w:type="spellEnd"/>
       <w:r>
         <w:t> :</w:t>
       </w:r>
@@ -672,7 +1566,15 @@
         <w:t>=</w:t>
       </w:r>
       <w:r>
-        <w:t xml:space="preserve">’’horizontal/vertical’’ nous permet de changer l’orientation de notre widget/layout. </w:t>
+        <w:t>’’horizontal/vertical’’ nous permet de changer l’orientation de notre widget/</w:t>
+      </w:r>
+      <w:proofErr w:type="spellStart"/>
+      <w:r>
+        <w:t>layout</w:t>
+      </w:r>
+      <w:proofErr w:type="spellEnd"/>
+      <w:r>
+        <w:t xml:space="preserve">. </w:t>
       </w:r>
       <w:r>
         <w:t>Horizontal va prendre tout l’espace disponible dans la première rangé</w:t>
@@ -694,61 +1596,319 @@
       </w:r>
       <w:r>
         <w:br/>
-        <w:t>Dans un layout, ce paramètre change si le paramètre android :layout_weight va affecter la width ou la height</w:t>
-      </w:r>
-      <w:r>
-        <w:t xml:space="preserve"> des enfants du parent layout</w:t>
-      </w:r>
+        <w:t xml:space="preserve">Dans un </w:t>
+      </w:r>
+      <w:proofErr w:type="spellStart"/>
+      <w:r>
+        <w:t>layout</w:t>
+      </w:r>
+      <w:proofErr w:type="spellEnd"/>
+      <w:r>
+        <w:t xml:space="preserve">, ce paramètre change si le paramètre </w:t>
+      </w:r>
+      <w:proofErr w:type="spellStart"/>
+      <w:r>
+        <w:t>android</w:t>
+      </w:r>
+      <w:proofErr w:type="spellEnd"/>
+      <w:r>
+        <w:t> :</w:t>
+      </w:r>
+      <w:proofErr w:type="spellStart"/>
+      <w:r>
+        <w:t>layout_weight</w:t>
+      </w:r>
+      <w:proofErr w:type="spellEnd"/>
+      <w:r>
+        <w:t xml:space="preserve"> va affecter la </w:t>
+      </w:r>
+      <w:proofErr w:type="spellStart"/>
+      <w:r>
+        <w:t>width</w:t>
+      </w:r>
+      <w:proofErr w:type="spellEnd"/>
+      <w:r>
+        <w:t xml:space="preserve"> ou la </w:t>
+      </w:r>
+      <w:proofErr w:type="spellStart"/>
+      <w:r>
+        <w:t>height</w:t>
+      </w:r>
+      <w:proofErr w:type="spellEnd"/>
+      <w:r>
+        <w:t xml:space="preserve"> des enfants du parent </w:t>
+      </w:r>
+      <w:proofErr w:type="spellStart"/>
+      <w:r>
+        <w:t>layout</w:t>
+      </w:r>
+      <w:proofErr w:type="spellEnd"/>
       <w:r>
         <w:t>.</w:t>
       </w:r>
       <w:r>
-        <w:t xml:space="preserve"> Donc si mon layout parent a une orientation vertical, le weight affectera le paramètre layout_height, alors que si l’orientation de mon layout_parent a une orientation horizontal, le weight affectera le paramètre layout_width. </w:t>
-      </w:r>
-      <w:r>
-        <w:br/>
-      </w:r>
-      <w:r>
-        <w:br/>
-        <w:t xml:space="preserve">-android :layout_weight=’’aDoubleBetween0And1’’ La valeur du weight représente un pourcentage de l’espace du parent que mon enfant va prendre. </w:t>
-      </w:r>
-      <w:r>
-        <w:t>On doit mettre la valeur affecter par le weight à 0dp.</w:t>
+        <w:t xml:space="preserve"> Donc si mon </w:t>
+      </w:r>
+      <w:proofErr w:type="spellStart"/>
+      <w:r>
+        <w:t>layout</w:t>
+      </w:r>
+      <w:proofErr w:type="spellEnd"/>
+      <w:r>
+        <w:t xml:space="preserve"> parent a une orientation vertical, le </w:t>
+      </w:r>
+      <w:proofErr w:type="spellStart"/>
+      <w:r>
+        <w:t>weight</w:t>
+      </w:r>
+      <w:proofErr w:type="spellEnd"/>
+      <w:r>
+        <w:t xml:space="preserve"> affectera le paramètre </w:t>
+      </w:r>
+      <w:proofErr w:type="spellStart"/>
+      <w:r>
+        <w:t>layout_height</w:t>
+      </w:r>
+      <w:proofErr w:type="spellEnd"/>
+      <w:r>
+        <w:t xml:space="preserve">, alors que si l’orientation de mon </w:t>
+      </w:r>
+      <w:proofErr w:type="spellStart"/>
+      <w:r>
+        <w:t>layout_parent</w:t>
+      </w:r>
+      <w:proofErr w:type="spellEnd"/>
+      <w:r>
+        <w:t xml:space="preserve"> a une orientation horizontal, le </w:t>
+      </w:r>
+      <w:proofErr w:type="spellStart"/>
+      <w:r>
+        <w:t>weight</w:t>
+      </w:r>
+      <w:proofErr w:type="spellEnd"/>
+      <w:r>
+        <w:t xml:space="preserve"> affectera le paramètre </w:t>
+      </w:r>
+      <w:proofErr w:type="spellStart"/>
+      <w:r>
+        <w:t>layout_width</w:t>
+      </w:r>
+      <w:proofErr w:type="spellEnd"/>
+      <w:r>
+        <w:t xml:space="preserve">. </w:t>
+      </w:r>
+      <w:r>
+        <w:br/>
+      </w:r>
+      <w:r>
+        <w:br/>
+        <w:t>-</w:t>
+      </w:r>
+      <w:proofErr w:type="spellStart"/>
+      <w:r>
+        <w:t>android</w:t>
+      </w:r>
+      <w:proofErr w:type="spellEnd"/>
+      <w:r>
+        <w:t> :</w:t>
+      </w:r>
+      <w:proofErr w:type="spellStart"/>
+      <w:r>
+        <w:t>layout_weight</w:t>
+      </w:r>
+      <w:proofErr w:type="spellEnd"/>
+      <w:r>
+        <w:t xml:space="preserve">=’’aDoubleBetween0And1’’ La valeur du </w:t>
+      </w:r>
+      <w:proofErr w:type="spellStart"/>
+      <w:r>
+        <w:t>weight</w:t>
+      </w:r>
+      <w:proofErr w:type="spellEnd"/>
+      <w:r>
+        <w:t xml:space="preserve"> représente un pourcentage de l’espace du parent que mon enfant va prendre. </w:t>
+      </w:r>
+      <w:r>
+        <w:t xml:space="preserve">On doit mettre la valeur affecter par le </w:t>
+      </w:r>
+      <w:proofErr w:type="spellStart"/>
+      <w:r>
+        <w:t>weight</w:t>
+      </w:r>
+      <w:proofErr w:type="spellEnd"/>
+      <w:r>
+        <w:t xml:space="preserve"> à 0dp.</w:t>
       </w:r>
       <w:r>
         <w:br/>
         <w:t xml:space="preserve">La valeur affecté varie selon l’orientation du parent de notre widget. </w:t>
       </w:r>
       <w:r>
-        <w:t xml:space="preserve">Si l’orientation de mon layout parent est vertical, alors le weight affectera le paramètre layout_height. Si l’orientation de mon layout parent est horizontal, alors le weight affectera le paramètre layout_width. </w:t>
-      </w:r>
-      <w:r>
-        <w:br/>
-      </w:r>
-      <w:r>
-        <w:br/>
-        <w:t>-android :layout_margin=’’aValuedp’’ Nous permet de changer la marge de notre widget.</w:t>
-      </w:r>
-      <w:r>
-        <w:br/>
-      </w:r>
-      <w:r>
-        <w:br/>
-        <w:t xml:space="preserve">-android :gravity=’’multiplePossibleValues’’ Nous permet de déterminer où seront placé nos widgets par défaut à l’intérieur du parent. Est un paramètre du parent qui affecte les enfants. </w:t>
-      </w:r>
-      <w:r>
-        <w:br/>
-      </w:r>
-      <w:r>
-        <w:br/>
-        <w:t>-android :text=’’textValue’’ Nous permet de changer le texte contenu dans le widget.</w:t>
-      </w:r>
-      <w:r>
-        <w:br/>
-      </w:r>
-      <w:r>
-        <w:br/>
-        <w:t xml:space="preserve">-android :textSize=’’30sp’’ Nous permet de changer la taille du texte de notre widget. </w:t>
+        <w:t xml:space="preserve">Si l’orientation de mon </w:t>
+      </w:r>
+      <w:proofErr w:type="spellStart"/>
+      <w:r>
+        <w:t>layout</w:t>
+      </w:r>
+      <w:proofErr w:type="spellEnd"/>
+      <w:r>
+        <w:t xml:space="preserve"> parent est vertical, alors le </w:t>
+      </w:r>
+      <w:proofErr w:type="spellStart"/>
+      <w:r>
+        <w:t>weight</w:t>
+      </w:r>
+      <w:proofErr w:type="spellEnd"/>
+      <w:r>
+        <w:t xml:space="preserve"> affectera le paramètre </w:t>
+      </w:r>
+      <w:proofErr w:type="spellStart"/>
+      <w:r>
+        <w:t>layout_height</w:t>
+      </w:r>
+      <w:proofErr w:type="spellEnd"/>
+      <w:r>
+        <w:t xml:space="preserve">. Si l’orientation de mon </w:t>
+      </w:r>
+      <w:proofErr w:type="spellStart"/>
+      <w:r>
+        <w:t>layout</w:t>
+      </w:r>
+      <w:proofErr w:type="spellEnd"/>
+      <w:r>
+        <w:t xml:space="preserve"> parent est horizontal, alors le </w:t>
+      </w:r>
+      <w:proofErr w:type="spellStart"/>
+      <w:r>
+        <w:t>weight</w:t>
+      </w:r>
+      <w:proofErr w:type="spellEnd"/>
+      <w:r>
+        <w:t xml:space="preserve"> affectera le paramètre </w:t>
+      </w:r>
+      <w:proofErr w:type="spellStart"/>
+      <w:r>
+        <w:t>layout_width</w:t>
+      </w:r>
+      <w:proofErr w:type="spellEnd"/>
+      <w:r>
+        <w:t xml:space="preserve">. </w:t>
+      </w:r>
+      <w:r>
+        <w:br/>
+      </w:r>
+      <w:r>
+        <w:br/>
+        <w:t>-</w:t>
+      </w:r>
+      <w:proofErr w:type="spellStart"/>
+      <w:r>
+        <w:t>android</w:t>
+      </w:r>
+      <w:proofErr w:type="spellEnd"/>
+      <w:r>
+        <w:t> :</w:t>
+      </w:r>
+      <w:proofErr w:type="spellStart"/>
+      <w:r>
+        <w:t>layout_margin</w:t>
+      </w:r>
+      <w:proofErr w:type="spellEnd"/>
+      <w:r>
+        <w:t>=’’</w:t>
+      </w:r>
+      <w:proofErr w:type="spellStart"/>
+      <w:r>
+        <w:t>aValuedp</w:t>
+      </w:r>
+      <w:proofErr w:type="spellEnd"/>
+      <w:r>
+        <w:t>’’ Nous permet de changer la marge de notre widget.</w:t>
+      </w:r>
+      <w:r>
+        <w:br/>
+      </w:r>
+      <w:r>
+        <w:br/>
+        <w:t>-</w:t>
+      </w:r>
+      <w:proofErr w:type="spellStart"/>
+      <w:r>
+        <w:t>android</w:t>
+      </w:r>
+      <w:proofErr w:type="spellEnd"/>
+      <w:r>
+        <w:t> :</w:t>
+      </w:r>
+      <w:proofErr w:type="spellStart"/>
+      <w:r>
+        <w:t>gravity</w:t>
+      </w:r>
+      <w:proofErr w:type="spellEnd"/>
+      <w:r>
+        <w:t>=’’</w:t>
+      </w:r>
+      <w:proofErr w:type="spellStart"/>
+      <w:r>
+        <w:t>multiplePossibleValues</w:t>
+      </w:r>
+      <w:proofErr w:type="spellEnd"/>
+      <w:r>
+        <w:t xml:space="preserve">’’ Nous permet de déterminer où seront placé nos widgets par défaut à l’intérieur du parent. Est un paramètre du parent qui affecte les enfants. </w:t>
+      </w:r>
+      <w:r>
+        <w:br/>
+      </w:r>
+      <w:r>
+        <w:br/>
+        <w:t>-</w:t>
+      </w:r>
+      <w:proofErr w:type="spellStart"/>
+      <w:r>
+        <w:t>android</w:t>
+      </w:r>
+      <w:proofErr w:type="spellEnd"/>
+      <w:r>
+        <w:t> :</w:t>
+      </w:r>
+      <w:proofErr w:type="spellStart"/>
+      <w:r>
+        <w:t>text</w:t>
+      </w:r>
+      <w:proofErr w:type="spellEnd"/>
+      <w:r>
+        <w:t>=’’</w:t>
+      </w:r>
+      <w:proofErr w:type="spellStart"/>
+      <w:r>
+        <w:t>textValue</w:t>
+      </w:r>
+      <w:proofErr w:type="spellEnd"/>
+      <w:r>
+        <w:t>’’ Nous permet de changer le texte contenu dans le widget.</w:t>
+      </w:r>
+      <w:r>
+        <w:br/>
+      </w:r>
+      <w:r>
+        <w:br/>
+        <w:t>-</w:t>
+      </w:r>
+      <w:proofErr w:type="spellStart"/>
+      <w:r>
+        <w:t>android</w:t>
+      </w:r>
+      <w:proofErr w:type="spellEnd"/>
+      <w:r>
+        <w:t> :</w:t>
+      </w:r>
+      <w:proofErr w:type="spellStart"/>
+      <w:r>
+        <w:t>textSize</w:t>
+      </w:r>
+      <w:proofErr w:type="spellEnd"/>
+      <w:r>
+        <w:t xml:space="preserve">=’’30sp’’ Nous permet de changer la taille du texte de notre widget. </w:t>
       </w:r>
       <w:r>
         <w:br/>
@@ -758,23 +1918,95 @@
       </w:r>
       <w:r>
         <w:lastRenderedPageBreak/>
-        <w:t xml:space="preserve">-android :textColor=’’@color/color_value’’ Nous permet de changer la couleur du texte de notre widget selon une couleur de notre fichier colors.xml. </w:t>
-      </w:r>
-      <w:r>
-        <w:br/>
-      </w:r>
-      <w:r>
-        <w:br/>
-        <w:t xml:space="preserve">-android :textStyle=’’bold/italic’’ Nous permet de changer le style de notre texte. </w:t>
-      </w:r>
-      <w:r>
-        <w:br/>
-      </w:r>
-      <w:r>
-        <w:br/>
-      </w:r>
-      <w:r>
-        <w:t>-android :</w:t>
+        <w:t>-</w:t>
+      </w:r>
+      <w:proofErr w:type="spellStart"/>
+      <w:r>
+        <w:t>android</w:t>
+      </w:r>
+      <w:proofErr w:type="spellEnd"/>
+      <w:r>
+        <w:t> :</w:t>
+      </w:r>
+      <w:proofErr w:type="spellStart"/>
+      <w:r>
+        <w:t>textColor</w:t>
+      </w:r>
+      <w:proofErr w:type="spellEnd"/>
+      <w:r>
+        <w:t>=’’@</w:t>
+      </w:r>
+      <w:proofErr w:type="spellStart"/>
+      <w:r>
+        <w:t>color</w:t>
+      </w:r>
+      <w:proofErr w:type="spellEnd"/>
+      <w:r>
+        <w:t>/</w:t>
+      </w:r>
+      <w:proofErr w:type="spellStart"/>
+      <w:r>
+        <w:t>color_value</w:t>
+      </w:r>
+      <w:proofErr w:type="spellEnd"/>
+      <w:r>
+        <w:t xml:space="preserve">’’ Nous permet de changer la couleur du texte de notre widget selon une couleur de notre fichier colors.xml. </w:t>
+      </w:r>
+      <w:r>
+        <w:br/>
+      </w:r>
+      <w:r>
+        <w:br/>
+        <w:t>-</w:t>
+      </w:r>
+      <w:proofErr w:type="spellStart"/>
+      <w:r>
+        <w:t>android</w:t>
+      </w:r>
+      <w:proofErr w:type="spellEnd"/>
+      <w:r>
+        <w:t> :</w:t>
+      </w:r>
+      <w:proofErr w:type="spellStart"/>
+      <w:r>
+        <w:t>textStyle</w:t>
+      </w:r>
+      <w:proofErr w:type="spellEnd"/>
+      <w:r>
+        <w:t>=’’</w:t>
+      </w:r>
+      <w:proofErr w:type="spellStart"/>
+      <w:r>
+        <w:t>bold</w:t>
+      </w:r>
+      <w:proofErr w:type="spellEnd"/>
+      <w:r>
+        <w:t>/</w:t>
+      </w:r>
+      <w:proofErr w:type="spellStart"/>
+      <w:r>
+        <w:t>italic</w:t>
+      </w:r>
+      <w:proofErr w:type="spellEnd"/>
+      <w:r>
+        <w:t xml:space="preserve">’’ Nous permet de changer le style de notre texte. </w:t>
+      </w:r>
+      <w:r>
+        <w:br/>
+      </w:r>
+      <w:r>
+        <w:br/>
+      </w:r>
+      <w:r>
+        <w:t>-</w:t>
+      </w:r>
+      <w:proofErr w:type="spellStart"/>
+      <w:r>
+        <w:t>android</w:t>
+      </w:r>
+      <w:proofErr w:type="spellEnd"/>
+      <w:r>
+        <w:t> :</w:t>
       </w:r>
       <w:r>
         <w:t xml:space="preserve"> </w:t>
@@ -820,7 +2052,15 @@
         <w:t>Elle comprend des méthodes afin de s’inscrire à un écouteur</w:t>
       </w:r>
       <w:r>
-        <w:t xml:space="preserve"> (Ex : setOnClickListener)</w:t>
+        <w:t xml:space="preserve"> (Ex : </w:t>
+      </w:r>
+      <w:proofErr w:type="spellStart"/>
+      <w:r>
+        <w:t>setOnClickListener</w:t>
+      </w:r>
+      <w:proofErr w:type="spellEnd"/>
+      <w:r>
+        <w:t>)</w:t>
       </w:r>
       <w:r>
         <w:t xml:space="preserve">. </w:t>
@@ -830,8 +2070,13 @@
       </w:r>
       <w:r>
         <w:br/>
-        <w:t>-Objet évènementiel (Event</w:t>
-      </w:r>
+        <w:t>-Objet évènementiel (</w:t>
+      </w:r>
+      <w:proofErr w:type="spellStart"/>
+      <w:r>
+        <w:t>Event</w:t>
+      </w:r>
+      <w:proofErr w:type="spellEnd"/>
       <w:r>
         <w:t>)</w:t>
       </w:r>
@@ -845,14 +2090,46 @@
         <w:t xml:space="preserve">Il renferme des informations sur l’évènement qui vient de survenir (Ex : l’endroit, la source, etc…). </w:t>
       </w:r>
       <w:r>
-        <w:t xml:space="preserve">En java du moins, les noms des évènements finissent toujours en Event (Ex : TouchEvent, MenuEvent, etc…). </w:t>
+        <w:t xml:space="preserve">En java du moins, les noms des évènements finissent toujours en </w:t>
+      </w:r>
+      <w:proofErr w:type="spellStart"/>
+      <w:r>
+        <w:t>Event</w:t>
+      </w:r>
+      <w:proofErr w:type="spellEnd"/>
+      <w:r>
+        <w:t xml:space="preserve"> (Ex : </w:t>
+      </w:r>
+      <w:proofErr w:type="spellStart"/>
+      <w:r>
+        <w:t>TouchEvent</w:t>
+      </w:r>
+      <w:proofErr w:type="spellEnd"/>
+      <w:r>
+        <w:t xml:space="preserve">, </w:t>
+      </w:r>
+      <w:proofErr w:type="spellStart"/>
+      <w:r>
+        <w:t>MenuEvent</w:t>
+      </w:r>
+      <w:proofErr w:type="spellEnd"/>
+      <w:r>
+        <w:t xml:space="preserve">, etc…). </w:t>
       </w:r>
       <w:r>
         <w:t xml:space="preserve"> </w:t>
       </w:r>
       <w:r>
         <w:br/>
-        <w:t>-Écouteur(Listener) :</w:t>
+        <w:t>-Écouteur(</w:t>
+      </w:r>
+      <w:proofErr w:type="spellStart"/>
+      <w:r>
+        <w:t>Listener</w:t>
+      </w:r>
+      <w:proofErr w:type="spellEnd"/>
+      <w:r>
+        <w:t>) :</w:t>
       </w:r>
       <w:r>
         <w:t xml:space="preserve"> </w:t>
@@ -867,7 +2144,111 @@
         <w:t xml:space="preserve">Le même écouteur peut écouter plusieurs sources et plusieurs types d’évènements. </w:t>
       </w:r>
       <w:r>
-        <w:t>(Exemple listeners : OnClickListener, OnLongClickListener, OnDragListener, OnTouchListener, OnHoverListener, OnKeyListener, OnAttachStateChangeListener, OnLayoutChangeListener, OnCreateContextMenuListener, OnFocusChangerListener, OnGenericMotionListener, OnSystemUiVisibilityChangeListener, etc…)</w:t>
+        <w:t xml:space="preserve">(Exemple </w:t>
+      </w:r>
+      <w:proofErr w:type="spellStart"/>
+      <w:r>
+        <w:t>listeners</w:t>
+      </w:r>
+      <w:proofErr w:type="spellEnd"/>
+      <w:r>
+        <w:t xml:space="preserve"> : </w:t>
+      </w:r>
+      <w:proofErr w:type="spellStart"/>
+      <w:r>
+        <w:t>OnClickListener</w:t>
+      </w:r>
+      <w:proofErr w:type="spellEnd"/>
+      <w:r>
+        <w:t xml:space="preserve">, </w:t>
+      </w:r>
+      <w:proofErr w:type="spellStart"/>
+      <w:r>
+        <w:t>OnLongClickListener</w:t>
+      </w:r>
+      <w:proofErr w:type="spellEnd"/>
+      <w:r>
+        <w:t xml:space="preserve">, </w:t>
+      </w:r>
+      <w:proofErr w:type="spellStart"/>
+      <w:r>
+        <w:t>OnDragListener</w:t>
+      </w:r>
+      <w:proofErr w:type="spellEnd"/>
+      <w:r>
+        <w:t xml:space="preserve">, </w:t>
+      </w:r>
+      <w:proofErr w:type="spellStart"/>
+      <w:r>
+        <w:t>OnTouchListener</w:t>
+      </w:r>
+      <w:proofErr w:type="spellEnd"/>
+      <w:r>
+        <w:t xml:space="preserve">, </w:t>
+      </w:r>
+      <w:proofErr w:type="spellStart"/>
+      <w:r>
+        <w:t>OnHoverListener</w:t>
+      </w:r>
+      <w:proofErr w:type="spellEnd"/>
+      <w:r>
+        <w:t xml:space="preserve">, </w:t>
+      </w:r>
+      <w:proofErr w:type="spellStart"/>
+      <w:r>
+        <w:t>OnKeyListener</w:t>
+      </w:r>
+      <w:proofErr w:type="spellEnd"/>
+      <w:r>
+        <w:t xml:space="preserve">, </w:t>
+      </w:r>
+      <w:proofErr w:type="spellStart"/>
+      <w:r>
+        <w:t>OnAttachStateChangeListener</w:t>
+      </w:r>
+      <w:proofErr w:type="spellEnd"/>
+      <w:r>
+        <w:t xml:space="preserve">, </w:t>
+      </w:r>
+      <w:proofErr w:type="spellStart"/>
+      <w:r>
+        <w:t>OnLayoutChangeListener</w:t>
+      </w:r>
+      <w:proofErr w:type="spellEnd"/>
+      <w:r>
+        <w:t xml:space="preserve">, </w:t>
+      </w:r>
+      <w:proofErr w:type="spellStart"/>
+      <w:r>
+        <w:t>OnCreateContextMenuListener</w:t>
+      </w:r>
+      <w:proofErr w:type="spellEnd"/>
+      <w:r>
+        <w:t xml:space="preserve">, </w:t>
+      </w:r>
+      <w:proofErr w:type="spellStart"/>
+      <w:r>
+        <w:t>OnFocusChangerListener</w:t>
+      </w:r>
+      <w:proofErr w:type="spellEnd"/>
+      <w:r>
+        <w:t xml:space="preserve">, </w:t>
+      </w:r>
+      <w:proofErr w:type="spellStart"/>
+      <w:r>
+        <w:t>OnGenericMotionListener</w:t>
+      </w:r>
+      <w:proofErr w:type="spellEnd"/>
+      <w:r>
+        <w:t xml:space="preserve">, </w:t>
+      </w:r>
+      <w:proofErr w:type="spellStart"/>
+      <w:r>
+        <w:t>OnSystemUiVisibilityChangeListener</w:t>
+      </w:r>
+      <w:proofErr w:type="spellEnd"/>
+      <w:r>
+        <w:t>, etc…)</w:t>
       </w:r>
       <w:r>
         <w:br/>
@@ -894,7 +2275,15 @@
         <w:t>1. Créer un objet écouteur</w:t>
       </w:r>
       <w:r>
-        <w:t xml:space="preserve">. Cela doit être fait dans la fonction onCreate. </w:t>
+        <w:t xml:space="preserve">. Cela doit être fait dans la fonction </w:t>
+      </w:r>
+      <w:proofErr w:type="spellStart"/>
+      <w:r>
+        <w:t>onCreate</w:t>
+      </w:r>
+      <w:proofErr w:type="spellEnd"/>
+      <w:r>
+        <w:t xml:space="preserve">. </w:t>
       </w:r>
       <w:r>
         <w:t>(La variable peut être déclaré avant la fonction, mais elle doit être initialisé dans la fonction</w:t>
@@ -958,8 +2347,13 @@
         <w:t>-</w:t>
       </w:r>
       <w:r>
-        <w:t>@Override</w:t>
-      </w:r>
+        <w:t>@</w:t>
+      </w:r>
+      <w:proofErr w:type="spellStart"/>
+      <w:r>
+        <w:t>Override</w:t>
+      </w:r>
+      <w:proofErr w:type="spellEnd"/>
       <w:r>
         <w:rPr>
           <w:b/>
@@ -967,11 +2361,69 @@
         </w:rPr>
         <w:br/>
       </w:r>
-      <w:r>
-        <w:t>protected void onCreate(Bundle savedInstanceState{super.onCreate</w:t>
-      </w:r>
-      <w:r>
-        <w:t>(savedInstanceState); setContentView(R.layout.activity_main);</w:t>
+      <w:proofErr w:type="spellStart"/>
+      <w:r>
+        <w:t>protected</w:t>
+      </w:r>
+      <w:proofErr w:type="spellEnd"/>
+      <w:r>
+        <w:t xml:space="preserve"> </w:t>
+      </w:r>
+      <w:proofErr w:type="spellStart"/>
+      <w:r>
+        <w:t>void</w:t>
+      </w:r>
+      <w:proofErr w:type="spellEnd"/>
+      <w:r>
+        <w:t xml:space="preserve"> </w:t>
+      </w:r>
+      <w:proofErr w:type="spellStart"/>
+      <w:r>
+        <w:t>onCreate</w:t>
+      </w:r>
+      <w:proofErr w:type="spellEnd"/>
+      <w:r>
+        <w:t xml:space="preserve">(Bundle </w:t>
+      </w:r>
+      <w:proofErr w:type="spellStart"/>
+      <w:r>
+        <w:t>savedInstanceState</w:t>
+      </w:r>
+      <w:proofErr w:type="spellEnd"/>
+      <w:r>
+        <w:t>{</w:t>
+      </w:r>
+      <w:proofErr w:type="spellStart"/>
+      <w:r>
+        <w:t>super.onCreate</w:t>
+      </w:r>
+      <w:proofErr w:type="spellEnd"/>
+      <w:r>
+        <w:t>(</w:t>
+      </w:r>
+      <w:proofErr w:type="spellStart"/>
+      <w:r>
+        <w:t>savedInstanceState</w:t>
+      </w:r>
+      <w:proofErr w:type="spellEnd"/>
+      <w:r>
+        <w:t xml:space="preserve">); </w:t>
+      </w:r>
+      <w:proofErr w:type="spellStart"/>
+      <w:r>
+        <w:t>setContentView</w:t>
+      </w:r>
+      <w:proofErr w:type="spellEnd"/>
+      <w:r>
+        <w:t>(</w:t>
+      </w:r>
+      <w:proofErr w:type="spellStart"/>
+      <w:r>
+        <w:t>R.layout.activity_main</w:t>
+      </w:r>
+      <w:proofErr w:type="spellEnd"/>
+      <w:r>
+        <w:t>);</w:t>
       </w:r>
       <w:r>
         <w:t>}</w:t>
@@ -996,14 +2448,62 @@
       </w:r>
       <w:r>
         <w:br/>
-        <w:t xml:space="preserve">-findViewById(anIntId) nous retourne un élément de notre layout selon le Id donnée. </w:t>
-      </w:r>
-      <w:r>
-        <w:br/>
-      </w:r>
-      <w:r>
-        <w:br/>
-        <w:t xml:space="preserve">-R.id.IdOfWidget nous retourne un int selon le Id qu’on avait donnée à notre widget. Souvent utilisé avec la fonction findViewById(). </w:t>
+        <w:t>-</w:t>
+      </w:r>
+      <w:proofErr w:type="spellStart"/>
+      <w:r>
+        <w:t>findViewById</w:t>
+      </w:r>
+      <w:proofErr w:type="spellEnd"/>
+      <w:r>
+        <w:t>(</w:t>
+      </w:r>
+      <w:proofErr w:type="spellStart"/>
+      <w:r>
+        <w:t>anIntId</w:t>
+      </w:r>
+      <w:proofErr w:type="spellEnd"/>
+      <w:r>
+        <w:t xml:space="preserve">) nous retourne un élément de notre </w:t>
+      </w:r>
+      <w:proofErr w:type="spellStart"/>
+      <w:r>
+        <w:t>layout</w:t>
+      </w:r>
+      <w:proofErr w:type="spellEnd"/>
+      <w:r>
+        <w:t xml:space="preserve"> selon le Id donnée. </w:t>
+      </w:r>
+      <w:r>
+        <w:br/>
+      </w:r>
+      <w:r>
+        <w:br/>
+        <w:t>-</w:t>
+      </w:r>
+      <w:proofErr w:type="spellStart"/>
+      <w:r>
+        <w:t>R.id.IdOfWidget</w:t>
+      </w:r>
+      <w:proofErr w:type="spellEnd"/>
+      <w:r>
+        <w:t xml:space="preserve"> nous retourne un </w:t>
+      </w:r>
+      <w:proofErr w:type="spellStart"/>
+      <w:r>
+        <w:t>int</w:t>
+      </w:r>
+      <w:proofErr w:type="spellEnd"/>
+      <w:r>
+        <w:t xml:space="preserve"> selon le Id qu’on avait donnée à notre widget. Souvent utilisé avec la fonction </w:t>
+      </w:r>
+      <w:proofErr w:type="spellStart"/>
+      <w:r>
+        <w:t>findViewById</w:t>
+      </w:r>
+      <w:proofErr w:type="spellEnd"/>
+      <w:r>
+        <w:t xml:space="preserve">(). </w:t>
       </w:r>
       <w:r>
         <w:br/>
@@ -1013,8 +2513,29 @@
       </w:r>
       <w:r>
         <w:lastRenderedPageBreak/>
-        <w:t>-AWidget.setOnClickListener(AListener) nous permet d’inscrire une source à un listener</w:t>
-      </w:r>
+        <w:t>-</w:t>
+      </w:r>
+      <w:proofErr w:type="spellStart"/>
+      <w:r>
+        <w:t>AWidget.setOnClickListener</w:t>
+      </w:r>
+      <w:proofErr w:type="spellEnd"/>
+      <w:r>
+        <w:t>(</w:t>
+      </w:r>
+      <w:proofErr w:type="spellStart"/>
+      <w:r>
+        <w:t>AListener</w:t>
+      </w:r>
+      <w:proofErr w:type="spellEnd"/>
+      <w:r>
+        <w:t xml:space="preserve">) nous permet d’inscrire une source à un </w:t>
+      </w:r>
+      <w:proofErr w:type="spellStart"/>
+      <w:r>
+        <w:t>listener</w:t>
+      </w:r>
+      <w:proofErr w:type="spellEnd"/>
       <w:r>
         <w:t>/écouteur</w:t>
       </w:r>
@@ -1026,14 +2547,75 @@
       </w:r>
       <w:r>
         <w:br/>
-        <w:t xml:space="preserve">-implements View.OnClickListener nous permet d’implémenter l’interface du listener pour les actions on click. </w:t>
-      </w:r>
-      <w:r>
-        <w:t xml:space="preserve">Sa méthode est public void onClick(View v){}, celle-ci doit être override. </w:t>
-      </w:r>
-      <w:r>
-        <w:t>Le v représente la source dans notre layout</w:t>
-      </w:r>
+        <w:t>-</w:t>
+      </w:r>
+      <w:proofErr w:type="spellStart"/>
+      <w:r>
+        <w:t>implements</w:t>
+      </w:r>
+      <w:proofErr w:type="spellEnd"/>
+      <w:r>
+        <w:t xml:space="preserve"> </w:t>
+      </w:r>
+      <w:proofErr w:type="spellStart"/>
+      <w:r>
+        <w:t>View.OnClickListener</w:t>
+      </w:r>
+      <w:proofErr w:type="spellEnd"/>
+      <w:r>
+        <w:t xml:space="preserve"> nous permet d’implémenter l’interface du </w:t>
+      </w:r>
+      <w:proofErr w:type="spellStart"/>
+      <w:r>
+        <w:t>listener</w:t>
+      </w:r>
+      <w:proofErr w:type="spellEnd"/>
+      <w:r>
+        <w:t xml:space="preserve"> pour les actions on click. </w:t>
+      </w:r>
+      <w:r>
+        <w:t xml:space="preserve">Sa méthode est public </w:t>
+      </w:r>
+      <w:proofErr w:type="spellStart"/>
+      <w:r>
+        <w:t>void</w:t>
+      </w:r>
+      <w:proofErr w:type="spellEnd"/>
+      <w:r>
+        <w:t xml:space="preserve"> </w:t>
+      </w:r>
+      <w:proofErr w:type="spellStart"/>
+      <w:r>
+        <w:t>onClick</w:t>
+      </w:r>
+      <w:proofErr w:type="spellEnd"/>
+      <w:r>
+        <w:t>(</w:t>
+      </w:r>
+      <w:proofErr w:type="spellStart"/>
+      <w:r>
+        <w:t>View</w:t>
+      </w:r>
+      <w:proofErr w:type="spellEnd"/>
+      <w:r>
+        <w:t xml:space="preserve"> v){}, celle-ci doit être </w:t>
+      </w:r>
+      <w:proofErr w:type="spellStart"/>
+      <w:r>
+        <w:t>override</w:t>
+      </w:r>
+      <w:proofErr w:type="spellEnd"/>
+      <w:r>
+        <w:t xml:space="preserve">. </w:t>
+      </w:r>
+      <w:r>
+        <w:t xml:space="preserve">Le v représente la source dans notre </w:t>
+      </w:r>
+      <w:proofErr w:type="spellStart"/>
+      <w:r>
+        <w:t>layout</w:t>
+      </w:r>
+      <w:proofErr w:type="spellEnd"/>
       <w:r>
         <w:t xml:space="preserve"> qui a appelé la fonct</w:t>
       </w:r>
@@ -1053,15 +2635,68 @@
         <w:br/>
         <w:t>-</w:t>
       </w:r>
-      <w:r>
-        <w:t>AWidgetThatContainsText.setText(AString) nous permet de changer le texte de notre widget.</w:t>
-      </w:r>
-      <w:r>
-        <w:br/>
-      </w:r>
-      <w:r>
-        <w:br/>
-        <w:t xml:space="preserve">-AWidget.getText().toString() nous retourne le string présent dans notre widget. On doit faire toString suite au getText car sinon on obtient un objet Editable. </w:t>
+      <w:proofErr w:type="spellStart"/>
+      <w:r>
+        <w:t>AWidgetThatContainsText.setText</w:t>
+      </w:r>
+      <w:proofErr w:type="spellEnd"/>
+      <w:r>
+        <w:t>(</w:t>
+      </w:r>
+      <w:proofErr w:type="spellStart"/>
+      <w:r>
+        <w:t>AString</w:t>
+      </w:r>
+      <w:proofErr w:type="spellEnd"/>
+      <w:r>
+        <w:t>) nous permet de changer le texte de notre widget.</w:t>
+      </w:r>
+      <w:r>
+        <w:br/>
+      </w:r>
+      <w:r>
+        <w:br/>
+        <w:t>-</w:t>
+      </w:r>
+      <w:proofErr w:type="spellStart"/>
+      <w:r>
+        <w:t>AWidget.getText</w:t>
+      </w:r>
+      <w:proofErr w:type="spellEnd"/>
+      <w:r>
+        <w:t>().</w:t>
+      </w:r>
+      <w:proofErr w:type="spellStart"/>
+      <w:r>
+        <w:t>toString</w:t>
+      </w:r>
+      <w:proofErr w:type="spellEnd"/>
+      <w:r>
+        <w:t xml:space="preserve">() nous retourne le string présent dans notre widget. On doit faire </w:t>
+      </w:r>
+      <w:proofErr w:type="spellStart"/>
+      <w:r>
+        <w:t>toString</w:t>
+      </w:r>
+      <w:proofErr w:type="spellEnd"/>
+      <w:r>
+        <w:t xml:space="preserve"> suite au </w:t>
+      </w:r>
+      <w:proofErr w:type="spellStart"/>
+      <w:r>
+        <w:t>getText</w:t>
+      </w:r>
+      <w:proofErr w:type="spellEnd"/>
+      <w:r>
+        <w:t xml:space="preserve"> car sinon on obtient un objet </w:t>
+      </w:r>
+      <w:proofErr w:type="spellStart"/>
+      <w:r>
+        <w:t>Editable</w:t>
+      </w:r>
+      <w:proofErr w:type="spellEnd"/>
+      <w:r>
+        <w:t xml:space="preserve">. </w:t>
       </w:r>
       <w:r>
         <w:t xml:space="preserve"> </w:t>
@@ -1077,14 +2712,86 @@
       </w:r>
       <w:r>
         <w:br/>
-        <w:t xml:space="preserve">-AProgressBar.setMax(int max) nous permet de changer le maximum de notre progress bar. </w:t>
-      </w:r>
-      <w:r>
-        <w:br/>
-      </w:r>
-      <w:r>
-        <w:br/>
-        <w:t>-AProgressBar.setProgress(int progress, bool animate) nous permet de changer le progrès de notre progress bar et de déterminer si on veut que l’augmentation/diminution soit anim</w:t>
+        <w:t>-</w:t>
+      </w:r>
+      <w:proofErr w:type="spellStart"/>
+      <w:r>
+        <w:t>AProgressBar.setMax</w:t>
+      </w:r>
+      <w:proofErr w:type="spellEnd"/>
+      <w:r>
+        <w:t>(</w:t>
+      </w:r>
+      <w:proofErr w:type="spellStart"/>
+      <w:r>
+        <w:t>int</w:t>
+      </w:r>
+      <w:proofErr w:type="spellEnd"/>
+      <w:r>
+        <w:t xml:space="preserve"> max) nous permet de changer le maximum de notre </w:t>
+      </w:r>
+      <w:proofErr w:type="spellStart"/>
+      <w:r>
+        <w:t>progress</w:t>
+      </w:r>
+      <w:proofErr w:type="spellEnd"/>
+      <w:r>
+        <w:t xml:space="preserve"> bar. </w:t>
+      </w:r>
+      <w:r>
+        <w:br/>
+      </w:r>
+      <w:r>
+        <w:br/>
+        <w:t>-</w:t>
+      </w:r>
+      <w:proofErr w:type="spellStart"/>
+      <w:r>
+        <w:t>AProgressBar.setProgress</w:t>
+      </w:r>
+      <w:proofErr w:type="spellEnd"/>
+      <w:r>
+        <w:t>(</w:t>
+      </w:r>
+      <w:proofErr w:type="spellStart"/>
+      <w:r>
+        <w:t>int</w:t>
+      </w:r>
+      <w:proofErr w:type="spellEnd"/>
+      <w:r>
+        <w:t xml:space="preserve"> </w:t>
+      </w:r>
+      <w:proofErr w:type="spellStart"/>
+      <w:r>
+        <w:t>progress</w:t>
+      </w:r>
+      <w:proofErr w:type="spellEnd"/>
+      <w:r>
+        <w:t xml:space="preserve">, </w:t>
+      </w:r>
+      <w:proofErr w:type="spellStart"/>
+      <w:r>
+        <w:t>bool</w:t>
+      </w:r>
+      <w:proofErr w:type="spellEnd"/>
+      <w:r>
+        <w:t xml:space="preserve"> </w:t>
+      </w:r>
+      <w:proofErr w:type="spellStart"/>
+      <w:r>
+        <w:t>animate</w:t>
+      </w:r>
+      <w:proofErr w:type="spellEnd"/>
+      <w:r>
+        <w:t xml:space="preserve">) nous permet de changer le progrès de notre </w:t>
+      </w:r>
+      <w:proofErr w:type="spellStart"/>
+      <w:r>
+        <w:t>progress</w:t>
+      </w:r>
+      <w:proofErr w:type="spellEnd"/>
+      <w:r>
+        <w:t xml:space="preserve"> bar et de déterminer si on veut que l’augmentation/diminution soit anim</w:t>
       </w:r>
       <w:r>
         <w:t>é</w:t>
@@ -1097,24 +2804,152 @@
       </w:r>
       <w:r>
         <w:br/>
-        <w:t>-AParent.GetChildCount() Nous retourne le nombre d’enfant directe présent à l’intérieur d’un parent. Généralement utiliser avec un layout.</w:t>
-      </w:r>
-      <w:r>
-        <w:br/>
-      </w:r>
-      <w:r>
-        <w:br/>
-        <w:t>-AParent.GetChildAt(int index) Nous retourne un objet view qui représente un enfant. Si on connait</w:t>
-      </w:r>
-      <w:r>
-        <w:t xml:space="preserve"> le type original de cette objet, on peut le cast vers ledit type tel que (LinearLayout/Button/EditText)parent.GetChildAt(int index). Cette méthode remplace un findViewById quand on a plusieurs éléments du même type. </w:t>
-      </w:r>
-      <w:r>
-        <w:br/>
-      </w:r>
-      <w:r>
-        <w:br/>
-        <w:t xml:space="preserve">-AWidget.setBackgroundColor(Color.NAMEOFCOLOR) Nous permet de changer la couleur du background d’un widget à partir de la référence dudit widget. Prend en paramètre un int que l’on peut obtenir grâce à la classe Color qui possède en attribut static plusieurs couleurs par défaut. </w:t>
+        <w:t>-</w:t>
+      </w:r>
+      <w:proofErr w:type="spellStart"/>
+      <w:r>
+        <w:t>AParent.GetChildCount</w:t>
+      </w:r>
+      <w:proofErr w:type="spellEnd"/>
+      <w:r>
+        <w:t xml:space="preserve">() Nous retourne le nombre d’enfant directe présent à l’intérieur d’un parent. Généralement utiliser avec un </w:t>
+      </w:r>
+      <w:proofErr w:type="spellStart"/>
+      <w:r>
+        <w:t>layout</w:t>
+      </w:r>
+      <w:proofErr w:type="spellEnd"/>
+      <w:r>
+        <w:t>.</w:t>
+      </w:r>
+      <w:r>
+        <w:br/>
+      </w:r>
+      <w:r>
+        <w:br/>
+        <w:t>-</w:t>
+      </w:r>
+      <w:proofErr w:type="spellStart"/>
+      <w:r>
+        <w:t>AParent.GetChildAt</w:t>
+      </w:r>
+      <w:proofErr w:type="spellEnd"/>
+      <w:r>
+        <w:t>(</w:t>
+      </w:r>
+      <w:proofErr w:type="spellStart"/>
+      <w:r>
+        <w:t>int</w:t>
+      </w:r>
+      <w:proofErr w:type="spellEnd"/>
+      <w:r>
+        <w:t xml:space="preserve"> index) Nous retourne un objet </w:t>
+      </w:r>
+      <w:proofErr w:type="spellStart"/>
+      <w:r>
+        <w:t>view</w:t>
+      </w:r>
+      <w:proofErr w:type="spellEnd"/>
+      <w:r>
+        <w:t xml:space="preserve"> qui représente un enfant. Si on connait</w:t>
+      </w:r>
+      <w:r>
+        <w:t xml:space="preserve"> le type original de cette objet, on peut le </w:t>
+      </w:r>
+      <w:proofErr w:type="spellStart"/>
+      <w:r>
+        <w:t>cast</w:t>
+      </w:r>
+      <w:proofErr w:type="spellEnd"/>
+      <w:r>
+        <w:t xml:space="preserve"> vers ledit type tel que (</w:t>
+      </w:r>
+      <w:proofErr w:type="spellStart"/>
+      <w:r>
+        <w:t>LinearLayout</w:t>
+      </w:r>
+      <w:proofErr w:type="spellEnd"/>
+      <w:r>
+        <w:t>/Button/</w:t>
+      </w:r>
+      <w:proofErr w:type="spellStart"/>
+      <w:r>
+        <w:t>EditText</w:t>
+      </w:r>
+      <w:proofErr w:type="spellEnd"/>
+      <w:r>
+        <w:t>)</w:t>
+      </w:r>
+      <w:proofErr w:type="spellStart"/>
+      <w:r>
+        <w:t>parent.GetChildAt</w:t>
+      </w:r>
+      <w:proofErr w:type="spellEnd"/>
+      <w:r>
+        <w:t>(</w:t>
+      </w:r>
+      <w:proofErr w:type="spellStart"/>
+      <w:r>
+        <w:t>int</w:t>
+      </w:r>
+      <w:proofErr w:type="spellEnd"/>
+      <w:r>
+        <w:t xml:space="preserve"> index). Cette méthode remplace un </w:t>
+      </w:r>
+      <w:proofErr w:type="spellStart"/>
+      <w:r>
+        <w:t>findViewById</w:t>
+      </w:r>
+      <w:proofErr w:type="spellEnd"/>
+      <w:r>
+        <w:t xml:space="preserve"> quand on a plusieurs éléments du même type. </w:t>
+      </w:r>
+      <w:r>
+        <w:br/>
+      </w:r>
+      <w:r>
+        <w:br/>
+        <w:t>-</w:t>
+      </w:r>
+      <w:proofErr w:type="spellStart"/>
+      <w:r>
+        <w:t>AWidget.setBackgroundColor</w:t>
+      </w:r>
+      <w:proofErr w:type="spellEnd"/>
+      <w:r>
+        <w:t>(</w:t>
+      </w:r>
+      <w:proofErr w:type="spellStart"/>
+      <w:r>
+        <w:t>Color.NAMEOFCOLOR</w:t>
+      </w:r>
+      <w:proofErr w:type="spellEnd"/>
+      <w:r>
+        <w:t xml:space="preserve">) Nous permet de changer la couleur du background d’un widget à partir de la référence dudit widget. Prend en paramètre un </w:t>
+      </w:r>
+      <w:proofErr w:type="spellStart"/>
+      <w:r>
+        <w:t>int</w:t>
+      </w:r>
+      <w:proofErr w:type="spellEnd"/>
+      <w:r>
+        <w:t xml:space="preserve"> que l’on peut obtenir grâce à la classe </w:t>
+      </w:r>
+      <w:proofErr w:type="spellStart"/>
+      <w:r>
+        <w:t>Color</w:t>
+      </w:r>
+      <w:proofErr w:type="spellEnd"/>
+      <w:r>
+        <w:t xml:space="preserve"> qui possède en attribut </w:t>
+      </w:r>
+      <w:proofErr w:type="spellStart"/>
+      <w:r>
+        <w:t>static</w:t>
+      </w:r>
+      <w:proofErr w:type="spellEnd"/>
+      <w:r>
+        <w:t xml:space="preserve"> plusieurs couleurs par défaut. </w:t>
       </w:r>
       <w:r>
         <w:t xml:space="preserve"> </w:t>
@@ -1127,23 +2962,156 @@
       </w:r>
       <w:r>
         <w:br/>
-        <w:t xml:space="preserve">-objectA instanceof NameOfClass Retourne un boolean si l’objet A est un objet de la classe indiqué. </w:t>
-      </w:r>
-      <w:r>
-        <w:br/>
-      </w:r>
-      <w:r>
-        <w:br/>
-        <w:t>-implements AdapterView.OnItemSelectedListener</w:t>
-      </w:r>
+        <w:t>-</w:t>
+      </w:r>
+      <w:proofErr w:type="spellStart"/>
+      <w:r>
+        <w:t>objectA</w:t>
+      </w:r>
+      <w:proofErr w:type="spellEnd"/>
+      <w:r>
+        <w:t xml:space="preserve"> </w:t>
+      </w:r>
+      <w:proofErr w:type="spellStart"/>
+      <w:r>
+        <w:t>instanceof</w:t>
+      </w:r>
+      <w:proofErr w:type="spellEnd"/>
+      <w:r>
+        <w:t xml:space="preserve"> </w:t>
+      </w:r>
+      <w:proofErr w:type="spellStart"/>
+      <w:r>
+        <w:t>NameOfClass</w:t>
+      </w:r>
+      <w:proofErr w:type="spellEnd"/>
+      <w:r>
+        <w:t xml:space="preserve"> Retourne un </w:t>
+      </w:r>
+      <w:proofErr w:type="spellStart"/>
+      <w:r>
+        <w:t>boolean</w:t>
+      </w:r>
+      <w:proofErr w:type="spellEnd"/>
+      <w:r>
+        <w:t xml:space="preserve"> si l’objet A est un objet de la classe indiqué. </w:t>
+      </w:r>
+      <w:r>
+        <w:br/>
+      </w:r>
+      <w:r>
+        <w:br/>
+        <w:t>-</w:t>
+      </w:r>
+      <w:proofErr w:type="spellStart"/>
+      <w:r>
+        <w:t>implements</w:t>
+      </w:r>
+      <w:proofErr w:type="spellEnd"/>
+      <w:r>
+        <w:t xml:space="preserve"> </w:t>
+      </w:r>
+      <w:proofErr w:type="spellStart"/>
+      <w:r>
+        <w:t>AdapterView.OnItemSelectedListener</w:t>
+      </w:r>
+      <w:proofErr w:type="spellEnd"/>
       <w:r>
         <w:t xml:space="preserve"> est utile pour des objets où on peut sélectionner des éléments tel qu’un Spinner. </w:t>
       </w:r>
       <w:r>
-        <w:t xml:space="preserve">Possède deux méthodes à implémenter soit public void onItemSelected(AdapterView&lt;?&gt; parent, View view, int position, long id) où on va principalement utiliser le paramètre position qui représente la position de l’élément sélectionner dans la liste de possibilité ainsi que le paramètre view qui représente l’objet sélectionner dans la liste qu’on va pouvoir cast au type de l’objet sélectionné. </w:t>
-      </w:r>
-      <w:r>
-        <w:t xml:space="preserve">Et la deuxième méthode public void onNothingSelected(AdapterView&lt;?&gt; parent) dont le paramètre représente l’objet utiliser pour faire la sélection. </w:t>
+        <w:t xml:space="preserve">Possède deux méthodes à implémenter soit public </w:t>
+      </w:r>
+      <w:proofErr w:type="spellStart"/>
+      <w:r>
+        <w:t>void</w:t>
+      </w:r>
+      <w:proofErr w:type="spellEnd"/>
+      <w:r>
+        <w:t xml:space="preserve"> </w:t>
+      </w:r>
+      <w:proofErr w:type="spellStart"/>
+      <w:r>
+        <w:t>onItemSelected</w:t>
+      </w:r>
+      <w:proofErr w:type="spellEnd"/>
+      <w:r>
+        <w:t>(</w:t>
+      </w:r>
+      <w:proofErr w:type="spellStart"/>
+      <w:r>
+        <w:t>AdapterView</w:t>
+      </w:r>
+      <w:proofErr w:type="spellEnd"/>
+      <w:r>
+        <w:t xml:space="preserve">&lt;?&gt; parent, </w:t>
+      </w:r>
+      <w:proofErr w:type="spellStart"/>
+      <w:r>
+        <w:t>View</w:t>
+      </w:r>
+      <w:proofErr w:type="spellEnd"/>
+      <w:r>
+        <w:t xml:space="preserve"> </w:t>
+      </w:r>
+      <w:proofErr w:type="spellStart"/>
+      <w:r>
+        <w:t>view</w:t>
+      </w:r>
+      <w:proofErr w:type="spellEnd"/>
+      <w:r>
+        <w:t xml:space="preserve">, </w:t>
+      </w:r>
+      <w:proofErr w:type="spellStart"/>
+      <w:r>
+        <w:t>int</w:t>
+      </w:r>
+      <w:proofErr w:type="spellEnd"/>
+      <w:r>
+        <w:t xml:space="preserve"> position, long id) où on va principalement utiliser le paramètre position qui représente la position de l’élément sélectionner dans la liste de possibilité ainsi que le paramètre </w:t>
+      </w:r>
+      <w:proofErr w:type="spellStart"/>
+      <w:r>
+        <w:t>view</w:t>
+      </w:r>
+      <w:proofErr w:type="spellEnd"/>
+      <w:r>
+        <w:t xml:space="preserve"> qui représente l’objet sélectionner dans la liste qu’on va pouvoir </w:t>
+      </w:r>
+      <w:proofErr w:type="spellStart"/>
+      <w:r>
+        <w:t>cast</w:t>
+      </w:r>
+      <w:proofErr w:type="spellEnd"/>
+      <w:r>
+        <w:t xml:space="preserve"> au type de l’objet sélectionné. </w:t>
+      </w:r>
+      <w:r>
+        <w:t xml:space="preserve">Et la deuxième méthode public </w:t>
+      </w:r>
+      <w:proofErr w:type="spellStart"/>
+      <w:r>
+        <w:t>void</w:t>
+      </w:r>
+      <w:proofErr w:type="spellEnd"/>
+      <w:r>
+        <w:t xml:space="preserve"> </w:t>
+      </w:r>
+      <w:proofErr w:type="spellStart"/>
+      <w:r>
+        <w:t>onNothingSelected</w:t>
+      </w:r>
+      <w:proofErr w:type="spellEnd"/>
+      <w:r>
+        <w:t>(</w:t>
+      </w:r>
+      <w:proofErr w:type="spellStart"/>
+      <w:r>
+        <w:t>AdapterView</w:t>
+      </w:r>
+      <w:proofErr w:type="spellEnd"/>
+      <w:r>
+        <w:t xml:space="preserve">&lt;?&gt; parent) dont le paramètre représente l’objet utiliser pour faire la sélection. </w:t>
       </w:r>
       <w:r>
         <w:br/>
@@ -1154,8 +3122,13 @@
       <w:r>
         <w:t>-</w:t>
       </w:r>
-      <w:r>
-        <w:t xml:space="preserve">aString.matches(string Regex) nous permet de ne pas avoir à initialiser un pattern et un matcher pour vérifier si le string respecte un regex. </w:t>
+      <w:proofErr w:type="spellStart"/>
+      <w:r>
+        <w:t>aString.matches</w:t>
+      </w:r>
+      <w:proofErr w:type="spellEnd"/>
+      <w:r>
+        <w:t xml:space="preserve">(string Regex) nous permet de ne pas avoir à initialiser un pattern et un matcher pour vérifier si le string respecte un regex. </w:t>
       </w:r>
       <w:r>
         <w:br/>
@@ -1166,8 +3139,13 @@
       <w:r>
         <w:t>-</w:t>
       </w:r>
-      <w:r>
-        <w:t xml:space="preserve">aString.trim() nous retourne un string où tous les espaces blanc </w:t>
+      <w:proofErr w:type="spellStart"/>
+      <w:r>
+        <w:t>aString.trim</w:t>
+      </w:r>
+      <w:proofErr w:type="spellEnd"/>
+      <w:r>
+        <w:t xml:space="preserve">() nous retourne un string où tous les espaces blanc </w:t>
       </w:r>
       <w:r>
         <w:t>ont</w:t>
@@ -1180,20 +3158,51 @@
       </w:r>
       <w:r>
         <w:br/>
-        <w:t xml:space="preserve">-getActivity() nous retourne le contexte de notre élément. Si jamais on est déjà dans notre activity, donc </w:t>
+        <w:t>-</w:t>
+      </w:r>
+      <w:proofErr w:type="spellStart"/>
+      <w:r>
+        <w:t>getActivity</w:t>
+      </w:r>
+      <w:proofErr w:type="spellEnd"/>
+      <w:r>
+        <w:t xml:space="preserve">() nous retourne le contexte de notre élément. Si jamais on est déjà dans notre </w:t>
+      </w:r>
+      <w:proofErr w:type="spellStart"/>
+      <w:r>
+        <w:t>activity</w:t>
+      </w:r>
+      <w:proofErr w:type="spellEnd"/>
+      <w:r>
+        <w:t xml:space="preserve">, donc </w:t>
       </w:r>
       <w:r>
         <w:lastRenderedPageBreak/>
-        <w:t xml:space="preserve">dans onCreate, on peut utiliser this pour obtenir le contexte. Si on est dans un écouteur, on peut utiliser getApplicationContext(). </w:t>
-      </w:r>
-      <w:r>
-        <w:br/>
-      </w:r>
-      <w:r>
-        <w:br/>
-      </w:r>
-      <w:r>
-        <w:t>-enum et values enum</w:t>
+        <w:t xml:space="preserve">dans </w:t>
+      </w:r>
+      <w:proofErr w:type="spellStart"/>
+      <w:r>
+        <w:t>onCreate</w:t>
+      </w:r>
+      <w:proofErr w:type="spellEnd"/>
+      <w:r>
+        <w:t xml:space="preserve">, on peut utiliser </w:t>
+      </w:r>
+      <w:proofErr w:type="spellStart"/>
+      <w:r>
+        <w:t>this</w:t>
+      </w:r>
+      <w:proofErr w:type="spellEnd"/>
+      <w:r>
+        <w:t xml:space="preserve"> pour obtenir le contexte. Si on est dans un écouteur, on peut utiliser </w:t>
+      </w:r>
+      <w:proofErr w:type="spellStart"/>
+      <w:r>
+        <w:t>getApplicationContext</w:t>
+      </w:r>
+      <w:proofErr w:type="spellEnd"/>
+      <w:r>
+        <w:t xml:space="preserve">(). </w:t>
       </w:r>
       <w:r>
         <w:br/>
@@ -1217,8 +3226,9 @@
           <w:i/>
           <w:iCs/>
         </w:rPr>
-        <w:t xml:space="preserve"> Varargs</w:t>
-      </w:r>
+        <w:t xml:space="preserve"> </w:t>
+      </w:r>
+      <w:proofErr w:type="spellStart"/>
       <w:r>
         <w:rPr>
           <w:b/>
@@ -1226,17 +3236,67 @@
           <w:i/>
           <w:iCs/>
         </w:rPr>
-        <w:br/>
-      </w:r>
-      <w:r>
-        <w:t>Un Varargs est un paramètre qui nous permet de rassembler sous un seul nom plusieurs valeurs du même type. On ne peut avoir qu’un Varargs dans la signature de notre fonction et celui-ci doit être le dernier paramètre.</w:t>
-      </w:r>
-      <w:r>
-        <w:t xml:space="preserve"> Il est aussi impossible d’utiliser un type primitif dans un Varargs. </w:t>
-      </w:r>
-      <w:r>
-        <w:br/>
-        <w:t>Ex : public void myFunction(</w:t>
+        <w:t>Varargs</w:t>
+      </w:r>
+      <w:proofErr w:type="spellEnd"/>
+      <w:r>
+        <w:rPr>
+          <w:b/>
+          <w:bCs/>
+          <w:i/>
+          <w:iCs/>
+        </w:rPr>
+        <w:br/>
+      </w:r>
+      <w:r>
+        <w:t xml:space="preserve">Un </w:t>
+      </w:r>
+      <w:proofErr w:type="spellStart"/>
+      <w:r>
+        <w:t>Varargs</w:t>
+      </w:r>
+      <w:proofErr w:type="spellEnd"/>
+      <w:r>
+        <w:t xml:space="preserve"> est un paramètre qui nous permet de rassembler sous un seul nom plusieurs valeurs du même type. On ne peut avoir qu’un </w:t>
+      </w:r>
+      <w:proofErr w:type="spellStart"/>
+      <w:r>
+        <w:t>Varargs</w:t>
+      </w:r>
+      <w:proofErr w:type="spellEnd"/>
+      <w:r>
+        <w:t xml:space="preserve"> dans la signature de notre fonction et celui-ci doit être le dernier paramètre.</w:t>
+      </w:r>
+      <w:r>
+        <w:t xml:space="preserve"> Il est aussi impossible d’utiliser un type primitif dans un </w:t>
+      </w:r>
+      <w:proofErr w:type="spellStart"/>
+      <w:r>
+        <w:t>Varargs</w:t>
+      </w:r>
+      <w:proofErr w:type="spellEnd"/>
+      <w:r>
+        <w:t xml:space="preserve">. </w:t>
+      </w:r>
+      <w:r>
+        <w:br/>
+        <w:t xml:space="preserve">Ex : public </w:t>
+      </w:r>
+      <w:proofErr w:type="spellStart"/>
+      <w:r>
+        <w:t>void</w:t>
+      </w:r>
+      <w:proofErr w:type="spellEnd"/>
+      <w:r>
+        <w:t xml:space="preserve"> </w:t>
+      </w:r>
+      <w:proofErr w:type="spellStart"/>
+      <w:r>
+        <w:t>myFunction</w:t>
+      </w:r>
+      <w:proofErr w:type="spellEnd"/>
+      <w:r>
+        <w:t>(</w:t>
       </w:r>
       <w:r>
         <w:t>D</w:t>
@@ -1246,7 +3306,23 @@
       </w:r>
       <w:r>
         <w:br/>
-        <w:t xml:space="preserve">On se déplace avec [] à travers le paramètre tel un tableau. On peut aussi utiliser la fonction values.length pour obtenir le nombre de valeurs présente dans notre Varargs. </w:t>
+        <w:t xml:space="preserve">On se déplace avec [] à travers le paramètre tel un tableau. On peut aussi utiliser la fonction </w:t>
+      </w:r>
+      <w:proofErr w:type="spellStart"/>
+      <w:r>
+        <w:t>values.length</w:t>
+      </w:r>
+      <w:proofErr w:type="spellEnd"/>
+      <w:r>
+        <w:t xml:space="preserve"> pour obtenir le nombre de valeurs présente dans notre </w:t>
+      </w:r>
+      <w:proofErr w:type="spellStart"/>
+      <w:r>
+        <w:t>Varargs</w:t>
+      </w:r>
+      <w:proofErr w:type="spellEnd"/>
+      <w:r>
+        <w:t xml:space="preserve">. </w:t>
       </w:r>
       <w:r>
         <w:br/>
@@ -1279,13 +3355,37 @@
         <w:t xml:space="preserve">Il est important de déclarer le type des valeurs lorsqu’on déclare la List. </w:t>
       </w:r>
       <w:r>
-        <w:t>On utilise myList.get(int index) pour obtenir une des valeurs</w:t>
+        <w:t xml:space="preserve">On utilise </w:t>
+      </w:r>
+      <w:proofErr w:type="spellStart"/>
+      <w:r>
+        <w:t>myList.get</w:t>
+      </w:r>
+      <w:proofErr w:type="spellEnd"/>
+      <w:r>
+        <w:t>(</w:t>
+      </w:r>
+      <w:proofErr w:type="spellStart"/>
+      <w:r>
+        <w:t>int</w:t>
+      </w:r>
+      <w:proofErr w:type="spellEnd"/>
+      <w:r>
+        <w:t xml:space="preserve"> index) pour obtenir une des valeurs</w:t>
       </w:r>
       <w:r>
         <w:t xml:space="preserve"> de la List</w:t>
       </w:r>
       <w:r>
-        <w:t>. On utilise myList.size() pour obtenir le nombre d’élément présent dans</w:t>
+        <w:t xml:space="preserve">. On utilise </w:t>
+      </w:r>
+      <w:proofErr w:type="spellStart"/>
+      <w:r>
+        <w:t>myList.size</w:t>
+      </w:r>
+      <w:proofErr w:type="spellEnd"/>
+      <w:r>
+        <w:t>() pour obtenir le nombre d’élément présent dans</w:t>
       </w:r>
       <w:r>
         <w:t xml:space="preserve"> la List. </w:t>
@@ -1294,14 +3394,23 @@
         <w:br/>
       </w:r>
       <w:r>
-        <w:t xml:space="preserve">Ex : List&lt;Double&gt; myList; </w:t>
-      </w:r>
-      <w:r>
-        <w:br/>
-      </w:r>
-      <w:r>
-        <w:br/>
-      </w:r>
+        <w:t xml:space="preserve">Ex : List&lt;Double&gt; </w:t>
+      </w:r>
+      <w:proofErr w:type="spellStart"/>
+      <w:r>
+        <w:t>myList</w:t>
+      </w:r>
+      <w:proofErr w:type="spellEnd"/>
+      <w:r>
+        <w:t xml:space="preserve">; </w:t>
+      </w:r>
+      <w:r>
+        <w:br/>
+      </w:r>
+      <w:r>
+        <w:br/>
+      </w:r>
+      <w:proofErr w:type="spellStart"/>
       <w:r>
         <w:rPr>
           <w:b/>
@@ -1311,16 +3420,62 @@
         </w:rPr>
         <w:t>Enum</w:t>
       </w:r>
-      <w:r>
-        <w:br/>
-        <w:t xml:space="preserve">Une enum est une énumération de valeur contenu dans une variable. Notre enum est un type en soit qui ne peut être égal qu’au valeur contenu dans l’enum. </w:t>
-      </w:r>
-      <w:r>
-        <w:t>myEnum.values() nous retourne une liste contenant toutes les valeurs possibles de notre enum.</w:t>
-      </w:r>
-      <w:r>
-        <w:br/>
-        <w:t>Ex : enum Tailles{petit, moyen, grand};</w:t>
+      <w:proofErr w:type="spellEnd"/>
+      <w:r>
+        <w:br/>
+        <w:t xml:space="preserve">Une </w:t>
+      </w:r>
+      <w:proofErr w:type="spellStart"/>
+      <w:r>
+        <w:t>enum</w:t>
+      </w:r>
+      <w:proofErr w:type="spellEnd"/>
+      <w:r>
+        <w:t xml:space="preserve"> est une énumération de valeur contenu dans une variable. Notre </w:t>
+      </w:r>
+      <w:proofErr w:type="spellStart"/>
+      <w:r>
+        <w:t>enum</w:t>
+      </w:r>
+      <w:proofErr w:type="spellEnd"/>
+      <w:r>
+        <w:t xml:space="preserve"> est un type en soit qui ne peut être égal qu’au valeur contenu dans l’</w:t>
+      </w:r>
+      <w:proofErr w:type="spellStart"/>
+      <w:r>
+        <w:t>enum</w:t>
+      </w:r>
+      <w:proofErr w:type="spellEnd"/>
+      <w:r>
+        <w:t xml:space="preserve">. </w:t>
+      </w:r>
+      <w:proofErr w:type="spellStart"/>
+      <w:r>
+        <w:t>myEnum.values</w:t>
+      </w:r>
+      <w:proofErr w:type="spellEnd"/>
+      <w:r>
+        <w:t xml:space="preserve">() nous retourne une liste contenant toutes les valeurs possibles de notre </w:t>
+      </w:r>
+      <w:proofErr w:type="spellStart"/>
+      <w:r>
+        <w:t>enum</w:t>
+      </w:r>
+      <w:proofErr w:type="spellEnd"/>
+      <w:r>
+        <w:t>.</w:t>
+      </w:r>
+      <w:r>
+        <w:br/>
+        <w:t xml:space="preserve">Ex : </w:t>
+      </w:r>
+      <w:proofErr w:type="spellStart"/>
+      <w:r>
+        <w:t>enum</w:t>
+      </w:r>
+      <w:proofErr w:type="spellEnd"/>
+      <w:r>
+        <w:t xml:space="preserve"> Tailles{petit, moyen, grand};</w:t>
       </w:r>
       <w:r>
         <w:t xml:space="preserve"> Tailles taille = petit;</w:t>
@@ -1331,6 +3486,7 @@
       <w:r>
         <w:br/>
       </w:r>
+      <w:proofErr w:type="spellStart"/>
       <w:r>
         <w:rPr>
           <w:b/>
@@ -1340,14 +3496,44 @@
         </w:rPr>
         <w:t>Vector</w:t>
       </w:r>
+      <w:proofErr w:type="spellEnd"/>
       <w:r>
         <w:br/>
       </w:r>
       <w:r>
         <w:t>-</w:t>
       </w:r>
-      <w:r>
-        <w:t xml:space="preserve">Vector&lt;AType&gt; nameOfVector = new Vector(); </w:t>
+      <w:proofErr w:type="spellStart"/>
+      <w:r>
+        <w:t>Vector</w:t>
+      </w:r>
+      <w:proofErr w:type="spellEnd"/>
+      <w:r>
+        <w:t>&lt;</w:t>
+      </w:r>
+      <w:proofErr w:type="spellStart"/>
+      <w:r>
+        <w:t>AType</w:t>
+      </w:r>
+      <w:proofErr w:type="spellEnd"/>
+      <w:r>
+        <w:t xml:space="preserve">&gt; </w:t>
+      </w:r>
+      <w:proofErr w:type="spellStart"/>
+      <w:r>
+        <w:t>nameOfVector</w:t>
+      </w:r>
+      <w:proofErr w:type="spellEnd"/>
+      <w:r>
+        <w:t xml:space="preserve"> = new </w:t>
+      </w:r>
+      <w:proofErr w:type="spellStart"/>
+      <w:r>
+        <w:t>Vector</w:t>
+      </w:r>
+      <w:proofErr w:type="spellEnd"/>
+      <w:r>
+        <w:t xml:space="preserve">(); </w:t>
       </w:r>
       <w:r>
         <w:br/>
@@ -1453,7 +3639,23 @@
         <w:t>vides</w:t>
       </w:r>
       <w:r>
-        <w:t>. Si on met un int en paramètre dans le constructeur de notre vecteur, la capacité initiale de notre vecteur sera la valeur du int.</w:t>
+        <w:t xml:space="preserve">. Si on met un </w:t>
+      </w:r>
+      <w:proofErr w:type="spellStart"/>
+      <w:r>
+        <w:t>int</w:t>
+      </w:r>
+      <w:proofErr w:type="spellEnd"/>
+      <w:r>
+        <w:t xml:space="preserve"> en paramètre dans le constructeur de notre vecteur, la capacité initiale de notre vecteur sera la valeur du </w:t>
+      </w:r>
+      <w:proofErr w:type="spellStart"/>
+      <w:r>
+        <w:t>int</w:t>
+      </w:r>
+      <w:proofErr w:type="spellEnd"/>
+      <w:r>
+        <w:t>.</w:t>
       </w:r>
       <w:r>
         <w:br/>
@@ -1485,7 +3687,47 @@
         <w:t xml:space="preserve"> etc… </w:t>
       </w:r>
       <w:r>
-        <w:t xml:space="preserve">Le deuxième paramètre du constructeur prend un int qui détermine de combien on veut augmenter la capacité de notre vecteur lorsqu’il ne reste plus de place donc Vector&lt;AType&gt; AVector = new Vector(3, 1); Les places augmenteront alors tel que 3 </w:t>
+        <w:t xml:space="preserve">Le deuxième paramètre du constructeur prend un </w:t>
+      </w:r>
+      <w:proofErr w:type="spellStart"/>
+      <w:r>
+        <w:t>int</w:t>
+      </w:r>
+      <w:proofErr w:type="spellEnd"/>
+      <w:r>
+        <w:t xml:space="preserve"> qui détermine de combien on veut augmenter la capacité de notre vecteur lorsqu’il ne reste plus de place donc </w:t>
+      </w:r>
+      <w:proofErr w:type="spellStart"/>
+      <w:r>
+        <w:t>Vector</w:t>
+      </w:r>
+      <w:proofErr w:type="spellEnd"/>
+      <w:r>
+        <w:t>&lt;</w:t>
+      </w:r>
+      <w:proofErr w:type="spellStart"/>
+      <w:r>
+        <w:t>AType</w:t>
+      </w:r>
+      <w:proofErr w:type="spellEnd"/>
+      <w:r>
+        <w:t xml:space="preserve">&gt; </w:t>
+      </w:r>
+      <w:proofErr w:type="spellStart"/>
+      <w:r>
+        <w:t>AVector</w:t>
+      </w:r>
+      <w:proofErr w:type="spellEnd"/>
+      <w:r>
+        <w:t xml:space="preserve"> = new </w:t>
+      </w:r>
+      <w:proofErr w:type="spellStart"/>
+      <w:r>
+        <w:t>Vector</w:t>
+      </w:r>
+      <w:proofErr w:type="spellEnd"/>
+      <w:r>
+        <w:t xml:space="preserve">(3, 1); Les places augmenteront alors tel que 3 </w:t>
       </w:r>
       <w:r>
         <w:sym w:font="Wingdings" w:char="F0E0"/>
@@ -1507,22 +3749,25 @@
       </w:r>
       <w:r>
         <w:br/>
+        <w:t xml:space="preserve">Il existe un constructeur de vecteur qui prend en paramètre un Set, soit toutes les clés d’une hash table. </w:t>
+      </w:r>
+      <w:r>
+        <w:br/>
+      </w:r>
+      <w:r>
+        <w:br/>
       </w:r>
       <w:r>
         <w:lastRenderedPageBreak/>
-        <w:t xml:space="preserve">Il existe un constructeur de vecteur qui prend en paramètre un Set, soit toutes les clés d’une hash table. </w:t>
-      </w:r>
-      <w:r>
-        <w:br/>
-      </w:r>
-      <w:r>
-        <w:br/>
-      </w:r>
-      <w:r>
         <w:t>-</w:t>
       </w:r>
-      <w:r>
-        <w:t>nameOfVector.add(</w:t>
+      <w:proofErr w:type="spellStart"/>
+      <w:r>
+        <w:t>nameOfVector.add</w:t>
+      </w:r>
+      <w:proofErr w:type="spellEnd"/>
+      <w:r>
+        <w:t>(</w:t>
       </w:r>
       <w:r>
         <w:t>Object o</w:t>
@@ -1541,16 +3786,26 @@
       </w:r>
       <w:r>
         <w:br/>
-        <w:t>-nameOfVector.insertElementAt</w:t>
-      </w:r>
+        <w:t>-</w:t>
+      </w:r>
+      <w:proofErr w:type="spellStart"/>
+      <w:r>
+        <w:t>nameOfVector.insertElementAt</w:t>
+      </w:r>
+      <w:proofErr w:type="spellEnd"/>
       <w:r>
         <w:t>(Object o</w:t>
       </w:r>
       <w:r>
         <w:t xml:space="preserve">, </w:t>
       </w:r>
-      <w:r>
-        <w:t xml:space="preserve">int </w:t>
+      <w:proofErr w:type="spellStart"/>
+      <w:r>
+        <w:t>int</w:t>
+      </w:r>
+      <w:proofErr w:type="spellEnd"/>
+      <w:r>
+        <w:t xml:space="preserve"> </w:t>
       </w:r>
       <w:r>
         <w:t xml:space="preserve">index) nous permet de placer une valeur à l’index voulu. Il faut placer l’objet à une position qui ne créera pas d’espace vide dans le vecteur. </w:t>
@@ -1566,7 +3821,15 @@
       </w:r>
       <w:r>
         <w:br/>
-        <w:t>-nameOfVector.contains(</w:t>
+        <w:t>-</w:t>
+      </w:r>
+      <w:proofErr w:type="spellStart"/>
+      <w:r>
+        <w:t>nameOfVector.contains</w:t>
+      </w:r>
+      <w:proofErr w:type="spellEnd"/>
+      <w:r>
+        <w:t>(</w:t>
       </w:r>
       <w:r>
         <w:t>Objet o</w:t>
@@ -1582,7 +3845,23 @@
       </w:r>
       <w:r>
         <w:br/>
-        <w:t xml:space="preserve">-nameOfVector.get(int index) Nous retourne </w:t>
+        <w:t>-</w:t>
+      </w:r>
+      <w:proofErr w:type="spellStart"/>
+      <w:r>
+        <w:t>nameOfVector.get</w:t>
+      </w:r>
+      <w:proofErr w:type="spellEnd"/>
+      <w:r>
+        <w:t>(</w:t>
+      </w:r>
+      <w:proofErr w:type="spellStart"/>
+      <w:r>
+        <w:t>int</w:t>
+      </w:r>
+      <w:proofErr w:type="spellEnd"/>
+      <w:r>
+        <w:t xml:space="preserve"> index) Nous retourne </w:t>
       </w:r>
       <w:r>
         <w:t>une référence à l’objet présent</w:t>
@@ -1592,7 +3871,23 @@
       </w:r>
       <w:r>
         <w:br/>
-        <w:t xml:space="preserve">-nameOfVector.set(int index, </w:t>
+        <w:t>-</w:t>
+      </w:r>
+      <w:proofErr w:type="spellStart"/>
+      <w:r>
+        <w:t>nameOfVector.set</w:t>
+      </w:r>
+      <w:proofErr w:type="spellEnd"/>
+      <w:r>
+        <w:t>(</w:t>
+      </w:r>
+      <w:proofErr w:type="spellStart"/>
+      <w:r>
+        <w:t>int</w:t>
+      </w:r>
+      <w:proofErr w:type="spellEnd"/>
+      <w:r>
+        <w:t xml:space="preserve"> index, </w:t>
       </w:r>
       <w:r>
         <w:t>Object o</w:t>
@@ -1605,7 +3900,23 @@
       </w:r>
       <w:r>
         <w:br/>
-        <w:t>-nameOfVector.remove(int index) Re</w:t>
+        <w:t>-</w:t>
+      </w:r>
+      <w:proofErr w:type="spellStart"/>
+      <w:r>
+        <w:t>nameOfVector.remove</w:t>
+      </w:r>
+      <w:proofErr w:type="spellEnd"/>
+      <w:r>
+        <w:t>(</w:t>
+      </w:r>
+      <w:proofErr w:type="spellStart"/>
+      <w:r>
+        <w:t>int</w:t>
+      </w:r>
+      <w:proofErr w:type="spellEnd"/>
+      <w:r>
+        <w:t xml:space="preserve"> index) Re</w:t>
       </w:r>
       <w:r>
         <w:t>tourne une référence de l’objet et le retire du vecteur. Si on retire l’objet à la position 0, l’objet à la position 1 va combler la position 0, celui à la position 2 va combler la position 1, etc</w:t>
@@ -1615,18 +3926,66 @@
       </w:r>
       <w:r>
         <w:br/>
-        <w:t>-nameOfVector.remove(</w:t>
-      </w:r>
-      <w:r>
-        <w:t>Objet o) Retourne un boolean true si on trouve une occurrence de l’objet mis en paramètre, retire alors la première occurrence. Si on retire l’objet à la position 0, l’objet à la position 1 va combler la position 0, celui à la position 2 va combler la position 1, etc…</w:t>
-      </w:r>
-      <w:r>
-        <w:br/>
-        <w:t xml:space="preserve">-nameOfVector.trimToSize() Réduit la capacité au nombre d’élément contenu dans le vecteur. </w:t>
-      </w:r>
-      <w:r>
-        <w:br/>
-        <w:t xml:space="preserve">-nameOfVector.firstElement()/lastElement() Nous retourne le premier/dernier élément de notre vecteur. </w:t>
+        <w:t>-</w:t>
+      </w:r>
+      <w:proofErr w:type="spellStart"/>
+      <w:r>
+        <w:t>nameOfVector.remove</w:t>
+      </w:r>
+      <w:proofErr w:type="spellEnd"/>
+      <w:r>
+        <w:t>(</w:t>
+      </w:r>
+      <w:r>
+        <w:t xml:space="preserve">Objet o) Retourne un </w:t>
+      </w:r>
+      <w:proofErr w:type="spellStart"/>
+      <w:r>
+        <w:t>boolean</w:t>
+      </w:r>
+      <w:proofErr w:type="spellEnd"/>
+      <w:r>
+        <w:t xml:space="preserve"> </w:t>
+      </w:r>
+      <w:proofErr w:type="spellStart"/>
+      <w:r>
+        <w:t>true</w:t>
+      </w:r>
+      <w:proofErr w:type="spellEnd"/>
+      <w:r>
+        <w:t xml:space="preserve"> si on trouve une occurrence de l’objet mis en paramètre, retire alors la première occurrence. Si on retire l’objet à la position 0, l’objet à la position 1 va combler la position 0, celui à la position 2 va combler la position 1, etc…</w:t>
+      </w:r>
+      <w:r>
+        <w:br/>
+        <w:t>-</w:t>
+      </w:r>
+      <w:proofErr w:type="spellStart"/>
+      <w:r>
+        <w:t>nameOfVector.trimToSize</w:t>
+      </w:r>
+      <w:proofErr w:type="spellEnd"/>
+      <w:r>
+        <w:t xml:space="preserve">() Réduit la capacité au nombre d’élément contenu dans le vecteur. </w:t>
+      </w:r>
+      <w:r>
+        <w:br/>
+        <w:t>-</w:t>
+      </w:r>
+      <w:proofErr w:type="spellStart"/>
+      <w:r>
+        <w:t>nameOfVector.firstElement</w:t>
+      </w:r>
+      <w:proofErr w:type="spellEnd"/>
+      <w:r>
+        <w:t>()/</w:t>
+      </w:r>
+      <w:proofErr w:type="spellStart"/>
+      <w:r>
+        <w:t>lastElement</w:t>
+      </w:r>
+      <w:proofErr w:type="spellEnd"/>
+      <w:r>
+        <w:t xml:space="preserve">() Nous retourne le premier/dernier élément de notre vecteur. </w:t>
       </w:r>
       <w:r>
         <w:br/>
@@ -1656,29 +4015,118 @@
         <w:t xml:space="preserve">Permet de faire apparaitre une notification à l’écran. </w:t>
       </w:r>
       <w:r>
-        <w:t xml:space="preserve">Pour ce faire, il nous faut un objet Toast tel que Toast toast. </w:t>
-      </w:r>
-      <w:r>
-        <w:t xml:space="preserve">Il nous faut une durée tel que int duration = Toast.LENGTH_SHORT / Toast.LENGTH_LONG. </w:t>
-      </w:r>
-      <w:r>
-        <w:t>Un message qui serait contenu dans un string. Dans notre on</w:t>
+        <w:t xml:space="preserve">Pour ce faire, il nous faut un objet Toast tel que Toast </w:t>
+      </w:r>
+      <w:proofErr w:type="spellStart"/>
+      <w:r>
+        <w:t>toast</w:t>
+      </w:r>
+      <w:proofErr w:type="spellEnd"/>
+      <w:r>
+        <w:t xml:space="preserve">. </w:t>
+      </w:r>
+      <w:r>
+        <w:t xml:space="preserve">Il nous faut une durée tel que </w:t>
+      </w:r>
+      <w:proofErr w:type="spellStart"/>
+      <w:r>
+        <w:t>int</w:t>
+      </w:r>
+      <w:proofErr w:type="spellEnd"/>
+      <w:r>
+        <w:t xml:space="preserve"> duration = </w:t>
+      </w:r>
+      <w:proofErr w:type="spellStart"/>
+      <w:r>
+        <w:t>Toast.LENGTH_SHORT</w:t>
+      </w:r>
+      <w:proofErr w:type="spellEnd"/>
+      <w:r>
+        <w:t xml:space="preserve"> / </w:t>
+      </w:r>
+      <w:proofErr w:type="spellStart"/>
+      <w:r>
+        <w:t>Toast.LENGTH_LONG</w:t>
+      </w:r>
+      <w:proofErr w:type="spellEnd"/>
+      <w:r>
+        <w:t xml:space="preserve">. </w:t>
+      </w:r>
+      <w:r>
+        <w:t xml:space="preserve">Un message qui serait contenu dans un string. Dans notre </w:t>
+      </w:r>
+      <w:proofErr w:type="spellStart"/>
+      <w:r>
+        <w:t>on</w:t>
       </w:r>
       <w:r>
         <w:t>C</w:t>
       </w:r>
       <w:r>
-        <w:t xml:space="preserve">reate on crée ensuite la notification tel que toast = Toast.makeText(ClassName.this /*MyActivity*/, string myMessage, int duration). </w:t>
-      </w:r>
-      <w:r>
-        <w:t xml:space="preserve">On peut ensuite utiliser toast.show() à l’endroit où on eut faire apparaitre notre notification. </w:t>
-      </w:r>
-      <w:r>
-        <w:br/>
-      </w:r>
-      <w:r>
-        <w:br/>
-      </w:r>
+        <w:t>reate</w:t>
+      </w:r>
+      <w:proofErr w:type="spellEnd"/>
+      <w:r>
+        <w:t xml:space="preserve"> on crée ensuite la notification tel que toast = </w:t>
+      </w:r>
+      <w:proofErr w:type="spellStart"/>
+      <w:r>
+        <w:t>Toast.makeText</w:t>
+      </w:r>
+      <w:proofErr w:type="spellEnd"/>
+      <w:r>
+        <w:t>(</w:t>
+      </w:r>
+      <w:proofErr w:type="spellStart"/>
+      <w:r>
+        <w:t>ClassName.this</w:t>
+      </w:r>
+      <w:proofErr w:type="spellEnd"/>
+      <w:r>
+        <w:t xml:space="preserve"> /*</w:t>
+      </w:r>
+      <w:proofErr w:type="spellStart"/>
+      <w:r>
+        <w:t>MyActivity</w:t>
+      </w:r>
+      <w:proofErr w:type="spellEnd"/>
+      <w:r>
+        <w:t xml:space="preserve">*/, string </w:t>
+      </w:r>
+      <w:proofErr w:type="spellStart"/>
+      <w:r>
+        <w:t>myMessage</w:t>
+      </w:r>
+      <w:proofErr w:type="spellEnd"/>
+      <w:r>
+        <w:t xml:space="preserve">, </w:t>
+      </w:r>
+      <w:proofErr w:type="spellStart"/>
+      <w:r>
+        <w:t>int</w:t>
+      </w:r>
+      <w:proofErr w:type="spellEnd"/>
+      <w:r>
+        <w:t xml:space="preserve"> duration). </w:t>
+      </w:r>
+      <w:r>
+        <w:t xml:space="preserve">On peut ensuite utiliser </w:t>
+      </w:r>
+      <w:proofErr w:type="spellStart"/>
+      <w:r>
+        <w:t>toast.show</w:t>
+      </w:r>
+      <w:proofErr w:type="spellEnd"/>
+      <w:r>
+        <w:t xml:space="preserve">() à l’endroit où on eut faire apparaitre notre notification. </w:t>
+      </w:r>
+      <w:r>
+        <w:br/>
+      </w:r>
+      <w:r>
+        <w:br/>
+      </w:r>
+      <w:proofErr w:type="spellStart"/>
       <w:r>
         <w:rPr>
           <w:b/>
@@ -1688,6 +4136,7 @@
         </w:rPr>
         <w:t>AlertDialog</w:t>
       </w:r>
+      <w:proofErr w:type="spellEnd"/>
       <w:r>
         <w:rPr>
           <w:b/>
@@ -1698,20 +4147,146 @@
         <w:br/>
       </w:r>
       <w:r>
-        <w:t xml:space="preserve">Permet de faire afficher un message dans un pop-up. La première étape est de créer un AlerDialog.Builder, important de s’assurer que l’import est android.app.AlertDialog;. </w:t>
-      </w:r>
-      <w:r>
-        <w:t xml:space="preserve">Ensuite on créer un builder en lui donnant le contexte de l’activité tel que new AlertDialog.Builder(context);. </w:t>
-      </w:r>
-      <w:r>
-        <w:t xml:space="preserve">En suite on peut associer un message et un titre à notre builder tel que builder.setMessage(‘’myMessage’’).setTitle(‘’myTitle’’). Il nous faut ensuite créer notre builder dans un AlertDialog dialog = builder.create(). Pour afficher notre message on fait dialog.create(). </w:t>
-      </w:r>
-      <w:r>
-        <w:br/>
-      </w:r>
-      <w:r>
-        <w:br/>
-      </w:r>
+        <w:t xml:space="preserve">Permet de faire afficher un message dans un pop-up. La première étape est de créer un </w:t>
+      </w:r>
+      <w:proofErr w:type="spellStart"/>
+      <w:r>
+        <w:t>AlerDialog.Builder</w:t>
+      </w:r>
+      <w:proofErr w:type="spellEnd"/>
+      <w:r>
+        <w:t xml:space="preserve">, important de s’assurer que l’import est </w:t>
+      </w:r>
+      <w:proofErr w:type="spellStart"/>
+      <w:r>
+        <w:t>android.app.AlertDialog</w:t>
+      </w:r>
+      <w:proofErr w:type="spellEnd"/>
+      <w:r>
+        <w:t xml:space="preserve">;. </w:t>
+      </w:r>
+      <w:r>
+        <w:t xml:space="preserve">Ensuite on créer un </w:t>
+      </w:r>
+      <w:proofErr w:type="spellStart"/>
+      <w:r>
+        <w:t>builder</w:t>
+      </w:r>
+      <w:proofErr w:type="spellEnd"/>
+      <w:r>
+        <w:t xml:space="preserve"> en lui donnant le contexte de l’activité tel que new </w:t>
+      </w:r>
+      <w:proofErr w:type="spellStart"/>
+      <w:r>
+        <w:t>AlertDialog.Builder</w:t>
+      </w:r>
+      <w:proofErr w:type="spellEnd"/>
+      <w:r>
+        <w:t>(</w:t>
+      </w:r>
+      <w:proofErr w:type="spellStart"/>
+      <w:r>
+        <w:t>context</w:t>
+      </w:r>
+      <w:proofErr w:type="spellEnd"/>
+      <w:r>
+        <w:t xml:space="preserve">);. </w:t>
+      </w:r>
+      <w:proofErr w:type="spellStart"/>
+      <w:r>
+        <w:t>En suite</w:t>
+      </w:r>
+      <w:proofErr w:type="spellEnd"/>
+      <w:r>
+        <w:t xml:space="preserve"> on peut associer un message et un titre à notre </w:t>
+      </w:r>
+      <w:proofErr w:type="spellStart"/>
+      <w:r>
+        <w:t>builder</w:t>
+      </w:r>
+      <w:proofErr w:type="spellEnd"/>
+      <w:r>
+        <w:t xml:space="preserve"> tel que </w:t>
+      </w:r>
+      <w:proofErr w:type="spellStart"/>
+      <w:r>
+        <w:t>builder.setMessage</w:t>
+      </w:r>
+      <w:proofErr w:type="spellEnd"/>
+      <w:r>
+        <w:t>(‘’</w:t>
+      </w:r>
+      <w:proofErr w:type="spellStart"/>
+      <w:r>
+        <w:t>myMessage</w:t>
+      </w:r>
+      <w:proofErr w:type="spellEnd"/>
+      <w:r>
+        <w:t>’’).</w:t>
+      </w:r>
+      <w:proofErr w:type="spellStart"/>
+      <w:r>
+        <w:t>setTitle</w:t>
+      </w:r>
+      <w:proofErr w:type="spellEnd"/>
+      <w:r>
+        <w:t>(‘’</w:t>
+      </w:r>
+      <w:proofErr w:type="spellStart"/>
+      <w:r>
+        <w:t>myTitle</w:t>
+      </w:r>
+      <w:proofErr w:type="spellEnd"/>
+      <w:r>
+        <w:t xml:space="preserve">’’). Il nous faut ensuite créer notre </w:t>
+      </w:r>
+      <w:proofErr w:type="spellStart"/>
+      <w:r>
+        <w:t>builder</w:t>
+      </w:r>
+      <w:proofErr w:type="spellEnd"/>
+      <w:r>
+        <w:t xml:space="preserve"> dans un </w:t>
+      </w:r>
+      <w:proofErr w:type="spellStart"/>
+      <w:r>
+        <w:t>AlertDialog</w:t>
+      </w:r>
+      <w:proofErr w:type="spellEnd"/>
+      <w:r>
+        <w:t xml:space="preserve"> </w:t>
+      </w:r>
+      <w:proofErr w:type="spellStart"/>
+      <w:r>
+        <w:t>dialog</w:t>
+      </w:r>
+      <w:proofErr w:type="spellEnd"/>
+      <w:r>
+        <w:t xml:space="preserve"> = </w:t>
+      </w:r>
+      <w:proofErr w:type="spellStart"/>
+      <w:r>
+        <w:t>builder.create</w:t>
+      </w:r>
+      <w:proofErr w:type="spellEnd"/>
+      <w:r>
+        <w:t xml:space="preserve">(). Pour afficher notre message on fait </w:t>
+      </w:r>
+      <w:proofErr w:type="spellStart"/>
+      <w:r>
+        <w:t>dialog.create</w:t>
+      </w:r>
+      <w:proofErr w:type="spellEnd"/>
+      <w:r>
+        <w:t xml:space="preserve">(). </w:t>
+      </w:r>
+      <w:r>
+        <w:br/>
+      </w:r>
+      <w:r>
+        <w:br/>
+      </w:r>
+      <w:proofErr w:type="spellStart"/>
       <w:r>
         <w:rPr>
           <w:b/>
@@ -1721,6 +4296,7 @@
         </w:rPr>
         <w:t>Hashmap</w:t>
       </w:r>
+      <w:proofErr w:type="spellEnd"/>
       <w:r>
         <w:rPr>
           <w:b/>
@@ -1748,26 +4324,110 @@
       <w:r>
         <w:t>-</w:t>
       </w:r>
-      <w:r>
-        <w:t xml:space="preserve">Hashtable&lt;keyType, elementType&gt; nameOfHashtable = new Hashtable(); Nous permet de créer une nouvelle hashtable, on peut y mettre autant d’objet que l’on souhaite qui sont du type déclaré comme </w:t>
+      <w:proofErr w:type="spellStart"/>
+      <w:r>
+        <w:t>Hashtable</w:t>
+      </w:r>
+      <w:proofErr w:type="spellEnd"/>
+      <w:r>
+        <w:t>&lt;</w:t>
+      </w:r>
+      <w:proofErr w:type="spellStart"/>
+      <w:r>
+        <w:t>keyType</w:t>
+      </w:r>
+      <w:proofErr w:type="spellEnd"/>
+      <w:r>
+        <w:t xml:space="preserve">, </w:t>
+      </w:r>
+      <w:proofErr w:type="spellStart"/>
+      <w:r>
+        <w:t>elementType</w:t>
+      </w:r>
+      <w:proofErr w:type="spellEnd"/>
+      <w:r>
+        <w:t xml:space="preserve">&gt; </w:t>
+      </w:r>
+      <w:proofErr w:type="spellStart"/>
+      <w:r>
+        <w:t>nameOfHashtable</w:t>
+      </w:r>
+      <w:proofErr w:type="spellEnd"/>
+      <w:r>
+        <w:t xml:space="preserve"> = new </w:t>
+      </w:r>
+      <w:proofErr w:type="spellStart"/>
+      <w:r>
+        <w:t>Hashtable</w:t>
+      </w:r>
+      <w:proofErr w:type="spellEnd"/>
+      <w:r>
+        <w:t xml:space="preserve">(); Nous permet de créer une nouvelle </w:t>
+      </w:r>
+      <w:proofErr w:type="spellStart"/>
+      <w:r>
+        <w:t>hashtable</w:t>
+      </w:r>
+      <w:proofErr w:type="spellEnd"/>
+      <w:r>
+        <w:t xml:space="preserve">, on peut y mettre autant d’objet que l’on souhaite qui sont du type déclaré comme étant le </w:t>
+      </w:r>
+      <w:proofErr w:type="spellStart"/>
+      <w:r>
+        <w:t>elementType</w:t>
+      </w:r>
+      <w:proofErr w:type="spellEnd"/>
+      <w:r>
+        <w:t xml:space="preserve">. </w:t>
+      </w:r>
+      <w:r>
+        <w:br/>
+      </w:r>
+      <w:r>
+        <w:br/>
       </w:r>
       <w:r>
         <w:lastRenderedPageBreak/>
-        <w:t xml:space="preserve">étant le elementType. </w:t>
-      </w:r>
-      <w:r>
-        <w:br/>
-      </w:r>
-      <w:r>
-        <w:br/>
-        <w:t xml:space="preserve">-nameOfHashtable.put(key, element) Nous permet d’ajouter un objet à notre hashtable en y associant une clé. </w:t>
-      </w:r>
-      <w:r>
-        <w:br/>
-      </w:r>
-      <w:r>
-        <w:br/>
-        <w:t xml:space="preserve">-nameOfHashtable.get(key) Nous retourne l’objet auquel la clé est </w:t>
+        <w:t>-</w:t>
+      </w:r>
+      <w:proofErr w:type="spellStart"/>
+      <w:r>
+        <w:t>nameOfHashtable.put</w:t>
+      </w:r>
+      <w:proofErr w:type="spellEnd"/>
+      <w:r>
+        <w:t xml:space="preserve">(key, </w:t>
+      </w:r>
+      <w:proofErr w:type="spellStart"/>
+      <w:r>
+        <w:t>element</w:t>
+      </w:r>
+      <w:proofErr w:type="spellEnd"/>
+      <w:r>
+        <w:t xml:space="preserve">) Nous permet d’ajouter un objet à notre </w:t>
+      </w:r>
+      <w:proofErr w:type="spellStart"/>
+      <w:r>
+        <w:t>hashtable</w:t>
+      </w:r>
+      <w:proofErr w:type="spellEnd"/>
+      <w:r>
+        <w:t xml:space="preserve"> en y associant une clé. </w:t>
+      </w:r>
+      <w:r>
+        <w:br/>
+      </w:r>
+      <w:r>
+        <w:br/>
+        <w:t>-</w:t>
+      </w:r>
+      <w:proofErr w:type="spellStart"/>
+      <w:r>
+        <w:t>nameOfHashtable.get</w:t>
+      </w:r>
+      <w:proofErr w:type="spellEnd"/>
+      <w:r>
+        <w:t xml:space="preserve">(key) Nous retourne l’objet auquel la clé est </w:t>
       </w:r>
       <w:r>
         <w:t>associée</w:t>
@@ -1782,30 +4442,70 @@
         <w:br/>
       </w:r>
       <w:r>
-        <w:t xml:space="preserve">-nameOfHashtable.size() Nous retourne la taille de notre hash table. </w:t>
-      </w:r>
-      <w:r>
-        <w:br/>
-      </w:r>
-      <w:r>
-        <w:br/>
-        <w:t xml:space="preserve">-nameOfHashtable.isEmpty() Nous retourne si la hash table est vide. </w:t>
-      </w:r>
-      <w:r>
-        <w:br/>
-      </w:r>
-      <w:r>
-        <w:br/>
-      </w:r>
-      <w:r>
-        <w:t xml:space="preserve">-nameOfHashtable.keySet() Nous retourne un objet Set&lt;String&gt; qui contient toutes les clés de notre hash table sous forme de String. </w:t>
-      </w:r>
-      <w:r>
-        <w:br/>
-      </w:r>
-      <w:r>
-        <w:br/>
-        <w:t>-nameOfHashtable.keySet().toArray(new String[0])) Nous retourne un tableau de String dont chacun des strings est une clé de notre hash</w:t>
+        <w:t>-</w:t>
+      </w:r>
+      <w:proofErr w:type="spellStart"/>
+      <w:r>
+        <w:t>nameOfHashtable.size</w:t>
+      </w:r>
+      <w:proofErr w:type="spellEnd"/>
+      <w:r>
+        <w:t xml:space="preserve">() Nous retourne la taille de notre hash table. </w:t>
+      </w:r>
+      <w:r>
+        <w:br/>
+      </w:r>
+      <w:r>
+        <w:br/>
+        <w:t>-</w:t>
+      </w:r>
+      <w:proofErr w:type="spellStart"/>
+      <w:r>
+        <w:t>nameOfHashtable.isEmpty</w:t>
+      </w:r>
+      <w:proofErr w:type="spellEnd"/>
+      <w:r>
+        <w:t xml:space="preserve">() Nous retourne si la hash table est vide. </w:t>
+      </w:r>
+      <w:r>
+        <w:br/>
+      </w:r>
+      <w:r>
+        <w:br/>
+      </w:r>
+      <w:r>
+        <w:t>-</w:t>
+      </w:r>
+      <w:proofErr w:type="spellStart"/>
+      <w:r>
+        <w:t>nameOfHashtable.keySet</w:t>
+      </w:r>
+      <w:proofErr w:type="spellEnd"/>
+      <w:r>
+        <w:t xml:space="preserve">() Nous retourne un objet Set&lt;String&gt; qui contient toutes les clés de notre hash table sous forme de String. </w:t>
+      </w:r>
+      <w:r>
+        <w:br/>
+      </w:r>
+      <w:r>
+        <w:br/>
+        <w:t>-</w:t>
+      </w:r>
+      <w:proofErr w:type="spellStart"/>
+      <w:r>
+        <w:t>nameOfHashtable.keySet</w:t>
+      </w:r>
+      <w:proofErr w:type="spellEnd"/>
+      <w:r>
+        <w:t>().</w:t>
+      </w:r>
+      <w:proofErr w:type="spellStart"/>
+      <w:r>
+        <w:t>toArray</w:t>
+      </w:r>
+      <w:proofErr w:type="spellEnd"/>
+      <w:r>
+        <w:t>(new String[0])) Nous retourne un tableau de String dont chacun des strings est une clé de notre hash</w:t>
       </w:r>
       <w:r>
         <w:t xml:space="preserve"> </w:t>
@@ -1818,7 +4518,23 @@
       </w:r>
       <w:r>
         <w:br/>
-        <w:t xml:space="preserve">-nameOfHashtable.values() Nous retourne un objet Collection&lt;elementType&gt; qui contient toutes les valeurs des éléments présent dans notre hash table.  </w:t>
+        <w:t>-</w:t>
+      </w:r>
+      <w:proofErr w:type="spellStart"/>
+      <w:r>
+        <w:t>nameOfHashtable.values</w:t>
+      </w:r>
+      <w:proofErr w:type="spellEnd"/>
+      <w:r>
+        <w:t>() Nous retourne un objet Collection&lt;</w:t>
+      </w:r>
+      <w:proofErr w:type="spellStart"/>
+      <w:r>
+        <w:t>elementType</w:t>
+      </w:r>
+      <w:proofErr w:type="spellEnd"/>
+      <w:r>
+        <w:t xml:space="preserve">&gt; qui contient toutes les valeurs des éléments présent dans notre hash table.  </w:t>
       </w:r>
       <w:r>
         <w:br/>

</xml_diff>

<commit_message>
Complétion de l'annexe 7
</commit_message>
<xml_diff>
--- a/Programation notes part4.docx
+++ b/Programation notes part4.docx
@@ -2241,7 +2241,7 @@
       <w:hyperlink r:id="rId6" w:history="1">
         <w:r>
           <w:rPr>
-            <w:rStyle w:val="Lienhypertexte"/>
+            <w:rStyle w:val="Hyperlien"/>
           </w:rPr>
           <w:t>https://github.com/material-components/material-components-android/tree/master/lib/java/com/google/android/material</w:t>
         </w:r>
@@ -2607,6 +2607,14 @@
       </w:r>
       <w:proofErr w:type="spellEnd"/>
       <w:r>
+        <w:t xml:space="preserve">, </w:t>
+      </w:r>
+      <w:proofErr w:type="spellStart"/>
+      <w:r>
+        <w:t>setOnTouchListener</w:t>
+      </w:r>
+      <w:proofErr w:type="spellEnd"/>
+      <w:r>
         <w:t>)</w:t>
       </w:r>
       <w:r>
@@ -2661,7 +2669,18 @@
       </w:r>
       <w:proofErr w:type="spellEnd"/>
       <w:r>
-        <w:t xml:space="preserve">, etc…). </w:t>
+        <w:t xml:space="preserve">, </w:t>
+      </w:r>
+      <w:proofErr w:type="spellStart"/>
+      <w:r>
+        <w:t>MotionEvent</w:t>
+      </w:r>
+      <w:proofErr w:type="spellEnd"/>
+      <w:r>
+        <w:t xml:space="preserve">, </w:t>
+      </w:r>
+      <w:r>
+        <w:t xml:space="preserve">etc…). </w:t>
       </w:r>
       <w:r>
         <w:t xml:space="preserve"> </w:t>
@@ -3096,6 +3115,45 @@
       </w:r>
       <w:proofErr w:type="spellStart"/>
       <w:r>
+        <w:t>AWidget.setOnTouchListener</w:t>
+      </w:r>
+      <w:proofErr w:type="spellEnd"/>
+      <w:r>
+        <w:t>(</w:t>
+      </w:r>
+      <w:proofErr w:type="spellStart"/>
+      <w:r>
+        <w:t>AListener</w:t>
+      </w:r>
+      <w:proofErr w:type="spellEnd"/>
+      <w:r>
+        <w:t xml:space="preserve">) nous permet d’inscrire une source à un </w:t>
+      </w:r>
+      <w:proofErr w:type="spellStart"/>
+      <w:r>
+        <w:t>listener</w:t>
+      </w:r>
+      <w:proofErr w:type="spellEnd"/>
+      <w:r>
+        <w:t xml:space="preserve">/écouteur de type </w:t>
+      </w:r>
+      <w:proofErr w:type="spellStart"/>
+      <w:r>
+        <w:t>onTouch</w:t>
+      </w:r>
+      <w:proofErr w:type="spellEnd"/>
+      <w:r>
+        <w:t xml:space="preserve">. </w:t>
+      </w:r>
+      <w:r>
+        <w:br/>
+      </w:r>
+      <w:r>
+        <w:br/>
+        <w:t>-</w:t>
+      </w:r>
+      <w:proofErr w:type="spellStart"/>
+      <w:r>
         <w:t>implements</w:t>
       </w:r>
       <w:proofErr w:type="spellEnd"/>
@@ -3182,6 +3240,186 @@
       </w:r>
       <w:proofErr w:type="spellStart"/>
       <w:r>
+        <w:t>implements</w:t>
+      </w:r>
+      <w:proofErr w:type="spellEnd"/>
+      <w:r>
+        <w:t xml:space="preserve"> </w:t>
+      </w:r>
+      <w:proofErr w:type="spellStart"/>
+      <w:r>
+        <w:t>View.OnTouchListener</w:t>
+      </w:r>
+      <w:proofErr w:type="spellEnd"/>
+      <w:r>
+        <w:t xml:space="preserve"> nous permet d’implémenter l’interface du </w:t>
+      </w:r>
+      <w:proofErr w:type="spellStart"/>
+      <w:r>
+        <w:t>listener</w:t>
+      </w:r>
+      <w:proofErr w:type="spellEnd"/>
+      <w:r>
+        <w:t xml:space="preserve"> pour les actions de toucher, tel que lorsque l’utilisateur dépose son doigt, retire son doigt, déplace son doigt sur l’écran, place son doigt hors ou à l’intérieur d’un widget associer au </w:t>
+      </w:r>
+      <w:proofErr w:type="spellStart"/>
+      <w:r>
+        <w:t>listener</w:t>
+      </w:r>
+      <w:proofErr w:type="spellEnd"/>
+      <w:r>
+        <w:t xml:space="preserve">, etc… </w:t>
+      </w:r>
+      <w:r>
+        <w:br/>
+      </w:r>
+      <w:r>
+        <w:t xml:space="preserve">Ce </w:t>
+      </w:r>
+      <w:proofErr w:type="spellStart"/>
+      <w:r>
+        <w:t>listener</w:t>
+      </w:r>
+      <w:proofErr w:type="spellEnd"/>
+      <w:r>
+        <w:t xml:space="preserve"> possède une méthode obligatoire qu’il nous faut </w:t>
+      </w:r>
+      <w:proofErr w:type="spellStart"/>
+      <w:r>
+        <w:t>override</w:t>
+      </w:r>
+      <w:proofErr w:type="spellEnd"/>
+      <w:r>
+        <w:t xml:space="preserve"> tel que public </w:t>
+      </w:r>
+      <w:proofErr w:type="spellStart"/>
+      <w:r>
+        <w:t>boolean</w:t>
+      </w:r>
+      <w:proofErr w:type="spellEnd"/>
+      <w:r>
+        <w:t xml:space="preserve"> </w:t>
+      </w:r>
+      <w:proofErr w:type="spellStart"/>
+      <w:r>
+        <w:t>onTouch</w:t>
+      </w:r>
+      <w:proofErr w:type="spellEnd"/>
+      <w:r>
+        <w:t>(</w:t>
+      </w:r>
+      <w:proofErr w:type="spellStart"/>
+      <w:r>
+        <w:t>View</w:t>
+      </w:r>
+      <w:proofErr w:type="spellEnd"/>
+      <w:r>
+        <w:t xml:space="preserve"> v, </w:t>
+      </w:r>
+      <w:proofErr w:type="spellStart"/>
+      <w:r>
+        <w:t>MotionEvent</w:t>
+      </w:r>
+      <w:proofErr w:type="spellEnd"/>
+      <w:r>
+        <w:t xml:space="preserve"> </w:t>
+      </w:r>
+      <w:proofErr w:type="spellStart"/>
+      <w:r>
+        <w:t>event</w:t>
+      </w:r>
+      <w:proofErr w:type="spellEnd"/>
+      <w:r>
+        <w:t xml:space="preserve">) où le paramètre v nous retourne de l’information sur les vus associer à ce </w:t>
+      </w:r>
+      <w:proofErr w:type="spellStart"/>
+      <w:r>
+        <w:t>listener</w:t>
+      </w:r>
+      <w:proofErr w:type="spellEnd"/>
+      <w:r>
+        <w:t xml:space="preserve"> et </w:t>
+      </w:r>
+      <w:proofErr w:type="spellStart"/>
+      <w:r>
+        <w:t>event</w:t>
+      </w:r>
+      <w:proofErr w:type="spellEnd"/>
+      <w:r>
+        <w:t xml:space="preserve"> nous retourne de l’information sur l’action performer par l’utilisat</w:t>
+      </w:r>
+      <w:r>
+        <w:t>eur</w:t>
+      </w:r>
+      <w:r>
+        <w:t>.</w:t>
+      </w:r>
+      <w:r>
+        <w:t xml:space="preserve"> </w:t>
+      </w:r>
+      <w:r>
+        <w:t xml:space="preserve">Il est important de noter que si la fonction retourne </w:t>
+      </w:r>
+      <w:r>
+        <w:t xml:space="preserve">false, aucune action mis à part ACTION_DOWN n’appellera le </w:t>
+      </w:r>
+      <w:proofErr w:type="spellStart"/>
+      <w:r>
+        <w:t>listener</w:t>
+      </w:r>
+      <w:proofErr w:type="spellEnd"/>
+      <w:r>
+        <w:t xml:space="preserve">. </w:t>
+      </w:r>
+      <w:r>
+        <w:br/>
+        <w:t>On peut obtenir la position du doigt de l’utilisateur avec (</w:t>
+      </w:r>
+      <w:proofErr w:type="spellStart"/>
+      <w:r>
+        <w:t>int</w:t>
+      </w:r>
+      <w:proofErr w:type="spellEnd"/>
+      <w:r>
+        <w:t>)</w:t>
+      </w:r>
+      <w:proofErr w:type="spellStart"/>
+      <w:r>
+        <w:t>event.getX</w:t>
+      </w:r>
+      <w:proofErr w:type="spellEnd"/>
+      <w:r>
+        <w:t>/Y().</w:t>
+      </w:r>
+      <w:r>
+        <w:br/>
+        <w:t xml:space="preserve">Pour savoir quel action a été performé par l’utilisateur on utilise </w:t>
+      </w:r>
+      <w:proofErr w:type="spellStart"/>
+      <w:r>
+        <w:t>event.getAction</w:t>
+      </w:r>
+      <w:proofErr w:type="spellEnd"/>
+      <w:r>
+        <w:t xml:space="preserve">(). On peut comparer la valeur que cette fonction retourne avec des indexes donnés par </w:t>
+      </w:r>
+      <w:proofErr w:type="spellStart"/>
+      <w:r>
+        <w:t>MotionEvent.ACTION_MOVE</w:t>
+      </w:r>
+      <w:proofErr w:type="spellEnd"/>
+      <w:r>
+        <w:t xml:space="preserve">/ACTION_UP/ACTION_DOWN/etc… </w:t>
+      </w:r>
+      <w:r>
+        <w:br/>
+      </w:r>
+      <w:r>
+        <w:br/>
+        <w:t>-</w:t>
+      </w:r>
+      <w:proofErr w:type="spellStart"/>
+      <w:r>
         <w:t>AWidgetThatContainsText.setText</w:t>
       </w:r>
       <w:proofErr w:type="spellEnd"/>
@@ -3371,6 +3609,7 @@
         <w:br/>
       </w:r>
       <w:r>
+        <w:lastRenderedPageBreak/>
         <w:br/>
         <w:t>-</w:t>
       </w:r>
@@ -3511,6 +3750,40 @@
       </w:r>
       <w:proofErr w:type="spellStart"/>
       <w:r>
+        <w:t>AWidget.setBackgroundResource</w:t>
+      </w:r>
+      <w:proofErr w:type="spellEnd"/>
+      <w:r>
+        <w:t>(</w:t>
+      </w:r>
+      <w:proofErr w:type="spellStart"/>
+      <w:r>
+        <w:t>R.drawable.myDrawable</w:t>
+      </w:r>
+      <w:proofErr w:type="spellEnd"/>
+      <w:r>
+        <w:t xml:space="preserve">) Nous permet de changer le background d’une widget et d’y mettre un fond. </w:t>
+      </w:r>
+      <w:r>
+        <w:t xml:space="preserve">Prend en paramètre un </w:t>
+      </w:r>
+      <w:proofErr w:type="spellStart"/>
+      <w:r>
+        <w:t>int</w:t>
+      </w:r>
+      <w:proofErr w:type="spellEnd"/>
+      <w:r>
+        <w:t xml:space="preserve"> que l’on peut obtenir grâce à R.id. </w:t>
+      </w:r>
+      <w:r>
+        <w:br/>
+      </w:r>
+      <w:r>
+        <w:br/>
+        <w:t>-</w:t>
+      </w:r>
+      <w:proofErr w:type="spellStart"/>
+      <w:r>
         <w:t>objectA</w:t>
       </w:r>
       <w:proofErr w:type="spellEnd"/>
@@ -3569,7 +3842,6 @@
       </w:r>
       <w:proofErr w:type="spellStart"/>
       <w:r>
-        <w:lastRenderedPageBreak/>
         <w:t>void</w:t>
       </w:r>
       <w:proofErr w:type="spellEnd"/>
@@ -3823,565 +4095,6 @@
       <w:proofErr w:type="spellStart"/>
       <w:r>
         <w:t>layout</w:t>
-      </w:r>
-      <w:proofErr w:type="spellEnd"/>
-      <w:r>
-        <w:t xml:space="preserve">. </w:t>
-      </w:r>
-      <w:r>
-        <w:br/>
-      </w:r>
-      <w:r>
-        <w:br/>
-        <w:t>-</w:t>
-      </w:r>
-      <w:proofErr w:type="spellStart"/>
-      <w:r>
-        <w:t>getResources</w:t>
-      </w:r>
-      <w:proofErr w:type="spellEnd"/>
-      <w:r>
-        <w:t>().</w:t>
-      </w:r>
-      <w:proofErr w:type="spellStart"/>
-      <w:r>
-        <w:t>getResourceEntryName</w:t>
-      </w:r>
-      <w:proofErr w:type="spellEnd"/>
-      <w:r>
-        <w:t>(</w:t>
-      </w:r>
-      <w:proofErr w:type="spellStart"/>
-      <w:r>
-        <w:t>aViewId</w:t>
-      </w:r>
-      <w:proofErr w:type="spellEnd"/>
-      <w:r>
-        <w:t xml:space="preserve">) nous retourne le nom de </w:t>
-      </w:r>
-      <w:proofErr w:type="spellStart"/>
-      <w:r>
-        <w:t>l’Id</w:t>
-      </w:r>
-      <w:proofErr w:type="spellEnd"/>
-      <w:r>
-        <w:t xml:space="preserve"> d’une ressource </w:t>
-      </w:r>
-      <w:r>
-        <w:t xml:space="preserve">sous forme de string </w:t>
-      </w:r>
-      <w:r>
-        <w:t xml:space="preserve">à partir de </w:t>
-      </w:r>
-      <w:proofErr w:type="spellStart"/>
-      <w:r>
-        <w:t>l’Id</w:t>
-      </w:r>
-      <w:proofErr w:type="spellEnd"/>
-      <w:r>
-        <w:t xml:space="preserve"> </w:t>
-      </w:r>
-      <w:proofErr w:type="spellStart"/>
-      <w:r>
-        <w:t>int</w:t>
-      </w:r>
-      <w:proofErr w:type="spellEnd"/>
-      <w:r>
-        <w:t xml:space="preserve"> de </w:t>
-      </w:r>
-      <w:proofErr w:type="spellStart"/>
-      <w:r>
-        <w:t>ladit</w:t>
-      </w:r>
-      <w:proofErr w:type="spellEnd"/>
-      <w:r>
-        <w:t xml:space="preserve"> ressource. </w:t>
-      </w:r>
-      <w:r>
-        <w:t xml:space="preserve">À ne pas confondre avec la commande </w:t>
-      </w:r>
-      <w:proofErr w:type="spellStart"/>
-      <w:r>
-        <w:t>getResources</w:t>
-      </w:r>
-      <w:proofErr w:type="spellEnd"/>
-      <w:r>
-        <w:t>().</w:t>
-      </w:r>
-      <w:proofErr w:type="spellStart"/>
-      <w:r>
-        <w:t>getResourceName</w:t>
-      </w:r>
-      <w:proofErr w:type="spellEnd"/>
-      <w:r>
-        <w:t>(</w:t>
-      </w:r>
-      <w:proofErr w:type="spellStart"/>
-      <w:r>
-        <w:t>aViewId</w:t>
-      </w:r>
-      <w:proofErr w:type="spellEnd"/>
-      <w:r>
-        <w:t>) qui retourne le chemin vers la</w:t>
-      </w:r>
-      <w:r>
-        <w:t xml:space="preserve"> nom sous forme de string de notre ressource. </w:t>
-      </w:r>
-      <w:r>
-        <w:br/>
-      </w:r>
-      <w:r>
-        <w:br/>
-        <w:t>-</w:t>
-      </w:r>
-      <w:proofErr w:type="spellStart"/>
-      <w:r>
-        <w:t>aLayout.addView</w:t>
-      </w:r>
-      <w:proofErr w:type="spellEnd"/>
-      <w:r>
-        <w:t>(</w:t>
-      </w:r>
-      <w:proofErr w:type="spellStart"/>
-      <w:r>
-        <w:t>aView</w:t>
-      </w:r>
-      <w:proofErr w:type="spellEnd"/>
-      <w:r>
-        <w:t xml:space="preserve">) nous permet de rajouter une </w:t>
-      </w:r>
-      <w:proofErr w:type="spellStart"/>
-      <w:r>
-        <w:t>view</w:t>
-      </w:r>
-      <w:proofErr w:type="spellEnd"/>
-      <w:r>
-        <w:t xml:space="preserve"> dans un </w:t>
-      </w:r>
-      <w:proofErr w:type="spellStart"/>
-      <w:r>
-        <w:t>layout</w:t>
-      </w:r>
-      <w:proofErr w:type="spellEnd"/>
-      <w:r>
-        <w:t xml:space="preserve">. </w:t>
-      </w:r>
-      <w:r>
-        <w:br/>
-      </w:r>
-      <w:r>
-        <w:br/>
-      </w:r>
-      <w:r>
-        <w:t>-</w:t>
-      </w:r>
-      <w:proofErr w:type="spellStart"/>
-      <w:r>
-        <w:t>LinearLayout.LayoutParams</w:t>
-      </w:r>
-      <w:proofErr w:type="spellEnd"/>
-      <w:r>
-        <w:t xml:space="preserve"> </w:t>
-      </w:r>
-      <w:proofErr w:type="spellStart"/>
-      <w:r>
-        <w:t>layoutParams</w:t>
-      </w:r>
-      <w:proofErr w:type="spellEnd"/>
-      <w:r>
-        <w:t xml:space="preserve"> = new </w:t>
-      </w:r>
-      <w:proofErr w:type="spellStart"/>
-      <w:r>
-        <w:t>LinearLayout.LayoutParams</w:t>
-      </w:r>
-      <w:proofErr w:type="spellEnd"/>
-      <w:r>
-        <w:t>(</w:t>
-      </w:r>
-      <w:proofErr w:type="spellStart"/>
-      <w:r>
-        <w:t>int</w:t>
-      </w:r>
-      <w:proofErr w:type="spellEnd"/>
-      <w:r>
-        <w:t xml:space="preserve"> </w:t>
-      </w:r>
-      <w:proofErr w:type="spellStart"/>
-      <w:r>
-        <w:t>widthInPixels</w:t>
-      </w:r>
-      <w:proofErr w:type="spellEnd"/>
-      <w:r>
-        <w:t xml:space="preserve">, </w:t>
-      </w:r>
-      <w:proofErr w:type="spellStart"/>
-      <w:r>
-        <w:t>int</w:t>
-      </w:r>
-      <w:proofErr w:type="spellEnd"/>
-      <w:r>
-        <w:t xml:space="preserve"> </w:t>
-      </w:r>
-      <w:proofErr w:type="spellStart"/>
-      <w:r>
-        <w:t>heightInPixels</w:t>
-      </w:r>
-      <w:proofErr w:type="spellEnd"/>
-      <w:r>
-        <w:t xml:space="preserve">) Crée une variable pouvant contenir </w:t>
-      </w:r>
-      <w:r>
-        <w:t>les paramètres</w:t>
-      </w:r>
-      <w:r>
-        <w:t xml:space="preserve"> d’une </w:t>
-      </w:r>
-      <w:proofErr w:type="spellStart"/>
-      <w:r>
-        <w:t>view</w:t>
-      </w:r>
-      <w:proofErr w:type="spellEnd"/>
-      <w:r>
-        <w:t xml:space="preserve">. </w:t>
-      </w:r>
-      <w:r>
-        <w:t xml:space="preserve">Par défaut on doit au moins initialiser la </w:t>
-      </w:r>
-      <w:proofErr w:type="spellStart"/>
-      <w:r>
-        <w:t>width</w:t>
-      </w:r>
-      <w:proofErr w:type="spellEnd"/>
-      <w:r>
-        <w:t xml:space="preserve"> ainsi que la </w:t>
-      </w:r>
-      <w:proofErr w:type="spellStart"/>
-      <w:r>
-        <w:t>height</w:t>
-      </w:r>
-      <w:proofErr w:type="spellEnd"/>
-      <w:r>
-        <w:t xml:space="preserve"> </w:t>
-      </w:r>
-      <w:r>
-        <w:t>du param</w:t>
-      </w:r>
-      <w:r>
-        <w:t xml:space="preserve">. </w:t>
-      </w:r>
-      <w:r>
-        <w:t xml:space="preserve">Pour assigner match parent ou </w:t>
-      </w:r>
-      <w:proofErr w:type="spellStart"/>
-      <w:r>
-        <w:t>warp</w:t>
-      </w:r>
-      <w:proofErr w:type="spellEnd"/>
-      <w:r>
-        <w:t xml:space="preserve"> content </w:t>
-      </w:r>
-      <w:r>
-        <w:t xml:space="preserve">on utilise </w:t>
-      </w:r>
-      <w:proofErr w:type="spellStart"/>
-      <w:r>
-        <w:t>RelativeLayout.LayoutParams.WRAP_CONTENT</w:t>
-      </w:r>
-      <w:proofErr w:type="spellEnd"/>
-      <w:r>
-        <w:t xml:space="preserve"> ou </w:t>
-      </w:r>
-      <w:proofErr w:type="spellStart"/>
-      <w:r>
-        <w:t>RelativeLayout.LayoutParams.MATCH_PARENT</w:t>
-      </w:r>
-      <w:proofErr w:type="spellEnd"/>
-      <w:r>
-        <w:t xml:space="preserve">. </w:t>
-      </w:r>
-      <w:r>
-        <w:t xml:space="preserve">Pour changer les marges on utilise </w:t>
-      </w:r>
-      <w:proofErr w:type="spellStart"/>
-      <w:r>
-        <w:t>layoutParams.setMargins</w:t>
-      </w:r>
-      <w:proofErr w:type="spellEnd"/>
-      <w:r>
-        <w:t>(</w:t>
-      </w:r>
-      <w:proofErr w:type="spellStart"/>
-      <w:r>
-        <w:t>int</w:t>
-      </w:r>
-      <w:proofErr w:type="spellEnd"/>
-      <w:r>
-        <w:t xml:space="preserve"> </w:t>
-      </w:r>
-      <w:proofErr w:type="spellStart"/>
-      <w:r>
-        <w:t>left</w:t>
-      </w:r>
-      <w:proofErr w:type="spellEnd"/>
-      <w:r>
-        <w:t xml:space="preserve">, </w:t>
-      </w:r>
-      <w:proofErr w:type="spellStart"/>
-      <w:r>
-        <w:t>int</w:t>
-      </w:r>
-      <w:proofErr w:type="spellEnd"/>
-      <w:r>
-        <w:t xml:space="preserve"> top, </w:t>
-      </w:r>
-      <w:proofErr w:type="spellStart"/>
-      <w:r>
-        <w:t>int</w:t>
-      </w:r>
-      <w:proofErr w:type="spellEnd"/>
-      <w:r>
-        <w:t xml:space="preserve"> right, </w:t>
-      </w:r>
-      <w:proofErr w:type="spellStart"/>
-      <w:r>
-        <w:t>int</w:t>
-      </w:r>
-      <w:proofErr w:type="spellEnd"/>
-      <w:r>
-        <w:t xml:space="preserve"> </w:t>
-      </w:r>
-      <w:proofErr w:type="spellStart"/>
-      <w:r>
-        <w:t>bottom</w:t>
-      </w:r>
-      <w:proofErr w:type="spellEnd"/>
-      <w:r>
-        <w:t>)</w:t>
-      </w:r>
-      <w:r>
-        <w:t xml:space="preserve">. </w:t>
-      </w:r>
-      <w:r>
-        <w:rPr>
-          <w:lang w:val="en-US"/>
-        </w:rPr>
-        <w:t xml:space="preserve">Pour changer le weight on </w:t>
-      </w:r>
-      <w:proofErr w:type="spellStart"/>
-      <w:r>
-        <w:rPr>
-          <w:lang w:val="en-US"/>
-        </w:rPr>
-        <w:t>utilise</w:t>
-      </w:r>
-      <w:proofErr w:type="spellEnd"/>
-      <w:r>
-        <w:rPr>
-          <w:lang w:val="en-US"/>
-        </w:rPr>
-        <w:t xml:space="preserve"> </w:t>
-      </w:r>
-      <w:proofErr w:type="spellStart"/>
-      <w:r>
-        <w:rPr>
-          <w:lang w:val="en-US"/>
-        </w:rPr>
-        <w:t>layoutParams.weight</w:t>
-      </w:r>
-      <w:proofErr w:type="spellEnd"/>
-      <w:r>
-        <w:rPr>
-          <w:lang w:val="en-US"/>
-        </w:rPr>
-        <w:t xml:space="preserve"> = </w:t>
-      </w:r>
-      <w:proofErr w:type="spellStart"/>
-      <w:r>
-        <w:rPr>
-          <w:lang w:val="en-US"/>
-        </w:rPr>
-        <w:t>aFloat.f</w:t>
-      </w:r>
-      <w:proofErr w:type="spellEnd"/>
-      <w:r>
-        <w:rPr>
-          <w:lang w:val="en-US"/>
-        </w:rPr>
-        <w:t>.</w:t>
-      </w:r>
-      <w:r>
-        <w:rPr>
-          <w:lang w:val="en-US"/>
-        </w:rPr>
-        <w:t xml:space="preserve"> </w:t>
-      </w:r>
-      <w:r>
-        <w:rPr>
-          <w:lang w:val="en-US"/>
-        </w:rPr>
-        <w:br/>
-      </w:r>
-      <w:proofErr w:type="spellStart"/>
-      <w:r>
-        <w:rPr>
-          <w:lang w:val="en-US"/>
-        </w:rPr>
-        <w:t>S’applique</w:t>
-      </w:r>
-      <w:proofErr w:type="spellEnd"/>
-      <w:r>
-        <w:rPr>
-          <w:lang w:val="en-US"/>
-        </w:rPr>
-        <w:t xml:space="preserve"> aux </w:t>
-      </w:r>
-      <w:proofErr w:type="spellStart"/>
-      <w:r>
-        <w:rPr>
-          <w:lang w:val="en-US"/>
-        </w:rPr>
-        <w:t>autres</w:t>
-      </w:r>
-      <w:proofErr w:type="spellEnd"/>
-      <w:r>
-        <w:rPr>
-          <w:lang w:val="en-US"/>
-        </w:rPr>
-        <w:t xml:space="preserve"> type de layout </w:t>
-      </w:r>
-      <w:proofErr w:type="spellStart"/>
-      <w:r>
-        <w:rPr>
-          <w:lang w:val="en-US"/>
-        </w:rPr>
-        <w:t>tel</w:t>
-      </w:r>
-      <w:proofErr w:type="spellEnd"/>
-      <w:r>
-        <w:rPr>
-          <w:lang w:val="en-US"/>
-        </w:rPr>
-        <w:t xml:space="preserve"> que le constraint layout </w:t>
-      </w:r>
-      <w:proofErr w:type="spellStart"/>
-      <w:r>
-        <w:rPr>
-          <w:lang w:val="en-US"/>
-        </w:rPr>
-        <w:t>ConstraintLayout.LayoutParams</w:t>
-      </w:r>
-      <w:proofErr w:type="spellEnd"/>
-      <w:r>
-        <w:rPr>
-          <w:lang w:val="en-US"/>
-        </w:rPr>
-        <w:t xml:space="preserve"> </w:t>
-      </w:r>
-      <w:proofErr w:type="spellStart"/>
-      <w:r>
-        <w:rPr>
-          <w:lang w:val="en-US"/>
-        </w:rPr>
-        <w:t>layoutParams</w:t>
-      </w:r>
-      <w:proofErr w:type="spellEnd"/>
-      <w:r>
-        <w:rPr>
-          <w:lang w:val="en-US"/>
-        </w:rPr>
-        <w:t xml:space="preserve"> = new </w:t>
-      </w:r>
-      <w:proofErr w:type="spellStart"/>
-      <w:r>
-        <w:rPr>
-          <w:lang w:val="en-US"/>
-        </w:rPr>
-        <w:t>ContraintLayout.LayoutParams</w:t>
-      </w:r>
-      <w:proofErr w:type="spellEnd"/>
-      <w:r>
-        <w:rPr>
-          <w:lang w:val="en-US"/>
-        </w:rPr>
-        <w:t xml:space="preserve">(int </w:t>
-      </w:r>
-      <w:proofErr w:type="spellStart"/>
-      <w:r>
-        <w:rPr>
-          <w:lang w:val="en-US"/>
-        </w:rPr>
-        <w:t>w</w:t>
-      </w:r>
-      <w:r>
-        <w:rPr>
-          <w:lang w:val="en-US"/>
-        </w:rPr>
-        <w:t>idthInPixels</w:t>
-      </w:r>
-      <w:proofErr w:type="spellEnd"/>
-      <w:r>
-        <w:rPr>
-          <w:lang w:val="en-US"/>
-        </w:rPr>
-        <w:t xml:space="preserve">, int </w:t>
-      </w:r>
-      <w:proofErr w:type="spellStart"/>
-      <w:r>
-        <w:rPr>
-          <w:lang w:val="en-US"/>
-        </w:rPr>
-        <w:t>heightInPixels</w:t>
-      </w:r>
-      <w:proofErr w:type="spellEnd"/>
-      <w:r>
-        <w:rPr>
-          <w:lang w:val="en-US"/>
-        </w:rPr>
-        <w:t xml:space="preserve">). </w:t>
-      </w:r>
-      <w:r>
-        <w:rPr>
-          <w:lang w:val="en-US"/>
-        </w:rPr>
-        <w:br/>
-      </w:r>
-      <w:r>
-        <w:rPr>
-          <w:lang w:val="en-US"/>
-        </w:rPr>
-        <w:br/>
-      </w:r>
-      <w:r>
-        <w:t>-</w:t>
-      </w:r>
-      <w:proofErr w:type="spellStart"/>
-      <w:r>
-        <w:t>aView.setLayoutParams</w:t>
-      </w:r>
-      <w:proofErr w:type="spellEnd"/>
-      <w:r>
-        <w:t>(</w:t>
-      </w:r>
-      <w:proofErr w:type="spellStart"/>
-      <w:r>
-        <w:t>layoutParams</w:t>
-      </w:r>
-      <w:proofErr w:type="spellEnd"/>
-      <w:r>
-        <w:t xml:space="preserve">) nous permettent d’appliquer un </w:t>
-      </w:r>
-      <w:proofErr w:type="spellStart"/>
-      <w:r>
-        <w:t>layoutParams</w:t>
-      </w:r>
-      <w:proofErr w:type="spellEnd"/>
-      <w:r>
-        <w:t xml:space="preserve"> à une </w:t>
-      </w:r>
-      <w:proofErr w:type="spellStart"/>
-      <w:r>
-        <w:t>view</w:t>
       </w:r>
       <w:proofErr w:type="spellEnd"/>
       <w:r>
@@ -4399,6 +4112,660 @@
       </w:r>
       <w:proofErr w:type="spellStart"/>
       <w:r>
+        <w:t>getResources</w:t>
+      </w:r>
+      <w:proofErr w:type="spellEnd"/>
+      <w:r>
+        <w:t>().</w:t>
+      </w:r>
+      <w:proofErr w:type="spellStart"/>
+      <w:r>
+        <w:t>getResourceEntryName</w:t>
+      </w:r>
+      <w:proofErr w:type="spellEnd"/>
+      <w:r>
+        <w:t>(</w:t>
+      </w:r>
+      <w:proofErr w:type="spellStart"/>
+      <w:r>
+        <w:t>aViewId</w:t>
+      </w:r>
+      <w:proofErr w:type="spellEnd"/>
+      <w:r>
+        <w:t xml:space="preserve">) nous retourne le nom de </w:t>
+      </w:r>
+      <w:proofErr w:type="spellStart"/>
+      <w:r>
+        <w:t>l’Id</w:t>
+      </w:r>
+      <w:proofErr w:type="spellEnd"/>
+      <w:r>
+        <w:t xml:space="preserve"> d’une ressource </w:t>
+      </w:r>
+      <w:r>
+        <w:t xml:space="preserve">sous forme de string </w:t>
+      </w:r>
+      <w:r>
+        <w:t xml:space="preserve">à partir de </w:t>
+      </w:r>
+      <w:proofErr w:type="spellStart"/>
+      <w:r>
+        <w:t>l’Id</w:t>
+      </w:r>
+      <w:proofErr w:type="spellEnd"/>
+      <w:r>
+        <w:t xml:space="preserve"> </w:t>
+      </w:r>
+      <w:proofErr w:type="spellStart"/>
+      <w:r>
+        <w:t>int</w:t>
+      </w:r>
+      <w:proofErr w:type="spellEnd"/>
+      <w:r>
+        <w:t xml:space="preserve"> de </w:t>
+      </w:r>
+      <w:proofErr w:type="spellStart"/>
+      <w:r>
+        <w:t>ladit</w:t>
+      </w:r>
+      <w:proofErr w:type="spellEnd"/>
+      <w:r>
+        <w:t xml:space="preserve"> ressource. </w:t>
+      </w:r>
+      <w:r>
+        <w:t xml:space="preserve">À ne pas confondre avec la commande </w:t>
+      </w:r>
+      <w:proofErr w:type="spellStart"/>
+      <w:r>
+        <w:t>getResources</w:t>
+      </w:r>
+      <w:proofErr w:type="spellEnd"/>
+      <w:r>
+        <w:t>().</w:t>
+      </w:r>
+      <w:proofErr w:type="spellStart"/>
+      <w:r>
+        <w:t>getResourceName</w:t>
+      </w:r>
+      <w:proofErr w:type="spellEnd"/>
+      <w:r>
+        <w:t>(</w:t>
+      </w:r>
+      <w:proofErr w:type="spellStart"/>
+      <w:r>
+        <w:t>aViewId</w:t>
+      </w:r>
+      <w:proofErr w:type="spellEnd"/>
+      <w:r>
+        <w:t>) qui retourne le chemin vers la</w:t>
+      </w:r>
+      <w:r>
+        <w:t xml:space="preserve"> nom sous forme de string de notre ressource. </w:t>
+      </w:r>
+      <w:r>
+        <w:br/>
+      </w:r>
+      <w:r>
+        <w:br/>
+        <w:t>-</w:t>
+      </w:r>
+      <w:proofErr w:type="spellStart"/>
+      <w:r>
+        <w:t>aLayout.addView</w:t>
+      </w:r>
+      <w:proofErr w:type="spellEnd"/>
+      <w:r>
+        <w:t>(</w:t>
+      </w:r>
+      <w:proofErr w:type="spellStart"/>
+      <w:r>
+        <w:t>aView</w:t>
+      </w:r>
+      <w:proofErr w:type="spellEnd"/>
+      <w:r>
+        <w:t xml:space="preserve">) nous permet de rajouter une </w:t>
+      </w:r>
+      <w:proofErr w:type="spellStart"/>
+      <w:r>
+        <w:t>view</w:t>
+      </w:r>
+      <w:proofErr w:type="spellEnd"/>
+      <w:r>
+        <w:t xml:space="preserve"> dans un </w:t>
+      </w:r>
+      <w:proofErr w:type="spellStart"/>
+      <w:r>
+        <w:t>layout</w:t>
+      </w:r>
+      <w:proofErr w:type="spellEnd"/>
+      <w:r>
+        <w:t xml:space="preserve">. </w:t>
+      </w:r>
+      <w:r>
+        <w:br/>
+      </w:r>
+      <w:r>
+        <w:br/>
+      </w:r>
+      <w:r>
+        <w:rPr>
+          <w:lang w:val="en-US"/>
+        </w:rPr>
+        <w:t>-</w:t>
+      </w:r>
+      <w:proofErr w:type="spellStart"/>
+      <w:r>
+        <w:rPr>
+          <w:lang w:val="en-US"/>
+        </w:rPr>
+        <w:t>LinearLayout.LayoutParams</w:t>
+      </w:r>
+      <w:proofErr w:type="spellEnd"/>
+      <w:r>
+        <w:rPr>
+          <w:lang w:val="en-US"/>
+        </w:rPr>
+        <w:t xml:space="preserve"> </w:t>
+      </w:r>
+      <w:proofErr w:type="spellStart"/>
+      <w:r>
+        <w:rPr>
+          <w:lang w:val="en-US"/>
+        </w:rPr>
+        <w:t>layoutParams</w:t>
+      </w:r>
+      <w:proofErr w:type="spellEnd"/>
+      <w:r>
+        <w:rPr>
+          <w:lang w:val="en-US"/>
+        </w:rPr>
+        <w:t xml:space="preserve"> = new </w:t>
+      </w:r>
+      <w:proofErr w:type="spellStart"/>
+      <w:r>
+        <w:rPr>
+          <w:lang w:val="en-US"/>
+        </w:rPr>
+        <w:t>LinearLayout.LayoutParams</w:t>
+      </w:r>
+      <w:proofErr w:type="spellEnd"/>
+      <w:r>
+        <w:rPr>
+          <w:lang w:val="en-US"/>
+        </w:rPr>
+        <w:t xml:space="preserve">(int </w:t>
+      </w:r>
+      <w:proofErr w:type="spellStart"/>
+      <w:r>
+        <w:rPr>
+          <w:lang w:val="en-US"/>
+        </w:rPr>
+        <w:t>widthInPixels</w:t>
+      </w:r>
+      <w:proofErr w:type="spellEnd"/>
+      <w:r>
+        <w:rPr>
+          <w:lang w:val="en-US"/>
+        </w:rPr>
+        <w:t xml:space="preserve">, int </w:t>
+      </w:r>
+      <w:proofErr w:type="spellStart"/>
+      <w:r>
+        <w:rPr>
+          <w:lang w:val="en-US"/>
+        </w:rPr>
+        <w:t>heightInPixels</w:t>
+      </w:r>
+      <w:proofErr w:type="spellEnd"/>
+      <w:r>
+        <w:rPr>
+          <w:lang w:val="en-US"/>
+        </w:rPr>
+        <w:t xml:space="preserve">) </w:t>
+      </w:r>
+      <w:proofErr w:type="spellStart"/>
+      <w:r>
+        <w:rPr>
+          <w:lang w:val="en-US"/>
+        </w:rPr>
+        <w:t>Crée</w:t>
+      </w:r>
+      <w:proofErr w:type="spellEnd"/>
+      <w:r>
+        <w:rPr>
+          <w:lang w:val="en-US"/>
+        </w:rPr>
+        <w:t xml:space="preserve"> </w:t>
+      </w:r>
+      <w:proofErr w:type="spellStart"/>
+      <w:r>
+        <w:rPr>
+          <w:lang w:val="en-US"/>
+        </w:rPr>
+        <w:t>une</w:t>
+      </w:r>
+      <w:proofErr w:type="spellEnd"/>
+      <w:r>
+        <w:rPr>
+          <w:lang w:val="en-US"/>
+        </w:rPr>
+        <w:t xml:space="preserve"> variable </w:t>
+      </w:r>
+      <w:proofErr w:type="spellStart"/>
+      <w:r>
+        <w:rPr>
+          <w:lang w:val="en-US"/>
+        </w:rPr>
+        <w:t>pouvant</w:t>
+      </w:r>
+      <w:proofErr w:type="spellEnd"/>
+      <w:r>
+        <w:rPr>
+          <w:lang w:val="en-US"/>
+        </w:rPr>
+        <w:t xml:space="preserve"> </w:t>
+      </w:r>
+      <w:proofErr w:type="spellStart"/>
+      <w:r>
+        <w:rPr>
+          <w:lang w:val="en-US"/>
+        </w:rPr>
+        <w:t>contenir</w:t>
+      </w:r>
+      <w:proofErr w:type="spellEnd"/>
+      <w:r>
+        <w:rPr>
+          <w:lang w:val="en-US"/>
+        </w:rPr>
+        <w:t xml:space="preserve"> </w:t>
+      </w:r>
+      <w:r>
+        <w:rPr>
+          <w:lang w:val="en-US"/>
+        </w:rPr>
+        <w:t xml:space="preserve">les </w:t>
+      </w:r>
+      <w:proofErr w:type="spellStart"/>
+      <w:r>
+        <w:rPr>
+          <w:lang w:val="en-US"/>
+        </w:rPr>
+        <w:t>paramètres</w:t>
+      </w:r>
+      <w:proofErr w:type="spellEnd"/>
+      <w:r>
+        <w:rPr>
+          <w:lang w:val="en-US"/>
+        </w:rPr>
+        <w:t xml:space="preserve"> </w:t>
+      </w:r>
+      <w:proofErr w:type="spellStart"/>
+      <w:r>
+        <w:rPr>
+          <w:lang w:val="en-US"/>
+        </w:rPr>
+        <w:t>d’une</w:t>
+      </w:r>
+      <w:proofErr w:type="spellEnd"/>
+      <w:r>
+        <w:rPr>
+          <w:lang w:val="en-US"/>
+        </w:rPr>
+        <w:t xml:space="preserve"> view. </w:t>
+      </w:r>
+      <w:r>
+        <w:t xml:space="preserve">Par défaut on doit au moins initialiser la </w:t>
+      </w:r>
+      <w:proofErr w:type="spellStart"/>
+      <w:r>
+        <w:t>width</w:t>
+      </w:r>
+      <w:proofErr w:type="spellEnd"/>
+      <w:r>
+        <w:t xml:space="preserve"> ainsi que la </w:t>
+      </w:r>
+      <w:proofErr w:type="spellStart"/>
+      <w:r>
+        <w:t>height</w:t>
+      </w:r>
+      <w:proofErr w:type="spellEnd"/>
+      <w:r>
+        <w:t xml:space="preserve"> </w:t>
+      </w:r>
+      <w:r>
+        <w:t>du param</w:t>
+      </w:r>
+      <w:r>
+        <w:t xml:space="preserve">. </w:t>
+      </w:r>
+      <w:r>
+        <w:t xml:space="preserve">Pour assigner match parent ou </w:t>
+      </w:r>
+      <w:proofErr w:type="spellStart"/>
+      <w:r>
+        <w:t>warp</w:t>
+      </w:r>
+      <w:proofErr w:type="spellEnd"/>
+      <w:r>
+        <w:t xml:space="preserve"> content </w:t>
+      </w:r>
+      <w:r>
+        <w:t xml:space="preserve">on utilise </w:t>
+      </w:r>
+      <w:proofErr w:type="spellStart"/>
+      <w:r>
+        <w:t>RelativeLayout.LayoutParams.WRAP_CONTENT</w:t>
+      </w:r>
+      <w:proofErr w:type="spellEnd"/>
+      <w:r>
+        <w:t xml:space="preserve"> ou </w:t>
+      </w:r>
+      <w:proofErr w:type="spellStart"/>
+      <w:r>
+        <w:t>RelativeLayout.LayoutParams.MATCH_PARENT</w:t>
+      </w:r>
+      <w:proofErr w:type="spellEnd"/>
+      <w:r>
+        <w:t xml:space="preserve">. </w:t>
+      </w:r>
+      <w:r>
+        <w:t xml:space="preserve">Pour changer les marges on utilise </w:t>
+      </w:r>
+      <w:proofErr w:type="spellStart"/>
+      <w:r>
+        <w:t>layoutParams.setMargins</w:t>
+      </w:r>
+      <w:proofErr w:type="spellEnd"/>
+      <w:r>
+        <w:t>(</w:t>
+      </w:r>
+      <w:proofErr w:type="spellStart"/>
+      <w:r>
+        <w:t>int</w:t>
+      </w:r>
+      <w:proofErr w:type="spellEnd"/>
+      <w:r>
+        <w:t xml:space="preserve"> </w:t>
+      </w:r>
+      <w:proofErr w:type="spellStart"/>
+      <w:r>
+        <w:t>left</w:t>
+      </w:r>
+      <w:proofErr w:type="spellEnd"/>
+      <w:r>
+        <w:t xml:space="preserve">, </w:t>
+      </w:r>
+      <w:proofErr w:type="spellStart"/>
+      <w:r>
+        <w:t>int</w:t>
+      </w:r>
+      <w:proofErr w:type="spellEnd"/>
+      <w:r>
+        <w:t xml:space="preserve"> top, </w:t>
+      </w:r>
+      <w:proofErr w:type="spellStart"/>
+      <w:r>
+        <w:t>int</w:t>
+      </w:r>
+      <w:proofErr w:type="spellEnd"/>
+      <w:r>
+        <w:t xml:space="preserve"> right, </w:t>
+      </w:r>
+      <w:proofErr w:type="spellStart"/>
+      <w:r>
+        <w:t>int</w:t>
+      </w:r>
+      <w:proofErr w:type="spellEnd"/>
+      <w:r>
+        <w:t xml:space="preserve"> </w:t>
+      </w:r>
+      <w:proofErr w:type="spellStart"/>
+      <w:r>
+        <w:t>bottom</w:t>
+      </w:r>
+      <w:proofErr w:type="spellEnd"/>
+      <w:r>
+        <w:t>)</w:t>
+      </w:r>
+      <w:r>
+        <w:t xml:space="preserve">. </w:t>
+      </w:r>
+      <w:r>
+        <w:rPr>
+          <w:lang w:val="en-US"/>
+        </w:rPr>
+        <w:t xml:space="preserve">Pour changer le weight on </w:t>
+      </w:r>
+      <w:proofErr w:type="spellStart"/>
+      <w:r>
+        <w:rPr>
+          <w:lang w:val="en-US"/>
+        </w:rPr>
+        <w:t>utilise</w:t>
+      </w:r>
+      <w:proofErr w:type="spellEnd"/>
+      <w:r>
+        <w:rPr>
+          <w:lang w:val="en-US"/>
+        </w:rPr>
+        <w:t xml:space="preserve"> </w:t>
+      </w:r>
+      <w:proofErr w:type="spellStart"/>
+      <w:r>
+        <w:rPr>
+          <w:lang w:val="en-US"/>
+        </w:rPr>
+        <w:t>layoutParams.weight</w:t>
+      </w:r>
+      <w:proofErr w:type="spellEnd"/>
+      <w:r>
+        <w:rPr>
+          <w:lang w:val="en-US"/>
+        </w:rPr>
+        <w:t xml:space="preserve"> = </w:t>
+      </w:r>
+      <w:proofErr w:type="spellStart"/>
+      <w:r>
+        <w:rPr>
+          <w:lang w:val="en-US"/>
+        </w:rPr>
+        <w:t>aFloat.f</w:t>
+      </w:r>
+      <w:proofErr w:type="spellEnd"/>
+      <w:r>
+        <w:rPr>
+          <w:lang w:val="en-US"/>
+        </w:rPr>
+        <w:t>.</w:t>
+      </w:r>
+      <w:r>
+        <w:rPr>
+          <w:lang w:val="en-US"/>
+        </w:rPr>
+        <w:t xml:space="preserve"> </w:t>
+      </w:r>
+      <w:r>
+        <w:rPr>
+          <w:lang w:val="en-US"/>
+        </w:rPr>
+        <w:br/>
+      </w:r>
+      <w:proofErr w:type="spellStart"/>
+      <w:r>
+        <w:rPr>
+          <w:lang w:val="en-US"/>
+        </w:rPr>
+        <w:t>S’applique</w:t>
+      </w:r>
+      <w:proofErr w:type="spellEnd"/>
+      <w:r>
+        <w:rPr>
+          <w:lang w:val="en-US"/>
+        </w:rPr>
+        <w:t xml:space="preserve"> aux </w:t>
+      </w:r>
+      <w:proofErr w:type="spellStart"/>
+      <w:r>
+        <w:rPr>
+          <w:lang w:val="en-US"/>
+        </w:rPr>
+        <w:t>autres</w:t>
+      </w:r>
+      <w:proofErr w:type="spellEnd"/>
+      <w:r>
+        <w:rPr>
+          <w:lang w:val="en-US"/>
+        </w:rPr>
+        <w:t xml:space="preserve"> type de layout </w:t>
+      </w:r>
+      <w:proofErr w:type="spellStart"/>
+      <w:r>
+        <w:rPr>
+          <w:lang w:val="en-US"/>
+        </w:rPr>
+        <w:t>tel</w:t>
+      </w:r>
+      <w:proofErr w:type="spellEnd"/>
+      <w:r>
+        <w:rPr>
+          <w:lang w:val="en-US"/>
+        </w:rPr>
+        <w:t xml:space="preserve"> que le constraint layout </w:t>
+      </w:r>
+      <w:proofErr w:type="spellStart"/>
+      <w:r>
+        <w:rPr>
+          <w:lang w:val="en-US"/>
+        </w:rPr>
+        <w:t>ConstraintLayout.LayoutParams</w:t>
+      </w:r>
+      <w:proofErr w:type="spellEnd"/>
+      <w:r>
+        <w:rPr>
+          <w:lang w:val="en-US"/>
+        </w:rPr>
+        <w:t xml:space="preserve"> </w:t>
+      </w:r>
+      <w:proofErr w:type="spellStart"/>
+      <w:r>
+        <w:rPr>
+          <w:lang w:val="en-US"/>
+        </w:rPr>
+        <w:t>layoutParams</w:t>
+      </w:r>
+      <w:proofErr w:type="spellEnd"/>
+      <w:r>
+        <w:rPr>
+          <w:lang w:val="en-US"/>
+        </w:rPr>
+        <w:t xml:space="preserve"> = new </w:t>
+      </w:r>
+      <w:proofErr w:type="spellStart"/>
+      <w:r>
+        <w:rPr>
+          <w:lang w:val="en-US"/>
+        </w:rPr>
+        <w:t>ContraintLayout.LayoutParams</w:t>
+      </w:r>
+      <w:proofErr w:type="spellEnd"/>
+      <w:r>
+        <w:rPr>
+          <w:lang w:val="en-US"/>
+        </w:rPr>
+        <w:t xml:space="preserve">(int </w:t>
+      </w:r>
+      <w:proofErr w:type="spellStart"/>
+      <w:r>
+        <w:rPr>
+          <w:lang w:val="en-US"/>
+        </w:rPr>
+        <w:t>w</w:t>
+      </w:r>
+      <w:r>
+        <w:rPr>
+          <w:lang w:val="en-US"/>
+        </w:rPr>
+        <w:t>idthInPixels</w:t>
+      </w:r>
+      <w:proofErr w:type="spellEnd"/>
+      <w:r>
+        <w:rPr>
+          <w:lang w:val="en-US"/>
+        </w:rPr>
+        <w:t xml:space="preserve">, int </w:t>
+      </w:r>
+      <w:proofErr w:type="spellStart"/>
+      <w:r>
+        <w:rPr>
+          <w:lang w:val="en-US"/>
+        </w:rPr>
+        <w:t>heightInPixels</w:t>
+      </w:r>
+      <w:proofErr w:type="spellEnd"/>
+      <w:r>
+        <w:rPr>
+          <w:lang w:val="en-US"/>
+        </w:rPr>
+        <w:t xml:space="preserve">). </w:t>
+      </w:r>
+      <w:r>
+        <w:rPr>
+          <w:lang w:val="en-US"/>
+        </w:rPr>
+        <w:br/>
+      </w:r>
+      <w:r>
+        <w:rPr>
+          <w:lang w:val="en-US"/>
+        </w:rPr>
+        <w:br/>
+      </w:r>
+      <w:r>
+        <w:t>-</w:t>
+      </w:r>
+      <w:proofErr w:type="spellStart"/>
+      <w:r>
+        <w:t>aView.setLayoutParams</w:t>
+      </w:r>
+      <w:proofErr w:type="spellEnd"/>
+      <w:r>
+        <w:t>(</w:t>
+      </w:r>
+      <w:proofErr w:type="spellStart"/>
+      <w:r>
+        <w:t>layoutParams</w:t>
+      </w:r>
+      <w:proofErr w:type="spellEnd"/>
+      <w:r>
+        <w:t xml:space="preserve">) nous permettent d’appliquer un </w:t>
+      </w:r>
+      <w:proofErr w:type="spellStart"/>
+      <w:r>
+        <w:t>layoutParams</w:t>
+      </w:r>
+      <w:proofErr w:type="spellEnd"/>
+      <w:r>
+        <w:t xml:space="preserve"> à une </w:t>
+      </w:r>
+      <w:proofErr w:type="spellStart"/>
+      <w:r>
+        <w:t>view</w:t>
+      </w:r>
+      <w:proofErr w:type="spellEnd"/>
+      <w:r>
+        <w:t xml:space="preserve">. </w:t>
+      </w:r>
+      <w:r>
+        <w:br/>
+      </w:r>
+      <w:r>
+        <w:br/>
+      </w:r>
+      <w:r>
+        <w:t>-</w:t>
+      </w:r>
+      <w:proofErr w:type="spellStart"/>
+      <w:r>
         <w:t>aView.setTextSize</w:t>
       </w:r>
       <w:proofErr w:type="spellEnd"/>
@@ -4724,7 +5091,11 @@
         <w:t xml:space="preserve">. </w:t>
       </w:r>
       <w:r>
-        <w:t xml:space="preserve">Ils nous permettent aussi de connaitre la densité de l’écran grâce à </w:t>
+        <w:t xml:space="preserve">Ils nous permettent aussi de connaitre la densité de </w:t>
+      </w:r>
+      <w:r>
+        <w:lastRenderedPageBreak/>
+        <w:t xml:space="preserve">l’écran grâce à </w:t>
       </w:r>
       <w:proofErr w:type="spellStart"/>
       <w:r>
@@ -5023,7 +5394,6 @@
           <w:i/>
           <w:iCs/>
         </w:rPr>
-        <w:lastRenderedPageBreak/>
         <w:t>Enum</w:t>
       </w:r>
       <w:proofErr w:type="spellEnd"/>
@@ -5300,7 +5670,11 @@
         <w:t xml:space="preserve"> etc… </w:t>
       </w:r>
       <w:r>
-        <w:t xml:space="preserve">Le deuxième paramètre du constructeur prend un </w:t>
+        <w:t xml:space="preserve">Le </w:t>
+      </w:r>
+      <w:r>
+        <w:lastRenderedPageBreak/>
+        <w:t xml:space="preserve">deuxième paramètre du constructeur prend un </w:t>
       </w:r>
       <w:proofErr w:type="spellStart"/>
       <w:r>
@@ -5538,9 +5912,6 @@
       </w:r>
       <w:r>
         <w:br/>
-      </w:r>
-      <w:r>
-        <w:lastRenderedPageBreak/>
         <w:t>-</w:t>
       </w:r>
       <w:proofErr w:type="spellStart"/>
@@ -5896,7 +6267,11 @@
       </w:r>
       <w:proofErr w:type="spellEnd"/>
       <w:r>
-        <w:t xml:space="preserve"> dans un </w:t>
+        <w:t xml:space="preserve"> </w:t>
+      </w:r>
+      <w:r>
+        <w:lastRenderedPageBreak/>
+        <w:t xml:space="preserve">dans un </w:t>
       </w:r>
       <w:proofErr w:type="spellStart"/>
       <w:r>
@@ -6121,7 +6496,6 @@
         <w:br/>
       </w:r>
       <w:r>
-        <w:lastRenderedPageBreak/>
         <w:br/>
       </w:r>
       <w:r>
@@ -6512,7 +6886,11 @@
         <w:t xml:space="preserve">peut </w:t>
       </w:r>
       <w:r>
-        <w:t xml:space="preserve">le multiplier par un pourcentage et arrondir ce chiffre pour obtenir un nombre de pixels utilisable. </w:t>
+        <w:t xml:space="preserve">le multiplier par un </w:t>
+      </w:r>
+      <w:r>
+        <w:lastRenderedPageBreak/>
+        <w:t xml:space="preserve">pourcentage et arrondir ce chiffre pour obtenir un nombre de pixels utilisable. </w:t>
       </w:r>
       <w:r>
         <w:t xml:space="preserve"> </w:t>
@@ -6697,12 +7075,35 @@
       </w:r>
       <w:r>
         <w:br/>
-      </w:r>
-      <w:r>
         <w:t>-</w:t>
       </w:r>
       <w:proofErr w:type="spellStart"/>
       <w:r>
+        <w:t>paint.setStrokeWidth</w:t>
+      </w:r>
+      <w:proofErr w:type="spellEnd"/>
+      <w:r>
+        <w:t>(</w:t>
+      </w:r>
+      <w:proofErr w:type="spellStart"/>
+      <w:r>
+        <w:t>aFloat</w:t>
+      </w:r>
+      <w:proofErr w:type="spellEnd"/>
+      <w:r>
+        <w:t xml:space="preserve">) nous permet de changer la taille du trait produit par notre pinceau. </w:t>
+      </w:r>
+      <w:r>
+        <w:br/>
+      </w:r>
+      <w:r>
+        <w:br/>
+      </w:r>
+      <w:r>
+        <w:t>-</w:t>
+      </w:r>
+      <w:proofErr w:type="spellStart"/>
+      <w:r>
         <w:t>canvas.drawCircle</w:t>
       </w:r>
       <w:proofErr w:type="spellEnd"/>
@@ -6764,7 +7165,6 @@
         <w:br/>
       </w:r>
       <w:r>
-        <w:lastRenderedPageBreak/>
         <w:t>-</w:t>
       </w:r>
       <w:proofErr w:type="spellStart"/>
@@ -6873,35 +7273,271 @@
         <w:br/>
       </w:r>
       <w:r>
+        <w:rPr>
+          <w:lang w:val="en-US"/>
+        </w:rPr>
         <w:t>-</w:t>
       </w:r>
       <w:proofErr w:type="spellStart"/>
       <w:r>
+        <w:rPr>
+          <w:lang w:val="en-US"/>
+        </w:rPr>
         <w:t>canvas.drawArc</w:t>
       </w:r>
       <w:proofErr w:type="spellEnd"/>
       <w:r>
+        <w:rPr>
+          <w:lang w:val="en-US"/>
+        </w:rPr>
         <w:t xml:space="preserve">(new </w:t>
       </w:r>
       <w:proofErr w:type="spellStart"/>
       <w:r>
+        <w:rPr>
+          <w:lang w:val="en-US"/>
+        </w:rPr>
         <w:t>RectF</w:t>
       </w:r>
       <w:proofErr w:type="spellEnd"/>
       <w:r>
+        <w:rPr>
+          <w:lang w:val="en-US"/>
+        </w:rPr>
+        <w:t xml:space="preserve">(float </w:t>
+      </w:r>
+      <w:proofErr w:type="spellStart"/>
+      <w:r>
+        <w:rPr>
+          <w:lang w:val="en-US"/>
+        </w:rPr>
+        <w:t>leftMostPoint</w:t>
+      </w:r>
+      <w:proofErr w:type="spellEnd"/>
+      <w:r>
+        <w:rPr>
+          <w:lang w:val="en-US"/>
+        </w:rPr>
+        <w:t xml:space="preserve">, float </w:t>
+      </w:r>
+      <w:proofErr w:type="spellStart"/>
+      <w:r>
+        <w:rPr>
+          <w:lang w:val="en-US"/>
+        </w:rPr>
+        <w:t>topMostPoint</w:t>
+      </w:r>
+      <w:proofErr w:type="spellEnd"/>
+      <w:r>
+        <w:rPr>
+          <w:lang w:val="en-US"/>
+        </w:rPr>
+        <w:t xml:space="preserve">, float </w:t>
+      </w:r>
+      <w:proofErr w:type="spellStart"/>
+      <w:r>
+        <w:rPr>
+          <w:lang w:val="en-US"/>
+        </w:rPr>
+        <w:t>rightMostPoint</w:t>
+      </w:r>
+      <w:proofErr w:type="spellEnd"/>
+      <w:r>
+        <w:rPr>
+          <w:lang w:val="en-US"/>
+        </w:rPr>
+        <w:t xml:space="preserve">, float </w:t>
+      </w:r>
+      <w:proofErr w:type="spellStart"/>
+      <w:r>
+        <w:rPr>
+          <w:lang w:val="en-US"/>
+        </w:rPr>
+        <w:t>bottomMostPoint</w:t>
+      </w:r>
+      <w:proofErr w:type="spellEnd"/>
+      <w:r>
+        <w:rPr>
+          <w:lang w:val="en-US"/>
+        </w:rPr>
+        <w:t xml:space="preserve">), float </w:t>
+      </w:r>
+      <w:proofErr w:type="spellStart"/>
+      <w:r>
+        <w:rPr>
+          <w:lang w:val="en-US"/>
+        </w:rPr>
+        <w:t>startAngle</w:t>
+      </w:r>
+      <w:proofErr w:type="spellEnd"/>
+      <w:r>
+        <w:rPr>
+          <w:lang w:val="en-US"/>
+        </w:rPr>
+        <w:t xml:space="preserve">, float </w:t>
+      </w:r>
+      <w:proofErr w:type="spellStart"/>
+      <w:r>
+        <w:rPr>
+          <w:lang w:val="en-US"/>
+        </w:rPr>
+        <w:t>sweepAngle</w:t>
+      </w:r>
+      <w:proofErr w:type="spellEnd"/>
+      <w:r>
+        <w:rPr>
+          <w:lang w:val="en-US"/>
+        </w:rPr>
+        <w:t xml:space="preserve">, </w:t>
+      </w:r>
+      <w:proofErr w:type="spellStart"/>
+      <w:r>
+        <w:rPr>
+          <w:lang w:val="en-US"/>
+        </w:rPr>
+        <w:t>boolean</w:t>
+      </w:r>
+      <w:proofErr w:type="spellEnd"/>
+      <w:r>
+        <w:rPr>
+          <w:lang w:val="en-US"/>
+        </w:rPr>
+        <w:t xml:space="preserve"> </w:t>
+      </w:r>
+      <w:proofErr w:type="spellStart"/>
+      <w:r>
+        <w:rPr>
+          <w:lang w:val="en-US"/>
+        </w:rPr>
+        <w:t>useCenterOfRectF</w:t>
+      </w:r>
+      <w:proofErr w:type="spellEnd"/>
+      <w:r>
+        <w:rPr>
+          <w:lang w:val="en-US"/>
+        </w:rPr>
+        <w:t>, Paint paint)</w:t>
+      </w:r>
+      <w:r>
+        <w:rPr>
+          <w:lang w:val="en-US"/>
+        </w:rPr>
+        <w:t xml:space="preserve"> nous </w:t>
+      </w:r>
+      <w:proofErr w:type="spellStart"/>
+      <w:r>
+        <w:rPr>
+          <w:lang w:val="en-US"/>
+        </w:rPr>
+        <w:t>permet</w:t>
+      </w:r>
+      <w:proofErr w:type="spellEnd"/>
+      <w:r>
+        <w:rPr>
+          <w:lang w:val="en-US"/>
+        </w:rPr>
+        <w:t xml:space="preserve"> de </w:t>
+      </w:r>
+      <w:proofErr w:type="spellStart"/>
+      <w:r>
+        <w:rPr>
+          <w:lang w:val="en-US"/>
+        </w:rPr>
+        <w:t>dessiner</w:t>
+      </w:r>
+      <w:proofErr w:type="spellEnd"/>
+      <w:r>
+        <w:rPr>
+          <w:lang w:val="en-US"/>
+        </w:rPr>
+        <w:t xml:space="preserve"> des arcs d’un cercle. </w:t>
+      </w:r>
+      <w:r>
+        <w:t xml:space="preserve">On indique le degrés de </w:t>
+      </w:r>
+      <w:proofErr w:type="spellStart"/>
+      <w:r>
+        <w:t>depart</w:t>
+      </w:r>
+      <w:proofErr w:type="spellEnd"/>
+      <w:r>
+        <w:t xml:space="preserve"> de notre a</w:t>
+      </w:r>
+      <w:r>
+        <w:t>rc (</w:t>
+      </w:r>
+      <w:proofErr w:type="spellStart"/>
+      <w:r>
+        <w:t>startAngle</w:t>
+      </w:r>
+      <w:proofErr w:type="spellEnd"/>
+      <w:r>
+        <w:t>) et le nombre de degrés à partir de ce point que fera notre arc (</w:t>
+      </w:r>
+      <w:proofErr w:type="spellStart"/>
+      <w:r>
+        <w:t>sweepAngle</w:t>
+      </w:r>
+      <w:proofErr w:type="spellEnd"/>
+      <w:r>
+        <w:t xml:space="preserve">). </w:t>
+      </w:r>
+      <w:r>
+        <w:t xml:space="preserve">Je recommande de mettre </w:t>
+      </w:r>
+      <w:proofErr w:type="spellStart"/>
+      <w:r>
+        <w:t>useCenterOfRectF</w:t>
+      </w:r>
+      <w:proofErr w:type="spellEnd"/>
+      <w:r>
+        <w:t xml:space="preserve"> à </w:t>
+      </w:r>
+      <w:proofErr w:type="spellStart"/>
+      <w:r>
+        <w:t>true</w:t>
+      </w:r>
+      <w:proofErr w:type="spellEnd"/>
+      <w:r>
+        <w:t xml:space="preserve"> à part si tu souhaites expérimenter. </w:t>
+      </w:r>
+      <w:r>
+        <w:t xml:space="preserve">On utilise le </w:t>
+      </w:r>
+      <w:proofErr w:type="spellStart"/>
+      <w:r>
+        <w:t>RectF</w:t>
+      </w:r>
+      <w:proofErr w:type="spellEnd"/>
+      <w:r>
+        <w:t xml:space="preserve"> pour déterminer la position ainsi que le rayon de notre arc de cercle. </w:t>
+      </w:r>
+      <w:r>
+        <w:br/>
+      </w:r>
+      <w:r>
+        <w:br/>
+        <w:t>-</w:t>
+      </w:r>
+      <w:proofErr w:type="spellStart"/>
+      <w:r>
+        <w:t>canvas.drawLine</w:t>
+      </w:r>
+      <w:proofErr w:type="spellEnd"/>
+      <w:r>
         <w:t>(</w:t>
       </w:r>
       <w:proofErr w:type="spellStart"/>
       <w:r>
-        <w:t>float</w:t>
-      </w:r>
-      <w:proofErr w:type="spellEnd"/>
-      <w:r>
-        <w:t xml:space="preserve"> </w:t>
-      </w:r>
-      <w:proofErr w:type="spellStart"/>
-      <w:r>
-        <w:t>leftMostPoint</w:t>
+        <w:t>int</w:t>
+      </w:r>
+      <w:proofErr w:type="spellEnd"/>
+      <w:r>
+        <w:t xml:space="preserve"> </w:t>
+      </w:r>
+      <w:proofErr w:type="spellStart"/>
+      <w:r>
+        <w:t>PointDeDépartX</w:t>
       </w:r>
       <w:proofErr w:type="spellEnd"/>
       <w:r>
@@ -6909,15 +7545,15 @@
       </w:r>
       <w:proofErr w:type="spellStart"/>
       <w:r>
-        <w:t>float</w:t>
-      </w:r>
-      <w:proofErr w:type="spellEnd"/>
-      <w:r>
-        <w:t xml:space="preserve"> </w:t>
-      </w:r>
-      <w:proofErr w:type="spellStart"/>
-      <w:r>
-        <w:t>topMostPoint</w:t>
+        <w:t>int</w:t>
+      </w:r>
+      <w:proofErr w:type="spellEnd"/>
+      <w:r>
+        <w:t xml:space="preserve"> </w:t>
+      </w:r>
+      <w:proofErr w:type="spellStart"/>
+      <w:r>
+        <w:t>PointDeDépartY</w:t>
       </w:r>
       <w:proofErr w:type="spellEnd"/>
       <w:r>
@@ -6925,15 +7561,7 @@
       </w:r>
       <w:proofErr w:type="spellStart"/>
       <w:r>
-        <w:t>float</w:t>
-      </w:r>
-      <w:proofErr w:type="spellEnd"/>
-      <w:r>
-        <w:t xml:space="preserve"> </w:t>
-      </w:r>
-      <w:proofErr w:type="spellStart"/>
-      <w:r>
-        <w:t>rightMostPoint</w:t>
+        <w:t>PointD’arrivéX</w:t>
       </w:r>
       <w:proofErr w:type="spellEnd"/>
       <w:r>
@@ -6941,63 +7569,7 @@
       </w:r>
       <w:proofErr w:type="spellStart"/>
       <w:r>
-        <w:t>float</w:t>
-      </w:r>
-      <w:proofErr w:type="spellEnd"/>
-      <w:r>
-        <w:t xml:space="preserve"> </w:t>
-      </w:r>
-      <w:proofErr w:type="spellStart"/>
-      <w:r>
-        <w:t>bottomMostPoint</w:t>
-      </w:r>
-      <w:proofErr w:type="spellEnd"/>
-      <w:r>
-        <w:t xml:space="preserve">), </w:t>
-      </w:r>
-      <w:proofErr w:type="spellStart"/>
-      <w:r>
-        <w:t>float</w:t>
-      </w:r>
-      <w:proofErr w:type="spellEnd"/>
-      <w:r>
-        <w:t xml:space="preserve"> </w:t>
-      </w:r>
-      <w:proofErr w:type="spellStart"/>
-      <w:r>
-        <w:t>startAngle</w:t>
-      </w:r>
-      <w:proofErr w:type="spellEnd"/>
-      <w:r>
-        <w:t xml:space="preserve">, </w:t>
-      </w:r>
-      <w:proofErr w:type="spellStart"/>
-      <w:r>
-        <w:t>float</w:t>
-      </w:r>
-      <w:proofErr w:type="spellEnd"/>
-      <w:r>
-        <w:t xml:space="preserve"> </w:t>
-      </w:r>
-      <w:proofErr w:type="spellStart"/>
-      <w:r>
-        <w:t>sweepAngle</w:t>
-      </w:r>
-      <w:proofErr w:type="spellEnd"/>
-      <w:r>
-        <w:t xml:space="preserve">, </w:t>
-      </w:r>
-      <w:proofErr w:type="spellStart"/>
-      <w:r>
-        <w:t>boolean</w:t>
-      </w:r>
-      <w:proofErr w:type="spellEnd"/>
-      <w:r>
-        <w:t xml:space="preserve"> </w:t>
-      </w:r>
-      <w:proofErr w:type="spellStart"/>
-      <w:r>
-        <w:t>useCenterOfRectF</w:t>
+        <w:t>PointD’arrivéY</w:t>
       </w:r>
       <w:proofErr w:type="spellEnd"/>
       <w:r>
@@ -7005,74 +7577,14 @@
       </w:r>
       <w:proofErr w:type="spellStart"/>
       <w:r>
-        <w:t>paint</w:t>
+        <w:t>paintUsed</w:t>
       </w:r>
       <w:proofErr w:type="spellEnd"/>
       <w:r>
         <w:t>)</w:t>
       </w:r>
       <w:r>
-        <w:t xml:space="preserve"> nous permet de dessiner des arcs d’un cercle. </w:t>
-      </w:r>
-      <w:r>
-        <w:t xml:space="preserve">On indique le degrés de </w:t>
-      </w:r>
-      <w:proofErr w:type="spellStart"/>
-      <w:r>
-        <w:t>depart</w:t>
-      </w:r>
-      <w:proofErr w:type="spellEnd"/>
-      <w:r>
-        <w:t xml:space="preserve"> de notre a</w:t>
-      </w:r>
-      <w:r>
-        <w:t>rc (</w:t>
-      </w:r>
-      <w:proofErr w:type="spellStart"/>
-      <w:r>
-        <w:t>startAngle</w:t>
-      </w:r>
-      <w:proofErr w:type="spellEnd"/>
-      <w:r>
-        <w:t>) et le nombre de degrés à partir de ce point que fera notre arc (</w:t>
-      </w:r>
-      <w:proofErr w:type="spellStart"/>
-      <w:r>
-        <w:t>sweepAngle</w:t>
-      </w:r>
-      <w:proofErr w:type="spellEnd"/>
-      <w:r>
-        <w:t xml:space="preserve">). </w:t>
-      </w:r>
-      <w:r>
-        <w:t xml:space="preserve">Je recommande de mettre </w:t>
-      </w:r>
-      <w:proofErr w:type="spellStart"/>
-      <w:r>
-        <w:t>useCenterOfRectF</w:t>
-      </w:r>
-      <w:proofErr w:type="spellEnd"/>
-      <w:r>
-        <w:t xml:space="preserve"> à </w:t>
-      </w:r>
-      <w:proofErr w:type="spellStart"/>
-      <w:r>
-        <w:t>true</w:t>
-      </w:r>
-      <w:proofErr w:type="spellEnd"/>
-      <w:r>
-        <w:t xml:space="preserve"> à part si tu souhaites expérimenter. </w:t>
-      </w:r>
-      <w:r>
-        <w:t xml:space="preserve">On utilise le </w:t>
-      </w:r>
-      <w:proofErr w:type="spellStart"/>
-      <w:r>
-        <w:t>RectF</w:t>
-      </w:r>
-      <w:proofErr w:type="spellEnd"/>
-      <w:r>
-        <w:t xml:space="preserve"> pour déterminer la position ainsi que le rayon de notre arc de cercle. </w:t>
+        <w:t xml:space="preserve"> Nous permet de dessiner une ligne allant du point de départ au point d’arrivé indiqué. </w:t>
       </w:r>
       <w:r>
         <w:br/>
@@ -7128,6 +7640,7 @@
         <w:br/>
       </w:r>
       <w:r>
+        <w:lastRenderedPageBreak/>
         <w:br/>
       </w:r>
       <w:r>
@@ -8236,7 +8749,7 @@
       <w:lang w:val="fr-CA"/>
     </w:rPr>
   </w:style>
-  <w:style w:type="character" w:styleId="Lienhypertexte">
+  <w:style w:type="character" w:styleId="Hyperlien">
     <w:name w:val="Hyperlink"/>
     <w:basedOn w:val="Policepardfaut"/>
     <w:uiPriority w:val="99"/>

</xml_diff>

<commit_message>
Annexe1_Tp2 à moitier complété
</commit_message>
<xml_diff>
--- a/Programation notes part4.docx
+++ b/Programation notes part4.docx
@@ -2241,7 +2241,7 @@
       <w:hyperlink r:id="rId6" w:history="1">
         <w:r>
           <w:rPr>
-            <w:rStyle w:val="Hyperlien"/>
+            <w:rStyle w:val="Lienhypertexte"/>
           </w:rPr>
           <w:t>https://github.com/material-components/material-components-android/tree/master/lib/java/com/google/android/material</w:t>
         </w:r>
@@ -2562,6 +2562,69 @@
         <w:br/>
       </w:r>
       <w:r>
+        <w:rPr>
+          <w:b/>
+          <w:bCs/>
+        </w:rPr>
+        <w:t xml:space="preserve">NOTE 3 : </w:t>
+      </w:r>
+      <w:r>
+        <w:t xml:space="preserve">Il est possible de changer certaines fonctionnalités de notre application en ajoutant des commandes à l’intérieur de la section </w:t>
+      </w:r>
+      <w:proofErr w:type="spellStart"/>
+      <w:r>
+        <w:t>activity</w:t>
+      </w:r>
+      <w:proofErr w:type="spellEnd"/>
+      <w:r>
+        <w:t xml:space="preserve"> du </w:t>
+      </w:r>
+      <w:proofErr w:type="spellStart"/>
+      <w:r>
+        <w:t>manifest</w:t>
+      </w:r>
+      <w:proofErr w:type="spellEnd"/>
+      <w:r>
+        <w:t xml:space="preserve"> de notre application. </w:t>
+      </w:r>
+      <w:r>
+        <w:br/>
+        <w:t xml:space="preserve">Un exemple serait </w:t>
+      </w:r>
+      <w:proofErr w:type="spellStart"/>
+      <w:r>
+        <w:t>android</w:t>
+      </w:r>
+      <w:proofErr w:type="spellEnd"/>
+      <w:r>
+        <w:t> :</w:t>
+      </w:r>
+      <w:proofErr w:type="spellStart"/>
+      <w:r>
+        <w:t>windowSoftInputMode</w:t>
+      </w:r>
+      <w:proofErr w:type="spellEnd"/>
+      <w:r>
+        <w:t>=’’</w:t>
+      </w:r>
+      <w:proofErr w:type="spellStart"/>
+      <w:r>
+        <w:t>adjustResize</w:t>
+      </w:r>
+      <w:proofErr w:type="spellEnd"/>
+      <w:r>
+        <w:t xml:space="preserve">’’ qui a pour conséquence d’ajuster la taille de notre activité </w:t>
+      </w:r>
+      <w:r>
+        <w:t xml:space="preserve">pour qu’elle reste entièrement visible </w:t>
+      </w:r>
+      <w:r>
+        <w:t xml:space="preserve">lorsqu’un clavier est ouvert. </w:t>
+      </w:r>
+      <w:r>
+        <w:br/>
+      </w:r>
+      <w:r>
         <w:br/>
       </w:r>
       <w:r>
@@ -2861,6 +2924,7 @@
         <w:br/>
       </w:r>
       <w:r>
+        <w:lastRenderedPageBreak/>
         <w:t>2.</w:t>
       </w:r>
       <w:r>
@@ -2910,7 +2974,6 @@
         <w:br/>
       </w:r>
       <w:r>
-        <w:lastRenderedPageBreak/>
         <w:t>-</w:t>
       </w:r>
       <w:r>
@@ -3526,585 +3589,6 @@
       </w:r>
       <w:r>
         <w:br/>
-        <w:t>-</w:t>
-      </w:r>
-      <w:proofErr w:type="spellStart"/>
-      <w:r>
-        <w:t>AProgressBar.setProgress</w:t>
-      </w:r>
-      <w:proofErr w:type="spellEnd"/>
-      <w:r>
-        <w:t>(</w:t>
-      </w:r>
-      <w:proofErr w:type="spellStart"/>
-      <w:r>
-        <w:t>int</w:t>
-      </w:r>
-      <w:proofErr w:type="spellEnd"/>
-      <w:r>
-        <w:t xml:space="preserve"> </w:t>
-      </w:r>
-      <w:proofErr w:type="spellStart"/>
-      <w:r>
-        <w:t>progress</w:t>
-      </w:r>
-      <w:proofErr w:type="spellEnd"/>
-      <w:r>
-        <w:t xml:space="preserve">, </w:t>
-      </w:r>
-      <w:proofErr w:type="spellStart"/>
-      <w:r>
-        <w:t>bool</w:t>
-      </w:r>
-      <w:proofErr w:type="spellEnd"/>
-      <w:r>
-        <w:t xml:space="preserve"> </w:t>
-      </w:r>
-      <w:proofErr w:type="spellStart"/>
-      <w:r>
-        <w:t>animate</w:t>
-      </w:r>
-      <w:proofErr w:type="spellEnd"/>
-      <w:r>
-        <w:t xml:space="preserve">) nous permet de changer le progrès de notre </w:t>
-      </w:r>
-      <w:proofErr w:type="spellStart"/>
-      <w:r>
-        <w:t>progress</w:t>
-      </w:r>
-      <w:proofErr w:type="spellEnd"/>
-      <w:r>
-        <w:t xml:space="preserve"> bar et de déterminer si on veut que l’augmentation/diminution soit anim</w:t>
-      </w:r>
-      <w:r>
-        <w:t>é</w:t>
-      </w:r>
-      <w:r>
-        <w:t xml:space="preserve">. </w:t>
-      </w:r>
-      <w:r>
-        <w:br/>
-      </w:r>
-      <w:r>
-        <w:br/>
-        <w:t>-</w:t>
-      </w:r>
-      <w:proofErr w:type="spellStart"/>
-      <w:r>
-        <w:t>AParent.GetChildCount</w:t>
-      </w:r>
-      <w:proofErr w:type="spellEnd"/>
-      <w:r>
-        <w:t xml:space="preserve">() Nous retourne le nombre d’enfant directe présent à l’intérieur d’un parent. Généralement utiliser avec un </w:t>
-      </w:r>
-      <w:proofErr w:type="spellStart"/>
-      <w:r>
-        <w:t>layout</w:t>
-      </w:r>
-      <w:proofErr w:type="spellEnd"/>
-      <w:r>
-        <w:t>.</w:t>
-      </w:r>
-      <w:r>
-        <w:br/>
-      </w:r>
-      <w:r>
-        <w:lastRenderedPageBreak/>
-        <w:br/>
-        <w:t>-</w:t>
-      </w:r>
-      <w:proofErr w:type="spellStart"/>
-      <w:r>
-        <w:t>AParent.GetChildAt</w:t>
-      </w:r>
-      <w:proofErr w:type="spellEnd"/>
-      <w:r>
-        <w:t>(</w:t>
-      </w:r>
-      <w:proofErr w:type="spellStart"/>
-      <w:r>
-        <w:t>int</w:t>
-      </w:r>
-      <w:proofErr w:type="spellEnd"/>
-      <w:r>
-        <w:t xml:space="preserve"> index) Nous retourne un objet </w:t>
-      </w:r>
-      <w:proofErr w:type="spellStart"/>
-      <w:r>
-        <w:t>view</w:t>
-      </w:r>
-      <w:proofErr w:type="spellEnd"/>
-      <w:r>
-        <w:t xml:space="preserve"> qui représente un enfant. Si on connait</w:t>
-      </w:r>
-      <w:r>
-        <w:t xml:space="preserve"> le type original de cette objet, on peut le </w:t>
-      </w:r>
-      <w:proofErr w:type="spellStart"/>
-      <w:r>
-        <w:t>cast</w:t>
-      </w:r>
-      <w:proofErr w:type="spellEnd"/>
-      <w:r>
-        <w:t xml:space="preserve"> vers ledit type tel que (</w:t>
-      </w:r>
-      <w:proofErr w:type="spellStart"/>
-      <w:r>
-        <w:t>LinearLayout</w:t>
-      </w:r>
-      <w:proofErr w:type="spellEnd"/>
-      <w:r>
-        <w:t>/Button/</w:t>
-      </w:r>
-      <w:proofErr w:type="spellStart"/>
-      <w:r>
-        <w:t>EditText</w:t>
-      </w:r>
-      <w:proofErr w:type="spellEnd"/>
-      <w:r>
-        <w:t>)</w:t>
-      </w:r>
-      <w:proofErr w:type="spellStart"/>
-      <w:r>
-        <w:t>parent.GetChildAt</w:t>
-      </w:r>
-      <w:proofErr w:type="spellEnd"/>
-      <w:r>
-        <w:t>(</w:t>
-      </w:r>
-      <w:proofErr w:type="spellStart"/>
-      <w:r>
-        <w:t>int</w:t>
-      </w:r>
-      <w:proofErr w:type="spellEnd"/>
-      <w:r>
-        <w:t xml:space="preserve"> index). Cette méthode remplace un </w:t>
-      </w:r>
-      <w:proofErr w:type="spellStart"/>
-      <w:r>
-        <w:t>findViewById</w:t>
-      </w:r>
-      <w:proofErr w:type="spellEnd"/>
-      <w:r>
-        <w:t xml:space="preserve"> quand on a plusieurs éléments du même type. </w:t>
-      </w:r>
-      <w:r>
-        <w:br/>
-      </w:r>
-      <w:r>
-        <w:br/>
-        <w:t>-</w:t>
-      </w:r>
-      <w:proofErr w:type="spellStart"/>
-      <w:r>
-        <w:t>AWidget.setBackgroundColor</w:t>
-      </w:r>
-      <w:proofErr w:type="spellEnd"/>
-      <w:r>
-        <w:t>(</w:t>
-      </w:r>
-      <w:proofErr w:type="spellStart"/>
-      <w:r>
-        <w:t>Color.NAMEOFCOLOR</w:t>
-      </w:r>
-      <w:proofErr w:type="spellEnd"/>
-      <w:r>
-        <w:t xml:space="preserve">) Nous permet de changer la couleur du background d’un widget à partir de la référence dudit widget. Prend en paramètre un </w:t>
-      </w:r>
-      <w:proofErr w:type="spellStart"/>
-      <w:r>
-        <w:t>int</w:t>
-      </w:r>
-      <w:proofErr w:type="spellEnd"/>
-      <w:r>
-        <w:t xml:space="preserve"> que l’on peut obtenir grâce à la classe </w:t>
-      </w:r>
-      <w:proofErr w:type="spellStart"/>
-      <w:r>
-        <w:t>Color</w:t>
-      </w:r>
-      <w:proofErr w:type="spellEnd"/>
-      <w:r>
-        <w:t xml:space="preserve"> qui possède en attribut </w:t>
-      </w:r>
-      <w:proofErr w:type="spellStart"/>
-      <w:r>
-        <w:t>static</w:t>
-      </w:r>
-      <w:proofErr w:type="spellEnd"/>
-      <w:r>
-        <w:t xml:space="preserve"> plusieurs couleurs par défaut. </w:t>
-      </w:r>
-      <w:r>
-        <w:t xml:space="preserve"> </w:t>
-      </w:r>
-      <w:r>
-        <w:t xml:space="preserve"> </w:t>
-      </w:r>
-      <w:r>
-        <w:br/>
-      </w:r>
-      <w:r>
-        <w:br/>
-        <w:t>-</w:t>
-      </w:r>
-      <w:proofErr w:type="spellStart"/>
-      <w:r>
-        <w:t>AWidget.setBackgroundResource</w:t>
-      </w:r>
-      <w:proofErr w:type="spellEnd"/>
-      <w:r>
-        <w:t>(</w:t>
-      </w:r>
-      <w:proofErr w:type="spellStart"/>
-      <w:r>
-        <w:t>R.drawable.myDrawable</w:t>
-      </w:r>
-      <w:proofErr w:type="spellEnd"/>
-      <w:r>
-        <w:t xml:space="preserve">) Nous permet de changer le background d’une widget et d’y mettre un fond. </w:t>
-      </w:r>
-      <w:r>
-        <w:t xml:space="preserve">Prend en paramètre un </w:t>
-      </w:r>
-      <w:proofErr w:type="spellStart"/>
-      <w:r>
-        <w:t>int</w:t>
-      </w:r>
-      <w:proofErr w:type="spellEnd"/>
-      <w:r>
-        <w:t xml:space="preserve"> que l’on peut obtenir grâce à R.id. </w:t>
-      </w:r>
-      <w:r>
-        <w:br/>
-      </w:r>
-      <w:r>
-        <w:br/>
-        <w:t>-</w:t>
-      </w:r>
-      <w:proofErr w:type="spellStart"/>
-      <w:r>
-        <w:t>objectA</w:t>
-      </w:r>
-      <w:proofErr w:type="spellEnd"/>
-      <w:r>
-        <w:t xml:space="preserve"> </w:t>
-      </w:r>
-      <w:proofErr w:type="spellStart"/>
-      <w:r>
-        <w:t>instanceof</w:t>
-      </w:r>
-      <w:proofErr w:type="spellEnd"/>
-      <w:r>
-        <w:t xml:space="preserve"> </w:t>
-      </w:r>
-      <w:proofErr w:type="spellStart"/>
-      <w:r>
-        <w:t>NameOfClass</w:t>
-      </w:r>
-      <w:proofErr w:type="spellEnd"/>
-      <w:r>
-        <w:t xml:space="preserve"> Retourne un </w:t>
-      </w:r>
-      <w:proofErr w:type="spellStart"/>
-      <w:r>
-        <w:t>boolean</w:t>
-      </w:r>
-      <w:proofErr w:type="spellEnd"/>
-      <w:r>
-        <w:t xml:space="preserve"> si l’objet A est un objet de la classe indiqué. </w:t>
-      </w:r>
-      <w:r>
-        <w:br/>
-      </w:r>
-      <w:r>
-        <w:br/>
-        <w:t>-</w:t>
-      </w:r>
-      <w:proofErr w:type="spellStart"/>
-      <w:r>
-        <w:t>implements</w:t>
-      </w:r>
-      <w:proofErr w:type="spellEnd"/>
-      <w:r>
-        <w:t xml:space="preserve"> </w:t>
-      </w:r>
-      <w:proofErr w:type="spellStart"/>
-      <w:r>
-        <w:t>AdapterView.OnItemSelectedListener</w:t>
-      </w:r>
-      <w:proofErr w:type="spellEnd"/>
-      <w:r>
-        <w:t xml:space="preserve"> est utile pour des objets où on peut sélectionner des éléments tel qu’un Spinner. </w:t>
-      </w:r>
-      <w:r>
-        <w:t xml:space="preserve">Possède deux méthodes à implémenter soit public </w:t>
-      </w:r>
-      <w:proofErr w:type="spellStart"/>
-      <w:r>
-        <w:t>void</w:t>
-      </w:r>
-      <w:proofErr w:type="spellEnd"/>
-      <w:r>
-        <w:t xml:space="preserve"> </w:t>
-      </w:r>
-      <w:proofErr w:type="spellStart"/>
-      <w:r>
-        <w:t>onItemSelected</w:t>
-      </w:r>
-      <w:proofErr w:type="spellEnd"/>
-      <w:r>
-        <w:t>(</w:t>
-      </w:r>
-      <w:proofErr w:type="spellStart"/>
-      <w:r>
-        <w:t>AdapterView</w:t>
-      </w:r>
-      <w:proofErr w:type="spellEnd"/>
-      <w:r>
-        <w:t xml:space="preserve">&lt;?&gt; parent, </w:t>
-      </w:r>
-      <w:proofErr w:type="spellStart"/>
-      <w:r>
-        <w:t>View</w:t>
-      </w:r>
-      <w:proofErr w:type="spellEnd"/>
-      <w:r>
-        <w:t xml:space="preserve"> </w:t>
-      </w:r>
-      <w:proofErr w:type="spellStart"/>
-      <w:r>
-        <w:t>view</w:t>
-      </w:r>
-      <w:proofErr w:type="spellEnd"/>
-      <w:r>
-        <w:t xml:space="preserve">, </w:t>
-      </w:r>
-      <w:proofErr w:type="spellStart"/>
-      <w:r>
-        <w:t>int</w:t>
-      </w:r>
-      <w:proofErr w:type="spellEnd"/>
-      <w:r>
-        <w:t xml:space="preserve"> position, long id) où on va principalement utiliser le paramètre position qui représente la position de l’élément sélectionner dans la liste de possibilité ainsi que le paramètre </w:t>
-      </w:r>
-      <w:proofErr w:type="spellStart"/>
-      <w:r>
-        <w:t>view</w:t>
-      </w:r>
-      <w:proofErr w:type="spellEnd"/>
-      <w:r>
-        <w:t xml:space="preserve"> qui représente l’objet sélectionner dans la liste qu’on va pouvoir </w:t>
-      </w:r>
-      <w:proofErr w:type="spellStart"/>
-      <w:r>
-        <w:t>cast</w:t>
-      </w:r>
-      <w:proofErr w:type="spellEnd"/>
-      <w:r>
-        <w:t xml:space="preserve"> au type de l’objet sélectionné. </w:t>
-      </w:r>
-      <w:r>
-        <w:t xml:space="preserve">Et la deuxième méthode public </w:t>
-      </w:r>
-      <w:proofErr w:type="spellStart"/>
-      <w:r>
-        <w:t>void</w:t>
-      </w:r>
-      <w:proofErr w:type="spellEnd"/>
-      <w:r>
-        <w:t xml:space="preserve"> </w:t>
-      </w:r>
-      <w:proofErr w:type="spellStart"/>
-      <w:r>
-        <w:t>onNothingSelected</w:t>
-      </w:r>
-      <w:proofErr w:type="spellEnd"/>
-      <w:r>
-        <w:t>(</w:t>
-      </w:r>
-      <w:proofErr w:type="spellStart"/>
-      <w:r>
-        <w:t>AdapterView</w:t>
-      </w:r>
-      <w:proofErr w:type="spellEnd"/>
-      <w:r>
-        <w:t xml:space="preserve">&lt;?&gt; parent) dont le paramètre représente l’objet utiliser pour faire la sélection. </w:t>
-      </w:r>
-      <w:r>
-        <w:br/>
-      </w:r>
-      <w:r>
-        <w:br/>
-        <w:t>-</w:t>
-      </w:r>
-      <w:proofErr w:type="spellStart"/>
-      <w:r>
-        <w:t>aSpinner.getSelectedItem</w:t>
-      </w:r>
-      <w:proofErr w:type="spellEnd"/>
-      <w:r>
-        <w:t xml:space="preserve">() Nous retourne un objet contenant la valeur de spinner étant présentement sélectionnée. </w:t>
-      </w:r>
-      <w:r>
-        <w:br/>
-      </w:r>
-      <w:r>
-        <w:br/>
-      </w:r>
-      <w:r>
-        <w:t>-</w:t>
-      </w:r>
-      <w:proofErr w:type="spellStart"/>
-      <w:r>
-        <w:t>aString.matches</w:t>
-      </w:r>
-      <w:proofErr w:type="spellEnd"/>
-      <w:r>
-        <w:t xml:space="preserve">(string Regex) nous permet de ne pas avoir à initialiser un pattern et un matcher pour vérifier si le string respecte un regex. </w:t>
-      </w:r>
-      <w:r>
-        <w:br/>
-      </w:r>
-      <w:r>
-        <w:br/>
-      </w:r>
-      <w:r>
-        <w:t>-</w:t>
-      </w:r>
-      <w:proofErr w:type="spellStart"/>
-      <w:r>
-        <w:t>aString.trim</w:t>
-      </w:r>
-      <w:proofErr w:type="spellEnd"/>
-      <w:r>
-        <w:t xml:space="preserve">() nous retourne un string où tous les espaces blanc </w:t>
-      </w:r>
-      <w:r>
-        <w:t>ont</w:t>
-      </w:r>
-      <w:r>
-        <w:t xml:space="preserve"> été retirés. </w:t>
-      </w:r>
-      <w:r>
-        <w:br/>
-      </w:r>
-      <w:r>
-        <w:br/>
-        <w:t>-</w:t>
-      </w:r>
-      <w:proofErr w:type="spellStart"/>
-      <w:r>
-        <w:t>getActivity</w:t>
-      </w:r>
-      <w:proofErr w:type="spellEnd"/>
-      <w:r>
-        <w:t xml:space="preserve">() nous retourne le contexte de notre élément. Si jamais on est déjà dans notre </w:t>
-      </w:r>
-      <w:proofErr w:type="spellStart"/>
-      <w:r>
-        <w:t>activity</w:t>
-      </w:r>
-      <w:proofErr w:type="spellEnd"/>
-      <w:r>
-        <w:t xml:space="preserve">, donc dans </w:t>
-      </w:r>
-      <w:proofErr w:type="spellStart"/>
-      <w:r>
-        <w:t>onCreate</w:t>
-      </w:r>
-      <w:proofErr w:type="spellEnd"/>
-      <w:r>
-        <w:t xml:space="preserve">, on peut utiliser </w:t>
-      </w:r>
-      <w:proofErr w:type="spellStart"/>
-      <w:r>
-        <w:t>this</w:t>
-      </w:r>
-      <w:proofErr w:type="spellEnd"/>
-      <w:r>
-        <w:t xml:space="preserve"> pour obtenir le contexte. Si on est dans un écouteur, on peut utiliser </w:t>
-      </w:r>
-      <w:proofErr w:type="spellStart"/>
-      <w:r>
-        <w:t>getApplicationContext</w:t>
-      </w:r>
-      <w:proofErr w:type="spellEnd"/>
-      <w:r>
-        <w:t xml:space="preserve">(). </w:t>
-      </w:r>
-      <w:r>
-        <w:br/>
-      </w:r>
-      <w:r>
-        <w:br/>
-      </w:r>
-      <w:r>
-        <w:t xml:space="preserve">-To note </w:t>
-      </w:r>
-      <w:proofErr w:type="spellStart"/>
-      <w:r>
-        <w:t>layoutParams</w:t>
-      </w:r>
-      <w:proofErr w:type="spellEnd"/>
-      <w:r>
-        <w:t xml:space="preserve">, </w:t>
-      </w:r>
-      <w:proofErr w:type="spellStart"/>
-      <w:r>
-        <w:t>addView</w:t>
-      </w:r>
-      <w:proofErr w:type="spellEnd"/>
-      <w:r>
-        <w:t xml:space="preserve">, </w:t>
-      </w:r>
-      <w:proofErr w:type="spellStart"/>
-      <w:r>
-        <w:t>getRessourceEntryName</w:t>
-      </w:r>
-      <w:proofErr w:type="spellEnd"/>
-      <w:r>
-        <w:t xml:space="preserve">, </w:t>
-      </w:r>
-      <w:proofErr w:type="spellStart"/>
-      <w:r>
-        <w:t>R.drawable</w:t>
-      </w:r>
-      <w:proofErr w:type="spellEnd"/>
-      <w:r>
-        <w:t xml:space="preserve"> et R.id</w:t>
-      </w:r>
-      <w:r>
-        <w:br/>
-      </w:r>
-      <w:r>
-        <w:br/>
-        <w:t>-</w:t>
-      </w:r>
-      <w:proofErr w:type="spellStart"/>
-      <w:r>
-        <w:t>aLayout.rem</w:t>
-      </w:r>
-      <w:r>
-        <w:t>oveAllViewsInLayout</w:t>
-      </w:r>
-      <w:proofErr w:type="spellEnd"/>
-      <w:r>
-        <w:t xml:space="preserve">() Comme le nom le propose, retire toutes les vues présentent dans un </w:t>
-      </w:r>
-      <w:proofErr w:type="spellStart"/>
-      <w:r>
-        <w:t>layout</w:t>
-      </w:r>
-      <w:proofErr w:type="spellEnd"/>
-      <w:r>
-        <w:t xml:space="preserve">. </w:t>
-      </w:r>
-      <w:r>
-        <w:br/>
-      </w:r>
-      <w:r>
-        <w:br/>
       </w:r>
       <w:r>
         <w:lastRenderedPageBreak/>
@@ -4112,6 +3596,585 @@
       </w:r>
       <w:proofErr w:type="spellStart"/>
       <w:r>
+        <w:t>AProgressBar.setProgress</w:t>
+      </w:r>
+      <w:proofErr w:type="spellEnd"/>
+      <w:r>
+        <w:t>(</w:t>
+      </w:r>
+      <w:proofErr w:type="spellStart"/>
+      <w:r>
+        <w:t>int</w:t>
+      </w:r>
+      <w:proofErr w:type="spellEnd"/>
+      <w:r>
+        <w:t xml:space="preserve"> </w:t>
+      </w:r>
+      <w:proofErr w:type="spellStart"/>
+      <w:r>
+        <w:t>progress</w:t>
+      </w:r>
+      <w:proofErr w:type="spellEnd"/>
+      <w:r>
+        <w:t xml:space="preserve">, </w:t>
+      </w:r>
+      <w:proofErr w:type="spellStart"/>
+      <w:r>
+        <w:t>bool</w:t>
+      </w:r>
+      <w:proofErr w:type="spellEnd"/>
+      <w:r>
+        <w:t xml:space="preserve"> </w:t>
+      </w:r>
+      <w:proofErr w:type="spellStart"/>
+      <w:r>
+        <w:t>animate</w:t>
+      </w:r>
+      <w:proofErr w:type="spellEnd"/>
+      <w:r>
+        <w:t xml:space="preserve">) nous permet de changer le progrès de notre </w:t>
+      </w:r>
+      <w:proofErr w:type="spellStart"/>
+      <w:r>
+        <w:t>progress</w:t>
+      </w:r>
+      <w:proofErr w:type="spellEnd"/>
+      <w:r>
+        <w:t xml:space="preserve"> bar et de déterminer si on veut que l’augmentation/diminution soit anim</w:t>
+      </w:r>
+      <w:r>
+        <w:t>é</w:t>
+      </w:r>
+      <w:r>
+        <w:t xml:space="preserve">. </w:t>
+      </w:r>
+      <w:r>
+        <w:br/>
+      </w:r>
+      <w:r>
+        <w:br/>
+        <w:t>-</w:t>
+      </w:r>
+      <w:proofErr w:type="spellStart"/>
+      <w:r>
+        <w:t>AParent.GetChildCount</w:t>
+      </w:r>
+      <w:proofErr w:type="spellEnd"/>
+      <w:r>
+        <w:t xml:space="preserve">() Nous retourne le nombre d’enfant directe présent à l’intérieur d’un parent. Généralement utiliser avec un </w:t>
+      </w:r>
+      <w:proofErr w:type="spellStart"/>
+      <w:r>
+        <w:t>layout</w:t>
+      </w:r>
+      <w:proofErr w:type="spellEnd"/>
+      <w:r>
+        <w:t>.</w:t>
+      </w:r>
+      <w:r>
+        <w:br/>
+      </w:r>
+      <w:r>
+        <w:br/>
+        <w:t>-</w:t>
+      </w:r>
+      <w:proofErr w:type="spellStart"/>
+      <w:r>
+        <w:t>AParent.GetChildAt</w:t>
+      </w:r>
+      <w:proofErr w:type="spellEnd"/>
+      <w:r>
+        <w:t>(</w:t>
+      </w:r>
+      <w:proofErr w:type="spellStart"/>
+      <w:r>
+        <w:t>int</w:t>
+      </w:r>
+      <w:proofErr w:type="spellEnd"/>
+      <w:r>
+        <w:t xml:space="preserve"> index) Nous retourne un objet </w:t>
+      </w:r>
+      <w:proofErr w:type="spellStart"/>
+      <w:r>
+        <w:t>view</w:t>
+      </w:r>
+      <w:proofErr w:type="spellEnd"/>
+      <w:r>
+        <w:t xml:space="preserve"> qui représente un enfant. Si on connait</w:t>
+      </w:r>
+      <w:r>
+        <w:t xml:space="preserve"> le type original de cette objet, on peut le </w:t>
+      </w:r>
+      <w:proofErr w:type="spellStart"/>
+      <w:r>
+        <w:t>cast</w:t>
+      </w:r>
+      <w:proofErr w:type="spellEnd"/>
+      <w:r>
+        <w:t xml:space="preserve"> vers ledit type tel que (</w:t>
+      </w:r>
+      <w:proofErr w:type="spellStart"/>
+      <w:r>
+        <w:t>LinearLayout</w:t>
+      </w:r>
+      <w:proofErr w:type="spellEnd"/>
+      <w:r>
+        <w:t>/Button/</w:t>
+      </w:r>
+      <w:proofErr w:type="spellStart"/>
+      <w:r>
+        <w:t>EditText</w:t>
+      </w:r>
+      <w:proofErr w:type="spellEnd"/>
+      <w:r>
+        <w:t>)</w:t>
+      </w:r>
+      <w:proofErr w:type="spellStart"/>
+      <w:r>
+        <w:t>parent.GetChildAt</w:t>
+      </w:r>
+      <w:proofErr w:type="spellEnd"/>
+      <w:r>
+        <w:t>(</w:t>
+      </w:r>
+      <w:proofErr w:type="spellStart"/>
+      <w:r>
+        <w:t>int</w:t>
+      </w:r>
+      <w:proofErr w:type="spellEnd"/>
+      <w:r>
+        <w:t xml:space="preserve"> index). Cette méthode remplace un </w:t>
+      </w:r>
+      <w:proofErr w:type="spellStart"/>
+      <w:r>
+        <w:t>findViewById</w:t>
+      </w:r>
+      <w:proofErr w:type="spellEnd"/>
+      <w:r>
+        <w:t xml:space="preserve"> quand on a plusieurs éléments du même type. </w:t>
+      </w:r>
+      <w:r>
+        <w:br/>
+      </w:r>
+      <w:r>
+        <w:br/>
+        <w:t>-</w:t>
+      </w:r>
+      <w:proofErr w:type="spellStart"/>
+      <w:r>
+        <w:t>AWidget.setBackgroundColor</w:t>
+      </w:r>
+      <w:proofErr w:type="spellEnd"/>
+      <w:r>
+        <w:t>(</w:t>
+      </w:r>
+      <w:proofErr w:type="spellStart"/>
+      <w:r>
+        <w:t>Color.NAMEOFCOLOR</w:t>
+      </w:r>
+      <w:proofErr w:type="spellEnd"/>
+      <w:r>
+        <w:t xml:space="preserve">) Nous permet de changer la couleur du background d’un widget à partir de la référence dudit widget. Prend en paramètre un </w:t>
+      </w:r>
+      <w:proofErr w:type="spellStart"/>
+      <w:r>
+        <w:t>int</w:t>
+      </w:r>
+      <w:proofErr w:type="spellEnd"/>
+      <w:r>
+        <w:t xml:space="preserve"> que l’on peut obtenir grâce à la classe </w:t>
+      </w:r>
+      <w:proofErr w:type="spellStart"/>
+      <w:r>
+        <w:t>Color</w:t>
+      </w:r>
+      <w:proofErr w:type="spellEnd"/>
+      <w:r>
+        <w:t xml:space="preserve"> qui possède en attribut </w:t>
+      </w:r>
+      <w:proofErr w:type="spellStart"/>
+      <w:r>
+        <w:t>static</w:t>
+      </w:r>
+      <w:proofErr w:type="spellEnd"/>
+      <w:r>
+        <w:t xml:space="preserve"> plusieurs couleurs par défaut. </w:t>
+      </w:r>
+      <w:r>
+        <w:t xml:space="preserve"> </w:t>
+      </w:r>
+      <w:r>
+        <w:t xml:space="preserve"> </w:t>
+      </w:r>
+      <w:r>
+        <w:br/>
+      </w:r>
+      <w:r>
+        <w:br/>
+        <w:t>-</w:t>
+      </w:r>
+      <w:proofErr w:type="spellStart"/>
+      <w:r>
+        <w:t>AWidget.setBackgroundResource</w:t>
+      </w:r>
+      <w:proofErr w:type="spellEnd"/>
+      <w:r>
+        <w:t>(</w:t>
+      </w:r>
+      <w:proofErr w:type="spellStart"/>
+      <w:r>
+        <w:t>R.drawable.myDrawable</w:t>
+      </w:r>
+      <w:proofErr w:type="spellEnd"/>
+      <w:r>
+        <w:t xml:space="preserve">) Nous permet de changer le background d’une widget et d’y mettre un fond. </w:t>
+      </w:r>
+      <w:r>
+        <w:t xml:space="preserve">Prend en paramètre un </w:t>
+      </w:r>
+      <w:proofErr w:type="spellStart"/>
+      <w:r>
+        <w:t>int</w:t>
+      </w:r>
+      <w:proofErr w:type="spellEnd"/>
+      <w:r>
+        <w:t xml:space="preserve"> que l’on peut obtenir grâce à R.id. </w:t>
+      </w:r>
+      <w:r>
+        <w:br/>
+      </w:r>
+      <w:r>
+        <w:br/>
+        <w:t>-</w:t>
+      </w:r>
+      <w:proofErr w:type="spellStart"/>
+      <w:r>
+        <w:t>objectA</w:t>
+      </w:r>
+      <w:proofErr w:type="spellEnd"/>
+      <w:r>
+        <w:t xml:space="preserve"> </w:t>
+      </w:r>
+      <w:proofErr w:type="spellStart"/>
+      <w:r>
+        <w:t>instanceof</w:t>
+      </w:r>
+      <w:proofErr w:type="spellEnd"/>
+      <w:r>
+        <w:t xml:space="preserve"> </w:t>
+      </w:r>
+      <w:proofErr w:type="spellStart"/>
+      <w:r>
+        <w:t>NameOfClass</w:t>
+      </w:r>
+      <w:proofErr w:type="spellEnd"/>
+      <w:r>
+        <w:t xml:space="preserve"> Retourne un </w:t>
+      </w:r>
+      <w:proofErr w:type="spellStart"/>
+      <w:r>
+        <w:t>boolean</w:t>
+      </w:r>
+      <w:proofErr w:type="spellEnd"/>
+      <w:r>
+        <w:t xml:space="preserve"> si l’objet A est un objet de la classe indiqué. </w:t>
+      </w:r>
+      <w:r>
+        <w:br/>
+      </w:r>
+      <w:r>
+        <w:br/>
+        <w:t>-</w:t>
+      </w:r>
+      <w:proofErr w:type="spellStart"/>
+      <w:r>
+        <w:t>implements</w:t>
+      </w:r>
+      <w:proofErr w:type="spellEnd"/>
+      <w:r>
+        <w:t xml:space="preserve"> </w:t>
+      </w:r>
+      <w:proofErr w:type="spellStart"/>
+      <w:r>
+        <w:t>AdapterView.OnItemSelectedListener</w:t>
+      </w:r>
+      <w:proofErr w:type="spellEnd"/>
+      <w:r>
+        <w:t xml:space="preserve"> est utile pour des objets où on peut sélectionner des éléments tel qu’un Spinner. </w:t>
+      </w:r>
+      <w:r>
+        <w:t xml:space="preserve">Possède deux méthodes à implémenter soit public </w:t>
+      </w:r>
+      <w:proofErr w:type="spellStart"/>
+      <w:r>
+        <w:t>void</w:t>
+      </w:r>
+      <w:proofErr w:type="spellEnd"/>
+      <w:r>
+        <w:t xml:space="preserve"> </w:t>
+      </w:r>
+      <w:proofErr w:type="spellStart"/>
+      <w:r>
+        <w:t>onItemSelected</w:t>
+      </w:r>
+      <w:proofErr w:type="spellEnd"/>
+      <w:r>
+        <w:t>(</w:t>
+      </w:r>
+      <w:proofErr w:type="spellStart"/>
+      <w:r>
+        <w:t>AdapterView</w:t>
+      </w:r>
+      <w:proofErr w:type="spellEnd"/>
+      <w:r>
+        <w:t xml:space="preserve">&lt;?&gt; parent, </w:t>
+      </w:r>
+      <w:proofErr w:type="spellStart"/>
+      <w:r>
+        <w:t>View</w:t>
+      </w:r>
+      <w:proofErr w:type="spellEnd"/>
+      <w:r>
+        <w:t xml:space="preserve"> </w:t>
+      </w:r>
+      <w:proofErr w:type="spellStart"/>
+      <w:r>
+        <w:t>view</w:t>
+      </w:r>
+      <w:proofErr w:type="spellEnd"/>
+      <w:r>
+        <w:t xml:space="preserve">, </w:t>
+      </w:r>
+      <w:proofErr w:type="spellStart"/>
+      <w:r>
+        <w:t>int</w:t>
+      </w:r>
+      <w:proofErr w:type="spellEnd"/>
+      <w:r>
+        <w:t xml:space="preserve"> position, long id) où on va principalement utiliser le paramètre position qui représente la position de l’élément sélectionner dans la liste de possibilité ainsi que le paramètre </w:t>
+      </w:r>
+      <w:proofErr w:type="spellStart"/>
+      <w:r>
+        <w:t>view</w:t>
+      </w:r>
+      <w:proofErr w:type="spellEnd"/>
+      <w:r>
+        <w:t xml:space="preserve"> qui représente l’objet sélectionner dans la liste qu’on va pouvoir </w:t>
+      </w:r>
+      <w:proofErr w:type="spellStart"/>
+      <w:r>
+        <w:t>cast</w:t>
+      </w:r>
+      <w:proofErr w:type="spellEnd"/>
+      <w:r>
+        <w:t xml:space="preserve"> au type de l’objet sélectionné. </w:t>
+      </w:r>
+      <w:r>
+        <w:t xml:space="preserve">Et la deuxième méthode public </w:t>
+      </w:r>
+      <w:proofErr w:type="spellStart"/>
+      <w:r>
+        <w:t>void</w:t>
+      </w:r>
+      <w:proofErr w:type="spellEnd"/>
+      <w:r>
+        <w:t xml:space="preserve"> </w:t>
+      </w:r>
+      <w:proofErr w:type="spellStart"/>
+      <w:r>
+        <w:t>onNothingSelected</w:t>
+      </w:r>
+      <w:proofErr w:type="spellEnd"/>
+      <w:r>
+        <w:t>(</w:t>
+      </w:r>
+      <w:proofErr w:type="spellStart"/>
+      <w:r>
+        <w:t>AdapterView</w:t>
+      </w:r>
+      <w:proofErr w:type="spellEnd"/>
+      <w:r>
+        <w:t xml:space="preserve">&lt;?&gt; parent) dont le paramètre représente l’objet utiliser pour faire la sélection. </w:t>
+      </w:r>
+      <w:r>
+        <w:br/>
+      </w:r>
+      <w:r>
+        <w:br/>
+        <w:t>-</w:t>
+      </w:r>
+      <w:proofErr w:type="spellStart"/>
+      <w:r>
+        <w:t>aSpinner.getSelectedItem</w:t>
+      </w:r>
+      <w:proofErr w:type="spellEnd"/>
+      <w:r>
+        <w:t xml:space="preserve">() Nous retourne un objet contenant la valeur de spinner étant présentement sélectionnée. </w:t>
+      </w:r>
+      <w:r>
+        <w:br/>
+      </w:r>
+      <w:r>
+        <w:br/>
+      </w:r>
+      <w:r>
+        <w:t>-</w:t>
+      </w:r>
+      <w:proofErr w:type="spellStart"/>
+      <w:r>
+        <w:t>aString.matches</w:t>
+      </w:r>
+      <w:proofErr w:type="spellEnd"/>
+      <w:r>
+        <w:t xml:space="preserve">(string Regex) nous permet de ne pas avoir à initialiser un pattern et un matcher pour vérifier si le string respecte un regex. </w:t>
+      </w:r>
+      <w:r>
+        <w:br/>
+      </w:r>
+      <w:r>
+        <w:br/>
+      </w:r>
+      <w:r>
+        <w:t>-</w:t>
+      </w:r>
+      <w:proofErr w:type="spellStart"/>
+      <w:r>
+        <w:t>aString.trim</w:t>
+      </w:r>
+      <w:proofErr w:type="spellEnd"/>
+      <w:r>
+        <w:t xml:space="preserve">() nous retourne un string où tous les espaces blanc </w:t>
+      </w:r>
+      <w:r>
+        <w:t>ont</w:t>
+      </w:r>
+      <w:r>
+        <w:t xml:space="preserve"> été retirés. </w:t>
+      </w:r>
+      <w:r>
+        <w:br/>
+      </w:r>
+      <w:r>
+        <w:br/>
+        <w:t>-</w:t>
+      </w:r>
+      <w:proofErr w:type="spellStart"/>
+      <w:r>
+        <w:t>getActivity</w:t>
+      </w:r>
+      <w:proofErr w:type="spellEnd"/>
+      <w:r>
+        <w:t xml:space="preserve">() nous retourne le contexte de notre élément. Si jamais on est déjà dans notre </w:t>
+      </w:r>
+      <w:proofErr w:type="spellStart"/>
+      <w:r>
+        <w:t>activity</w:t>
+      </w:r>
+      <w:proofErr w:type="spellEnd"/>
+      <w:r>
+        <w:t xml:space="preserve">, donc dans </w:t>
+      </w:r>
+      <w:proofErr w:type="spellStart"/>
+      <w:r>
+        <w:t>onCreate</w:t>
+      </w:r>
+      <w:proofErr w:type="spellEnd"/>
+      <w:r>
+        <w:t xml:space="preserve">, on peut utiliser </w:t>
+      </w:r>
+      <w:proofErr w:type="spellStart"/>
+      <w:r>
+        <w:t>this</w:t>
+      </w:r>
+      <w:proofErr w:type="spellEnd"/>
+      <w:r>
+        <w:t xml:space="preserve"> pour obtenir le contexte. Si on est dans un écouteur, on peut utiliser </w:t>
+      </w:r>
+      <w:proofErr w:type="spellStart"/>
+      <w:r>
+        <w:t>getApplicationContext</w:t>
+      </w:r>
+      <w:proofErr w:type="spellEnd"/>
+      <w:r>
+        <w:t xml:space="preserve">(). </w:t>
+      </w:r>
+      <w:r>
+        <w:br/>
+      </w:r>
+      <w:r>
+        <w:br/>
+      </w:r>
+      <w:r>
+        <w:lastRenderedPageBreak/>
+        <w:t xml:space="preserve">-To note </w:t>
+      </w:r>
+      <w:proofErr w:type="spellStart"/>
+      <w:r>
+        <w:t>layoutParams</w:t>
+      </w:r>
+      <w:proofErr w:type="spellEnd"/>
+      <w:r>
+        <w:t xml:space="preserve">, </w:t>
+      </w:r>
+      <w:proofErr w:type="spellStart"/>
+      <w:r>
+        <w:t>addView</w:t>
+      </w:r>
+      <w:proofErr w:type="spellEnd"/>
+      <w:r>
+        <w:t xml:space="preserve">, </w:t>
+      </w:r>
+      <w:proofErr w:type="spellStart"/>
+      <w:r>
+        <w:t>getRessourceEntryName</w:t>
+      </w:r>
+      <w:proofErr w:type="spellEnd"/>
+      <w:r>
+        <w:t xml:space="preserve">, </w:t>
+      </w:r>
+      <w:proofErr w:type="spellStart"/>
+      <w:r>
+        <w:t>R.drawable</w:t>
+      </w:r>
+      <w:proofErr w:type="spellEnd"/>
+      <w:r>
+        <w:t xml:space="preserve"> et R.id</w:t>
+      </w:r>
+      <w:r>
+        <w:br/>
+      </w:r>
+      <w:r>
+        <w:br/>
+        <w:t>-</w:t>
+      </w:r>
+      <w:proofErr w:type="spellStart"/>
+      <w:r>
+        <w:t>aLayout.rem</w:t>
+      </w:r>
+      <w:r>
+        <w:t>oveAllViewsInLayout</w:t>
+      </w:r>
+      <w:proofErr w:type="spellEnd"/>
+      <w:r>
+        <w:t xml:space="preserve">() Comme le nom le propose, retire toutes les vues présentent dans un </w:t>
+      </w:r>
+      <w:proofErr w:type="spellStart"/>
+      <w:r>
+        <w:t>layout</w:t>
+      </w:r>
+      <w:proofErr w:type="spellEnd"/>
+      <w:r>
+        <w:t xml:space="preserve">. </w:t>
+      </w:r>
+      <w:r>
+        <w:br/>
+      </w:r>
+      <w:r>
+        <w:br/>
+        <w:t>-</w:t>
+      </w:r>
+      <w:proofErr w:type="spellStart"/>
+      <w:r>
         <w:t>getResources</w:t>
       </w:r>
       <w:proofErr w:type="spellEnd"/>
@@ -4246,19 +4309,305 @@
       </w:r>
       <w:r>
         <w:br/>
+      </w:r>
+      <w:r>
+        <w:t>-</w:t>
+      </w:r>
+      <w:proofErr w:type="spellStart"/>
+      <w:r>
+        <w:t>LinearLayout.LayoutParams</w:t>
+      </w:r>
+      <w:proofErr w:type="spellEnd"/>
+      <w:r>
+        <w:t xml:space="preserve"> </w:t>
+      </w:r>
+      <w:proofErr w:type="spellStart"/>
+      <w:r>
+        <w:t>layoutParams</w:t>
+      </w:r>
+      <w:proofErr w:type="spellEnd"/>
+      <w:r>
+        <w:t xml:space="preserve"> = new </w:t>
+      </w:r>
+      <w:proofErr w:type="spellStart"/>
+      <w:r>
+        <w:t>LinearLayout.LayoutParams</w:t>
+      </w:r>
+      <w:proofErr w:type="spellEnd"/>
+      <w:r>
+        <w:t>(</w:t>
+      </w:r>
+      <w:proofErr w:type="spellStart"/>
+      <w:r>
+        <w:t>int</w:t>
+      </w:r>
+      <w:proofErr w:type="spellEnd"/>
+      <w:r>
+        <w:t xml:space="preserve"> </w:t>
+      </w:r>
+      <w:proofErr w:type="spellStart"/>
+      <w:r>
+        <w:t>widthInPixels</w:t>
+      </w:r>
+      <w:proofErr w:type="spellEnd"/>
+      <w:r>
+        <w:t xml:space="preserve">, </w:t>
+      </w:r>
+      <w:proofErr w:type="spellStart"/>
+      <w:r>
+        <w:t>int</w:t>
+      </w:r>
+      <w:proofErr w:type="spellEnd"/>
+      <w:r>
+        <w:t xml:space="preserve"> </w:t>
+      </w:r>
+      <w:proofErr w:type="spellStart"/>
+      <w:r>
+        <w:t>heightInPixels</w:t>
+      </w:r>
+      <w:proofErr w:type="spellEnd"/>
+      <w:r>
+        <w:t xml:space="preserve">) Crée une variable pouvant contenir </w:t>
+      </w:r>
+      <w:r>
+        <w:t>les paramètres</w:t>
+      </w:r>
+      <w:r>
+        <w:t xml:space="preserve"> d’une </w:t>
+      </w:r>
+      <w:proofErr w:type="spellStart"/>
+      <w:r>
+        <w:t>view</w:t>
+      </w:r>
+      <w:proofErr w:type="spellEnd"/>
+      <w:r>
+        <w:t xml:space="preserve">. </w:t>
+      </w:r>
+      <w:r>
+        <w:t xml:space="preserve">Par défaut on doit au moins initialiser la </w:t>
+      </w:r>
+      <w:proofErr w:type="spellStart"/>
+      <w:r>
+        <w:t>width</w:t>
+      </w:r>
+      <w:proofErr w:type="spellEnd"/>
+      <w:r>
+        <w:t xml:space="preserve"> ainsi que la </w:t>
+      </w:r>
+      <w:proofErr w:type="spellStart"/>
+      <w:r>
+        <w:t>height</w:t>
+      </w:r>
+      <w:proofErr w:type="spellEnd"/>
+      <w:r>
+        <w:t xml:space="preserve"> </w:t>
+      </w:r>
+      <w:r>
+        <w:t>du param</w:t>
+      </w:r>
+      <w:r>
+        <w:t xml:space="preserve">. </w:t>
+      </w:r>
+      <w:r>
+        <w:t xml:space="preserve">Pour assigner match parent ou </w:t>
+      </w:r>
+      <w:proofErr w:type="spellStart"/>
+      <w:r>
+        <w:t>warp</w:t>
+      </w:r>
+      <w:proofErr w:type="spellEnd"/>
+      <w:r>
+        <w:t xml:space="preserve"> content </w:t>
+      </w:r>
+      <w:r>
+        <w:t xml:space="preserve">on utilise </w:t>
+      </w:r>
+      <w:proofErr w:type="spellStart"/>
+      <w:r>
+        <w:t>RelativeLayout.LayoutParams.WRAP_CONTENT</w:t>
+      </w:r>
+      <w:proofErr w:type="spellEnd"/>
+      <w:r>
+        <w:t xml:space="preserve"> ou </w:t>
+      </w:r>
+      <w:proofErr w:type="spellStart"/>
+      <w:r>
+        <w:t>RelativeLayout.LayoutParams.MATCH_PARENT</w:t>
+      </w:r>
+      <w:proofErr w:type="spellEnd"/>
+      <w:r>
+        <w:t xml:space="preserve">. </w:t>
+      </w:r>
+      <w:r>
+        <w:t xml:space="preserve">Pour changer les marges on utilise </w:t>
+      </w:r>
+      <w:proofErr w:type="spellStart"/>
+      <w:r>
+        <w:t>layoutParams.setMargins</w:t>
+      </w:r>
+      <w:proofErr w:type="spellEnd"/>
+      <w:r>
+        <w:t>(</w:t>
+      </w:r>
+      <w:proofErr w:type="spellStart"/>
+      <w:r>
+        <w:t>int</w:t>
+      </w:r>
+      <w:proofErr w:type="spellEnd"/>
+      <w:r>
+        <w:t xml:space="preserve"> </w:t>
+      </w:r>
+      <w:proofErr w:type="spellStart"/>
+      <w:r>
+        <w:t>left</w:t>
+      </w:r>
+      <w:proofErr w:type="spellEnd"/>
+      <w:r>
+        <w:t xml:space="preserve">, </w:t>
+      </w:r>
+      <w:proofErr w:type="spellStart"/>
+      <w:r>
+        <w:t>int</w:t>
+      </w:r>
+      <w:proofErr w:type="spellEnd"/>
+      <w:r>
+        <w:t xml:space="preserve"> top, </w:t>
+      </w:r>
+      <w:proofErr w:type="spellStart"/>
+      <w:r>
+        <w:t>int</w:t>
+      </w:r>
+      <w:proofErr w:type="spellEnd"/>
+      <w:r>
+        <w:t xml:space="preserve"> right, </w:t>
+      </w:r>
+      <w:proofErr w:type="spellStart"/>
+      <w:r>
+        <w:t>int</w:t>
+      </w:r>
+      <w:proofErr w:type="spellEnd"/>
+      <w:r>
+        <w:t xml:space="preserve"> </w:t>
+      </w:r>
+      <w:proofErr w:type="spellStart"/>
+      <w:r>
+        <w:t>bottom</w:t>
+      </w:r>
+      <w:proofErr w:type="spellEnd"/>
+      <w:r>
+        <w:t>)</w:t>
+      </w:r>
+      <w:r>
+        <w:t xml:space="preserve">. </w:t>
       </w:r>
       <w:r>
         <w:rPr>
           <w:lang w:val="en-US"/>
         </w:rPr>
-        <w:t>-</w:t>
+        <w:t xml:space="preserve">Pour changer le weight on </w:t>
       </w:r>
       <w:proofErr w:type="spellStart"/>
       <w:r>
         <w:rPr>
           <w:lang w:val="en-US"/>
         </w:rPr>
-        <w:t>LinearLayout.LayoutParams</w:t>
+        <w:t>utilise</w:t>
+      </w:r>
+      <w:proofErr w:type="spellEnd"/>
+      <w:r>
+        <w:rPr>
+          <w:lang w:val="en-US"/>
+        </w:rPr>
+        <w:t xml:space="preserve"> </w:t>
+      </w:r>
+      <w:proofErr w:type="spellStart"/>
+      <w:r>
+        <w:rPr>
+          <w:lang w:val="en-US"/>
+        </w:rPr>
+        <w:t>layoutParams.weight</w:t>
+      </w:r>
+      <w:proofErr w:type="spellEnd"/>
+      <w:r>
+        <w:rPr>
+          <w:lang w:val="en-US"/>
+        </w:rPr>
+        <w:t xml:space="preserve"> = </w:t>
+      </w:r>
+      <w:proofErr w:type="spellStart"/>
+      <w:r>
+        <w:rPr>
+          <w:lang w:val="en-US"/>
+        </w:rPr>
+        <w:t>aFloat.f</w:t>
+      </w:r>
+      <w:proofErr w:type="spellEnd"/>
+      <w:r>
+        <w:rPr>
+          <w:lang w:val="en-US"/>
+        </w:rPr>
+        <w:t>.</w:t>
+      </w:r>
+      <w:r>
+        <w:rPr>
+          <w:lang w:val="en-US"/>
+        </w:rPr>
+        <w:t xml:space="preserve"> </w:t>
+      </w:r>
+      <w:r>
+        <w:rPr>
+          <w:lang w:val="en-US"/>
+        </w:rPr>
+        <w:br/>
+      </w:r>
+      <w:proofErr w:type="spellStart"/>
+      <w:r>
+        <w:rPr>
+          <w:lang w:val="en-US"/>
+        </w:rPr>
+        <w:t>S’applique</w:t>
+      </w:r>
+      <w:proofErr w:type="spellEnd"/>
+      <w:r>
+        <w:rPr>
+          <w:lang w:val="en-US"/>
+        </w:rPr>
+        <w:t xml:space="preserve"> aux </w:t>
+      </w:r>
+      <w:proofErr w:type="spellStart"/>
+      <w:r>
+        <w:rPr>
+          <w:lang w:val="en-US"/>
+        </w:rPr>
+        <w:t>autres</w:t>
+      </w:r>
+      <w:proofErr w:type="spellEnd"/>
+      <w:r>
+        <w:rPr>
+          <w:lang w:val="en-US"/>
+        </w:rPr>
+        <w:t xml:space="preserve"> type de layout </w:t>
+      </w:r>
+      <w:proofErr w:type="spellStart"/>
+      <w:r>
+        <w:rPr>
+          <w:lang w:val="en-US"/>
+        </w:rPr>
+        <w:t>tel</w:t>
+      </w:r>
+      <w:proofErr w:type="spellEnd"/>
+      <w:r>
+        <w:rPr>
+          <w:lang w:val="en-US"/>
+        </w:rPr>
+        <w:t xml:space="preserve"> que le constraint layout </w:t>
+      </w:r>
+      <w:proofErr w:type="spellStart"/>
+      <w:r>
+        <w:rPr>
+          <w:lang w:val="en-US"/>
+        </w:rPr>
+        <w:t>ConstraintLayout.LayoutParams</w:t>
       </w:r>
       <w:proofErr w:type="spellEnd"/>
       <w:r>
@@ -4286,7 +4635,7 @@
         <w:rPr>
           <w:lang w:val="en-US"/>
         </w:rPr>
-        <w:t>LinearLayout.LayoutParams</w:t>
+        <w:t>ContraintLayout.LayoutParams</w:t>
       </w:r>
       <w:proofErr w:type="spellEnd"/>
       <w:r>
@@ -4300,7 +4649,13 @@
         <w:rPr>
           <w:lang w:val="en-US"/>
         </w:rPr>
-        <w:t>widthInPixels</w:t>
+        <w:t>w</w:t>
+      </w:r>
+      <w:r>
+        <w:rPr>
+          <w:lang w:val="en-US"/>
+        </w:rPr>
+        <w:t>idthInPixels</w:t>
       </w:r>
       <w:proofErr w:type="spellEnd"/>
       <w:r>
@@ -4321,159 +4676,106 @@
         <w:rPr>
           <w:lang w:val="en-US"/>
         </w:rPr>
-        <w:t xml:space="preserve">) </w:t>
-      </w:r>
-      <w:proofErr w:type="spellStart"/>
+        <w:t xml:space="preserve">). </w:t>
+      </w:r>
       <w:r>
         <w:rPr>
           <w:lang w:val="en-US"/>
         </w:rPr>
-        <w:t>Crée</w:t>
-      </w:r>
-      <w:proofErr w:type="spellEnd"/>
+        <w:br/>
+      </w:r>
       <w:r>
         <w:rPr>
           <w:lang w:val="en-US"/>
         </w:rPr>
-        <w:t xml:space="preserve"> </w:t>
-      </w:r>
-      <w:proofErr w:type="spellStart"/>
-      <w:r>
-        <w:rPr>
-          <w:lang w:val="en-US"/>
-        </w:rPr>
-        <w:t>une</w:t>
-      </w:r>
-      <w:proofErr w:type="spellEnd"/>
-      <w:r>
-        <w:rPr>
-          <w:lang w:val="en-US"/>
-        </w:rPr>
-        <w:t xml:space="preserve"> variable </w:t>
-      </w:r>
-      <w:proofErr w:type="spellStart"/>
-      <w:r>
-        <w:rPr>
-          <w:lang w:val="en-US"/>
-        </w:rPr>
-        <w:t>pouvant</w:t>
-      </w:r>
-      <w:proofErr w:type="spellEnd"/>
-      <w:r>
-        <w:rPr>
-          <w:lang w:val="en-US"/>
-        </w:rPr>
-        <w:t xml:space="preserve"> </w:t>
-      </w:r>
-      <w:proofErr w:type="spellStart"/>
-      <w:r>
-        <w:rPr>
-          <w:lang w:val="en-US"/>
-        </w:rPr>
-        <w:t>contenir</w:t>
-      </w:r>
-      <w:proofErr w:type="spellEnd"/>
-      <w:r>
-        <w:rPr>
-          <w:lang w:val="en-US"/>
-        </w:rPr>
-        <w:t xml:space="preserve"> </w:t>
-      </w:r>
-      <w:r>
-        <w:rPr>
-          <w:lang w:val="en-US"/>
-        </w:rPr>
-        <w:t xml:space="preserve">les </w:t>
-      </w:r>
-      <w:proofErr w:type="spellStart"/>
-      <w:r>
-        <w:rPr>
-          <w:lang w:val="en-US"/>
-        </w:rPr>
-        <w:t>paramètres</w:t>
-      </w:r>
-      <w:proofErr w:type="spellEnd"/>
-      <w:r>
-        <w:rPr>
-          <w:lang w:val="en-US"/>
-        </w:rPr>
-        <w:t xml:space="preserve"> </w:t>
-      </w:r>
-      <w:proofErr w:type="spellStart"/>
-      <w:r>
-        <w:rPr>
-          <w:lang w:val="en-US"/>
-        </w:rPr>
-        <w:t>d’une</w:t>
-      </w:r>
-      <w:proofErr w:type="spellEnd"/>
-      <w:r>
-        <w:rPr>
-          <w:lang w:val="en-US"/>
-        </w:rPr>
-        <w:t xml:space="preserve"> view. </w:t>
-      </w:r>
-      <w:r>
-        <w:t xml:space="preserve">Par défaut on doit au moins initialiser la </w:t>
-      </w:r>
-      <w:proofErr w:type="spellStart"/>
-      <w:r>
-        <w:t>width</w:t>
-      </w:r>
-      <w:proofErr w:type="spellEnd"/>
-      <w:r>
-        <w:t xml:space="preserve"> ainsi que la </w:t>
-      </w:r>
-      <w:proofErr w:type="spellStart"/>
-      <w:r>
-        <w:t>height</w:t>
-      </w:r>
-      <w:proofErr w:type="spellEnd"/>
-      <w:r>
-        <w:t xml:space="preserve"> </w:t>
-      </w:r>
-      <w:r>
-        <w:t>du param</w:t>
-      </w:r>
+        <w:br/>
+      </w:r>
+      <w:r>
+        <w:t>-</w:t>
+      </w:r>
+      <w:proofErr w:type="spellStart"/>
+      <w:r>
+        <w:t>aView.setLayoutParams</w:t>
+      </w:r>
+      <w:proofErr w:type="spellEnd"/>
+      <w:r>
+        <w:t>(</w:t>
+      </w:r>
+      <w:proofErr w:type="spellStart"/>
+      <w:r>
+        <w:t>layoutParams</w:t>
+      </w:r>
+      <w:proofErr w:type="spellEnd"/>
+      <w:r>
+        <w:t xml:space="preserve">) nous permettent d’appliquer un </w:t>
+      </w:r>
+      <w:proofErr w:type="spellStart"/>
+      <w:r>
+        <w:t>layoutParams</w:t>
+      </w:r>
+      <w:proofErr w:type="spellEnd"/>
+      <w:r>
+        <w:t xml:space="preserve"> à une </w:t>
+      </w:r>
+      <w:proofErr w:type="spellStart"/>
+      <w:r>
+        <w:t>view</w:t>
+      </w:r>
+      <w:proofErr w:type="spellEnd"/>
       <w:r>
         <w:t xml:space="preserve">. </w:t>
       </w:r>
       <w:r>
-        <w:t xml:space="preserve">Pour assigner match parent ou </w:t>
-      </w:r>
-      <w:proofErr w:type="spellStart"/>
-      <w:r>
-        <w:t>warp</w:t>
-      </w:r>
-      <w:proofErr w:type="spellEnd"/>
-      <w:r>
-        <w:t xml:space="preserve"> content </w:t>
-      </w:r>
-      <w:r>
-        <w:t xml:space="preserve">on utilise </w:t>
-      </w:r>
-      <w:proofErr w:type="spellStart"/>
-      <w:r>
-        <w:t>RelativeLayout.LayoutParams.WRAP_CONTENT</w:t>
-      </w:r>
-      <w:proofErr w:type="spellEnd"/>
-      <w:r>
-        <w:t xml:space="preserve"> ou </w:t>
-      </w:r>
-      <w:proofErr w:type="spellStart"/>
-      <w:r>
-        <w:t>RelativeLayout.LayoutParams.MATCH_PARENT</w:t>
+        <w:br/>
+      </w:r>
+      <w:r>
+        <w:br/>
+      </w:r>
+      <w:r>
+        <w:t>-</w:t>
+      </w:r>
+      <w:proofErr w:type="spellStart"/>
+      <w:r>
+        <w:t>aView.setTextSize</w:t>
+      </w:r>
+      <w:proofErr w:type="spellEnd"/>
+      <w:r>
+        <w:t>(</w:t>
+      </w:r>
+      <w:proofErr w:type="spellStart"/>
+      <w:r>
+        <w:t>int</w:t>
+      </w:r>
+      <w:proofErr w:type="spellEnd"/>
+      <w:r>
+        <w:t xml:space="preserve"> </w:t>
+      </w:r>
+      <w:proofErr w:type="spellStart"/>
+      <w:r>
+        <w:t>valueInPixel</w:t>
+      </w:r>
+      <w:proofErr w:type="spellEnd"/>
+      <w:r>
+        <w:t xml:space="preserve">) nous permet de changer la taille du texte d’une </w:t>
+      </w:r>
+      <w:proofErr w:type="spellStart"/>
+      <w:r>
+        <w:t>view</w:t>
       </w:r>
       <w:proofErr w:type="spellEnd"/>
       <w:r>
         <w:t xml:space="preserve">. </w:t>
       </w:r>
       <w:r>
-        <w:t xml:space="preserve">Pour changer les marges on utilise </w:t>
-      </w:r>
-      <w:proofErr w:type="spellStart"/>
-      <w:r>
-        <w:t>layoutParams.setMargins</w:t>
+        <w:br/>
+      </w:r>
+      <w:r>
+        <w:br/>
+        <w:t>-</w:t>
+      </w:r>
+      <w:proofErr w:type="spellStart"/>
+      <w:r>
+        <w:t>aView.setTextColor</w:t>
       </w:r>
       <w:proofErr w:type="spellEnd"/>
       <w:r>
@@ -4481,15 +4783,69 @@
       </w:r>
       <w:proofErr w:type="spellStart"/>
       <w:r>
-        <w:t>int</w:t>
-      </w:r>
-      <w:proofErr w:type="spellEnd"/>
-      <w:r>
-        <w:t xml:space="preserve"> </w:t>
-      </w:r>
-      <w:proofErr w:type="spellStart"/>
-      <w:r>
-        <w:t>left</w:t>
+        <w:t>Color.ACOLOR</w:t>
+      </w:r>
+      <w:proofErr w:type="spellEnd"/>
+      <w:r>
+        <w:t xml:space="preserve">) nous permet de changer la couleur du texte d’une </w:t>
+      </w:r>
+      <w:proofErr w:type="spellStart"/>
+      <w:r>
+        <w:t>view</w:t>
+      </w:r>
+      <w:proofErr w:type="spellEnd"/>
+      <w:r>
+        <w:t xml:space="preserve">. À ma connaissance, on ne peut utiliser que les couleurs présentes en variable statique de la classe </w:t>
+      </w:r>
+      <w:proofErr w:type="spellStart"/>
+      <w:r>
+        <w:t>Color</w:t>
+      </w:r>
+      <w:proofErr w:type="spellEnd"/>
+      <w:r>
+        <w:t xml:space="preserve">. </w:t>
+      </w:r>
+      <w:r>
+        <w:br/>
+      </w:r>
+      <w:r>
+        <w:br/>
+        <w:t>-</w:t>
+      </w:r>
+      <w:proofErr w:type="spellStart"/>
+      <w:r>
+        <w:t>aView.setGravity</w:t>
+      </w:r>
+      <w:proofErr w:type="spellEnd"/>
+      <w:r>
+        <w:t>(</w:t>
+      </w:r>
+      <w:proofErr w:type="spellStart"/>
+      <w:r>
+        <w:t>Gavity.ADIRECTION</w:t>
+      </w:r>
+      <w:proofErr w:type="spellEnd"/>
+      <w:r>
+        <w:t xml:space="preserve">) nous permet de changer la gravité de notre élément. On peut utiliser les variables statiques de la classe Gravity pour choisir la direction. </w:t>
+      </w:r>
+      <w:r>
+        <w:br/>
+      </w:r>
+      <w:r>
+        <w:br/>
+        <w:t>-</w:t>
+      </w:r>
+      <w:proofErr w:type="spellStart"/>
+      <w:r>
+        <w:t>aView.setTypeFace</w:t>
+      </w:r>
+      <w:proofErr w:type="spellEnd"/>
+      <w:r>
+        <w:t>(</w:t>
+      </w:r>
+      <w:proofErr w:type="spellStart"/>
+      <w:r>
+        <w:t>null</w:t>
       </w:r>
       <w:proofErr w:type="spellEnd"/>
       <w:r>
@@ -4497,605 +4853,216 @@
       </w:r>
       <w:proofErr w:type="spellStart"/>
       <w:r>
-        <w:t>int</w:t>
-      </w:r>
-      <w:proofErr w:type="spellEnd"/>
-      <w:r>
-        <w:t xml:space="preserve"> top, </w:t>
-      </w:r>
-      <w:proofErr w:type="spellStart"/>
-      <w:r>
-        <w:t>int</w:t>
-      </w:r>
-      <w:proofErr w:type="spellEnd"/>
-      <w:r>
-        <w:t xml:space="preserve"> right, </w:t>
-      </w:r>
-      <w:proofErr w:type="spellStart"/>
-      <w:r>
-        <w:t>int</w:t>
-      </w:r>
-      <w:proofErr w:type="spellEnd"/>
-      <w:r>
-        <w:t xml:space="preserve"> </w:t>
-      </w:r>
-      <w:proofErr w:type="spellStart"/>
-      <w:r>
-        <w:t>bottom</w:t>
-      </w:r>
-      <w:proofErr w:type="spellEnd"/>
-      <w:r>
-        <w:t>)</w:t>
-      </w:r>
+        <w:t>Typeface.BOLD</w:t>
+      </w:r>
+      <w:proofErr w:type="spellEnd"/>
+      <w:r>
+        <w:t>/ITALIC/DEFAULT/</w:t>
+      </w:r>
+      <w:proofErr w:type="spellStart"/>
+      <w:r>
+        <w:t>etc</w:t>
+      </w:r>
+      <w:proofErr w:type="spellEnd"/>
+      <w:r>
+        <w:t xml:space="preserve">) nous permet de changer le style du texte de notre widget. </w:t>
+      </w:r>
+      <w:r>
+        <w:br/>
+      </w:r>
+      <w:r>
+        <w:br/>
+        <w:t>-R.id/</w:t>
+      </w:r>
+      <w:proofErr w:type="spellStart"/>
+      <w:r>
+        <w:t>drawable</w:t>
+      </w:r>
+      <w:proofErr w:type="spellEnd"/>
+      <w:r>
+        <w:t>/</w:t>
+      </w:r>
+      <w:proofErr w:type="spellStart"/>
+      <w:r>
+        <w:t>color.aValue</w:t>
+      </w:r>
+      <w:proofErr w:type="spellEnd"/>
+      <w:r>
+        <w:t xml:space="preserve"> nous permet d’obtenir des valeurs présentes dans ces fichiers xml. </w:t>
+      </w:r>
+      <w:r>
+        <w:br/>
+      </w:r>
+      <w:r>
+        <w:br/>
+        <w:t>-</w:t>
+      </w:r>
+      <w:proofErr w:type="spellStart"/>
+      <w:r>
+        <w:t>aView.getTag</w:t>
+      </w:r>
+      <w:proofErr w:type="spellEnd"/>
+      <w:r>
+        <w:t xml:space="preserve">() si notre </w:t>
+      </w:r>
+      <w:proofErr w:type="spellStart"/>
+      <w:r>
+        <w:t>view</w:t>
+      </w:r>
+      <w:proofErr w:type="spellEnd"/>
+      <w:r>
+        <w:t xml:space="preserve"> possède une valeur Tag, nous retourne un objet tag qui peut être convertie en String</w:t>
+      </w:r>
+      <w:r>
+        <w:t xml:space="preserve"> grâce à </w:t>
+      </w:r>
+      <w:proofErr w:type="spellStart"/>
+      <w:r>
+        <w:t>toString</w:t>
+      </w:r>
+      <w:proofErr w:type="spellEnd"/>
+      <w:r>
+        <w:t>()</w:t>
+      </w:r>
+      <w:r>
+        <w:t>.</w:t>
+      </w:r>
+      <w:r>
+        <w:br/>
+      </w:r>
+      <w:r>
+        <w:br/>
+        <w:t>-</w:t>
+      </w:r>
+      <w:proofErr w:type="spellStart"/>
+      <w:r>
+        <w:t>getResources</w:t>
+      </w:r>
+      <w:proofErr w:type="spellEnd"/>
+      <w:r>
+        <w:t>().</w:t>
+      </w:r>
+      <w:proofErr w:type="spellStart"/>
+      <w:r>
+        <w:t>getColor</w:t>
+      </w:r>
+      <w:proofErr w:type="spellEnd"/>
+      <w:r>
+        <w:t>(</w:t>
+      </w:r>
+      <w:proofErr w:type="spellStart"/>
+      <w:r>
+        <w:t>R.color.myColor</w:t>
+      </w:r>
+      <w:proofErr w:type="spellEnd"/>
+      <w:r>
+        <w:t xml:space="preserve">) nous permet d’utiliser notre couleur xml dans notre code java. </w:t>
+      </w:r>
+      <w:r>
+        <w:t xml:space="preserve">C’est méthode et vieille et la plus récente est </w:t>
+      </w:r>
+      <w:proofErr w:type="spellStart"/>
+      <w:r>
+        <w:t>ContextCompat.getColor</w:t>
+      </w:r>
+      <w:proofErr w:type="spellEnd"/>
+      <w:r>
+        <w:t>(</w:t>
+      </w:r>
+      <w:proofErr w:type="spellStart"/>
+      <w:r>
+        <w:t>MyActivity.this</w:t>
+      </w:r>
+      <w:proofErr w:type="spellEnd"/>
+      <w:r>
+        <w:t xml:space="preserve">, </w:t>
+      </w:r>
+      <w:proofErr w:type="spellStart"/>
+      <w:r>
+        <w:lastRenderedPageBreak/>
+        <w:t>R.</w:t>
+      </w:r>
+      <w:r>
+        <w:t>c</w:t>
+      </w:r>
+      <w:r>
+        <w:t>olor.</w:t>
+      </w:r>
+      <w:r>
+        <w:t>m</w:t>
+      </w:r>
+      <w:r>
+        <w:t>yColor</w:t>
+      </w:r>
+      <w:proofErr w:type="spellEnd"/>
+      <w:r>
+        <w:t xml:space="preserve">). </w:t>
+      </w:r>
+      <w:r>
+        <w:br/>
+      </w:r>
+      <w:r>
+        <w:br/>
+        <w:t>-</w:t>
+      </w:r>
+      <w:proofErr w:type="spellStart"/>
+      <w:r>
+        <w:t>DisplayMetrics</w:t>
+      </w:r>
+      <w:proofErr w:type="spellEnd"/>
+      <w:r>
+        <w:t xml:space="preserve"> </w:t>
+      </w:r>
+      <w:proofErr w:type="spellStart"/>
+      <w:r>
+        <w:t>displayMetrics</w:t>
+      </w:r>
+      <w:proofErr w:type="spellEnd"/>
+      <w:r>
+        <w:t xml:space="preserve"> = </w:t>
+      </w:r>
+      <w:proofErr w:type="spellStart"/>
+      <w:r>
+        <w:t>getResources</w:t>
+      </w:r>
+      <w:proofErr w:type="spellEnd"/>
+      <w:r>
+        <w:t>().</w:t>
+      </w:r>
+      <w:proofErr w:type="spellStart"/>
+      <w:r>
+        <w:t>getDisplayMetrics</w:t>
+      </w:r>
+      <w:proofErr w:type="spellEnd"/>
+      <w:r>
+        <w:t xml:space="preserve">(); Les display </w:t>
+      </w:r>
+      <w:proofErr w:type="spellStart"/>
+      <w:r>
+        <w:t>metrics</w:t>
+      </w:r>
+      <w:proofErr w:type="spellEnd"/>
+      <w:r>
+        <w:t xml:space="preserve"> nous permette de savoir qu’elle est la largeur ainsi que la hauteur en pixel de notre écran grâce à </w:t>
+      </w:r>
+      <w:proofErr w:type="spellStart"/>
+      <w:r>
+        <w:t>displayMetrics.widthPixels</w:t>
+      </w:r>
+      <w:proofErr w:type="spellEnd"/>
+      <w:r>
+        <w:t>/</w:t>
+      </w:r>
+      <w:proofErr w:type="spellStart"/>
+      <w:r>
+        <w:t>heightPixels</w:t>
+      </w:r>
+      <w:proofErr w:type="spellEnd"/>
       <w:r>
         <w:t xml:space="preserve">. </w:t>
       </w:r>
       <w:r>
-        <w:rPr>
-          <w:lang w:val="en-US"/>
-        </w:rPr>
-        <w:t xml:space="preserve">Pour changer le weight on </w:t>
-      </w:r>
-      <w:proofErr w:type="spellStart"/>
-      <w:r>
-        <w:rPr>
-          <w:lang w:val="en-US"/>
-        </w:rPr>
-        <w:t>utilise</w:t>
-      </w:r>
-      <w:proofErr w:type="spellEnd"/>
-      <w:r>
-        <w:rPr>
-          <w:lang w:val="en-US"/>
-        </w:rPr>
-        <w:t xml:space="preserve"> </w:t>
-      </w:r>
-      <w:proofErr w:type="spellStart"/>
-      <w:r>
-        <w:rPr>
-          <w:lang w:val="en-US"/>
-        </w:rPr>
-        <w:t>layoutParams.weight</w:t>
-      </w:r>
-      <w:proofErr w:type="spellEnd"/>
-      <w:r>
-        <w:rPr>
-          <w:lang w:val="en-US"/>
-        </w:rPr>
-        <w:t xml:space="preserve"> = </w:t>
-      </w:r>
-      <w:proofErr w:type="spellStart"/>
-      <w:r>
-        <w:rPr>
-          <w:lang w:val="en-US"/>
-        </w:rPr>
-        <w:t>aFloat.f</w:t>
-      </w:r>
-      <w:proofErr w:type="spellEnd"/>
-      <w:r>
-        <w:rPr>
-          <w:lang w:val="en-US"/>
-        </w:rPr>
-        <w:t>.</w:t>
-      </w:r>
-      <w:r>
-        <w:rPr>
-          <w:lang w:val="en-US"/>
-        </w:rPr>
-        <w:t xml:space="preserve"> </w:t>
-      </w:r>
-      <w:r>
-        <w:rPr>
-          <w:lang w:val="en-US"/>
-        </w:rPr>
-        <w:br/>
-      </w:r>
-      <w:proofErr w:type="spellStart"/>
-      <w:r>
-        <w:rPr>
-          <w:lang w:val="en-US"/>
-        </w:rPr>
-        <w:t>S’applique</w:t>
-      </w:r>
-      <w:proofErr w:type="spellEnd"/>
-      <w:r>
-        <w:rPr>
-          <w:lang w:val="en-US"/>
-        </w:rPr>
-        <w:t xml:space="preserve"> aux </w:t>
-      </w:r>
-      <w:proofErr w:type="spellStart"/>
-      <w:r>
-        <w:rPr>
-          <w:lang w:val="en-US"/>
-        </w:rPr>
-        <w:t>autres</w:t>
-      </w:r>
-      <w:proofErr w:type="spellEnd"/>
-      <w:r>
-        <w:rPr>
-          <w:lang w:val="en-US"/>
-        </w:rPr>
-        <w:t xml:space="preserve"> type de layout </w:t>
-      </w:r>
-      <w:proofErr w:type="spellStart"/>
-      <w:r>
-        <w:rPr>
-          <w:lang w:val="en-US"/>
-        </w:rPr>
-        <w:t>tel</w:t>
-      </w:r>
-      <w:proofErr w:type="spellEnd"/>
-      <w:r>
-        <w:rPr>
-          <w:lang w:val="en-US"/>
-        </w:rPr>
-        <w:t xml:space="preserve"> que le constraint layout </w:t>
-      </w:r>
-      <w:proofErr w:type="spellStart"/>
-      <w:r>
-        <w:rPr>
-          <w:lang w:val="en-US"/>
-        </w:rPr>
-        <w:t>ConstraintLayout.LayoutParams</w:t>
-      </w:r>
-      <w:proofErr w:type="spellEnd"/>
-      <w:r>
-        <w:rPr>
-          <w:lang w:val="en-US"/>
-        </w:rPr>
-        <w:t xml:space="preserve"> </w:t>
-      </w:r>
-      <w:proofErr w:type="spellStart"/>
-      <w:r>
-        <w:rPr>
-          <w:lang w:val="en-US"/>
-        </w:rPr>
-        <w:t>layoutParams</w:t>
-      </w:r>
-      <w:proofErr w:type="spellEnd"/>
-      <w:r>
-        <w:rPr>
-          <w:lang w:val="en-US"/>
-        </w:rPr>
-        <w:t xml:space="preserve"> = new </w:t>
-      </w:r>
-      <w:proofErr w:type="spellStart"/>
-      <w:r>
-        <w:rPr>
-          <w:lang w:val="en-US"/>
-        </w:rPr>
-        <w:t>ContraintLayout.LayoutParams</w:t>
-      </w:r>
-      <w:proofErr w:type="spellEnd"/>
-      <w:r>
-        <w:rPr>
-          <w:lang w:val="en-US"/>
-        </w:rPr>
-        <w:t xml:space="preserve">(int </w:t>
-      </w:r>
-      <w:proofErr w:type="spellStart"/>
-      <w:r>
-        <w:rPr>
-          <w:lang w:val="en-US"/>
-        </w:rPr>
-        <w:t>w</w:t>
-      </w:r>
-      <w:r>
-        <w:rPr>
-          <w:lang w:val="en-US"/>
-        </w:rPr>
-        <w:t>idthInPixels</w:t>
-      </w:r>
-      <w:proofErr w:type="spellEnd"/>
-      <w:r>
-        <w:rPr>
-          <w:lang w:val="en-US"/>
-        </w:rPr>
-        <w:t xml:space="preserve">, int </w:t>
-      </w:r>
-      <w:proofErr w:type="spellStart"/>
-      <w:r>
-        <w:rPr>
-          <w:lang w:val="en-US"/>
-        </w:rPr>
-        <w:t>heightInPixels</w:t>
-      </w:r>
-      <w:proofErr w:type="spellEnd"/>
-      <w:r>
-        <w:rPr>
-          <w:lang w:val="en-US"/>
-        </w:rPr>
-        <w:t xml:space="preserve">). </w:t>
-      </w:r>
-      <w:r>
-        <w:rPr>
-          <w:lang w:val="en-US"/>
-        </w:rPr>
-        <w:br/>
-      </w:r>
-      <w:r>
-        <w:rPr>
-          <w:lang w:val="en-US"/>
-        </w:rPr>
-        <w:br/>
-      </w:r>
-      <w:r>
-        <w:t>-</w:t>
-      </w:r>
-      <w:proofErr w:type="spellStart"/>
-      <w:r>
-        <w:t>aView.setLayoutParams</w:t>
-      </w:r>
-      <w:proofErr w:type="spellEnd"/>
-      <w:r>
-        <w:t>(</w:t>
-      </w:r>
-      <w:proofErr w:type="spellStart"/>
-      <w:r>
-        <w:t>layoutParams</w:t>
-      </w:r>
-      <w:proofErr w:type="spellEnd"/>
-      <w:r>
-        <w:t xml:space="preserve">) nous permettent d’appliquer un </w:t>
-      </w:r>
-      <w:proofErr w:type="spellStart"/>
-      <w:r>
-        <w:t>layoutParams</w:t>
-      </w:r>
-      <w:proofErr w:type="spellEnd"/>
-      <w:r>
-        <w:t xml:space="preserve"> à une </w:t>
-      </w:r>
-      <w:proofErr w:type="spellStart"/>
-      <w:r>
-        <w:t>view</w:t>
-      </w:r>
-      <w:proofErr w:type="spellEnd"/>
-      <w:r>
-        <w:t xml:space="preserve">. </w:t>
-      </w:r>
-      <w:r>
-        <w:br/>
-      </w:r>
-      <w:r>
-        <w:br/>
-      </w:r>
-      <w:r>
-        <w:t>-</w:t>
-      </w:r>
-      <w:proofErr w:type="spellStart"/>
-      <w:r>
-        <w:t>aView.setTextSize</w:t>
-      </w:r>
-      <w:proofErr w:type="spellEnd"/>
-      <w:r>
-        <w:t>(</w:t>
-      </w:r>
-      <w:proofErr w:type="spellStart"/>
-      <w:r>
-        <w:t>int</w:t>
-      </w:r>
-      <w:proofErr w:type="spellEnd"/>
-      <w:r>
-        <w:t xml:space="preserve"> </w:t>
-      </w:r>
-      <w:proofErr w:type="spellStart"/>
-      <w:r>
-        <w:t>valueInPixel</w:t>
-      </w:r>
-      <w:proofErr w:type="spellEnd"/>
-      <w:r>
-        <w:t xml:space="preserve">) nous permet de changer la taille du texte d’une </w:t>
-      </w:r>
-      <w:proofErr w:type="spellStart"/>
-      <w:r>
-        <w:t>view</w:t>
-      </w:r>
-      <w:proofErr w:type="spellEnd"/>
-      <w:r>
-        <w:t xml:space="preserve">. </w:t>
-      </w:r>
-      <w:r>
-        <w:br/>
-      </w:r>
-      <w:r>
-        <w:br/>
-        <w:t>-</w:t>
-      </w:r>
-      <w:proofErr w:type="spellStart"/>
-      <w:r>
-        <w:t>aView.setTextColor</w:t>
-      </w:r>
-      <w:proofErr w:type="spellEnd"/>
-      <w:r>
-        <w:t>(</w:t>
-      </w:r>
-      <w:proofErr w:type="spellStart"/>
-      <w:r>
-        <w:t>Color.ACOLOR</w:t>
-      </w:r>
-      <w:proofErr w:type="spellEnd"/>
-      <w:r>
-        <w:t xml:space="preserve">) nous permet de changer la couleur du texte d’une </w:t>
-      </w:r>
-      <w:proofErr w:type="spellStart"/>
-      <w:r>
-        <w:t>view</w:t>
-      </w:r>
-      <w:proofErr w:type="spellEnd"/>
-      <w:r>
-        <w:t xml:space="preserve">. À ma connaissance, on ne peut utiliser que les couleurs présentes en variable statique de la classe </w:t>
-      </w:r>
-      <w:proofErr w:type="spellStart"/>
-      <w:r>
-        <w:t>Color</w:t>
-      </w:r>
-      <w:proofErr w:type="spellEnd"/>
-      <w:r>
-        <w:t xml:space="preserve">. </w:t>
-      </w:r>
-      <w:r>
-        <w:br/>
-      </w:r>
-      <w:r>
-        <w:br/>
-        <w:t>-</w:t>
-      </w:r>
-      <w:proofErr w:type="spellStart"/>
-      <w:r>
-        <w:t>aView.setGravity</w:t>
-      </w:r>
-      <w:proofErr w:type="spellEnd"/>
-      <w:r>
-        <w:t>(</w:t>
-      </w:r>
-      <w:proofErr w:type="spellStart"/>
-      <w:r>
-        <w:t>Gavity.ADIRECTION</w:t>
-      </w:r>
-      <w:proofErr w:type="spellEnd"/>
-      <w:r>
-        <w:t xml:space="preserve">) nous permet de changer la gravité de notre élément. On peut utiliser les variables statiques de la classe Gravity pour choisir la direction. </w:t>
-      </w:r>
-      <w:r>
-        <w:br/>
-      </w:r>
-      <w:r>
-        <w:br/>
-        <w:t>-</w:t>
-      </w:r>
-      <w:proofErr w:type="spellStart"/>
-      <w:r>
-        <w:t>aView.setTypeFace</w:t>
-      </w:r>
-      <w:proofErr w:type="spellEnd"/>
-      <w:r>
-        <w:t>(</w:t>
-      </w:r>
-      <w:proofErr w:type="spellStart"/>
-      <w:r>
-        <w:t>null</w:t>
-      </w:r>
-      <w:proofErr w:type="spellEnd"/>
-      <w:r>
-        <w:t xml:space="preserve">, </w:t>
-      </w:r>
-      <w:proofErr w:type="spellStart"/>
-      <w:r>
-        <w:t>Typeface.BOLD</w:t>
-      </w:r>
-      <w:proofErr w:type="spellEnd"/>
-      <w:r>
-        <w:t>/ITALIC/DEFAULT/</w:t>
-      </w:r>
-      <w:proofErr w:type="spellStart"/>
-      <w:r>
-        <w:t>etc</w:t>
-      </w:r>
-      <w:proofErr w:type="spellEnd"/>
-      <w:r>
-        <w:t xml:space="preserve">) nous permet de changer le style du texte de notre widget. </w:t>
-      </w:r>
-      <w:r>
-        <w:br/>
-      </w:r>
-      <w:r>
-        <w:br/>
-        <w:t>-R.id/</w:t>
-      </w:r>
-      <w:proofErr w:type="spellStart"/>
-      <w:r>
-        <w:t>drawable</w:t>
-      </w:r>
-      <w:proofErr w:type="spellEnd"/>
-      <w:r>
-        <w:t>/</w:t>
-      </w:r>
-      <w:proofErr w:type="spellStart"/>
-      <w:r>
-        <w:t>color.aValue</w:t>
-      </w:r>
-      <w:proofErr w:type="spellEnd"/>
-      <w:r>
-        <w:t xml:space="preserve"> nous permet d’obtenir des valeurs présentes dans ces fichiers xml. </w:t>
-      </w:r>
-      <w:r>
-        <w:br/>
-      </w:r>
-      <w:r>
-        <w:br/>
-        <w:t>-</w:t>
-      </w:r>
-      <w:proofErr w:type="spellStart"/>
-      <w:r>
-        <w:t>aView.getTag</w:t>
-      </w:r>
-      <w:proofErr w:type="spellEnd"/>
-      <w:r>
-        <w:t xml:space="preserve">() si notre </w:t>
-      </w:r>
-      <w:proofErr w:type="spellStart"/>
-      <w:r>
-        <w:t>view</w:t>
-      </w:r>
-      <w:proofErr w:type="spellEnd"/>
-      <w:r>
-        <w:t xml:space="preserve"> possède une valeur Tag, nous retourne un objet tag qui peut être convertie en String</w:t>
-      </w:r>
-      <w:r>
-        <w:t xml:space="preserve"> grâce à </w:t>
-      </w:r>
-      <w:proofErr w:type="spellStart"/>
-      <w:r>
-        <w:t>toString</w:t>
-      </w:r>
-      <w:proofErr w:type="spellEnd"/>
-      <w:r>
-        <w:t>()</w:t>
-      </w:r>
-      <w:r>
-        <w:t>.</w:t>
-      </w:r>
-      <w:r>
-        <w:br/>
-      </w:r>
-      <w:r>
-        <w:br/>
-        <w:t>-</w:t>
-      </w:r>
-      <w:proofErr w:type="spellStart"/>
-      <w:r>
-        <w:t>getResources</w:t>
-      </w:r>
-      <w:proofErr w:type="spellEnd"/>
-      <w:r>
-        <w:t>().</w:t>
-      </w:r>
-      <w:proofErr w:type="spellStart"/>
-      <w:r>
-        <w:t>getColor</w:t>
-      </w:r>
-      <w:proofErr w:type="spellEnd"/>
-      <w:r>
-        <w:t>(</w:t>
-      </w:r>
-      <w:proofErr w:type="spellStart"/>
-      <w:r>
-        <w:t>R.color.myColor</w:t>
-      </w:r>
-      <w:proofErr w:type="spellEnd"/>
-      <w:r>
-        <w:t xml:space="preserve">) nous permet d’utiliser notre couleur xml dans notre code java. </w:t>
-      </w:r>
-      <w:r>
-        <w:t xml:space="preserve">C’est méthode et vieille et la plus récente est </w:t>
-      </w:r>
-      <w:proofErr w:type="spellStart"/>
-      <w:r>
-        <w:t>ContextCompat.getColor</w:t>
-      </w:r>
-      <w:proofErr w:type="spellEnd"/>
-      <w:r>
-        <w:t>(</w:t>
-      </w:r>
-      <w:proofErr w:type="spellStart"/>
-      <w:r>
-        <w:t>MyActivity.this</w:t>
-      </w:r>
-      <w:proofErr w:type="spellEnd"/>
-      <w:r>
-        <w:t xml:space="preserve">, </w:t>
-      </w:r>
-      <w:proofErr w:type="spellStart"/>
-      <w:r>
-        <w:t>R.</w:t>
-      </w:r>
-      <w:r>
-        <w:t>c</w:t>
-      </w:r>
-      <w:r>
-        <w:t>olor.</w:t>
-      </w:r>
-      <w:r>
-        <w:t>m</w:t>
-      </w:r>
-      <w:r>
-        <w:t>yColor</w:t>
-      </w:r>
-      <w:proofErr w:type="spellEnd"/>
-      <w:r>
-        <w:t xml:space="preserve">). </w:t>
-      </w:r>
-      <w:r>
-        <w:br/>
-      </w:r>
-      <w:r>
-        <w:br/>
-        <w:t>-</w:t>
-      </w:r>
-      <w:proofErr w:type="spellStart"/>
-      <w:r>
-        <w:t>DisplayMetrics</w:t>
-      </w:r>
-      <w:proofErr w:type="spellEnd"/>
-      <w:r>
-        <w:t xml:space="preserve"> </w:t>
-      </w:r>
-      <w:proofErr w:type="spellStart"/>
-      <w:r>
-        <w:t>displayMetrics</w:t>
-      </w:r>
-      <w:proofErr w:type="spellEnd"/>
-      <w:r>
-        <w:t xml:space="preserve"> = </w:t>
-      </w:r>
-      <w:proofErr w:type="spellStart"/>
-      <w:r>
-        <w:t>getResources</w:t>
-      </w:r>
-      <w:proofErr w:type="spellEnd"/>
-      <w:r>
-        <w:t>().</w:t>
-      </w:r>
-      <w:proofErr w:type="spellStart"/>
-      <w:r>
-        <w:t>getDisplayMetrics</w:t>
-      </w:r>
-      <w:proofErr w:type="spellEnd"/>
-      <w:r>
-        <w:t xml:space="preserve">(); Les display </w:t>
-      </w:r>
-      <w:proofErr w:type="spellStart"/>
-      <w:r>
-        <w:t>metrics</w:t>
-      </w:r>
-      <w:proofErr w:type="spellEnd"/>
-      <w:r>
-        <w:t xml:space="preserve"> nous permette de savoir qu’elle est la largeur ainsi que la hauteur en pixel de notre écran grâce à </w:t>
-      </w:r>
-      <w:proofErr w:type="spellStart"/>
-      <w:r>
-        <w:t>displayMetrics.widthPixels</w:t>
-      </w:r>
-      <w:proofErr w:type="spellEnd"/>
-      <w:r>
-        <w:t>/</w:t>
-      </w:r>
-      <w:proofErr w:type="spellStart"/>
-      <w:r>
-        <w:t>heightPixels</w:t>
-      </w:r>
-      <w:proofErr w:type="spellEnd"/>
-      <w:r>
-        <w:t xml:space="preserve">. </w:t>
-      </w:r>
-      <w:r>
-        <w:t xml:space="preserve">Ils nous permettent aussi de connaitre la densité de </w:t>
-      </w:r>
-      <w:r>
-        <w:lastRenderedPageBreak/>
-        <w:t xml:space="preserve">l’écran grâce à </w:t>
+        <w:t xml:space="preserve">Ils nous permettent aussi de connaitre la densité de l’écran grâce à </w:t>
       </w:r>
       <w:proofErr w:type="spellStart"/>
       <w:r>
@@ -5635,6 +5602,9 @@
       </w:r>
       <w:r>
         <w:br/>
+      </w:r>
+      <w:r>
+        <w:lastRenderedPageBreak/>
         <w:t>La taille/size d’un vecteur est le nombre d’objet présent dans le vecteur.</w:t>
       </w:r>
       <w:r>
@@ -5670,11 +5640,7 @@
         <w:t xml:space="preserve"> etc… </w:t>
       </w:r>
       <w:r>
-        <w:t xml:space="preserve">Le </w:t>
-      </w:r>
-      <w:r>
-        <w:lastRenderedPageBreak/>
-        <w:t xml:space="preserve">deuxième paramètre du constructeur prend un </w:t>
+        <w:t xml:space="preserve">Le deuxième paramètre du constructeur prend un </w:t>
       </w:r>
       <w:proofErr w:type="spellStart"/>
       <w:r>
@@ -6173,6 +6139,7 @@
         <w:br/>
       </w:r>
       <w:r>
+        <w:lastRenderedPageBreak/>
         <w:t xml:space="preserve">Permet de faire afficher un message dans un pop-up. La première étape est de créer un </w:t>
       </w:r>
       <w:proofErr w:type="spellStart"/>
@@ -6267,11 +6234,7 @@
       </w:r>
       <w:proofErr w:type="spellEnd"/>
       <w:r>
-        <w:t xml:space="preserve"> </w:t>
-      </w:r>
-      <w:r>
-        <w:lastRenderedPageBreak/>
-        <w:t xml:space="preserve">dans un </w:t>
+        <w:t xml:space="preserve"> dans un </w:t>
       </w:r>
       <w:proofErr w:type="spellStart"/>
       <w:r>
@@ -6789,7 +6752,11 @@
       </w:r>
       <w:proofErr w:type="spellEnd"/>
       <w:r>
-        <w:t xml:space="preserve">. La taille de notre widget est en pixel, si on veut que la taille reste consistante entre différente machine il nous faut convertir la taille </w:t>
+        <w:t xml:space="preserve">. La taille </w:t>
+      </w:r>
+      <w:r>
+        <w:lastRenderedPageBreak/>
+        <w:t xml:space="preserve">de notre widget est en pixel, si on veut que la taille reste consistante entre différente machine il nous faut convertir la taille </w:t>
       </w:r>
       <w:proofErr w:type="spellStart"/>
       <w:r>
@@ -6886,710 +6853,722 @@
         <w:t xml:space="preserve">peut </w:t>
       </w:r>
       <w:r>
-        <w:t xml:space="preserve">le multiplier par un </w:t>
+        <w:t xml:space="preserve">le multiplier par un pourcentage et arrondir ce chiffre pour obtenir un nombre de pixels utilisable. </w:t>
+      </w:r>
+      <w:r>
+        <w:t xml:space="preserve"> </w:t>
+      </w:r>
+      <w:r>
+        <w:t xml:space="preserve"> </w:t>
+      </w:r>
+      <w:r>
+        <w:t xml:space="preserve"> </w:t>
+      </w:r>
+      <w:r>
+        <w:br/>
+      </w:r>
+      <w:r>
+        <w:t xml:space="preserve">Pour ajouter des formes à notre widget, il nous faut un Canvas et un Paint. </w:t>
+      </w:r>
+      <w:r>
+        <w:t xml:space="preserve">Paint va décider de plusieurs paramètres de notre forme tel que la couleur, si elle sera remplit, si elle utilise du </w:t>
+      </w:r>
+      <w:proofErr w:type="spellStart"/>
+      <w:r>
+        <w:t>antiAlias</w:t>
+      </w:r>
+      <w:proofErr w:type="spellEnd"/>
+      <w:r>
+        <w:t xml:space="preserve">, la grosseur des traits de la forme, etc… </w:t>
+      </w:r>
+      <w:r>
+        <w:t xml:space="preserve">Canvas va plutôt décider de l’emplacement de la forme dans notre widget, ainsi que de la forme de ladite forme. </w:t>
+      </w:r>
+      <w:r>
+        <w:t xml:space="preserve">Le </w:t>
+      </w:r>
+      <w:proofErr w:type="spellStart"/>
+      <w:r>
+        <w:t>canvas</w:t>
+      </w:r>
+      <w:proofErr w:type="spellEnd"/>
+      <w:r>
+        <w:t xml:space="preserve"> nous est donné à l’intérieur de la fonction </w:t>
+      </w:r>
+      <w:proofErr w:type="spellStart"/>
+      <w:r>
+        <w:t>onDraw</w:t>
+      </w:r>
+      <w:proofErr w:type="spellEnd"/>
+      <w:r>
+        <w:t xml:space="preserve"> en tant que paramètre</w:t>
+      </w:r>
+      <w:r>
+        <w:t xml:space="preserve">. </w:t>
+      </w:r>
+      <w:r>
+        <w:br/>
+      </w:r>
+      <w:r>
+        <w:br/>
+      </w:r>
+      <w:r>
+        <w:t>-</w:t>
+      </w:r>
+      <w:proofErr w:type="spellStart"/>
+      <w:r>
+        <w:t>paint.setAntiAlias</w:t>
+      </w:r>
+      <w:proofErr w:type="spellEnd"/>
+      <w:r>
+        <w:t>(</w:t>
+      </w:r>
+      <w:proofErr w:type="spellStart"/>
+      <w:r>
+        <w:t>boolean</w:t>
+      </w:r>
+      <w:proofErr w:type="spellEnd"/>
+      <w:r>
+        <w:t xml:space="preserve"> </w:t>
+      </w:r>
+      <w:proofErr w:type="spellStart"/>
+      <w:r>
+        <w:t>aBool</w:t>
+      </w:r>
+      <w:proofErr w:type="spellEnd"/>
+      <w:r>
+        <w:t>) nous permet de déterminer si notre forme utilisera de l’</w:t>
+      </w:r>
+      <w:proofErr w:type="spellStart"/>
+      <w:r>
+        <w:t>antiAlias</w:t>
+      </w:r>
+      <w:proofErr w:type="spellEnd"/>
+      <w:r>
+        <w:t xml:space="preserve">. </w:t>
+      </w:r>
+      <w:r>
+        <w:br/>
+      </w:r>
+      <w:r>
+        <w:br/>
+        <w:t>-</w:t>
+      </w:r>
+      <w:proofErr w:type="spellStart"/>
+      <w:r>
+        <w:t>paint.setColor</w:t>
+      </w:r>
+      <w:proofErr w:type="spellEnd"/>
+      <w:r>
+        <w:t>(</w:t>
+      </w:r>
+      <w:proofErr w:type="spellStart"/>
+      <w:r>
+        <w:t>int</w:t>
+      </w:r>
+      <w:proofErr w:type="spellEnd"/>
+      <w:r>
+        <w:t xml:space="preserve"> </w:t>
+      </w:r>
+      <w:proofErr w:type="spellStart"/>
+      <w:r>
+        <w:t>anInt</w:t>
+      </w:r>
+      <w:proofErr w:type="spellEnd"/>
+      <w:r>
+        <w:t xml:space="preserve">) nous permet de déterminer la couleur de notre forme. À noter qu’on peut utiliser </w:t>
+      </w:r>
+      <w:proofErr w:type="spellStart"/>
+      <w:r>
+        <w:t>Color.ACOLOR</w:t>
+      </w:r>
+      <w:proofErr w:type="spellEnd"/>
+      <w:r>
+        <w:t xml:space="preserve"> pour choisir notre couleur ou encore les couleurs de notre fichier colros.xml grâce à </w:t>
+      </w:r>
+      <w:proofErr w:type="spellStart"/>
+      <w:r>
+        <w:t>getResources</w:t>
+      </w:r>
+      <w:proofErr w:type="spellEnd"/>
+      <w:r>
+        <w:t>().</w:t>
+      </w:r>
+      <w:proofErr w:type="spellStart"/>
+      <w:r>
+        <w:t>getColor</w:t>
+      </w:r>
+      <w:proofErr w:type="spellEnd"/>
+      <w:r>
+        <w:t>(</w:t>
+      </w:r>
+      <w:proofErr w:type="spellStart"/>
+      <w:r>
+        <w:t>R.color.myColor</w:t>
+      </w:r>
+      <w:proofErr w:type="spellEnd"/>
+      <w:r>
+        <w:t xml:space="preserve">). </w:t>
+      </w:r>
+      <w:r>
+        <w:br/>
+      </w:r>
+      <w:r>
+        <w:br/>
+        <w:t>-</w:t>
+      </w:r>
+      <w:proofErr w:type="spellStart"/>
+      <w:r>
+        <w:t>paint.setStyle</w:t>
+      </w:r>
+      <w:proofErr w:type="spellEnd"/>
+      <w:r>
+        <w:t>(</w:t>
+      </w:r>
+      <w:proofErr w:type="spellStart"/>
+      <w:r>
+        <w:t>Paint.Style.STROKE</w:t>
+      </w:r>
+      <w:proofErr w:type="spellEnd"/>
+      <w:r>
+        <w:t xml:space="preserve">/FILL) nous permet de déterminer si uniquement le contour de notre forme sera dessinée (STROKE) ou si elle sera aussi remplit (FILL). </w:t>
+      </w:r>
+      <w:r>
+        <w:br/>
+      </w:r>
+      <w:r>
+        <w:br/>
+        <w:t>-</w:t>
+      </w:r>
+      <w:proofErr w:type="spellStart"/>
+      <w:r>
+        <w:t>paint.setStrokeWidth</w:t>
+      </w:r>
+      <w:proofErr w:type="spellEnd"/>
+      <w:r>
+        <w:t>(</w:t>
+      </w:r>
+      <w:proofErr w:type="spellStart"/>
+      <w:r>
+        <w:t>aFloat</w:t>
+      </w:r>
+      <w:proofErr w:type="spellEnd"/>
+      <w:r>
+        <w:t xml:space="preserve">) nous permet de changer la taille du trait produit par notre pinceau. </w:t>
+      </w:r>
+      <w:r>
+        <w:br/>
+      </w:r>
+      <w:r>
+        <w:br/>
+      </w:r>
+      <w:r>
+        <w:t>-</w:t>
+      </w:r>
+      <w:proofErr w:type="spellStart"/>
+      <w:r>
+        <w:t>canvas.drawCircle</w:t>
+      </w:r>
+      <w:proofErr w:type="spellEnd"/>
+      <w:r>
+        <w:t>(</w:t>
+      </w:r>
+      <w:proofErr w:type="spellStart"/>
+      <w:r>
+        <w:t>int</w:t>
+      </w:r>
+      <w:proofErr w:type="spellEnd"/>
+      <w:r>
+        <w:t xml:space="preserve"> </w:t>
+      </w:r>
+      <w:proofErr w:type="spellStart"/>
+      <w:r>
+        <w:t>xPosition</w:t>
+      </w:r>
+      <w:proofErr w:type="spellEnd"/>
+      <w:r>
+        <w:t xml:space="preserve">, </w:t>
+      </w:r>
+      <w:proofErr w:type="spellStart"/>
+      <w:r>
+        <w:t>int</w:t>
+      </w:r>
+      <w:proofErr w:type="spellEnd"/>
+      <w:r>
+        <w:t xml:space="preserve"> </w:t>
+      </w:r>
+      <w:proofErr w:type="spellStart"/>
+      <w:r>
+        <w:t>yPosition</w:t>
+      </w:r>
+      <w:proofErr w:type="spellEnd"/>
+      <w:r>
+        <w:t xml:space="preserve">, </w:t>
+      </w:r>
+      <w:proofErr w:type="spellStart"/>
+      <w:r>
+        <w:t>int</w:t>
+      </w:r>
+      <w:proofErr w:type="spellEnd"/>
+      <w:r>
+        <w:t xml:space="preserve"> radius, Paint </w:t>
+      </w:r>
+      <w:proofErr w:type="spellStart"/>
+      <w:r>
+        <w:t>paintUsed</w:t>
+      </w:r>
+      <w:proofErr w:type="spellEnd"/>
+      <w:r>
+        <w:t xml:space="preserve">) nous permet de dessiner un cercle à la position de notre choix à l’intérieur de notre widget. </w:t>
+      </w:r>
+      <w:r>
+        <w:br/>
+      </w:r>
+      <w:r>
+        <w:br/>
+      </w:r>
+      <w:r>
+        <w:t>-</w:t>
+      </w:r>
+      <w:proofErr w:type="spellStart"/>
+      <w:r>
+        <w:t>canvas.drawRect</w:t>
+      </w:r>
+      <w:proofErr w:type="spellEnd"/>
+      <w:r>
+        <w:t xml:space="preserve">(new </w:t>
+      </w:r>
+      <w:proofErr w:type="spellStart"/>
+      <w:r>
+        <w:t>RectF</w:t>
+      </w:r>
+      <w:proofErr w:type="spellEnd"/>
+      <w:r>
+        <w:t>(</w:t>
+      </w:r>
+      <w:proofErr w:type="spellStart"/>
+      <w:r>
+        <w:t>float</w:t>
+      </w:r>
+      <w:proofErr w:type="spellEnd"/>
+      <w:r>
+        <w:t xml:space="preserve"> </w:t>
+      </w:r>
+      <w:proofErr w:type="spellStart"/>
+      <w:r>
+        <w:t>leftMostPoint</w:t>
+      </w:r>
+      <w:proofErr w:type="spellEnd"/>
+      <w:r>
+        <w:t xml:space="preserve">, </w:t>
+      </w:r>
+      <w:proofErr w:type="spellStart"/>
+      <w:r>
+        <w:t>float</w:t>
+      </w:r>
+      <w:proofErr w:type="spellEnd"/>
+      <w:r>
+        <w:t xml:space="preserve"> </w:t>
+      </w:r>
+      <w:proofErr w:type="spellStart"/>
+      <w:r>
+        <w:t>topMostPoint</w:t>
+      </w:r>
+      <w:proofErr w:type="spellEnd"/>
+      <w:r>
+        <w:t xml:space="preserve">, </w:t>
+      </w:r>
+      <w:proofErr w:type="spellStart"/>
+      <w:r>
+        <w:t>float</w:t>
+      </w:r>
+      <w:proofErr w:type="spellEnd"/>
+      <w:r>
+        <w:t xml:space="preserve"> </w:t>
+      </w:r>
+      <w:proofErr w:type="spellStart"/>
+      <w:r>
+        <w:t>rightMostPoint</w:t>
+      </w:r>
+      <w:proofErr w:type="spellEnd"/>
+      <w:r>
+        <w:t xml:space="preserve">, </w:t>
+      </w:r>
+      <w:proofErr w:type="spellStart"/>
+      <w:r>
+        <w:t>float</w:t>
+      </w:r>
+      <w:proofErr w:type="spellEnd"/>
+      <w:r>
+        <w:t xml:space="preserve"> </w:t>
+      </w:r>
+      <w:proofErr w:type="spellStart"/>
+      <w:r>
+        <w:t>bottomMostPoint</w:t>
+      </w:r>
+      <w:proofErr w:type="spellEnd"/>
+      <w:r>
+        <w:t xml:space="preserve">), Paint </w:t>
+      </w:r>
+      <w:proofErr w:type="spellStart"/>
+      <w:r>
+        <w:t>paintUsed</w:t>
+      </w:r>
+      <w:proofErr w:type="spellEnd"/>
+      <w:r>
+        <w:t>) nous permet de dessiner un re</w:t>
+      </w:r>
+      <w:r>
+        <w:t xml:space="preserve">ctangle à la position de notre choix en utilisant un objet </w:t>
+      </w:r>
+      <w:proofErr w:type="spellStart"/>
+      <w:r>
+        <w:t>RectF</w:t>
+      </w:r>
+      <w:proofErr w:type="spellEnd"/>
+      <w:r>
+        <w:t xml:space="preserve"> pour déterminer ses coordonnées. </w:t>
+      </w:r>
+      <w:r>
+        <w:br/>
+      </w:r>
+      <w:r>
+        <w:br/>
+      </w:r>
+      <w:r>
+        <w:t>-</w:t>
+      </w:r>
+      <w:proofErr w:type="spellStart"/>
+      <w:r>
+        <w:t>canvas.drawArc</w:t>
+      </w:r>
+      <w:proofErr w:type="spellEnd"/>
+      <w:r>
+        <w:t xml:space="preserve">(new </w:t>
+      </w:r>
+      <w:proofErr w:type="spellStart"/>
+      <w:r>
+        <w:t>RectF</w:t>
+      </w:r>
+      <w:proofErr w:type="spellEnd"/>
+      <w:r>
+        <w:t>(</w:t>
+      </w:r>
+      <w:proofErr w:type="spellStart"/>
+      <w:r>
+        <w:t>float</w:t>
+      </w:r>
+      <w:proofErr w:type="spellEnd"/>
+      <w:r>
+        <w:t xml:space="preserve"> </w:t>
+      </w:r>
+      <w:proofErr w:type="spellStart"/>
+      <w:r>
+        <w:t>leftMostPoint</w:t>
+      </w:r>
+      <w:proofErr w:type="spellEnd"/>
+      <w:r>
+        <w:t xml:space="preserve">, </w:t>
+      </w:r>
+      <w:proofErr w:type="spellStart"/>
+      <w:r>
+        <w:t>float</w:t>
+      </w:r>
+      <w:proofErr w:type="spellEnd"/>
+      <w:r>
+        <w:t xml:space="preserve"> </w:t>
+      </w:r>
+      <w:proofErr w:type="spellStart"/>
+      <w:r>
+        <w:t>topMostPoint</w:t>
+      </w:r>
+      <w:proofErr w:type="spellEnd"/>
+      <w:r>
+        <w:t xml:space="preserve">, </w:t>
+      </w:r>
+      <w:proofErr w:type="spellStart"/>
+      <w:r>
+        <w:t>float</w:t>
+      </w:r>
+      <w:proofErr w:type="spellEnd"/>
+      <w:r>
+        <w:t xml:space="preserve"> </w:t>
+      </w:r>
+      <w:proofErr w:type="spellStart"/>
+      <w:r>
+        <w:t>rightMostPoint</w:t>
+      </w:r>
+      <w:proofErr w:type="spellEnd"/>
+      <w:r>
+        <w:t xml:space="preserve">, </w:t>
+      </w:r>
+      <w:proofErr w:type="spellStart"/>
+      <w:r>
+        <w:t>float</w:t>
+      </w:r>
+      <w:proofErr w:type="spellEnd"/>
+      <w:r>
+        <w:t xml:space="preserve"> </w:t>
+      </w:r>
+      <w:proofErr w:type="spellStart"/>
+      <w:r>
+        <w:t>bottomMostPoint</w:t>
+      </w:r>
+      <w:proofErr w:type="spellEnd"/>
+      <w:r>
+        <w:t xml:space="preserve">), </w:t>
+      </w:r>
+      <w:proofErr w:type="spellStart"/>
+      <w:r>
+        <w:t>float</w:t>
+      </w:r>
+      <w:proofErr w:type="spellEnd"/>
+      <w:r>
+        <w:t xml:space="preserve"> </w:t>
+      </w:r>
+      <w:proofErr w:type="spellStart"/>
+      <w:r>
+        <w:t>startAngle</w:t>
+      </w:r>
+      <w:proofErr w:type="spellEnd"/>
+      <w:r>
+        <w:t xml:space="preserve">, </w:t>
+      </w:r>
+      <w:proofErr w:type="spellStart"/>
+      <w:r>
+        <w:t>float</w:t>
+      </w:r>
+      <w:proofErr w:type="spellEnd"/>
+      <w:r>
+        <w:t xml:space="preserve"> </w:t>
+      </w:r>
+      <w:proofErr w:type="spellStart"/>
+      <w:r>
+        <w:t>sweepAngle</w:t>
+      </w:r>
+      <w:proofErr w:type="spellEnd"/>
+      <w:r>
+        <w:t xml:space="preserve">, </w:t>
+      </w:r>
+      <w:proofErr w:type="spellStart"/>
+      <w:r>
+        <w:t>boolean</w:t>
+      </w:r>
+      <w:proofErr w:type="spellEnd"/>
+      <w:r>
+        <w:t xml:space="preserve"> </w:t>
+      </w:r>
+      <w:proofErr w:type="spellStart"/>
+      <w:r>
+        <w:t>useCenterOfRectF</w:t>
+      </w:r>
+      <w:proofErr w:type="spellEnd"/>
+      <w:r>
+        <w:t xml:space="preserve">, Paint </w:t>
+      </w:r>
+      <w:proofErr w:type="spellStart"/>
+      <w:r>
+        <w:t>paint</w:t>
+      </w:r>
+      <w:proofErr w:type="spellEnd"/>
+      <w:r>
+        <w:t>)</w:t>
+      </w:r>
+      <w:r>
+        <w:t xml:space="preserve"> nous permet de dessiner des arcs d’un cercle. </w:t>
+      </w:r>
+      <w:r>
+        <w:t xml:space="preserve">On indique le degrés de </w:t>
+      </w:r>
+      <w:proofErr w:type="spellStart"/>
+      <w:r>
+        <w:t>depart</w:t>
+      </w:r>
+      <w:proofErr w:type="spellEnd"/>
+      <w:r>
+        <w:t xml:space="preserve"> de notre a</w:t>
+      </w:r>
+      <w:r>
+        <w:t>rc (</w:t>
+      </w:r>
+      <w:proofErr w:type="spellStart"/>
+      <w:r>
+        <w:t>startAngle</w:t>
+      </w:r>
+      <w:proofErr w:type="spellEnd"/>
+      <w:r>
+        <w:t>) et le nombre de degrés à partir de ce point que fera notre arc (</w:t>
+      </w:r>
+      <w:proofErr w:type="spellStart"/>
+      <w:r>
+        <w:t>sweepAngle</w:t>
+      </w:r>
+      <w:proofErr w:type="spellEnd"/>
+      <w:r>
+        <w:t xml:space="preserve">). </w:t>
+      </w:r>
+      <w:r>
+        <w:t xml:space="preserve">Je recommande de mettre </w:t>
+      </w:r>
+      <w:proofErr w:type="spellStart"/>
+      <w:r>
+        <w:t>useCenterOfRectF</w:t>
+      </w:r>
+      <w:proofErr w:type="spellEnd"/>
+      <w:r>
+        <w:t xml:space="preserve"> à </w:t>
+      </w:r>
+      <w:proofErr w:type="spellStart"/>
+      <w:r>
+        <w:t>true</w:t>
+      </w:r>
+      <w:proofErr w:type="spellEnd"/>
+      <w:r>
+        <w:t xml:space="preserve"> à part si tu souhaites expérimenter. </w:t>
+      </w:r>
+      <w:r>
+        <w:t xml:space="preserve">On utilise le </w:t>
+      </w:r>
+      <w:proofErr w:type="spellStart"/>
+      <w:r>
+        <w:t>RectF</w:t>
+      </w:r>
+      <w:proofErr w:type="spellEnd"/>
+      <w:r>
+        <w:t xml:space="preserve"> pour déterminer la position ainsi que le rayon de notre arc de cercle. </w:t>
+      </w:r>
+      <w:r>
+        <w:br/>
+      </w:r>
+      <w:r>
+        <w:br/>
+        <w:t>-</w:t>
+      </w:r>
+      <w:proofErr w:type="spellStart"/>
+      <w:r>
+        <w:t>canvas.drawLine</w:t>
+      </w:r>
+      <w:proofErr w:type="spellEnd"/>
+      <w:r>
+        <w:t>(</w:t>
+      </w:r>
+      <w:proofErr w:type="spellStart"/>
+      <w:r>
+        <w:t>int</w:t>
+      </w:r>
+      <w:proofErr w:type="spellEnd"/>
+      <w:r>
+        <w:t xml:space="preserve"> </w:t>
+      </w:r>
+      <w:proofErr w:type="spellStart"/>
+      <w:r>
+        <w:t>PointDeDépartX</w:t>
+      </w:r>
+      <w:proofErr w:type="spellEnd"/>
+      <w:r>
+        <w:t xml:space="preserve">, </w:t>
+      </w:r>
+      <w:proofErr w:type="spellStart"/>
+      <w:r>
+        <w:t>int</w:t>
+      </w:r>
+      <w:proofErr w:type="spellEnd"/>
+      <w:r>
+        <w:t xml:space="preserve"> </w:t>
+      </w:r>
+      <w:proofErr w:type="spellStart"/>
+      <w:r>
+        <w:t>PointDeDépartY</w:t>
+      </w:r>
+      <w:proofErr w:type="spellEnd"/>
+      <w:r>
+        <w:t xml:space="preserve">, </w:t>
+      </w:r>
+      <w:proofErr w:type="spellStart"/>
+      <w:r>
+        <w:t>PointD’arrivéX</w:t>
+      </w:r>
+      <w:proofErr w:type="spellEnd"/>
+      <w:r>
+        <w:t xml:space="preserve">, </w:t>
+      </w:r>
+      <w:proofErr w:type="spellStart"/>
+      <w:r>
+        <w:t>PointD’arrivéY</w:t>
+      </w:r>
+      <w:proofErr w:type="spellEnd"/>
+      <w:r>
+        <w:t xml:space="preserve">, Paint </w:t>
+      </w:r>
+      <w:proofErr w:type="spellStart"/>
+      <w:r>
+        <w:t>paintUsed</w:t>
+      </w:r>
+      <w:proofErr w:type="spellEnd"/>
+      <w:r>
+        <w:t>)</w:t>
+      </w:r>
+      <w:r>
+        <w:t xml:space="preserve"> Nous permet de dessiner une ligne allant du point de départ au point d’arrivé indiqué. </w:t>
+      </w:r>
+      <w:r>
+        <w:br/>
+      </w:r>
+      <w:r>
+        <w:br/>
+        <w:t>-</w:t>
+      </w:r>
+      <w:proofErr w:type="spellStart"/>
+      <w:r>
+        <w:t>canvas.drawPath</w:t>
+      </w:r>
+      <w:proofErr w:type="spellEnd"/>
+      <w:r>
+        <w:t xml:space="preserve">(Path </w:t>
+      </w:r>
+      <w:proofErr w:type="spellStart"/>
+      <w:r>
+        <w:t>myPath</w:t>
+      </w:r>
+      <w:proofErr w:type="spellEnd"/>
+      <w:r>
+        <w:t xml:space="preserve">, Paint </w:t>
+      </w:r>
+      <w:proofErr w:type="spellStart"/>
+      <w:r>
+        <w:t>myPaint</w:t>
+      </w:r>
+      <w:proofErr w:type="spellEnd"/>
+      <w:r>
+        <w:t xml:space="preserve">) Dessine un objet de type </w:t>
+      </w:r>
+      <w:proofErr w:type="spellStart"/>
+      <w:r>
+        <w:t>path</w:t>
+      </w:r>
+      <w:proofErr w:type="spellEnd"/>
+      <w:r>
+        <w:t xml:space="preserve"> selon les coordonnées </w:t>
+      </w:r>
+      <w:r>
+        <w:t>incluent</w:t>
+      </w:r>
+      <w:r>
+        <w:t xml:space="preserve"> dans le </w:t>
+      </w:r>
+      <w:proofErr w:type="spellStart"/>
+      <w:r>
+        <w:t>path</w:t>
+      </w:r>
+      <w:proofErr w:type="spellEnd"/>
+      <w:r>
+        <w:t xml:space="preserve">. </w:t>
+      </w:r>
+      <w:r>
+        <w:br/>
       </w:r>
       <w:r>
         <w:lastRenderedPageBreak/>
-        <w:t xml:space="preserve">pourcentage et arrondir ce chiffre pour obtenir un nombre de pixels utilisable. </w:t>
-      </w:r>
-      <w:r>
-        <w:t xml:space="preserve"> </w:t>
-      </w:r>
-      <w:r>
-        <w:t xml:space="preserve"> </w:t>
-      </w:r>
-      <w:r>
-        <w:t xml:space="preserve"> </w:t>
-      </w:r>
-      <w:r>
-        <w:br/>
-      </w:r>
-      <w:r>
-        <w:t xml:space="preserve">Pour ajouter des formes à notre widget, il nous faut un Canvas et un Paint. </w:t>
-      </w:r>
-      <w:r>
-        <w:t xml:space="preserve">Paint va décider de plusieurs paramètres de notre forme tel que la couleur, si elle sera remplit, si elle utilise du </w:t>
-      </w:r>
-      <w:proofErr w:type="spellStart"/>
-      <w:r>
-        <w:t>antiAlias</w:t>
-      </w:r>
-      <w:proofErr w:type="spellEnd"/>
-      <w:r>
-        <w:t xml:space="preserve">, la grosseur des traits de la forme, etc… </w:t>
-      </w:r>
-      <w:r>
-        <w:t xml:space="preserve">Canvas va plutôt décider de l’emplacement de la forme dans notre widget, ainsi que de la forme de ladite forme. </w:t>
-      </w:r>
-      <w:r>
-        <w:t xml:space="preserve">Le </w:t>
-      </w:r>
-      <w:proofErr w:type="spellStart"/>
-      <w:r>
-        <w:t>canvas</w:t>
-      </w:r>
-      <w:proofErr w:type="spellEnd"/>
-      <w:r>
-        <w:t xml:space="preserve"> nous est donné à l’intérieur de la fonction </w:t>
-      </w:r>
-      <w:proofErr w:type="spellStart"/>
-      <w:r>
-        <w:t>onDraw</w:t>
-      </w:r>
-      <w:proofErr w:type="spellEnd"/>
-      <w:r>
-        <w:t xml:space="preserve"> en tant que paramètre</w:t>
-      </w:r>
-      <w:r>
-        <w:t xml:space="preserve">. </w:t>
-      </w:r>
-      <w:r>
-        <w:br/>
-      </w:r>
-      <w:r>
-        <w:br/>
-      </w:r>
-      <w:r>
-        <w:t>-</w:t>
-      </w:r>
-      <w:proofErr w:type="spellStart"/>
-      <w:r>
-        <w:t>paint.setAntiAlias</w:t>
-      </w:r>
-      <w:proofErr w:type="spellEnd"/>
-      <w:r>
-        <w:t>(</w:t>
-      </w:r>
-      <w:proofErr w:type="spellStart"/>
-      <w:r>
-        <w:t>boolean</w:t>
-      </w:r>
-      <w:proofErr w:type="spellEnd"/>
-      <w:r>
-        <w:t xml:space="preserve"> </w:t>
-      </w:r>
-      <w:proofErr w:type="spellStart"/>
-      <w:r>
-        <w:t>aBool</w:t>
-      </w:r>
-      <w:proofErr w:type="spellEnd"/>
-      <w:r>
-        <w:t>) nous permet de déterminer si notre forme utilisera de l’</w:t>
-      </w:r>
-      <w:proofErr w:type="spellStart"/>
-      <w:r>
-        <w:t>antiAlias</w:t>
-      </w:r>
-      <w:proofErr w:type="spellEnd"/>
-      <w:r>
-        <w:t xml:space="preserve">. </w:t>
-      </w:r>
-      <w:r>
-        <w:br/>
-      </w:r>
-      <w:r>
-        <w:br/>
-        <w:t>-</w:t>
-      </w:r>
-      <w:proofErr w:type="spellStart"/>
-      <w:r>
-        <w:t>paint.setColor</w:t>
-      </w:r>
-      <w:proofErr w:type="spellEnd"/>
-      <w:r>
-        <w:t>(</w:t>
-      </w:r>
-      <w:proofErr w:type="spellStart"/>
-      <w:r>
-        <w:t>int</w:t>
-      </w:r>
-      <w:proofErr w:type="spellEnd"/>
-      <w:r>
-        <w:t xml:space="preserve"> </w:t>
-      </w:r>
-      <w:proofErr w:type="spellStart"/>
-      <w:r>
-        <w:t>anInt</w:t>
-      </w:r>
-      <w:proofErr w:type="spellEnd"/>
-      <w:r>
-        <w:t xml:space="preserve">) nous permet de déterminer la couleur de notre forme. À noter qu’on peut utiliser </w:t>
-      </w:r>
-      <w:proofErr w:type="spellStart"/>
-      <w:r>
-        <w:t>Color.ACOLOR</w:t>
-      </w:r>
-      <w:proofErr w:type="spellEnd"/>
-      <w:r>
-        <w:t xml:space="preserve"> pour choisir notre couleur ou encore les couleurs de notre fichier colros.xml grâce à </w:t>
-      </w:r>
-      <w:proofErr w:type="spellStart"/>
-      <w:r>
-        <w:t>getResources</w:t>
-      </w:r>
-      <w:proofErr w:type="spellEnd"/>
-      <w:r>
-        <w:t>().</w:t>
-      </w:r>
-      <w:proofErr w:type="spellStart"/>
-      <w:r>
-        <w:t>getColor</w:t>
-      </w:r>
-      <w:proofErr w:type="spellEnd"/>
-      <w:r>
-        <w:t>(</w:t>
-      </w:r>
-      <w:proofErr w:type="spellStart"/>
-      <w:r>
-        <w:t>R.color.myColor</w:t>
-      </w:r>
-      <w:proofErr w:type="spellEnd"/>
-      <w:r>
-        <w:t xml:space="preserve">). </w:t>
-      </w:r>
-      <w:r>
-        <w:br/>
-      </w:r>
-      <w:r>
-        <w:br/>
-        <w:t>-</w:t>
-      </w:r>
-      <w:proofErr w:type="spellStart"/>
-      <w:r>
-        <w:t>paint.setStyle</w:t>
-      </w:r>
-      <w:proofErr w:type="spellEnd"/>
-      <w:r>
-        <w:t>(</w:t>
-      </w:r>
-      <w:proofErr w:type="spellStart"/>
-      <w:r>
-        <w:t>Paint.Style.STROKE</w:t>
-      </w:r>
-      <w:proofErr w:type="spellEnd"/>
-      <w:r>
-        <w:t xml:space="preserve">/FILL) nous permet de déterminer si uniquement le contour de notre forme sera dessinée (STROKE) ou si elle sera aussi remplit (FILL). </w:t>
-      </w:r>
-      <w:r>
-        <w:br/>
-      </w:r>
-      <w:r>
-        <w:br/>
-        <w:t>-</w:t>
-      </w:r>
-      <w:proofErr w:type="spellStart"/>
-      <w:r>
-        <w:t>paint.setStrokeWidth</w:t>
-      </w:r>
-      <w:proofErr w:type="spellEnd"/>
-      <w:r>
-        <w:t>(</w:t>
-      </w:r>
-      <w:proofErr w:type="spellStart"/>
-      <w:r>
-        <w:t>aFloat</w:t>
-      </w:r>
-      <w:proofErr w:type="spellEnd"/>
-      <w:r>
-        <w:t xml:space="preserve">) nous permet de changer la taille du trait produit par notre pinceau. </w:t>
-      </w:r>
-      <w:r>
-        <w:br/>
-      </w:r>
-      <w:r>
-        <w:br/>
-      </w:r>
-      <w:r>
-        <w:t>-</w:t>
-      </w:r>
-      <w:proofErr w:type="spellStart"/>
-      <w:r>
-        <w:t>canvas.drawCircle</w:t>
-      </w:r>
-      <w:proofErr w:type="spellEnd"/>
-      <w:r>
-        <w:t>(</w:t>
-      </w:r>
-      <w:proofErr w:type="spellStart"/>
-      <w:r>
-        <w:t>int</w:t>
-      </w:r>
-      <w:proofErr w:type="spellEnd"/>
-      <w:r>
-        <w:t xml:space="preserve"> </w:t>
-      </w:r>
-      <w:proofErr w:type="spellStart"/>
-      <w:r>
-        <w:t>xPosition</w:t>
-      </w:r>
-      <w:proofErr w:type="spellEnd"/>
-      <w:r>
-        <w:t xml:space="preserve">, </w:t>
-      </w:r>
-      <w:proofErr w:type="spellStart"/>
-      <w:r>
-        <w:t>int</w:t>
-      </w:r>
-      <w:proofErr w:type="spellEnd"/>
-      <w:r>
-        <w:t xml:space="preserve"> </w:t>
-      </w:r>
-      <w:proofErr w:type="spellStart"/>
-      <w:r>
-        <w:t>yPosition</w:t>
-      </w:r>
-      <w:proofErr w:type="spellEnd"/>
-      <w:r>
-        <w:t xml:space="preserve">, </w:t>
-      </w:r>
-      <w:proofErr w:type="spellStart"/>
-      <w:r>
-        <w:t>int</w:t>
-      </w:r>
-      <w:proofErr w:type="spellEnd"/>
-      <w:r>
-        <w:t xml:space="preserve"> radius, Paint </w:t>
-      </w:r>
-      <w:proofErr w:type="spellStart"/>
-      <w:r>
-        <w:t>paintUsed</w:t>
-      </w:r>
-      <w:proofErr w:type="spellEnd"/>
-      <w:r>
-        <w:t xml:space="preserve">) nous permet de dessiner un cercle à la position de notre choix à l’intérieur de notre widget. </w:t>
-      </w:r>
-      <w:r>
-        <w:br/>
-      </w:r>
-      <w:r>
-        <w:br/>
-      </w:r>
-      <w:r>
-        <w:t>-</w:t>
-      </w:r>
-      <w:proofErr w:type="spellStart"/>
-      <w:r>
-        <w:t>canvas.drawRect</w:t>
-      </w:r>
-      <w:proofErr w:type="spellEnd"/>
-      <w:r>
-        <w:t xml:space="preserve">(new </w:t>
-      </w:r>
-      <w:proofErr w:type="spellStart"/>
-      <w:r>
-        <w:t>RectF</w:t>
-      </w:r>
-      <w:proofErr w:type="spellEnd"/>
-      <w:r>
-        <w:t>(</w:t>
-      </w:r>
-      <w:proofErr w:type="spellStart"/>
-      <w:r>
-        <w:t>float</w:t>
-      </w:r>
-      <w:proofErr w:type="spellEnd"/>
-      <w:r>
-        <w:t xml:space="preserve"> </w:t>
-      </w:r>
-      <w:proofErr w:type="spellStart"/>
-      <w:r>
-        <w:t>leftMostPoint</w:t>
-      </w:r>
-      <w:proofErr w:type="spellEnd"/>
-      <w:r>
-        <w:t xml:space="preserve">, </w:t>
-      </w:r>
-      <w:proofErr w:type="spellStart"/>
-      <w:r>
-        <w:t>float</w:t>
-      </w:r>
-      <w:proofErr w:type="spellEnd"/>
-      <w:r>
-        <w:t xml:space="preserve"> </w:t>
-      </w:r>
-      <w:proofErr w:type="spellStart"/>
-      <w:r>
-        <w:t>topMostPoint</w:t>
-      </w:r>
-      <w:proofErr w:type="spellEnd"/>
-      <w:r>
-        <w:t xml:space="preserve">, </w:t>
-      </w:r>
-      <w:proofErr w:type="spellStart"/>
-      <w:r>
-        <w:t>float</w:t>
-      </w:r>
-      <w:proofErr w:type="spellEnd"/>
-      <w:r>
-        <w:t xml:space="preserve"> </w:t>
-      </w:r>
-      <w:proofErr w:type="spellStart"/>
-      <w:r>
-        <w:t>rightMostPoint</w:t>
-      </w:r>
-      <w:proofErr w:type="spellEnd"/>
-      <w:r>
-        <w:t xml:space="preserve">, </w:t>
-      </w:r>
-      <w:proofErr w:type="spellStart"/>
-      <w:r>
-        <w:t>float</w:t>
-      </w:r>
-      <w:proofErr w:type="spellEnd"/>
-      <w:r>
-        <w:t xml:space="preserve"> </w:t>
-      </w:r>
-      <w:proofErr w:type="spellStart"/>
-      <w:r>
-        <w:t>bottomMostPoint</w:t>
-      </w:r>
-      <w:proofErr w:type="spellEnd"/>
-      <w:r>
-        <w:t xml:space="preserve">), Paint </w:t>
-      </w:r>
-      <w:proofErr w:type="spellStart"/>
-      <w:r>
-        <w:t>paintUsed</w:t>
-      </w:r>
-      <w:proofErr w:type="spellEnd"/>
-      <w:r>
-        <w:t>) nous permet de dessiner un re</w:t>
-      </w:r>
-      <w:r>
-        <w:t xml:space="preserve">ctangle à la position de notre choix en utilisant un objet </w:t>
-      </w:r>
-      <w:proofErr w:type="spellStart"/>
-      <w:r>
-        <w:t>RectF</w:t>
-      </w:r>
-      <w:proofErr w:type="spellEnd"/>
-      <w:r>
-        <w:t xml:space="preserve"> pour déterminer ses coordonnées. </w:t>
-      </w:r>
-      <w:r>
-        <w:br/>
-      </w:r>
-      <w:r>
-        <w:br/>
-      </w:r>
-      <w:r>
-        <w:rPr>
-          <w:lang w:val="en-US"/>
-        </w:rPr>
-        <w:t>-</w:t>
-      </w:r>
-      <w:proofErr w:type="spellStart"/>
-      <w:r>
-        <w:rPr>
-          <w:lang w:val="en-US"/>
-        </w:rPr>
-        <w:t>canvas.drawArc</w:t>
-      </w:r>
-      <w:proofErr w:type="spellEnd"/>
-      <w:r>
-        <w:rPr>
-          <w:lang w:val="en-US"/>
-        </w:rPr>
-        <w:t xml:space="preserve">(new </w:t>
-      </w:r>
-      <w:proofErr w:type="spellStart"/>
-      <w:r>
-        <w:rPr>
-          <w:lang w:val="en-US"/>
-        </w:rPr>
-        <w:t>RectF</w:t>
-      </w:r>
-      <w:proofErr w:type="spellEnd"/>
-      <w:r>
-        <w:rPr>
-          <w:lang w:val="en-US"/>
-        </w:rPr>
-        <w:t xml:space="preserve">(float </w:t>
-      </w:r>
-      <w:proofErr w:type="spellStart"/>
-      <w:r>
-        <w:rPr>
-          <w:lang w:val="en-US"/>
-        </w:rPr>
-        <w:t>leftMostPoint</w:t>
-      </w:r>
-      <w:proofErr w:type="spellEnd"/>
-      <w:r>
-        <w:rPr>
-          <w:lang w:val="en-US"/>
-        </w:rPr>
-        <w:t xml:space="preserve">, float </w:t>
-      </w:r>
-      <w:proofErr w:type="spellStart"/>
-      <w:r>
-        <w:rPr>
-          <w:lang w:val="en-US"/>
-        </w:rPr>
-        <w:t>topMostPoint</w:t>
-      </w:r>
-      <w:proofErr w:type="spellEnd"/>
-      <w:r>
-        <w:rPr>
-          <w:lang w:val="en-US"/>
-        </w:rPr>
-        <w:t xml:space="preserve">, float </w:t>
-      </w:r>
-      <w:proofErr w:type="spellStart"/>
-      <w:r>
-        <w:rPr>
-          <w:lang w:val="en-US"/>
-        </w:rPr>
-        <w:t>rightMostPoint</w:t>
-      </w:r>
-      <w:proofErr w:type="spellEnd"/>
-      <w:r>
-        <w:rPr>
-          <w:lang w:val="en-US"/>
-        </w:rPr>
-        <w:t xml:space="preserve">, float </w:t>
-      </w:r>
-      <w:proofErr w:type="spellStart"/>
-      <w:r>
-        <w:rPr>
-          <w:lang w:val="en-US"/>
-        </w:rPr>
-        <w:t>bottomMostPoint</w:t>
-      </w:r>
-      <w:proofErr w:type="spellEnd"/>
-      <w:r>
-        <w:rPr>
-          <w:lang w:val="en-US"/>
-        </w:rPr>
-        <w:t xml:space="preserve">), float </w:t>
-      </w:r>
-      <w:proofErr w:type="spellStart"/>
-      <w:r>
-        <w:rPr>
-          <w:lang w:val="en-US"/>
-        </w:rPr>
-        <w:t>startAngle</w:t>
-      </w:r>
-      <w:proofErr w:type="spellEnd"/>
-      <w:r>
-        <w:rPr>
-          <w:lang w:val="en-US"/>
-        </w:rPr>
-        <w:t xml:space="preserve">, float </w:t>
-      </w:r>
-      <w:proofErr w:type="spellStart"/>
-      <w:r>
-        <w:rPr>
-          <w:lang w:val="en-US"/>
-        </w:rPr>
-        <w:t>sweepAngle</w:t>
-      </w:r>
-      <w:proofErr w:type="spellEnd"/>
-      <w:r>
-        <w:rPr>
-          <w:lang w:val="en-US"/>
-        </w:rPr>
-        <w:t xml:space="preserve">, </w:t>
-      </w:r>
-      <w:proofErr w:type="spellStart"/>
-      <w:r>
-        <w:rPr>
-          <w:lang w:val="en-US"/>
-        </w:rPr>
-        <w:t>boolean</w:t>
-      </w:r>
-      <w:proofErr w:type="spellEnd"/>
-      <w:r>
-        <w:rPr>
-          <w:lang w:val="en-US"/>
-        </w:rPr>
-        <w:t xml:space="preserve"> </w:t>
-      </w:r>
-      <w:proofErr w:type="spellStart"/>
-      <w:r>
-        <w:rPr>
-          <w:lang w:val="en-US"/>
-        </w:rPr>
-        <w:t>useCenterOfRectF</w:t>
-      </w:r>
-      <w:proofErr w:type="spellEnd"/>
-      <w:r>
-        <w:rPr>
-          <w:lang w:val="en-US"/>
-        </w:rPr>
-        <w:t>, Paint paint)</w:t>
-      </w:r>
-      <w:r>
-        <w:rPr>
-          <w:lang w:val="en-US"/>
-        </w:rPr>
-        <w:t xml:space="preserve"> nous </w:t>
-      </w:r>
-      <w:proofErr w:type="spellStart"/>
-      <w:r>
-        <w:rPr>
-          <w:lang w:val="en-US"/>
-        </w:rPr>
-        <w:t>permet</w:t>
-      </w:r>
-      <w:proofErr w:type="spellEnd"/>
-      <w:r>
-        <w:rPr>
-          <w:lang w:val="en-US"/>
-        </w:rPr>
-        <w:t xml:space="preserve"> de </w:t>
-      </w:r>
-      <w:proofErr w:type="spellStart"/>
-      <w:r>
-        <w:rPr>
-          <w:lang w:val="en-US"/>
-        </w:rPr>
-        <w:t>dessiner</w:t>
-      </w:r>
-      <w:proofErr w:type="spellEnd"/>
-      <w:r>
-        <w:rPr>
-          <w:lang w:val="en-US"/>
-        </w:rPr>
-        <w:t xml:space="preserve"> des arcs d’un cercle. </w:t>
-      </w:r>
-      <w:r>
-        <w:t xml:space="preserve">On indique le degrés de </w:t>
-      </w:r>
-      <w:proofErr w:type="spellStart"/>
-      <w:r>
-        <w:t>depart</w:t>
-      </w:r>
-      <w:proofErr w:type="spellEnd"/>
-      <w:r>
-        <w:t xml:space="preserve"> de notre a</w:t>
-      </w:r>
-      <w:r>
-        <w:t>rc (</w:t>
-      </w:r>
-      <w:proofErr w:type="spellStart"/>
-      <w:r>
-        <w:t>startAngle</w:t>
-      </w:r>
-      <w:proofErr w:type="spellEnd"/>
-      <w:r>
-        <w:t>) et le nombre de degrés à partir de ce point que fera notre arc (</w:t>
-      </w:r>
-      <w:proofErr w:type="spellStart"/>
-      <w:r>
-        <w:t>sweepAngle</w:t>
-      </w:r>
-      <w:proofErr w:type="spellEnd"/>
-      <w:r>
-        <w:t xml:space="preserve">). </w:t>
-      </w:r>
-      <w:r>
-        <w:t xml:space="preserve">Je recommande de mettre </w:t>
-      </w:r>
-      <w:proofErr w:type="spellStart"/>
-      <w:r>
-        <w:t>useCenterOfRectF</w:t>
-      </w:r>
-      <w:proofErr w:type="spellEnd"/>
-      <w:r>
-        <w:t xml:space="preserve"> à </w:t>
-      </w:r>
-      <w:proofErr w:type="spellStart"/>
-      <w:r>
-        <w:t>true</w:t>
-      </w:r>
-      <w:proofErr w:type="spellEnd"/>
-      <w:r>
-        <w:t xml:space="preserve"> à part si tu souhaites expérimenter. </w:t>
-      </w:r>
-      <w:r>
-        <w:t xml:space="preserve">On utilise le </w:t>
-      </w:r>
-      <w:proofErr w:type="spellStart"/>
-      <w:r>
-        <w:t>RectF</w:t>
-      </w:r>
-      <w:proofErr w:type="spellEnd"/>
-      <w:r>
-        <w:t xml:space="preserve"> pour déterminer la position ainsi que le rayon de notre arc de cercle. </w:t>
-      </w:r>
-      <w:r>
-        <w:br/>
-      </w:r>
-      <w:r>
-        <w:br/>
-        <w:t>-</w:t>
-      </w:r>
-      <w:proofErr w:type="spellStart"/>
-      <w:r>
-        <w:t>canvas.drawLine</w:t>
-      </w:r>
-      <w:proofErr w:type="spellEnd"/>
-      <w:r>
-        <w:t>(</w:t>
-      </w:r>
-      <w:proofErr w:type="spellStart"/>
-      <w:r>
-        <w:t>int</w:t>
-      </w:r>
-      <w:proofErr w:type="spellEnd"/>
-      <w:r>
-        <w:t xml:space="preserve"> </w:t>
-      </w:r>
-      <w:proofErr w:type="spellStart"/>
-      <w:r>
-        <w:t>PointDeDépartX</w:t>
-      </w:r>
-      <w:proofErr w:type="spellEnd"/>
-      <w:r>
-        <w:t xml:space="preserve">, </w:t>
-      </w:r>
-      <w:proofErr w:type="spellStart"/>
-      <w:r>
-        <w:t>int</w:t>
-      </w:r>
-      <w:proofErr w:type="spellEnd"/>
-      <w:r>
-        <w:t xml:space="preserve"> </w:t>
-      </w:r>
-      <w:proofErr w:type="spellStart"/>
-      <w:r>
-        <w:t>PointDeDépartY</w:t>
-      </w:r>
-      <w:proofErr w:type="spellEnd"/>
-      <w:r>
-        <w:t xml:space="preserve">, </w:t>
-      </w:r>
-      <w:proofErr w:type="spellStart"/>
-      <w:r>
-        <w:t>PointD’arrivéX</w:t>
-      </w:r>
-      <w:proofErr w:type="spellEnd"/>
-      <w:r>
-        <w:t xml:space="preserve">, </w:t>
-      </w:r>
-      <w:proofErr w:type="spellStart"/>
-      <w:r>
-        <w:t>PointD’arrivéY</w:t>
-      </w:r>
-      <w:proofErr w:type="spellEnd"/>
-      <w:r>
-        <w:t xml:space="preserve">, Paint </w:t>
-      </w:r>
-      <w:proofErr w:type="spellStart"/>
-      <w:r>
-        <w:t>paintUsed</w:t>
-      </w:r>
-      <w:proofErr w:type="spellEnd"/>
-      <w:r>
-        <w:t>)</w:t>
-      </w:r>
-      <w:r>
-        <w:t xml:space="preserve"> Nous permet de dessiner une ligne allant du point de départ au point d’arrivé indiqué. </w:t>
-      </w:r>
-      <w:r>
-        <w:br/>
-      </w:r>
-      <w:r>
         <w:br/>
         <w:t>-</w:t>
       </w:r>
@@ -7640,71 +7619,197 @@
         <w:br/>
       </w:r>
       <w:r>
-        <w:lastRenderedPageBreak/>
-        <w:br/>
-      </w:r>
-      <w:r>
-        <w:br/>
-      </w:r>
-      <w:r>
-        <w:t xml:space="preserve"> </w:t>
-      </w:r>
-      <w:r>
-        <w:t xml:space="preserve">To note : </w:t>
-      </w:r>
-      <w:proofErr w:type="spellStart"/>
-      <w:r>
-        <w:t>onTouch</w:t>
-      </w:r>
-      <w:proofErr w:type="spellEnd"/>
-      <w:r>
-        <w:t>(</w:t>
-      </w:r>
-      <w:proofErr w:type="spellStart"/>
-      <w:r>
-        <w:t>TouchEvent</w:t>
-      </w:r>
-      <w:proofErr w:type="spellEnd"/>
-      <w:r>
-        <w:t xml:space="preserve"> e) </w:t>
-      </w:r>
-      <w:proofErr w:type="spellStart"/>
-      <w:r>
-        <w:t>e.getX</w:t>
-      </w:r>
-      <w:proofErr w:type="spellEnd"/>
-      <w:r>
-        <w:t xml:space="preserve">, </w:t>
-      </w:r>
-      <w:proofErr w:type="spellStart"/>
-      <w:r>
-        <w:t>e.getY</w:t>
-      </w:r>
-      <w:proofErr w:type="spellEnd"/>
-      <w:r>
-        <w:t xml:space="preserve">, </w:t>
-      </w:r>
-      <w:proofErr w:type="spellStart"/>
-      <w:r>
-        <w:t>e.getAction</w:t>
-      </w:r>
-      <w:proofErr w:type="spellEnd"/>
-      <w:r>
-        <w:t xml:space="preserve">() </w:t>
-      </w:r>
-      <w:proofErr w:type="spellStart"/>
-      <w:r>
-        <w:t>implements</w:t>
-      </w:r>
-      <w:proofErr w:type="spellEnd"/>
-      <w:r>
-        <w:t xml:space="preserve"> </w:t>
-      </w:r>
-      <w:proofErr w:type="spellStart"/>
-      <w:r>
-        <w:t>View.OnTouchListener</w:t>
-      </w:r>
-      <w:proofErr w:type="spellEnd"/>
+        <w:br/>
+      </w:r>
+      <w:r>
+        <w:rPr>
+          <w:b/>
+          <w:bCs/>
+          <w:i/>
+          <w:iCs/>
+        </w:rPr>
+        <w:t>Path</w:t>
+      </w:r>
+      <w:r>
+        <w:rPr>
+          <w:b/>
+          <w:bCs/>
+          <w:i/>
+          <w:iCs/>
+        </w:rPr>
+        <w:br/>
+      </w:r>
+      <w:r>
+        <w:t xml:space="preserve">Est un </w:t>
+      </w:r>
+      <w:r>
+        <w:t xml:space="preserve">type d’objet qui nous permet de dessiner un chemin. </w:t>
+      </w:r>
+      <w:r>
+        <w:t>Relie p</w:t>
+      </w:r>
+      <w:r>
+        <w:t xml:space="preserve">lusieurs points ensemble sans couture. </w:t>
+      </w:r>
+      <w:r>
+        <w:br/>
+      </w:r>
+      <w:r>
+        <w:br/>
+      </w:r>
+      <w:r>
+        <w:t>-</w:t>
+      </w:r>
+      <w:proofErr w:type="spellStart"/>
+      <w:r>
+        <w:t>myPath.i</w:t>
+      </w:r>
+      <w:r>
+        <w:t>sEmpty</w:t>
+      </w:r>
+      <w:proofErr w:type="spellEnd"/>
+      <w:r>
+        <w:t xml:space="preserve">() nous retourne une </w:t>
+      </w:r>
+      <w:proofErr w:type="spellStart"/>
+      <w:r>
+        <w:t>bolean</w:t>
+      </w:r>
+      <w:proofErr w:type="spellEnd"/>
+      <w:r>
+        <w:t xml:space="preserve"> qui nous indique si le chemin possède des coordonnées ou non. </w:t>
+      </w:r>
+      <w:r>
+        <w:br/>
+      </w:r>
+      <w:r>
+        <w:br/>
+      </w:r>
+      <w:r>
+        <w:t>-</w:t>
+      </w:r>
+      <w:proofErr w:type="spellStart"/>
+      <w:r>
+        <w:t>myPath.r</w:t>
+      </w:r>
+      <w:r>
+        <w:t>eset</w:t>
+      </w:r>
+      <w:proofErr w:type="spellEnd"/>
+      <w:r>
+        <w:t xml:space="preserve">() retire les coordonnées présente dans notre </w:t>
+      </w:r>
+      <w:proofErr w:type="spellStart"/>
+      <w:r>
+        <w:t>path</w:t>
+      </w:r>
+      <w:proofErr w:type="spellEnd"/>
+      <w:r>
+        <w:t xml:space="preserve">. </w:t>
+      </w:r>
+      <w:r>
+        <w:br/>
+      </w:r>
+      <w:r>
+        <w:br/>
+      </w:r>
+      <w:r>
+        <w:t>-</w:t>
+      </w:r>
+      <w:proofErr w:type="spellStart"/>
+      <w:r>
+        <w:t>myPath.m</w:t>
+      </w:r>
+      <w:r>
+        <w:t>oveTo</w:t>
+      </w:r>
+      <w:proofErr w:type="spellEnd"/>
+      <w:r>
+        <w:t xml:space="preserve">() place le point de départ de notre </w:t>
+      </w:r>
+      <w:proofErr w:type="spellStart"/>
+      <w:r>
+        <w:t>path</w:t>
+      </w:r>
+      <w:proofErr w:type="spellEnd"/>
+      <w:r>
+        <w:t xml:space="preserve">. </w:t>
+      </w:r>
+      <w:r>
+        <w:br/>
+      </w:r>
+      <w:r>
+        <w:br/>
+      </w:r>
+      <w:r>
+        <w:t>-</w:t>
+      </w:r>
+      <w:proofErr w:type="spellStart"/>
+      <w:r>
+        <w:t>myPath.l</w:t>
+      </w:r>
+      <w:r>
+        <w:t>ineTo</w:t>
+      </w:r>
+      <w:proofErr w:type="spellEnd"/>
+      <w:r>
+        <w:t xml:space="preserve">() si un point de départ a déjà été ajouté au </w:t>
+      </w:r>
+      <w:proofErr w:type="spellStart"/>
+      <w:r>
+        <w:t>path</w:t>
+      </w:r>
+      <w:proofErr w:type="spellEnd"/>
+      <w:r>
+        <w:t xml:space="preserve">, relie le point précédent à ce nouveau point. </w:t>
+      </w:r>
+      <w:r>
+        <w:br/>
+      </w:r>
+      <w:r>
+        <w:br/>
+      </w:r>
+      <w:r>
+        <w:t xml:space="preserve"> </w:t>
+      </w:r>
+      <w:r>
+        <w:t>To note :</w:t>
+      </w:r>
+      <w:r>
+        <w:t xml:space="preserve"> Faire annexe1_tp2 sur le </w:t>
+      </w:r>
+      <w:proofErr w:type="spellStart"/>
+      <w:r>
+        <w:t>alert</w:t>
+      </w:r>
+      <w:proofErr w:type="spellEnd"/>
+      <w:r>
+        <w:t xml:space="preserve"> </w:t>
+      </w:r>
+      <w:proofErr w:type="spellStart"/>
+      <w:r>
+        <w:t>dialog</w:t>
+      </w:r>
+      <w:proofErr w:type="spellEnd"/>
+      <w:r>
+        <w:t xml:space="preserve"> pour obtenir une valeur d’un </w:t>
+      </w:r>
+      <w:proofErr w:type="spellStart"/>
+      <w:r>
+        <w:t>alert</w:t>
+      </w:r>
+      <w:proofErr w:type="spellEnd"/>
+      <w:r>
+        <w:t xml:space="preserve"> </w:t>
+      </w:r>
+      <w:proofErr w:type="spellStart"/>
+      <w:r>
+        <w:t>dialog</w:t>
+      </w:r>
+      <w:proofErr w:type="spellEnd"/>
+      <w:r>
+        <w:t xml:space="preserve">. </w:t>
+      </w:r>
     </w:p>
     <w:sectPr>
       <w:pgSz w:w="12240" w:h="15840"/>
@@ -8749,7 +8854,7 @@
       <w:lang w:val="fr-CA"/>
     </w:rPr>
   </w:style>
-  <w:style w:type="character" w:styleId="Hyperlien">
+  <w:style w:type="character" w:styleId="Lienhypertexte">
     <w:name w:val="Hyperlink"/>
     <w:basedOn w:val="Policepardfaut"/>
     <w:uiPriority w:val="99"/>

</xml_diff>

<commit_message>
Tentative de compléter tp2
</commit_message>
<xml_diff>
--- a/Programation notes part4.docx
+++ b/Programation notes part4.docx
@@ -911,21 +911,9 @@
       <w:hyperlink r:id="rId6" w:history="1">
         <w:r>
           <w:rPr>
-            <w:rStyle w:val="Lienhypertexte"/>
+            <w:rStyle w:val="Hyperlien"/>
           </w:rPr>
-          <w:t>https://github.com/material-c</w:t>
-        </w:r>
-        <w:r>
-          <w:rPr>
-            <w:rStyle w:val="Lienhypertexte"/>
-          </w:rPr>
-          <w:t>o</w:t>
-        </w:r>
-        <w:r>
-          <w:rPr>
-            <w:rStyle w:val="Lienhypertexte"/>
-          </w:rPr>
-          <w:t>mponents/material-components-android/tree/master/lib/java/com/google/android/material</w:t>
+          <w:t>https://github.com/material-components/material-components-android/tree/master/lib/java/com/google/android/material</w:t>
         </w:r>
       </w:hyperlink>
     </w:p>
@@ -1601,12 +1589,21 @@
         <w:br/>
       </w:r>
       <w:r>
+        <w:rPr>
+          <w:lang w:val="en-US"/>
+        </w:rPr>
         <w:t xml:space="preserve">-LinearLayout.LayoutParams layoutParams = new LinearLayout.LayoutParams(int widthInPixels, int heightInPixels) Crée une variable pouvant contenir </w:t>
       </w:r>
       <w:r>
+        <w:rPr>
+          <w:lang w:val="en-US"/>
+        </w:rPr>
         <w:t>les paramètres</w:t>
       </w:r>
       <w:r>
+        <w:rPr>
+          <w:lang w:val="en-US"/>
+        </w:rPr>
         <w:t xml:space="preserve"> d’une view. </w:t>
       </w:r>
       <w:r>
@@ -2596,9 +2593,15 @@
         <w:br/>
       </w:r>
       <w:r>
+        <w:rPr>
+          <w:lang w:val="en-US"/>
+        </w:rPr>
         <w:t>-canvas.drawArc(new RectF(float leftMostPoint, float topMostPoint, float rightMostPoint, float bottomMostPoint), float startAngle, float sweepAngle, boolean useCenterOfRectF, Paint paint)</w:t>
       </w:r>
       <w:r>
+        <w:rPr>
+          <w:lang w:val="en-US"/>
+        </w:rPr>
         <w:t xml:space="preserve"> nous permet de dessiner des arcs d’un cercle. </w:t>
       </w:r>
       <w:r>
@@ -2778,6 +2781,12 @@
       </w:r>
       <w:r>
         <w:t>, scrollview</w:t>
+      </w:r>
+      <w:r>
+        <w:t>, bitmap</w:t>
+      </w:r>
+      <w:r>
+        <w:t>, try/catch</w:t>
       </w:r>
       <w:r>
         <w:t xml:space="preserve">. </w:t>
@@ -3836,7 +3845,7 @@
       <w:lang w:val="fr-CA"/>
     </w:rPr>
   </w:style>
-  <w:style w:type="character" w:styleId="Lienhypertexte">
+  <w:style w:type="character" w:styleId="Hyperlien">
     <w:name w:val="Hyperlink"/>
     <w:basedOn w:val="Policepardfaut"/>
     <w:uiPriority w:val="99"/>
@@ -3859,7 +3868,7 @@
       <w:shd w:val="clear" w:color="auto" w:fill="E1DFDD"/>
     </w:rPr>
   </w:style>
-  <w:style w:type="character" w:styleId="Lienhypertextesuivivisit">
+  <w:style w:type="character" w:styleId="Lienvisit">
     <w:name w:val="FollowedHyperlink"/>
     <w:basedOn w:val="Policepardfaut"/>
     <w:uiPriority w:val="99"/>

</xml_diff>

<commit_message>
Ajout d'un baseline pour la fonction remplir et implémentation de la fonction sauvegarder
</commit_message>
<xml_diff>
--- a/Programation notes part4.docx
+++ b/Programation notes part4.docx
@@ -2787,6 +2787,12 @@
       </w:r>
       <w:r>
         <w:t>, try/catch</w:t>
+      </w:r>
+      <w:r>
+        <w:t>, hasmaps</w:t>
+      </w:r>
+      <w:r>
+        <w:t>, how to save a picture</w:t>
       </w:r>
       <w:r>
         <w:t xml:space="preserve">. </w:t>

</xml_diff>

<commit_message>
aw man fuck this shit!
</commit_message>
<xml_diff>
--- a/Programation notes part4.docx
+++ b/Programation notes part4.docx
@@ -911,7 +911,7 @@
       <w:hyperlink r:id="rId6" w:history="1">
         <w:r>
           <w:rPr>
-            <w:rStyle w:val="Hyperlien"/>
+            <w:rStyle w:val="Lienhypertexte"/>
           </w:rPr>
           <w:t>https://github.com/material-components/material-components-android/tree/master/lib/java/com/google/android/material</w:t>
         </w:r>
@@ -1589,21 +1589,12 @@
         <w:br/>
       </w:r>
       <w:r>
-        <w:rPr>
-          <w:lang w:val="en-US"/>
-        </w:rPr>
         <w:t xml:space="preserve">-LinearLayout.LayoutParams layoutParams = new LinearLayout.LayoutParams(int widthInPixels, int heightInPixels) Crée une variable pouvant contenir </w:t>
       </w:r>
       <w:r>
-        <w:rPr>
-          <w:lang w:val="en-US"/>
-        </w:rPr>
         <w:t>les paramètres</w:t>
       </w:r>
       <w:r>
-        <w:rPr>
-          <w:lang w:val="en-US"/>
-        </w:rPr>
         <w:t xml:space="preserve"> d’une view. </w:t>
       </w:r>
       <w:r>
@@ -2593,15 +2584,9 @@
         <w:br/>
       </w:r>
       <w:r>
-        <w:rPr>
-          <w:lang w:val="en-US"/>
-        </w:rPr>
         <w:t>-canvas.drawArc(new RectF(float leftMostPoint, float topMostPoint, float rightMostPoint, float bottomMostPoint), float startAngle, float sweepAngle, boolean useCenterOfRectF, Paint paint)</w:t>
       </w:r>
       <w:r>
-        <w:rPr>
-          <w:lang w:val="en-US"/>
-        </w:rPr>
         <w:t xml:space="preserve"> nous permet de dessiner des arcs d’un cercle. </w:t>
       </w:r>
       <w:r>
@@ -2793,6 +2778,9 @@
       </w:r>
       <w:r>
         <w:t>, how to save a picture</w:t>
+      </w:r>
+      <w:r>
+        <w:t>, paint.setStrokeCap(Paint.Cap.ROUND)</w:t>
       </w:r>
       <w:r>
         <w:t xml:space="preserve">. </w:t>
@@ -3851,7 +3839,7 @@
       <w:lang w:val="fr-CA"/>
     </w:rPr>
   </w:style>
-  <w:style w:type="character" w:styleId="Hyperlien">
+  <w:style w:type="character" w:styleId="Lienhypertexte">
     <w:name w:val="Hyperlink"/>
     <w:basedOn w:val="Policepardfaut"/>
     <w:uiPriority w:val="99"/>
@@ -3874,7 +3862,7 @@
       <w:shd w:val="clear" w:color="auto" w:fill="E1DFDD"/>
     </w:rPr>
   </w:style>
-  <w:style w:type="character" w:styleId="Lienvisit">
+  <w:style w:type="character" w:styleId="Lienhypertextesuivivisit">
     <w:name w:val="FollowedHyperlink"/>
     <w:basedOn w:val="Policepardfaut"/>
     <w:uiPriority w:val="99"/>

</xml_diff>

<commit_message>
holy shit it works and its not horribly slow
</commit_message>
<xml_diff>
--- a/Programation notes part4.docx
+++ b/Programation notes part4.docx
@@ -1,6 +1,6 @@
 
 <file path=word/document.xml><?xml version="1.0" encoding="utf-8"?>
-<w:document xmlns:wpc="http://schemas.microsoft.com/office/word/2010/wordprocessingCanvas" xmlns:cx="http://schemas.microsoft.com/office/drawing/2014/chartex" xmlns:cx1="http://schemas.microsoft.com/office/drawing/2015/9/8/chartex" xmlns:cx2="http://schemas.microsoft.com/office/drawing/2015/10/21/chartex" xmlns:cx3="http://schemas.microsoft.com/office/drawing/2016/5/9/chartex" xmlns:cx4="http://schemas.microsoft.com/office/drawing/2016/5/10/chartex" xmlns:cx5="http://schemas.microsoft.com/office/drawing/2016/5/11/chartex" xmlns:cx6="http://schemas.microsoft.com/office/drawing/2016/5/12/chartex" xmlns:cx7="http://schemas.microsoft.com/office/drawing/2016/5/13/chartex" xmlns:cx8="http://schemas.microsoft.com/office/drawing/2016/5/14/chartex" xmlns:mc="http://schemas.openxmlformats.org/markup-compatibility/2006" xmlns:aink="http://schemas.microsoft.com/office/drawing/2016/ink" xmlns:am3d="http://schemas.microsoft.com/office/drawing/2017/model3d" xmlns:o="urn:schemas-microsoft-com:office:office" xmlns:oel="http://schemas.microsoft.com/office/2019/extlst" xmlns:r="http://schemas.openxmlformats.org/officeDocument/2006/relationships" xmlns:m="http://schemas.openxmlformats.org/officeDocument/2006/math" xmlns:v="urn:schemas-microsoft-com:vml" xmlns:wp14="http://schemas.microsoft.com/office/word/2010/wordprocessingDrawing" xmlns:wp="http://schemas.openxmlformats.org/drawingml/2006/wordprocessingDrawing" xmlns:w10="urn:schemas-microsoft-com:office:word" xmlns:w="http://schemas.openxmlformats.org/wordprocessingml/2006/main" xmlns:w14="http://schemas.microsoft.com/office/word/2010/wordml" xmlns:w15="http://schemas.microsoft.com/office/word/2012/wordml" xmlns:w16cex="http://schemas.microsoft.com/office/word/2018/wordml/cex" xmlns:w16cid="http://schemas.microsoft.com/office/word/2016/wordml/cid" xmlns:w16="http://schemas.microsoft.com/office/word/2018/wordml" xmlns:w16sdtdh="http://schemas.microsoft.com/office/word/2020/wordml/sdtdatahash" xmlns:w16se="http://schemas.microsoft.com/office/word/2015/wordml/symex" xmlns:wpg="http://schemas.microsoft.com/office/word/2010/wordprocessingGroup" xmlns:wpi="http://schemas.microsoft.com/office/word/2010/wordprocessingInk" xmlns:wne="http://schemas.microsoft.com/office/word/2006/wordml" xmlns:wps="http://schemas.microsoft.com/office/word/2010/wordprocessingShape" mc:Ignorable="w14 w15 w16se w16cid w16 w16cex w16sdtdh wp14">
+<w:document xmlns:wpc="http://schemas.microsoft.com/office/word/2010/wordprocessingCanvas" xmlns:cx="http://schemas.microsoft.com/office/drawing/2014/chartex" xmlns:cx1="http://schemas.microsoft.com/office/drawing/2015/9/8/chartex" xmlns:cx2="http://schemas.microsoft.com/office/drawing/2015/10/21/chartex" xmlns:cx3="http://schemas.microsoft.com/office/drawing/2016/5/9/chartex" xmlns:cx4="http://schemas.microsoft.com/office/drawing/2016/5/10/chartex" xmlns:cx5="http://schemas.microsoft.com/office/drawing/2016/5/11/chartex" xmlns:cx6="http://schemas.microsoft.com/office/drawing/2016/5/12/chartex" xmlns:cx7="http://schemas.microsoft.com/office/drawing/2016/5/13/chartex" xmlns:cx8="http://schemas.microsoft.com/office/drawing/2016/5/14/chartex" xmlns:mc="http://schemas.openxmlformats.org/markup-compatibility/2006" xmlns:aink="http://schemas.microsoft.com/office/drawing/2016/ink" xmlns:am3d="http://schemas.microsoft.com/office/drawing/2017/model3d" xmlns:o="urn:schemas-microsoft-com:office:office" xmlns:oel="http://schemas.microsoft.com/office/2019/extlst" xmlns:r="http://schemas.openxmlformats.org/officeDocument/2006/relationships" xmlns:m="http://schemas.openxmlformats.org/officeDocument/2006/math" xmlns:v="urn:schemas-microsoft-com:vml" xmlns:wp14="http://schemas.microsoft.com/office/word/2010/wordprocessingDrawing" xmlns:wp="http://schemas.openxmlformats.org/drawingml/2006/wordprocessingDrawing" xmlns:w10="urn:schemas-microsoft-com:office:word" xmlns:w="http://schemas.openxmlformats.org/wordprocessingml/2006/main" xmlns:w14="http://schemas.microsoft.com/office/word/2010/wordml" xmlns:w15="http://schemas.microsoft.com/office/word/2012/wordml" xmlns:w16cex="http://schemas.microsoft.com/office/word/2018/wordml/cex" xmlns:w16cid="http://schemas.microsoft.com/office/word/2016/wordml/cid" xmlns:w16="http://schemas.microsoft.com/office/word/2018/wordml" xmlns:w16du="http://schemas.microsoft.com/office/word/2023/wordml/word16du" xmlns:w16sdtdh="http://schemas.microsoft.com/office/word/2020/wordml/sdtdatahash" xmlns:w16se="http://schemas.microsoft.com/office/word/2015/wordml/symex" xmlns:wpg="http://schemas.microsoft.com/office/word/2010/wordprocessingGroup" xmlns:wpi="http://schemas.microsoft.com/office/word/2010/wordprocessingInk" xmlns:wne="http://schemas.microsoft.com/office/word/2006/wordml" xmlns:wps="http://schemas.microsoft.com/office/word/2010/wordprocessingShape" mc:Ignorable="w14 w15 w16se w16cid w16 w16cex w16sdtdh w16du wp14">
   <w:body>
     <w:p>
       <w:pPr>
@@ -911,7 +911,7 @@
       <w:hyperlink r:id="rId6" w:history="1">
         <w:r>
           <w:rPr>
-            <w:rStyle w:val="Lienhypertexte"/>
+            <w:rStyle w:val="Hyperlien"/>
           </w:rPr>
           <w:t>https://github.com/material-components/material-components-android/tree/master/lib/java/com/google/android/material</w:t>
         </w:r>
@@ -1589,12 +1589,21 @@
         <w:br/>
       </w:r>
       <w:r>
+        <w:rPr>
+          <w:lang w:val="en-US"/>
+        </w:rPr>
         <w:t xml:space="preserve">-LinearLayout.LayoutParams layoutParams = new LinearLayout.LayoutParams(int widthInPixels, int heightInPixels) Crée une variable pouvant contenir </w:t>
       </w:r>
       <w:r>
+        <w:rPr>
+          <w:lang w:val="en-US"/>
+        </w:rPr>
         <w:t>les paramètres</w:t>
       </w:r>
       <w:r>
+        <w:rPr>
+          <w:lang w:val="en-US"/>
+        </w:rPr>
         <w:t xml:space="preserve"> d’une view. </w:t>
       </w:r>
       <w:r>
@@ -2584,9 +2593,15 @@
         <w:br/>
       </w:r>
       <w:r>
+        <w:rPr>
+          <w:lang w:val="en-US"/>
+        </w:rPr>
         <w:t>-canvas.drawArc(new RectF(float leftMostPoint, float topMostPoint, float rightMostPoint, float bottomMostPoint), float startAngle, float sweepAngle, boolean useCenterOfRectF, Paint paint)</w:t>
       </w:r>
       <w:r>
+        <w:rPr>
+          <w:lang w:val="en-US"/>
+        </w:rPr>
         <w:t xml:space="preserve"> nous permet de dessiner des arcs d’un cercle. </w:t>
       </w:r>
       <w:r>
@@ -2759,37 +2774,96 @@
         <w:t xml:space="preserve"> </w:t>
       </w:r>
       <w:r>
+        <w:rPr>
+          <w:lang w:val="en-US"/>
+        </w:rPr>
         <w:t>To note :</w:t>
       </w:r>
       <w:r>
+        <w:rPr>
+          <w:lang w:val="en-US"/>
+        </w:rPr>
         <w:t xml:space="preserve"> Faire annexe1_tp2 sur le alert dialog pour obtenir une valeur d’un alert dialog</w:t>
       </w:r>
       <w:r>
+        <w:rPr>
+          <w:lang w:val="en-US"/>
+        </w:rPr>
         <w:t>, scrollview</w:t>
       </w:r>
       <w:r>
+        <w:rPr>
+          <w:lang w:val="en-US"/>
+        </w:rPr>
         <w:t>, bitmap</w:t>
       </w:r>
       <w:r>
+        <w:rPr>
+          <w:lang w:val="en-US"/>
+        </w:rPr>
         <w:t>, try/catch</w:t>
       </w:r>
       <w:r>
+        <w:rPr>
+          <w:lang w:val="en-US"/>
+        </w:rPr>
         <w:t>, hasmaps</w:t>
       </w:r>
       <w:r>
+        <w:rPr>
+          <w:lang w:val="en-US"/>
+        </w:rPr>
         <w:t>, how to save a picture</w:t>
       </w:r>
       <w:r>
+        <w:rPr>
+          <w:lang w:val="en-US"/>
+        </w:rPr>
         <w:t>, paint.setStrokeCap(Paint.Cap.ROUND)</w:t>
       </w:r>
       <w:r>
+        <w:rPr>
+          <w:lang w:val="en-US"/>
+        </w:rPr>
+        <w:t>, Queue/linkelist, continue statement</w:t>
+      </w:r>
+      <w:r>
+        <w:rPr>
+          <w:lang w:val="en-US"/>
+        </w:rPr>
+        <w:t>, manifest more memory an</w:t>
+      </w:r>
+      <w:r>
+        <w:rPr>
+          <w:lang w:val="en-US"/>
+        </w:rPr>
+        <w:t>d write to system</w:t>
+      </w:r>
+      <w:r>
+        <w:rPr>
+          <w:lang w:val="en-US"/>
+        </w:rPr>
+        <w:t xml:space="preserve"> commands</w:t>
+      </w:r>
+      <w:r>
+        <w:rPr>
+          <w:lang w:val="en-US"/>
+        </w:rPr>
         <w:t xml:space="preserve">. </w:t>
       </w:r>
       <w:r>
-        <w:br/>
-      </w:r>
-      <w:r>
-        <w:br/>
+        <w:rPr>
+          <w:lang w:val="en-US"/>
+        </w:rPr>
+        <w:br/>
+      </w:r>
+      <w:r>
+        <w:rPr>
+          <w:lang w:val="en-US"/>
+        </w:rPr>
+        <w:br/>
+      </w:r>
+      <w:r>
         <w:t>Superclasse forme variable commune couleurs largeur de traits etc…</w:t>
       </w:r>
       <w:r>
@@ -2807,7 +2881,7 @@
 </file>
 
 <file path=word/endnotes.xml><?xml version="1.0" encoding="utf-8"?>
-<w:endnotes xmlns:wpc="http://schemas.microsoft.com/office/word/2010/wordprocessingCanvas" xmlns:cx="http://schemas.microsoft.com/office/drawing/2014/chartex" xmlns:cx1="http://schemas.microsoft.com/office/drawing/2015/9/8/chartex" xmlns:cx2="http://schemas.microsoft.com/office/drawing/2015/10/21/chartex" xmlns:cx3="http://schemas.microsoft.com/office/drawing/2016/5/9/chartex" xmlns:cx4="http://schemas.microsoft.com/office/drawing/2016/5/10/chartex" xmlns:cx5="http://schemas.microsoft.com/office/drawing/2016/5/11/chartex" xmlns:cx6="http://schemas.microsoft.com/office/drawing/2016/5/12/chartex" xmlns:cx7="http://schemas.microsoft.com/office/drawing/2016/5/13/chartex" xmlns:cx8="http://schemas.microsoft.com/office/drawing/2016/5/14/chartex" xmlns:mc="http://schemas.openxmlformats.org/markup-compatibility/2006" xmlns:aink="http://schemas.microsoft.com/office/drawing/2016/ink" xmlns:am3d="http://schemas.microsoft.com/office/drawing/2017/model3d" xmlns:o="urn:schemas-microsoft-com:office:office" xmlns:oel="http://schemas.microsoft.com/office/2019/extlst" xmlns:r="http://schemas.openxmlformats.org/officeDocument/2006/relationships" xmlns:m="http://schemas.openxmlformats.org/officeDocument/2006/math" xmlns:v="urn:schemas-microsoft-com:vml" xmlns:wp14="http://schemas.microsoft.com/office/word/2010/wordprocessingDrawing" xmlns:wp="http://schemas.openxmlformats.org/drawingml/2006/wordprocessingDrawing" xmlns:w10="urn:schemas-microsoft-com:office:word" xmlns:w="http://schemas.openxmlformats.org/wordprocessingml/2006/main" xmlns:w14="http://schemas.microsoft.com/office/word/2010/wordml" xmlns:w15="http://schemas.microsoft.com/office/word/2012/wordml" xmlns:w16cex="http://schemas.microsoft.com/office/word/2018/wordml/cex" xmlns:w16cid="http://schemas.microsoft.com/office/word/2016/wordml/cid" xmlns:w16="http://schemas.microsoft.com/office/word/2018/wordml" xmlns:w16sdtdh="http://schemas.microsoft.com/office/word/2020/wordml/sdtdatahash" xmlns:w16se="http://schemas.microsoft.com/office/word/2015/wordml/symex" xmlns:wpg="http://schemas.microsoft.com/office/word/2010/wordprocessingGroup" xmlns:wpi="http://schemas.microsoft.com/office/word/2010/wordprocessingInk" xmlns:wne="http://schemas.microsoft.com/office/word/2006/wordml" xmlns:wps="http://schemas.microsoft.com/office/word/2010/wordprocessingShape" mc:Ignorable="w14 w15 w16se w16cid w16 w16cex w16sdtdh wp14">
+<w:endnotes xmlns:wpc="http://schemas.microsoft.com/office/word/2010/wordprocessingCanvas" xmlns:cx="http://schemas.microsoft.com/office/drawing/2014/chartex" xmlns:cx1="http://schemas.microsoft.com/office/drawing/2015/9/8/chartex" xmlns:cx2="http://schemas.microsoft.com/office/drawing/2015/10/21/chartex" xmlns:cx3="http://schemas.microsoft.com/office/drawing/2016/5/9/chartex" xmlns:cx4="http://schemas.microsoft.com/office/drawing/2016/5/10/chartex" xmlns:cx5="http://schemas.microsoft.com/office/drawing/2016/5/11/chartex" xmlns:cx6="http://schemas.microsoft.com/office/drawing/2016/5/12/chartex" xmlns:cx7="http://schemas.microsoft.com/office/drawing/2016/5/13/chartex" xmlns:cx8="http://schemas.microsoft.com/office/drawing/2016/5/14/chartex" xmlns:mc="http://schemas.openxmlformats.org/markup-compatibility/2006" xmlns:aink="http://schemas.microsoft.com/office/drawing/2016/ink" xmlns:am3d="http://schemas.microsoft.com/office/drawing/2017/model3d" xmlns:o="urn:schemas-microsoft-com:office:office" xmlns:oel="http://schemas.microsoft.com/office/2019/extlst" xmlns:r="http://schemas.openxmlformats.org/officeDocument/2006/relationships" xmlns:m="http://schemas.openxmlformats.org/officeDocument/2006/math" xmlns:v="urn:schemas-microsoft-com:vml" xmlns:wp14="http://schemas.microsoft.com/office/word/2010/wordprocessingDrawing" xmlns:wp="http://schemas.openxmlformats.org/drawingml/2006/wordprocessingDrawing" xmlns:w10="urn:schemas-microsoft-com:office:word" xmlns:w="http://schemas.openxmlformats.org/wordprocessingml/2006/main" xmlns:w14="http://schemas.microsoft.com/office/word/2010/wordml" xmlns:w15="http://schemas.microsoft.com/office/word/2012/wordml" xmlns:w16cex="http://schemas.microsoft.com/office/word/2018/wordml/cex" xmlns:w16cid="http://schemas.microsoft.com/office/word/2016/wordml/cid" xmlns:w16="http://schemas.microsoft.com/office/word/2018/wordml" xmlns:w16du="http://schemas.microsoft.com/office/word/2023/wordml/word16du" xmlns:w16sdtdh="http://schemas.microsoft.com/office/word/2020/wordml/sdtdatahash" xmlns:w16se="http://schemas.microsoft.com/office/word/2015/wordml/symex" xmlns:wpg="http://schemas.microsoft.com/office/word/2010/wordprocessingGroup" xmlns:wpi="http://schemas.microsoft.com/office/word/2010/wordprocessingInk" xmlns:wne="http://schemas.microsoft.com/office/word/2006/wordml" xmlns:wps="http://schemas.microsoft.com/office/word/2010/wordprocessingShape" mc:Ignorable="w14 w15 w16se w16cid w16 w16cex w16sdtdh w16du wp14">
   <w:endnote w:type="separator" w:id="-1">
     <w:p>
       <w:pPr>
@@ -2832,7 +2906,7 @@
 </file>
 
 <file path=word/footnotes.xml><?xml version="1.0" encoding="utf-8"?>
-<w:footnotes xmlns:wpc="http://schemas.microsoft.com/office/word/2010/wordprocessingCanvas" xmlns:cx="http://schemas.microsoft.com/office/drawing/2014/chartex" xmlns:cx1="http://schemas.microsoft.com/office/drawing/2015/9/8/chartex" xmlns:cx2="http://schemas.microsoft.com/office/drawing/2015/10/21/chartex" xmlns:cx3="http://schemas.microsoft.com/office/drawing/2016/5/9/chartex" xmlns:cx4="http://schemas.microsoft.com/office/drawing/2016/5/10/chartex" xmlns:cx5="http://schemas.microsoft.com/office/drawing/2016/5/11/chartex" xmlns:cx6="http://schemas.microsoft.com/office/drawing/2016/5/12/chartex" xmlns:cx7="http://schemas.microsoft.com/office/drawing/2016/5/13/chartex" xmlns:cx8="http://schemas.microsoft.com/office/drawing/2016/5/14/chartex" xmlns:mc="http://schemas.openxmlformats.org/markup-compatibility/2006" xmlns:aink="http://schemas.microsoft.com/office/drawing/2016/ink" xmlns:am3d="http://schemas.microsoft.com/office/drawing/2017/model3d" xmlns:o="urn:schemas-microsoft-com:office:office" xmlns:oel="http://schemas.microsoft.com/office/2019/extlst" xmlns:r="http://schemas.openxmlformats.org/officeDocument/2006/relationships" xmlns:m="http://schemas.openxmlformats.org/officeDocument/2006/math" xmlns:v="urn:schemas-microsoft-com:vml" xmlns:wp14="http://schemas.microsoft.com/office/word/2010/wordprocessingDrawing" xmlns:wp="http://schemas.openxmlformats.org/drawingml/2006/wordprocessingDrawing" xmlns:w10="urn:schemas-microsoft-com:office:word" xmlns:w="http://schemas.openxmlformats.org/wordprocessingml/2006/main" xmlns:w14="http://schemas.microsoft.com/office/word/2010/wordml" xmlns:w15="http://schemas.microsoft.com/office/word/2012/wordml" xmlns:w16cex="http://schemas.microsoft.com/office/word/2018/wordml/cex" xmlns:w16cid="http://schemas.microsoft.com/office/word/2016/wordml/cid" xmlns:w16="http://schemas.microsoft.com/office/word/2018/wordml" xmlns:w16sdtdh="http://schemas.microsoft.com/office/word/2020/wordml/sdtdatahash" xmlns:w16se="http://schemas.microsoft.com/office/word/2015/wordml/symex" xmlns:wpg="http://schemas.microsoft.com/office/word/2010/wordprocessingGroup" xmlns:wpi="http://schemas.microsoft.com/office/word/2010/wordprocessingInk" xmlns:wne="http://schemas.microsoft.com/office/word/2006/wordml" xmlns:wps="http://schemas.microsoft.com/office/word/2010/wordprocessingShape" mc:Ignorable="w14 w15 w16se w16cid w16 w16cex w16sdtdh wp14">
+<w:footnotes xmlns:wpc="http://schemas.microsoft.com/office/word/2010/wordprocessingCanvas" xmlns:cx="http://schemas.microsoft.com/office/drawing/2014/chartex" xmlns:cx1="http://schemas.microsoft.com/office/drawing/2015/9/8/chartex" xmlns:cx2="http://schemas.microsoft.com/office/drawing/2015/10/21/chartex" xmlns:cx3="http://schemas.microsoft.com/office/drawing/2016/5/9/chartex" xmlns:cx4="http://schemas.microsoft.com/office/drawing/2016/5/10/chartex" xmlns:cx5="http://schemas.microsoft.com/office/drawing/2016/5/11/chartex" xmlns:cx6="http://schemas.microsoft.com/office/drawing/2016/5/12/chartex" xmlns:cx7="http://schemas.microsoft.com/office/drawing/2016/5/13/chartex" xmlns:cx8="http://schemas.microsoft.com/office/drawing/2016/5/14/chartex" xmlns:mc="http://schemas.openxmlformats.org/markup-compatibility/2006" xmlns:aink="http://schemas.microsoft.com/office/drawing/2016/ink" xmlns:am3d="http://schemas.microsoft.com/office/drawing/2017/model3d" xmlns:o="urn:schemas-microsoft-com:office:office" xmlns:oel="http://schemas.microsoft.com/office/2019/extlst" xmlns:r="http://schemas.openxmlformats.org/officeDocument/2006/relationships" xmlns:m="http://schemas.openxmlformats.org/officeDocument/2006/math" xmlns:v="urn:schemas-microsoft-com:vml" xmlns:wp14="http://schemas.microsoft.com/office/word/2010/wordprocessingDrawing" xmlns:wp="http://schemas.openxmlformats.org/drawingml/2006/wordprocessingDrawing" xmlns:w10="urn:schemas-microsoft-com:office:word" xmlns:w="http://schemas.openxmlformats.org/wordprocessingml/2006/main" xmlns:w14="http://schemas.microsoft.com/office/word/2010/wordml" xmlns:w15="http://schemas.microsoft.com/office/word/2012/wordml" xmlns:w16cex="http://schemas.microsoft.com/office/word/2018/wordml/cex" xmlns:w16cid="http://schemas.microsoft.com/office/word/2016/wordml/cid" xmlns:w16="http://schemas.microsoft.com/office/word/2018/wordml" xmlns:w16du="http://schemas.microsoft.com/office/word/2023/wordml/word16du" xmlns:w16sdtdh="http://schemas.microsoft.com/office/word/2020/wordml/sdtdatahash" xmlns:w16se="http://schemas.microsoft.com/office/word/2015/wordml/symex" xmlns:wpg="http://schemas.microsoft.com/office/word/2010/wordprocessingGroup" xmlns:wpi="http://schemas.microsoft.com/office/word/2010/wordprocessingInk" xmlns:wne="http://schemas.microsoft.com/office/word/2006/wordml" xmlns:wps="http://schemas.microsoft.com/office/word/2010/wordprocessingShape" mc:Ignorable="w14 w15 w16se w16cid w16 w16cex w16sdtdh w16du wp14">
   <w:footnote w:type="separator" w:id="-1">
     <w:p>
       <w:pPr>
@@ -2857,7 +2931,7 @@
 </file>
 
 <file path=word/styles.xml><?xml version="1.0" encoding="utf-8"?>
-<w:styles xmlns:mc="http://schemas.openxmlformats.org/markup-compatibility/2006" xmlns:r="http://schemas.openxmlformats.org/officeDocument/2006/relationships" xmlns:w="http://schemas.openxmlformats.org/wordprocessingml/2006/main" xmlns:w14="http://schemas.microsoft.com/office/word/2010/wordml" xmlns:w15="http://schemas.microsoft.com/office/word/2012/wordml" xmlns:w16cex="http://schemas.microsoft.com/office/word/2018/wordml/cex" xmlns:w16cid="http://schemas.microsoft.com/office/word/2016/wordml/cid" xmlns:w16="http://schemas.microsoft.com/office/word/2018/wordml" xmlns:w16sdtdh="http://schemas.microsoft.com/office/word/2020/wordml/sdtdatahash" xmlns:w16se="http://schemas.microsoft.com/office/word/2015/wordml/symex" mc:Ignorable="w14 w15 w16se w16cid w16 w16cex w16sdtdh">
+<w:styles xmlns:mc="http://schemas.openxmlformats.org/markup-compatibility/2006" xmlns:r="http://schemas.openxmlformats.org/officeDocument/2006/relationships" xmlns:w="http://schemas.openxmlformats.org/wordprocessingml/2006/main" xmlns:w14="http://schemas.microsoft.com/office/word/2010/wordml" xmlns:w15="http://schemas.microsoft.com/office/word/2012/wordml" xmlns:w16cex="http://schemas.microsoft.com/office/word/2018/wordml/cex" xmlns:w16cid="http://schemas.microsoft.com/office/word/2016/wordml/cid" xmlns:w16="http://schemas.microsoft.com/office/word/2018/wordml" xmlns:w16du="http://schemas.microsoft.com/office/word/2023/wordml/word16du" xmlns:w16sdtdh="http://schemas.microsoft.com/office/word/2020/wordml/sdtdatahash" xmlns:w16se="http://schemas.microsoft.com/office/word/2015/wordml/symex" mc:Ignorable="w14 w15 w16se w16cid w16 w16cex w16sdtdh w16du">
   <w:docDefaults>
     <w:rPrDefault>
       <w:rPr>
@@ -3839,7 +3913,7 @@
       <w:lang w:val="fr-CA"/>
     </w:rPr>
   </w:style>
-  <w:style w:type="character" w:styleId="Lienhypertexte">
+  <w:style w:type="character" w:styleId="Hyperlien">
     <w:name w:val="Hyperlink"/>
     <w:basedOn w:val="Policepardfaut"/>
     <w:uiPriority w:val="99"/>
@@ -3862,7 +3936,7 @@
       <w:shd w:val="clear" w:color="auto" w:fill="E1DFDD"/>
     </w:rPr>
   </w:style>
-  <w:style w:type="character" w:styleId="Lienhypertextesuivivisit">
+  <w:style w:type="character" w:styleId="Lienvisit">
     <w:name w:val="FollowedHyperlink"/>
     <w:basedOn w:val="Policepardfaut"/>
     <w:uiPriority w:val="99"/>

</xml_diff>